<commit_message>
Capitolo Descrizione generale Capitolo fasi del programma
</commit_message>
<xml_diff>
--- a/Documentazione/documentazione-progetto.docx
+++ b/Documentazione/documentazione-progetto.docx
@@ -179,7 +179,7 @@
       <w:pPr>
         <w:jc w:val="center"/>
         <w:rPr>
-          <w:rFonts w:ascii="Palatino Linotype" w:hAnsi="Palatino Linotype" w:cs="Times New Roman"/>
+          <w:rFonts w:cs="Times New Roman"/>
           <w:b/>
           <w:bCs/>
           <w:smallCaps/>
@@ -189,7 +189,7 @@
       </w:pPr>
       <w:r>
         <w:rPr>
-          <w:rFonts w:ascii="Palatino Linotype" w:hAnsi="Palatino Linotype" w:cs="Times New Roman"/>
+          <w:rFonts w:cs="Times New Roman"/>
           <w:b/>
           <w:bCs/>
           <w:smallCaps/>
@@ -200,7 +200,7 @@
       </w:r>
       <w:r>
         <w:rPr>
-          <w:rFonts w:ascii="Palatino Linotype" w:hAnsi="Palatino Linotype" w:cs="Times New Roman"/>
+          <w:rFonts w:cs="Times New Roman"/>
           <w:b/>
           <w:bCs/>
           <w:smallCaps/>
@@ -211,7 +211,7 @@
       </w:r>
       <w:r>
         <w:rPr>
-          <w:rFonts w:ascii="Palatino Linotype" w:hAnsi="Palatino Linotype" w:cs="Times New Roman"/>
+          <w:rFonts w:cs="Times New Roman"/>
           <w:b/>
           <w:bCs/>
           <w:smallCaps/>
@@ -222,7 +222,7 @@
       </w:r>
       <w:r>
         <w:rPr>
-          <w:rFonts w:ascii="Palatino Linotype" w:hAnsi="Palatino Linotype" w:cs="Times New Roman"/>
+          <w:rFonts w:cs="Times New Roman"/>
           <w:b/>
           <w:bCs/>
           <w:smallCaps/>
@@ -233,7 +233,7 @@
       </w:r>
       <w:r>
         <w:rPr>
-          <w:rFonts w:ascii="Palatino Linotype" w:hAnsi="Palatino Linotype" w:cs="Times New Roman"/>
+          <w:rFonts w:cs="Times New Roman"/>
           <w:b/>
           <w:bCs/>
           <w:smallCaps/>
@@ -244,7 +244,7 @@
       </w:r>
       <w:r>
         <w:rPr>
-          <w:rFonts w:ascii="Palatino Linotype" w:hAnsi="Palatino Linotype" w:cs="Times New Roman"/>
+          <w:rFonts w:cs="Times New Roman"/>
           <w:b/>
           <w:bCs/>
           <w:smallCaps/>
@@ -255,7 +255,7 @@
       </w:r>
       <w:r>
         <w:rPr>
-          <w:rFonts w:ascii="Palatino Linotype" w:hAnsi="Palatino Linotype" w:cs="Times New Roman"/>
+          <w:rFonts w:cs="Times New Roman"/>
           <w:b/>
           <w:bCs/>
           <w:smallCaps/>
@@ -266,7 +266,7 @@
       </w:r>
       <w:r>
         <w:rPr>
-          <w:rFonts w:ascii="Palatino Linotype" w:hAnsi="Palatino Linotype" w:cs="Times New Roman"/>
+          <w:rFonts w:cs="Times New Roman"/>
           <w:b/>
           <w:bCs/>
           <w:smallCaps/>
@@ -277,7 +277,7 @@
       </w:r>
       <w:r>
         <w:rPr>
-          <w:rFonts w:ascii="Palatino Linotype" w:hAnsi="Palatino Linotype" w:cs="Times New Roman"/>
+          <w:rFonts w:cs="Times New Roman"/>
           <w:b/>
           <w:bCs/>
           <w:smallCaps/>
@@ -290,7 +290,7 @@
     <w:p>
       <w:pPr>
         <w:rPr>
-          <w:rFonts w:ascii="Palatino Linotype" w:hAnsi="Palatino Linotype" w:cs="Times New Roman"/>
+          <w:rFonts w:cs="Times New Roman"/>
           <w:b/>
           <w:bCs/>
           <w:smallCaps/>
@@ -303,7 +303,7 @@
       <w:pPr>
         <w:jc w:val="center"/>
         <w:rPr>
-          <w:rFonts w:ascii="Palatino Linotype" w:hAnsi="Palatino Linotype" w:cs="Times New Roman"/>
+          <w:rFonts w:cs="Times New Roman"/>
           <w:b/>
           <w:bCs/>
           <w:sz w:val="48"/>
@@ -312,7 +312,7 @@
       </w:pPr>
       <w:r>
         <w:rPr>
-          <w:rFonts w:ascii="Palatino Linotype" w:hAnsi="Palatino Linotype" w:cs="Times New Roman"/>
+          <w:rFonts w:cs="Times New Roman"/>
           <w:b/>
           <w:bCs/>
           <w:sz w:val="48"/>
@@ -322,7 +322,7 @@
       </w:r>
       <w:r>
         <w:rPr>
-          <w:rFonts w:ascii="Palatino Linotype" w:hAnsi="Palatino Linotype" w:cs="Times New Roman"/>
+          <w:rFonts w:cs="Times New Roman"/>
           <w:b/>
           <w:bCs/>
           <w:sz w:val="48"/>
@@ -332,7 +332,7 @@
       </w:r>
       <w:r>
         <w:rPr>
-          <w:rFonts w:ascii="Palatino Linotype" w:hAnsi="Palatino Linotype" w:cs="Times New Roman"/>
+          <w:rFonts w:cs="Times New Roman"/>
           <w:b/>
           <w:bCs/>
           <w:sz w:val="48"/>
@@ -352,14 +352,14 @@
         <w:spacing w:after="0" w:line="216" w:lineRule="auto"/>
         <w:ind w:left="237" w:right="34"/>
         <w:rPr>
-          <w:rFonts w:ascii="Palatino Linotype" w:eastAsia="Courier New" w:hAnsi="Palatino Linotype" w:cs="Courier New"/>
+          <w:rFonts w:eastAsia="Courier New" w:cs="Courier New"/>
           <w:i/>
           <w:sz w:val="24"/>
         </w:rPr>
       </w:pPr>
       <w:r>
         <w:rPr>
-          <w:rFonts w:ascii="Palatino Linotype" w:eastAsia="Courier New" w:hAnsi="Palatino Linotype" w:cs="Courier New"/>
+          <w:rFonts w:eastAsia="Courier New" w:cs="Courier New"/>
           <w:i/>
           <w:noProof/>
           <w:w w:val="105"/>
@@ -417,7 +417,7 @@
                               <w:spacing w:before="72" w:after="0" w:line="296" w:lineRule="exact"/>
                               <w:jc w:val="right"/>
                               <w:rPr>
-                                <w:rFonts w:ascii="Palatino Linotype" w:eastAsia="Courier New" w:hAnsi="Palatino Linotype" w:cs="Courier New"/>
+                                <w:rFonts w:eastAsia="Courier New" w:cs="Courier New"/>
                                 <w:i/>
                                 <w:w w:val="105"/>
                                 <w:sz w:val="24"/>
@@ -425,7 +425,7 @@
                             </w:pPr>
                             <w:r>
                               <w:rPr>
-                                <w:rFonts w:ascii="Palatino Linotype" w:eastAsia="Courier New" w:hAnsi="Palatino Linotype" w:cs="Courier New"/>
+                                <w:rFonts w:eastAsia="Courier New" w:cs="Courier New"/>
                                 <w:i/>
                                 <w:w w:val="105"/>
                                 <w:sz w:val="24"/>
@@ -434,7 +434,7 @@
                             </w:r>
                             <w:r>
                               <w:rPr>
-                                <w:rFonts w:ascii="Palatino Linotype" w:eastAsia="Courier New" w:hAnsi="Palatino Linotype" w:cs="Courier New"/>
+                                <w:rFonts w:eastAsia="Courier New" w:cs="Courier New"/>
                                 <w:i/>
                                 <w:w w:val="105"/>
                                 <w:sz w:val="24"/>
@@ -450,14 +450,14 @@
                               <w:spacing w:before="72" w:after="0" w:line="296" w:lineRule="exact"/>
                               <w:jc w:val="right"/>
                               <w:rPr>
-                                <w:rFonts w:ascii="Palatino Linotype" w:eastAsia="Courier New" w:hAnsi="Palatino Linotype" w:cs="Courier New"/>
+                                <w:rFonts w:eastAsia="Courier New" w:cs="Courier New"/>
                                 <w:i/>
                                 <w:sz w:val="24"/>
                               </w:rPr>
                             </w:pPr>
                             <w:r>
                               <w:rPr>
-                                <w:rFonts w:ascii="Palatino Linotype" w:eastAsia="Courier New" w:hAnsi="Palatino Linotype" w:cs="Courier New"/>
+                                <w:rFonts w:eastAsia="Courier New" w:cs="Courier New"/>
                                 <w:w w:val="105"/>
                                 <w:sz w:val="25"/>
                               </w:rPr>
@@ -465,7 +465,7 @@
                             </w:r>
                             <w:r>
                               <w:rPr>
-                                <w:rFonts w:ascii="Palatino Linotype" w:eastAsia="Courier New" w:hAnsi="Palatino Linotype" w:cs="Courier New"/>
+                                <w:rFonts w:eastAsia="Courier New" w:cs="Courier New"/>
                                 <w:spacing w:val="12"/>
                                 <w:w w:val="105"/>
                                 <w:sz w:val="25"/>
@@ -474,7 +474,7 @@
                             </w:r>
                             <w:r>
                               <w:rPr>
-                                <w:rFonts w:ascii="Palatino Linotype" w:eastAsia="Courier New" w:hAnsi="Palatino Linotype" w:cs="Courier New"/>
+                                <w:rFonts w:eastAsia="Courier New" w:cs="Courier New"/>
                                 <w:smallCaps/>
                                 <w:w w:val="105"/>
                                 <w:sz w:val="25"/>
@@ -491,7 +491,7 @@
                               <w:ind w:right="34"/>
                               <w:jc w:val="right"/>
                               <w:rPr>
-                                <w:rFonts w:ascii="Palatino Linotype" w:eastAsia="Courier New" w:hAnsi="Palatino Linotype" w:cs="Courier New"/>
+                                <w:rFonts w:eastAsia="Courier New" w:cs="Courier New"/>
                                 <w:smallCaps/>
                                 <w:w w:val="105"/>
                                 <w:sz w:val="25"/>
@@ -499,7 +499,7 @@
                             </w:pPr>
                             <w:r>
                               <w:rPr>
-                                <w:rFonts w:ascii="Palatino Linotype" w:eastAsia="Courier New" w:hAnsi="Palatino Linotype" w:cs="Courier New"/>
+                                <w:rFonts w:eastAsia="Courier New" w:cs="Courier New"/>
                                 <w:w w:val="110"/>
                                 <w:sz w:val="25"/>
                               </w:rPr>
@@ -507,7 +507,7 @@
                             </w:r>
                             <w:r>
                               <w:rPr>
-                                <w:rFonts w:ascii="Palatino Linotype" w:eastAsia="Courier New" w:hAnsi="Palatino Linotype" w:cs="Courier New"/>
+                                <w:rFonts w:eastAsia="Courier New" w:cs="Courier New"/>
                                 <w:smallCaps/>
                                 <w:w w:val="105"/>
                                 <w:sz w:val="25"/>
@@ -516,7 +516,7 @@
                             </w:r>
                             <w:r>
                               <w:rPr>
-                                <w:rFonts w:ascii="Palatino Linotype" w:eastAsia="Courier New" w:hAnsi="Palatino Linotype" w:cs="Courier New"/>
+                                <w:rFonts w:eastAsia="Courier New" w:cs="Courier New"/>
                                 <w:smallCaps/>
                                 <w:w w:val="105"/>
                                 <w:sz w:val="25"/>
@@ -533,14 +533,14 @@
                               <w:ind w:right="34"/>
                               <w:jc w:val="right"/>
                               <w:rPr>
-                                <w:rFonts w:ascii="Palatino Linotype" w:eastAsia="Courier New" w:hAnsi="Palatino Linotype" w:cs="Courier New"/>
+                                <w:rFonts w:eastAsia="Courier New" w:cs="Courier New"/>
                                 <w:w w:val="105"/>
                                 <w:sz w:val="25"/>
                               </w:rPr>
                             </w:pPr>
                             <w:r>
                               <w:rPr>
-                                <w:rFonts w:ascii="Palatino Linotype" w:eastAsia="Courier New" w:hAnsi="Palatino Linotype" w:cs="Courier New"/>
+                                <w:rFonts w:eastAsia="Courier New" w:cs="Courier New"/>
                                 <w:w w:val="105"/>
                                 <w:sz w:val="25"/>
                               </w:rPr>
@@ -548,7 +548,7 @@
                             </w:r>
                             <w:r>
                               <w:rPr>
-                                <w:rFonts w:ascii="Palatino Linotype" w:eastAsia="Courier New" w:hAnsi="Palatino Linotype" w:cs="Courier New"/>
+                                <w:rFonts w:eastAsia="Courier New" w:cs="Courier New"/>
                                 <w:smallCaps/>
                                 <w:w w:val="105"/>
                                 <w:sz w:val="25"/>
@@ -565,7 +565,7 @@
                               <w:ind w:right="34"/>
                               <w:jc w:val="right"/>
                               <w:rPr>
-                                <w:rFonts w:ascii="Palatino Linotype" w:eastAsia="Courier New" w:hAnsi="Palatino Linotype" w:cs="Courier New"/>
+                                <w:rFonts w:eastAsia="Courier New" w:cs="Courier New"/>
                                 <w:w w:val="105"/>
                                 <w:sz w:val="25"/>
                               </w:rPr>
@@ -606,7 +606,7 @@
                         <w:spacing w:before="72" w:after="0" w:line="296" w:lineRule="exact"/>
                         <w:jc w:val="right"/>
                         <w:rPr>
-                          <w:rFonts w:ascii="Palatino Linotype" w:eastAsia="Courier New" w:hAnsi="Palatino Linotype" w:cs="Courier New"/>
+                          <w:rFonts w:eastAsia="Courier New" w:cs="Courier New"/>
                           <w:i/>
                           <w:w w:val="105"/>
                           <w:sz w:val="24"/>
@@ -614,7 +614,7 @@
                       </w:pPr>
                       <w:r>
                         <w:rPr>
-                          <w:rFonts w:ascii="Palatino Linotype" w:eastAsia="Courier New" w:hAnsi="Palatino Linotype" w:cs="Courier New"/>
+                          <w:rFonts w:eastAsia="Courier New" w:cs="Courier New"/>
                           <w:i/>
                           <w:w w:val="105"/>
                           <w:sz w:val="24"/>
@@ -623,7 +623,7 @@
                       </w:r>
                       <w:r>
                         <w:rPr>
-                          <w:rFonts w:ascii="Palatino Linotype" w:eastAsia="Courier New" w:hAnsi="Palatino Linotype" w:cs="Courier New"/>
+                          <w:rFonts w:eastAsia="Courier New" w:cs="Courier New"/>
                           <w:i/>
                           <w:w w:val="105"/>
                           <w:sz w:val="24"/>
@@ -639,14 +639,14 @@
                         <w:spacing w:before="72" w:after="0" w:line="296" w:lineRule="exact"/>
                         <w:jc w:val="right"/>
                         <w:rPr>
-                          <w:rFonts w:ascii="Palatino Linotype" w:eastAsia="Courier New" w:hAnsi="Palatino Linotype" w:cs="Courier New"/>
+                          <w:rFonts w:eastAsia="Courier New" w:cs="Courier New"/>
                           <w:i/>
                           <w:sz w:val="24"/>
                         </w:rPr>
                       </w:pPr>
                       <w:r>
                         <w:rPr>
-                          <w:rFonts w:ascii="Palatino Linotype" w:eastAsia="Courier New" w:hAnsi="Palatino Linotype" w:cs="Courier New"/>
+                          <w:rFonts w:eastAsia="Courier New" w:cs="Courier New"/>
                           <w:w w:val="105"/>
                           <w:sz w:val="25"/>
                         </w:rPr>
@@ -654,7 +654,7 @@
                       </w:r>
                       <w:r>
                         <w:rPr>
-                          <w:rFonts w:ascii="Palatino Linotype" w:eastAsia="Courier New" w:hAnsi="Palatino Linotype" w:cs="Courier New"/>
+                          <w:rFonts w:eastAsia="Courier New" w:cs="Courier New"/>
                           <w:spacing w:val="12"/>
                           <w:w w:val="105"/>
                           <w:sz w:val="25"/>
@@ -663,7 +663,7 @@
                       </w:r>
                       <w:r>
                         <w:rPr>
-                          <w:rFonts w:ascii="Palatino Linotype" w:eastAsia="Courier New" w:hAnsi="Palatino Linotype" w:cs="Courier New"/>
+                          <w:rFonts w:eastAsia="Courier New" w:cs="Courier New"/>
                           <w:smallCaps/>
                           <w:w w:val="105"/>
                           <w:sz w:val="25"/>
@@ -680,7 +680,7 @@
                         <w:ind w:right="34"/>
                         <w:jc w:val="right"/>
                         <w:rPr>
-                          <w:rFonts w:ascii="Palatino Linotype" w:eastAsia="Courier New" w:hAnsi="Palatino Linotype" w:cs="Courier New"/>
+                          <w:rFonts w:eastAsia="Courier New" w:cs="Courier New"/>
                           <w:smallCaps/>
                           <w:w w:val="105"/>
                           <w:sz w:val="25"/>
@@ -688,7 +688,7 @@
                       </w:pPr>
                       <w:r>
                         <w:rPr>
-                          <w:rFonts w:ascii="Palatino Linotype" w:eastAsia="Courier New" w:hAnsi="Palatino Linotype" w:cs="Courier New"/>
+                          <w:rFonts w:eastAsia="Courier New" w:cs="Courier New"/>
                           <w:w w:val="110"/>
                           <w:sz w:val="25"/>
                         </w:rPr>
@@ -696,7 +696,7 @@
                       </w:r>
                       <w:r>
                         <w:rPr>
-                          <w:rFonts w:ascii="Palatino Linotype" w:eastAsia="Courier New" w:hAnsi="Palatino Linotype" w:cs="Courier New"/>
+                          <w:rFonts w:eastAsia="Courier New" w:cs="Courier New"/>
                           <w:smallCaps/>
                           <w:w w:val="105"/>
                           <w:sz w:val="25"/>
@@ -705,7 +705,7 @@
                       </w:r>
                       <w:r>
                         <w:rPr>
-                          <w:rFonts w:ascii="Palatino Linotype" w:eastAsia="Courier New" w:hAnsi="Palatino Linotype" w:cs="Courier New"/>
+                          <w:rFonts w:eastAsia="Courier New" w:cs="Courier New"/>
                           <w:smallCaps/>
                           <w:w w:val="105"/>
                           <w:sz w:val="25"/>
@@ -722,14 +722,14 @@
                         <w:ind w:right="34"/>
                         <w:jc w:val="right"/>
                         <w:rPr>
-                          <w:rFonts w:ascii="Palatino Linotype" w:eastAsia="Courier New" w:hAnsi="Palatino Linotype" w:cs="Courier New"/>
+                          <w:rFonts w:eastAsia="Courier New" w:cs="Courier New"/>
                           <w:w w:val="105"/>
                           <w:sz w:val="25"/>
                         </w:rPr>
                       </w:pPr>
                       <w:r>
                         <w:rPr>
-                          <w:rFonts w:ascii="Palatino Linotype" w:eastAsia="Courier New" w:hAnsi="Palatino Linotype" w:cs="Courier New"/>
+                          <w:rFonts w:eastAsia="Courier New" w:cs="Courier New"/>
                           <w:w w:val="105"/>
                           <w:sz w:val="25"/>
                         </w:rPr>
@@ -737,7 +737,7 @@
                       </w:r>
                       <w:r>
                         <w:rPr>
-                          <w:rFonts w:ascii="Palatino Linotype" w:eastAsia="Courier New" w:hAnsi="Palatino Linotype" w:cs="Courier New"/>
+                          <w:rFonts w:eastAsia="Courier New" w:cs="Courier New"/>
                           <w:smallCaps/>
                           <w:w w:val="105"/>
                           <w:sz w:val="25"/>
@@ -754,7 +754,7 @@
                         <w:ind w:right="34"/>
                         <w:jc w:val="right"/>
                         <w:rPr>
-                          <w:rFonts w:ascii="Palatino Linotype" w:eastAsia="Courier New" w:hAnsi="Palatino Linotype" w:cs="Courier New"/>
+                          <w:rFonts w:eastAsia="Courier New" w:cs="Courier New"/>
                           <w:w w:val="105"/>
                           <w:sz w:val="25"/>
                         </w:rPr>
@@ -771,7 +771,7 @@
       </w:r>
       <w:r>
         <w:rPr>
-          <w:rFonts w:ascii="Palatino Linotype" w:eastAsia="Courier New" w:hAnsi="Palatino Linotype" w:cs="Courier New"/>
+          <w:rFonts w:eastAsia="Courier New" w:cs="Courier New"/>
           <w:i/>
           <w:noProof/>
           <w:w w:val="105"/>
@@ -828,7 +828,7 @@
                               <w:autoSpaceDN w:val="0"/>
                               <w:spacing w:before="72" w:after="0" w:line="296" w:lineRule="exact"/>
                               <w:rPr>
-                                <w:rFonts w:ascii="Palatino Linotype" w:eastAsia="Courier New" w:hAnsi="Palatino Linotype" w:cs="Courier New"/>
+                                <w:rFonts w:eastAsia="Courier New" w:cs="Courier New"/>
                                 <w:i/>
                                 <w:w w:val="105"/>
                                 <w:sz w:val="24"/>
@@ -836,7 +836,7 @@
                             </w:pPr>
                             <w:r>
                               <w:rPr>
-                                <w:rFonts w:ascii="Palatino Linotype" w:eastAsia="Courier New" w:hAnsi="Palatino Linotype" w:cs="Courier New"/>
+                                <w:rFonts w:eastAsia="Courier New" w:cs="Courier New"/>
                                 <w:i/>
                                 <w:w w:val="105"/>
                                 <w:sz w:val="24"/>
@@ -845,7 +845,7 @@
                             </w:r>
                             <w:r>
                               <w:rPr>
-                                <w:rFonts w:ascii="Palatino Linotype" w:eastAsia="Courier New" w:hAnsi="Palatino Linotype" w:cs="Courier New"/>
+                                <w:rFonts w:eastAsia="Courier New" w:cs="Courier New"/>
                                 <w:i/>
                                 <w:w w:val="105"/>
                                 <w:sz w:val="24"/>
@@ -854,7 +854,7 @@
                             </w:r>
                             <w:r>
                               <w:rPr>
-                                <w:rFonts w:ascii="Palatino Linotype" w:eastAsia="Courier New" w:hAnsi="Palatino Linotype" w:cs="Courier New"/>
+                                <w:rFonts w:eastAsia="Courier New" w:cs="Courier New"/>
                                 <w:i/>
                                 <w:w w:val="105"/>
                                 <w:sz w:val="24"/>
@@ -869,14 +869,14 @@
                               <w:autoSpaceDN w:val="0"/>
                               <w:spacing w:before="72" w:after="0" w:line="296" w:lineRule="exact"/>
                               <w:rPr>
-                                <w:rFonts w:ascii="Palatino Linotype" w:eastAsia="Courier New" w:hAnsi="Palatino Linotype" w:cs="Courier New"/>
+                                <w:rFonts w:eastAsia="Courier New" w:cs="Courier New"/>
                                 <w:i/>
                                 <w:sz w:val="24"/>
                               </w:rPr>
                             </w:pPr>
                             <w:r>
                               <w:rPr>
-                                <w:rFonts w:ascii="Palatino Linotype" w:eastAsia="Courier New" w:hAnsi="Palatino Linotype" w:cs="Courier New"/>
+                                <w:rFonts w:eastAsia="Courier New" w:cs="Courier New"/>
                                 <w:w w:val="105"/>
                                 <w:sz w:val="25"/>
                               </w:rPr>
@@ -884,7 +884,7 @@
                             </w:r>
                             <w:r>
                               <w:rPr>
-                                <w:rFonts w:ascii="Palatino Linotype" w:eastAsia="Courier New" w:hAnsi="Palatino Linotype" w:cs="Courier New"/>
+                                <w:rFonts w:eastAsia="Courier New" w:cs="Courier New"/>
                                 <w:spacing w:val="12"/>
                                 <w:w w:val="105"/>
                                 <w:sz w:val="25"/>
@@ -893,7 +893,7 @@
                             </w:r>
                             <w:r>
                               <w:rPr>
-                                <w:rFonts w:ascii="Palatino Linotype" w:eastAsia="Courier New" w:hAnsi="Palatino Linotype" w:cs="Courier New"/>
+                                <w:rFonts w:eastAsia="Courier New" w:cs="Courier New"/>
                                 <w:smallCaps/>
                                 <w:w w:val="105"/>
                                 <w:sz w:val="25"/>
@@ -902,7 +902,7 @@
                             </w:r>
                             <w:r>
                               <w:rPr>
-                                <w:rFonts w:ascii="Palatino Linotype" w:eastAsia="Courier New" w:hAnsi="Palatino Linotype" w:cs="Courier New"/>
+                                <w:rFonts w:eastAsia="Courier New" w:cs="Courier New"/>
                                 <w:w w:val="105"/>
                                 <w:sz w:val="25"/>
                               </w:rPr>
@@ -910,7 +910,7 @@
                             </w:r>
                             <w:r>
                               <w:rPr>
-                                <w:rFonts w:ascii="Palatino Linotype" w:eastAsia="Courier New" w:hAnsi="Palatino Linotype" w:cs="Courier New"/>
+                                <w:rFonts w:eastAsia="Courier New" w:cs="Courier New"/>
                                 <w:w w:val="105"/>
                                 <w:sz w:val="25"/>
                               </w:rPr>
@@ -918,7 +918,7 @@
                             </w:r>
                             <w:r>
                               <w:rPr>
-                                <w:rFonts w:ascii="Palatino Linotype" w:eastAsia="Courier New" w:hAnsi="Palatino Linotype" w:cs="Courier New"/>
+                                <w:rFonts w:eastAsia="Courier New" w:cs="Courier New"/>
                                 <w:w w:val="105"/>
                                 <w:sz w:val="25"/>
                               </w:rPr>
@@ -933,7 +933,7 @@
                               <w:spacing w:after="0" w:line="216" w:lineRule="auto"/>
                               <w:ind w:right="34"/>
                               <w:rPr>
-                                <w:rFonts w:ascii="Palatino Linotype" w:eastAsia="Courier New" w:hAnsi="Palatino Linotype" w:cs="Courier New"/>
+                                <w:rFonts w:eastAsia="Courier New" w:cs="Courier New"/>
                                 <w:spacing w:val="1"/>
                                 <w:w w:val="110"/>
                                 <w:sz w:val="25"/>
@@ -941,7 +941,7 @@
                             </w:pPr>
                             <w:r>
                               <w:rPr>
-                                <w:rFonts w:ascii="Palatino Linotype" w:eastAsia="Courier New" w:hAnsi="Palatino Linotype" w:cs="Courier New"/>
+                                <w:rFonts w:eastAsia="Courier New" w:cs="Courier New"/>
                                 <w:w w:val="110"/>
                                 <w:sz w:val="25"/>
                               </w:rPr>
@@ -949,7 +949,7 @@
                             </w:r>
                             <w:r>
                               <w:rPr>
-                                <w:rFonts w:ascii="Palatino Linotype" w:eastAsia="Courier New" w:hAnsi="Palatino Linotype" w:cs="Courier New"/>
+                                <w:rFonts w:eastAsia="Courier New" w:cs="Courier New"/>
                                 <w:smallCaps/>
                                 <w:w w:val="110"/>
                                 <w:sz w:val="25"/>
@@ -958,7 +958,7 @@
                             </w:r>
                             <w:r>
                               <w:rPr>
-                                <w:rFonts w:ascii="Palatino Linotype" w:eastAsia="Courier New" w:hAnsi="Palatino Linotype" w:cs="Courier New"/>
+                                <w:rFonts w:eastAsia="Courier New" w:cs="Courier New"/>
                                 <w:w w:val="110"/>
                                 <w:sz w:val="25"/>
                               </w:rPr>
@@ -966,7 +966,7 @@
                             </w:r>
                             <w:r>
                               <w:rPr>
-                                <w:rFonts w:ascii="Palatino Linotype" w:eastAsia="Courier New" w:hAnsi="Palatino Linotype" w:cs="Courier New"/>
+                                <w:rFonts w:eastAsia="Courier New" w:cs="Courier New"/>
                                 <w:smallCaps/>
                                 <w:w w:val="110"/>
                                 <w:sz w:val="25"/>
@@ -975,7 +975,7 @@
                             </w:r>
                             <w:r>
                               <w:rPr>
-                                <w:rFonts w:ascii="Palatino Linotype" w:eastAsia="Courier New" w:hAnsi="Palatino Linotype" w:cs="Courier New"/>
+                                <w:rFonts w:eastAsia="Courier New" w:cs="Courier New"/>
                                 <w:spacing w:val="1"/>
                                 <w:w w:val="110"/>
                                 <w:sz w:val="25"/>
@@ -984,7 +984,7 @@
                             </w:r>
                             <w:r>
                               <w:rPr>
-                                <w:rFonts w:ascii="Palatino Linotype" w:eastAsia="Courier New" w:hAnsi="Palatino Linotype" w:cs="Courier New"/>
+                                <w:rFonts w:eastAsia="Courier New" w:cs="Courier New"/>
                                 <w:w w:val="110"/>
                                 <w:sz w:val="25"/>
                               </w:rPr>
@@ -992,7 +992,7 @@
                             </w:r>
                             <w:r>
                               <w:rPr>
-                                <w:rFonts w:ascii="Palatino Linotype" w:eastAsia="Courier New" w:hAnsi="Palatino Linotype" w:cs="Courier New"/>
+                                <w:rFonts w:eastAsia="Courier New" w:cs="Courier New"/>
                                 <w:w w:val="110"/>
                                 <w:sz w:val="25"/>
                               </w:rPr>
@@ -1000,7 +1000,7 @@
                             </w:r>
                             <w:r>
                               <w:rPr>
-                                <w:rFonts w:ascii="Palatino Linotype" w:eastAsia="Courier New" w:hAnsi="Palatino Linotype" w:cs="Courier New"/>
+                                <w:rFonts w:eastAsia="Courier New" w:cs="Courier New"/>
                                 <w:spacing w:val="1"/>
                                 <w:w w:val="110"/>
                                 <w:sz w:val="25"/>
@@ -1016,7 +1016,7 @@
                               <w:spacing w:after="0" w:line="216" w:lineRule="auto"/>
                               <w:ind w:right="34"/>
                               <w:rPr>
-                                <w:rFonts w:ascii="Palatino Linotype" w:eastAsia="Courier New" w:hAnsi="Palatino Linotype" w:cs="Courier New"/>
+                                <w:rFonts w:eastAsia="Courier New" w:cs="Courier New"/>
                                 <w:i/>
                                 <w:spacing w:val="-1"/>
                                 <w:w w:val="110"/>
@@ -1025,7 +1025,7 @@
                             </w:pPr>
                             <w:r>
                               <w:rPr>
-                                <w:rFonts w:ascii="Palatino Linotype" w:eastAsia="Courier New" w:hAnsi="Palatino Linotype" w:cs="Courier New"/>
+                                <w:rFonts w:eastAsia="Courier New" w:cs="Courier New"/>
                                 <w:i/>
                                 <w:spacing w:val="-1"/>
                                 <w:w w:val="110"/>
@@ -1042,7 +1042,7 @@
                               <w:spacing w:after="0" w:line="216" w:lineRule="auto"/>
                               <w:ind w:left="237" w:right="34"/>
                               <w:rPr>
-                                <w:rFonts w:ascii="Palatino Linotype" w:eastAsia="Courier New" w:hAnsi="Palatino Linotype" w:cs="Courier New"/>
+                                <w:rFonts w:eastAsia="Courier New" w:cs="Courier New"/>
                                 <w:i/>
                                 <w:spacing w:val="-1"/>
                                 <w:w w:val="110"/>
@@ -1058,7 +1058,7 @@
                               <w:spacing w:after="0" w:line="216" w:lineRule="auto"/>
                               <w:ind w:right="34"/>
                               <w:rPr>
-                                <w:rFonts w:ascii="Palatino Linotype" w:eastAsia="Courier New" w:hAnsi="Palatino Linotype" w:cs="Courier New"/>
+                                <w:rFonts w:eastAsia="Courier New" w:cs="Courier New"/>
                                 <w:spacing w:val="-55"/>
                                 <w:w w:val="105"/>
                                 <w:sz w:val="25"/>
@@ -1066,7 +1066,7 @@
                             </w:pPr>
                             <w:r>
                               <w:rPr>
-                                <w:rFonts w:ascii="Palatino Linotype" w:eastAsia="Courier New" w:hAnsi="Palatino Linotype" w:cs="Courier New"/>
+                                <w:rFonts w:eastAsia="Courier New" w:cs="Courier New"/>
                                 <w:w w:val="105"/>
                                 <w:sz w:val="25"/>
                               </w:rPr>
@@ -1074,7 +1074,7 @@
                             </w:r>
                             <w:r>
                               <w:rPr>
-                                <w:rFonts w:ascii="Palatino Linotype" w:eastAsia="Courier New" w:hAnsi="Palatino Linotype" w:cs="Courier New"/>
+                                <w:rFonts w:eastAsia="Courier New" w:cs="Courier New"/>
                                 <w:smallCaps/>
                                 <w:w w:val="105"/>
                                 <w:sz w:val="25"/>
@@ -1090,7 +1090,7 @@
                               <w:spacing w:after="0" w:line="216" w:lineRule="auto"/>
                               <w:ind w:right="34"/>
                               <w:rPr>
-                                <w:rFonts w:ascii="Palatino Linotype" w:eastAsia="Courier New" w:hAnsi="Palatino Linotype" w:cs="Courier New"/>
+                                <w:rFonts w:eastAsia="Courier New" w:cs="Courier New"/>
                                 <w:spacing w:val="1"/>
                                 <w:w w:val="110"/>
                                 <w:sz w:val="25"/>
@@ -1098,7 +1098,7 @@
                             </w:pPr>
                             <w:r>
                               <w:rPr>
-                                <w:rFonts w:ascii="Palatino Linotype" w:eastAsia="Courier New" w:hAnsi="Palatino Linotype" w:cs="Courier New"/>
+                                <w:rFonts w:eastAsia="Courier New" w:cs="Courier New"/>
                                 <w:w w:val="110"/>
                                 <w:sz w:val="25"/>
                               </w:rPr>
@@ -1106,7 +1106,7 @@
                             </w:r>
                             <w:r>
                               <w:rPr>
-                                <w:rFonts w:ascii="Palatino Linotype" w:eastAsia="Courier New" w:hAnsi="Palatino Linotype" w:cs="Courier New"/>
+                                <w:rFonts w:eastAsia="Courier New" w:cs="Courier New"/>
                                 <w:smallCaps/>
                                 <w:w w:val="110"/>
                                 <w:sz w:val="25"/>
@@ -1115,7 +1115,7 @@
                             </w:r>
                             <w:r>
                               <w:rPr>
-                                <w:rFonts w:ascii="Palatino Linotype" w:eastAsia="Courier New" w:hAnsi="Palatino Linotype" w:cs="Courier New"/>
+                                <w:rFonts w:eastAsia="Courier New" w:cs="Courier New"/>
                                 <w:w w:val="110"/>
                                 <w:sz w:val="25"/>
                               </w:rPr>
@@ -1123,7 +1123,7 @@
                             </w:r>
                             <w:r>
                               <w:rPr>
-                                <w:rFonts w:ascii="Palatino Linotype" w:eastAsia="Courier New" w:hAnsi="Palatino Linotype" w:cs="Courier New"/>
+                                <w:rFonts w:eastAsia="Courier New" w:cs="Courier New"/>
                                 <w:smallCaps/>
                                 <w:w w:val="110"/>
                                 <w:sz w:val="25"/>
@@ -1132,7 +1132,7 @@
                             </w:r>
                             <w:r>
                               <w:rPr>
-                                <w:rFonts w:ascii="Palatino Linotype" w:eastAsia="Courier New" w:hAnsi="Palatino Linotype" w:cs="Courier New"/>
+                                <w:rFonts w:eastAsia="Courier New" w:cs="Courier New"/>
                                 <w:spacing w:val="1"/>
                                 <w:w w:val="110"/>
                                 <w:sz w:val="25"/>
@@ -1141,7 +1141,7 @@
                             </w:r>
                             <w:r>
                               <w:rPr>
-                                <w:rFonts w:ascii="Palatino Linotype" w:eastAsia="Courier New" w:hAnsi="Palatino Linotype" w:cs="Courier New"/>
+                                <w:rFonts w:eastAsia="Courier New" w:cs="Courier New"/>
                                 <w:w w:val="110"/>
                                 <w:sz w:val="25"/>
                               </w:rPr>
@@ -1149,7 +1149,7 @@
                             </w:r>
                             <w:r>
                               <w:rPr>
-                                <w:rFonts w:ascii="Palatino Linotype" w:eastAsia="Courier New" w:hAnsi="Palatino Linotype" w:cs="Courier New"/>
+                                <w:rFonts w:eastAsia="Courier New" w:cs="Courier New"/>
                                 <w:w w:val="110"/>
                                 <w:sz w:val="25"/>
                               </w:rPr>
@@ -1164,7 +1164,7 @@
                               <w:spacing w:after="0" w:line="216" w:lineRule="auto"/>
                               <w:ind w:right="34"/>
                               <w:rPr>
-                                <w:rFonts w:ascii="Palatino Linotype" w:eastAsia="Courier New" w:hAnsi="Palatino Linotype" w:cs="Courier New"/>
+                                <w:rFonts w:eastAsia="Courier New" w:cs="Courier New"/>
                                 <w:i/>
                                 <w:spacing w:val="-1"/>
                                 <w:w w:val="110"/>
@@ -1173,7 +1173,7 @@
                             </w:pPr>
                             <w:r>
                               <w:rPr>
-                                <w:rFonts w:ascii="Palatino Linotype" w:eastAsia="Courier New" w:hAnsi="Palatino Linotype" w:cs="Courier New"/>
+                                <w:rFonts w:eastAsia="Courier New" w:cs="Courier New"/>
                                 <w:i/>
                                 <w:spacing w:val="-1"/>
                                 <w:w w:val="110"/>
@@ -1183,7 +1183,7 @@
                             </w:r>
                             <w:r>
                               <w:rPr>
-                                <w:rFonts w:ascii="Palatino Linotype" w:eastAsia="Courier New" w:hAnsi="Palatino Linotype" w:cs="Courier New"/>
+                                <w:rFonts w:eastAsia="Courier New" w:cs="Courier New"/>
                                 <w:i/>
                                 <w:spacing w:val="-1"/>
                                 <w:w w:val="110"/>
@@ -1222,7 +1222,7 @@
                         <w:autoSpaceDN w:val="0"/>
                         <w:spacing w:before="72" w:after="0" w:line="296" w:lineRule="exact"/>
                         <w:rPr>
-                          <w:rFonts w:ascii="Palatino Linotype" w:eastAsia="Courier New" w:hAnsi="Palatino Linotype" w:cs="Courier New"/>
+                          <w:rFonts w:eastAsia="Courier New" w:cs="Courier New"/>
                           <w:i/>
                           <w:w w:val="105"/>
                           <w:sz w:val="24"/>
@@ -1230,7 +1230,7 @@
                       </w:pPr>
                       <w:r>
                         <w:rPr>
-                          <w:rFonts w:ascii="Palatino Linotype" w:eastAsia="Courier New" w:hAnsi="Palatino Linotype" w:cs="Courier New"/>
+                          <w:rFonts w:eastAsia="Courier New" w:cs="Courier New"/>
                           <w:i/>
                           <w:w w:val="105"/>
                           <w:sz w:val="24"/>
@@ -1239,7 +1239,7 @@
                       </w:r>
                       <w:r>
                         <w:rPr>
-                          <w:rFonts w:ascii="Palatino Linotype" w:eastAsia="Courier New" w:hAnsi="Palatino Linotype" w:cs="Courier New"/>
+                          <w:rFonts w:eastAsia="Courier New" w:cs="Courier New"/>
                           <w:i/>
                           <w:w w:val="105"/>
                           <w:sz w:val="24"/>
@@ -1248,7 +1248,7 @@
                       </w:r>
                       <w:r>
                         <w:rPr>
-                          <w:rFonts w:ascii="Palatino Linotype" w:eastAsia="Courier New" w:hAnsi="Palatino Linotype" w:cs="Courier New"/>
+                          <w:rFonts w:eastAsia="Courier New" w:cs="Courier New"/>
                           <w:i/>
                           <w:w w:val="105"/>
                           <w:sz w:val="24"/>
@@ -1263,14 +1263,14 @@
                         <w:autoSpaceDN w:val="0"/>
                         <w:spacing w:before="72" w:after="0" w:line="296" w:lineRule="exact"/>
                         <w:rPr>
-                          <w:rFonts w:ascii="Palatino Linotype" w:eastAsia="Courier New" w:hAnsi="Palatino Linotype" w:cs="Courier New"/>
+                          <w:rFonts w:eastAsia="Courier New" w:cs="Courier New"/>
                           <w:i/>
                           <w:sz w:val="24"/>
                         </w:rPr>
                       </w:pPr>
                       <w:r>
                         <w:rPr>
-                          <w:rFonts w:ascii="Palatino Linotype" w:eastAsia="Courier New" w:hAnsi="Palatino Linotype" w:cs="Courier New"/>
+                          <w:rFonts w:eastAsia="Courier New" w:cs="Courier New"/>
                           <w:w w:val="105"/>
                           <w:sz w:val="25"/>
                         </w:rPr>
@@ -1278,7 +1278,7 @@
                       </w:r>
                       <w:r>
                         <w:rPr>
-                          <w:rFonts w:ascii="Palatino Linotype" w:eastAsia="Courier New" w:hAnsi="Palatino Linotype" w:cs="Courier New"/>
+                          <w:rFonts w:eastAsia="Courier New" w:cs="Courier New"/>
                           <w:spacing w:val="12"/>
                           <w:w w:val="105"/>
                           <w:sz w:val="25"/>
@@ -1287,7 +1287,7 @@
                       </w:r>
                       <w:r>
                         <w:rPr>
-                          <w:rFonts w:ascii="Palatino Linotype" w:eastAsia="Courier New" w:hAnsi="Palatino Linotype" w:cs="Courier New"/>
+                          <w:rFonts w:eastAsia="Courier New" w:cs="Courier New"/>
                           <w:smallCaps/>
                           <w:w w:val="105"/>
                           <w:sz w:val="25"/>
@@ -1296,7 +1296,7 @@
                       </w:r>
                       <w:r>
                         <w:rPr>
-                          <w:rFonts w:ascii="Palatino Linotype" w:eastAsia="Courier New" w:hAnsi="Palatino Linotype" w:cs="Courier New"/>
+                          <w:rFonts w:eastAsia="Courier New" w:cs="Courier New"/>
                           <w:w w:val="105"/>
                           <w:sz w:val="25"/>
                         </w:rPr>
@@ -1304,7 +1304,7 @@
                       </w:r>
                       <w:r>
                         <w:rPr>
-                          <w:rFonts w:ascii="Palatino Linotype" w:eastAsia="Courier New" w:hAnsi="Palatino Linotype" w:cs="Courier New"/>
+                          <w:rFonts w:eastAsia="Courier New" w:cs="Courier New"/>
                           <w:w w:val="105"/>
                           <w:sz w:val="25"/>
                         </w:rPr>
@@ -1312,7 +1312,7 @@
                       </w:r>
                       <w:r>
                         <w:rPr>
-                          <w:rFonts w:ascii="Palatino Linotype" w:eastAsia="Courier New" w:hAnsi="Palatino Linotype" w:cs="Courier New"/>
+                          <w:rFonts w:eastAsia="Courier New" w:cs="Courier New"/>
                           <w:w w:val="105"/>
                           <w:sz w:val="25"/>
                         </w:rPr>
@@ -1327,7 +1327,7 @@
                         <w:spacing w:after="0" w:line="216" w:lineRule="auto"/>
                         <w:ind w:right="34"/>
                         <w:rPr>
-                          <w:rFonts w:ascii="Palatino Linotype" w:eastAsia="Courier New" w:hAnsi="Palatino Linotype" w:cs="Courier New"/>
+                          <w:rFonts w:eastAsia="Courier New" w:cs="Courier New"/>
                           <w:spacing w:val="1"/>
                           <w:w w:val="110"/>
                           <w:sz w:val="25"/>
@@ -1335,7 +1335,7 @@
                       </w:pPr>
                       <w:r>
                         <w:rPr>
-                          <w:rFonts w:ascii="Palatino Linotype" w:eastAsia="Courier New" w:hAnsi="Palatino Linotype" w:cs="Courier New"/>
+                          <w:rFonts w:eastAsia="Courier New" w:cs="Courier New"/>
                           <w:w w:val="110"/>
                           <w:sz w:val="25"/>
                         </w:rPr>
@@ -1343,7 +1343,7 @@
                       </w:r>
                       <w:r>
                         <w:rPr>
-                          <w:rFonts w:ascii="Palatino Linotype" w:eastAsia="Courier New" w:hAnsi="Palatino Linotype" w:cs="Courier New"/>
+                          <w:rFonts w:eastAsia="Courier New" w:cs="Courier New"/>
                           <w:smallCaps/>
                           <w:w w:val="110"/>
                           <w:sz w:val="25"/>
@@ -1352,7 +1352,7 @@
                       </w:r>
                       <w:r>
                         <w:rPr>
-                          <w:rFonts w:ascii="Palatino Linotype" w:eastAsia="Courier New" w:hAnsi="Palatino Linotype" w:cs="Courier New"/>
+                          <w:rFonts w:eastAsia="Courier New" w:cs="Courier New"/>
                           <w:w w:val="110"/>
                           <w:sz w:val="25"/>
                         </w:rPr>
@@ -1360,7 +1360,7 @@
                       </w:r>
                       <w:r>
                         <w:rPr>
-                          <w:rFonts w:ascii="Palatino Linotype" w:eastAsia="Courier New" w:hAnsi="Palatino Linotype" w:cs="Courier New"/>
+                          <w:rFonts w:eastAsia="Courier New" w:cs="Courier New"/>
                           <w:smallCaps/>
                           <w:w w:val="110"/>
                           <w:sz w:val="25"/>
@@ -1369,7 +1369,7 @@
                       </w:r>
                       <w:r>
                         <w:rPr>
-                          <w:rFonts w:ascii="Palatino Linotype" w:eastAsia="Courier New" w:hAnsi="Palatino Linotype" w:cs="Courier New"/>
+                          <w:rFonts w:eastAsia="Courier New" w:cs="Courier New"/>
                           <w:spacing w:val="1"/>
                           <w:w w:val="110"/>
                           <w:sz w:val="25"/>
@@ -1378,7 +1378,7 @@
                       </w:r>
                       <w:r>
                         <w:rPr>
-                          <w:rFonts w:ascii="Palatino Linotype" w:eastAsia="Courier New" w:hAnsi="Palatino Linotype" w:cs="Courier New"/>
+                          <w:rFonts w:eastAsia="Courier New" w:cs="Courier New"/>
                           <w:w w:val="110"/>
                           <w:sz w:val="25"/>
                         </w:rPr>
@@ -1386,7 +1386,7 @@
                       </w:r>
                       <w:r>
                         <w:rPr>
-                          <w:rFonts w:ascii="Palatino Linotype" w:eastAsia="Courier New" w:hAnsi="Palatino Linotype" w:cs="Courier New"/>
+                          <w:rFonts w:eastAsia="Courier New" w:cs="Courier New"/>
                           <w:w w:val="110"/>
                           <w:sz w:val="25"/>
                         </w:rPr>
@@ -1394,7 +1394,7 @@
                       </w:r>
                       <w:r>
                         <w:rPr>
-                          <w:rFonts w:ascii="Palatino Linotype" w:eastAsia="Courier New" w:hAnsi="Palatino Linotype" w:cs="Courier New"/>
+                          <w:rFonts w:eastAsia="Courier New" w:cs="Courier New"/>
                           <w:spacing w:val="1"/>
                           <w:w w:val="110"/>
                           <w:sz w:val="25"/>
@@ -1410,7 +1410,7 @@
                         <w:spacing w:after="0" w:line="216" w:lineRule="auto"/>
                         <w:ind w:right="34"/>
                         <w:rPr>
-                          <w:rFonts w:ascii="Palatino Linotype" w:eastAsia="Courier New" w:hAnsi="Palatino Linotype" w:cs="Courier New"/>
+                          <w:rFonts w:eastAsia="Courier New" w:cs="Courier New"/>
                           <w:i/>
                           <w:spacing w:val="-1"/>
                           <w:w w:val="110"/>
@@ -1419,7 +1419,7 @@
                       </w:pPr>
                       <w:r>
                         <w:rPr>
-                          <w:rFonts w:ascii="Palatino Linotype" w:eastAsia="Courier New" w:hAnsi="Palatino Linotype" w:cs="Courier New"/>
+                          <w:rFonts w:eastAsia="Courier New" w:cs="Courier New"/>
                           <w:i/>
                           <w:spacing w:val="-1"/>
                           <w:w w:val="110"/>
@@ -1436,7 +1436,7 @@
                         <w:spacing w:after="0" w:line="216" w:lineRule="auto"/>
                         <w:ind w:left="237" w:right="34"/>
                         <w:rPr>
-                          <w:rFonts w:ascii="Palatino Linotype" w:eastAsia="Courier New" w:hAnsi="Palatino Linotype" w:cs="Courier New"/>
+                          <w:rFonts w:eastAsia="Courier New" w:cs="Courier New"/>
                           <w:i/>
                           <w:spacing w:val="-1"/>
                           <w:w w:val="110"/>
@@ -1452,7 +1452,7 @@
                         <w:spacing w:after="0" w:line="216" w:lineRule="auto"/>
                         <w:ind w:right="34"/>
                         <w:rPr>
-                          <w:rFonts w:ascii="Palatino Linotype" w:eastAsia="Courier New" w:hAnsi="Palatino Linotype" w:cs="Courier New"/>
+                          <w:rFonts w:eastAsia="Courier New" w:cs="Courier New"/>
                           <w:spacing w:val="-55"/>
                           <w:w w:val="105"/>
                           <w:sz w:val="25"/>
@@ -1460,7 +1460,7 @@
                       </w:pPr>
                       <w:r>
                         <w:rPr>
-                          <w:rFonts w:ascii="Palatino Linotype" w:eastAsia="Courier New" w:hAnsi="Palatino Linotype" w:cs="Courier New"/>
+                          <w:rFonts w:eastAsia="Courier New" w:cs="Courier New"/>
                           <w:w w:val="105"/>
                           <w:sz w:val="25"/>
                         </w:rPr>
@@ -1468,7 +1468,7 @@
                       </w:r>
                       <w:r>
                         <w:rPr>
-                          <w:rFonts w:ascii="Palatino Linotype" w:eastAsia="Courier New" w:hAnsi="Palatino Linotype" w:cs="Courier New"/>
+                          <w:rFonts w:eastAsia="Courier New" w:cs="Courier New"/>
                           <w:smallCaps/>
                           <w:w w:val="105"/>
                           <w:sz w:val="25"/>
@@ -1484,7 +1484,7 @@
                         <w:spacing w:after="0" w:line="216" w:lineRule="auto"/>
                         <w:ind w:right="34"/>
                         <w:rPr>
-                          <w:rFonts w:ascii="Palatino Linotype" w:eastAsia="Courier New" w:hAnsi="Palatino Linotype" w:cs="Courier New"/>
+                          <w:rFonts w:eastAsia="Courier New" w:cs="Courier New"/>
                           <w:spacing w:val="1"/>
                           <w:w w:val="110"/>
                           <w:sz w:val="25"/>
@@ -1492,7 +1492,7 @@
                       </w:pPr>
                       <w:r>
                         <w:rPr>
-                          <w:rFonts w:ascii="Palatino Linotype" w:eastAsia="Courier New" w:hAnsi="Palatino Linotype" w:cs="Courier New"/>
+                          <w:rFonts w:eastAsia="Courier New" w:cs="Courier New"/>
                           <w:w w:val="110"/>
                           <w:sz w:val="25"/>
                         </w:rPr>
@@ -1500,7 +1500,7 @@
                       </w:r>
                       <w:r>
                         <w:rPr>
-                          <w:rFonts w:ascii="Palatino Linotype" w:eastAsia="Courier New" w:hAnsi="Palatino Linotype" w:cs="Courier New"/>
+                          <w:rFonts w:eastAsia="Courier New" w:cs="Courier New"/>
                           <w:smallCaps/>
                           <w:w w:val="110"/>
                           <w:sz w:val="25"/>
@@ -1509,7 +1509,7 @@
                       </w:r>
                       <w:r>
                         <w:rPr>
-                          <w:rFonts w:ascii="Palatino Linotype" w:eastAsia="Courier New" w:hAnsi="Palatino Linotype" w:cs="Courier New"/>
+                          <w:rFonts w:eastAsia="Courier New" w:cs="Courier New"/>
                           <w:w w:val="110"/>
                           <w:sz w:val="25"/>
                         </w:rPr>
@@ -1517,7 +1517,7 @@
                       </w:r>
                       <w:r>
                         <w:rPr>
-                          <w:rFonts w:ascii="Palatino Linotype" w:eastAsia="Courier New" w:hAnsi="Palatino Linotype" w:cs="Courier New"/>
+                          <w:rFonts w:eastAsia="Courier New" w:cs="Courier New"/>
                           <w:smallCaps/>
                           <w:w w:val="110"/>
                           <w:sz w:val="25"/>
@@ -1526,7 +1526,7 @@
                       </w:r>
                       <w:r>
                         <w:rPr>
-                          <w:rFonts w:ascii="Palatino Linotype" w:eastAsia="Courier New" w:hAnsi="Palatino Linotype" w:cs="Courier New"/>
+                          <w:rFonts w:eastAsia="Courier New" w:cs="Courier New"/>
                           <w:spacing w:val="1"/>
                           <w:w w:val="110"/>
                           <w:sz w:val="25"/>
@@ -1535,7 +1535,7 @@
                       </w:r>
                       <w:r>
                         <w:rPr>
-                          <w:rFonts w:ascii="Palatino Linotype" w:eastAsia="Courier New" w:hAnsi="Palatino Linotype" w:cs="Courier New"/>
+                          <w:rFonts w:eastAsia="Courier New" w:cs="Courier New"/>
                           <w:w w:val="110"/>
                           <w:sz w:val="25"/>
                         </w:rPr>
@@ -1543,7 +1543,7 @@
                       </w:r>
                       <w:r>
                         <w:rPr>
-                          <w:rFonts w:ascii="Palatino Linotype" w:eastAsia="Courier New" w:hAnsi="Palatino Linotype" w:cs="Courier New"/>
+                          <w:rFonts w:eastAsia="Courier New" w:cs="Courier New"/>
                           <w:w w:val="110"/>
                           <w:sz w:val="25"/>
                         </w:rPr>
@@ -1558,7 +1558,7 @@
                         <w:spacing w:after="0" w:line="216" w:lineRule="auto"/>
                         <w:ind w:right="34"/>
                         <w:rPr>
-                          <w:rFonts w:ascii="Palatino Linotype" w:eastAsia="Courier New" w:hAnsi="Palatino Linotype" w:cs="Courier New"/>
+                          <w:rFonts w:eastAsia="Courier New" w:cs="Courier New"/>
                           <w:i/>
                           <w:spacing w:val="-1"/>
                           <w:w w:val="110"/>
@@ -1567,7 +1567,7 @@
                       </w:pPr>
                       <w:r>
                         <w:rPr>
-                          <w:rFonts w:ascii="Palatino Linotype" w:eastAsia="Courier New" w:hAnsi="Palatino Linotype" w:cs="Courier New"/>
+                          <w:rFonts w:eastAsia="Courier New" w:cs="Courier New"/>
                           <w:i/>
                           <w:spacing w:val="-1"/>
                           <w:w w:val="110"/>
@@ -1577,7 +1577,7 @@
                       </w:r>
                       <w:r>
                         <w:rPr>
-                          <w:rFonts w:ascii="Palatino Linotype" w:eastAsia="Courier New" w:hAnsi="Palatino Linotype" w:cs="Courier New"/>
+                          <w:rFonts w:eastAsia="Courier New" w:cs="Courier New"/>
                           <w:i/>
                           <w:spacing w:val="-1"/>
                           <w:w w:val="110"/>
@@ -1605,56 +1605,148 @@
     <w:p/>
     <w:p>
       <w:pPr>
-        <w:tabs>
-          <w:tab w:val="center" w:pos="4819"/>
-          <w:tab w:val="right" w:pos="9638"/>
-        </w:tabs>
+        <w:pStyle w:val="Stile1"/>
+      </w:pPr>
+      <w:r>
+        <w:lastRenderedPageBreak/>
+        <w:tab/>
+      </w:r>
+      <w:r>
+        <w:tab/>
+      </w:r>
+    </w:p>
+    <w:p>
+      <w:pPr>
         <w:rPr>
-          <w:rFonts w:ascii="Palatino Linotype" w:hAnsi="Palatino Linotype"/>
           <w:sz w:val="25"/>
           <w:szCs w:val="25"/>
         </w:rPr>
       </w:pPr>
       <w:r>
         <w:rPr>
-          <w:rFonts w:ascii="Palatino Linotype" w:hAnsi="Palatino Linotype"/>
+          <w:noProof/>
           <w:sz w:val="25"/>
           <w:szCs w:val="25"/>
         </w:rPr>
-        <w:tab/>
+        <mc:AlternateContent>
+          <mc:Choice Requires="wps">
+            <w:drawing>
+              <wp:anchor distT="45720" distB="45720" distL="114300" distR="114300" simplePos="0" relativeHeight="251663360" behindDoc="0" locked="0" layoutInCell="1" allowOverlap="1" wp14:anchorId="701A5421" wp14:editId="69BC782B">
+                <wp:simplePos x="0" y="0"/>
+                <wp:positionH relativeFrom="margin">
+                  <wp:align>center</wp:align>
+                </wp:positionH>
+                <wp:positionV relativeFrom="margin">
+                  <wp:align>center</wp:align>
+                </wp:positionV>
+                <wp:extent cx="3552825" cy="333375"/>
+                <wp:effectExtent l="0" t="0" r="0" b="0"/>
+                <wp:wrapSquare wrapText="bothSides"/>
+                <wp:docPr id="1" name="Casella di testo 2"/>
+                <wp:cNvGraphicFramePr>
+                  <a:graphicFrameLocks xmlns:a="http://schemas.openxmlformats.org/drawingml/2006/main"/>
+                </wp:cNvGraphicFramePr>
+                <a:graphic xmlns:a="http://schemas.openxmlformats.org/drawingml/2006/main">
+                  <a:graphicData uri="http://schemas.microsoft.com/office/word/2010/wordprocessingShape">
+                    <wps:wsp>
+                      <wps:cNvSpPr txBox="1">
+                        <a:spLocks noChangeArrowheads="1"/>
+                      </wps:cNvSpPr>
+                      <wps:spPr bwMode="auto">
+                        <a:xfrm>
+                          <a:off x="0" y="0"/>
+                          <a:ext cx="3552825" cy="333375"/>
+                        </a:xfrm>
+                        <a:prstGeom prst="rect">
+                          <a:avLst/>
+                        </a:prstGeom>
+                        <a:noFill/>
+                        <a:ln w="9525">
+                          <a:noFill/>
+                          <a:miter lim="800000"/>
+                          <a:headEnd/>
+                          <a:tailEnd/>
+                        </a:ln>
+                      </wps:spPr>
+                      <wps:txbx>
+                        <w:txbxContent>
+                          <w:p>
+                            <w:pPr>
+                              <w:rPr>
+                                <w:i/>
+                                <w:iCs/>
+                                <w:color w:val="404040" w:themeColor="text1" w:themeTint="BF"/>
+                                <w:sz w:val="24"/>
+                                <w:szCs w:val="24"/>
+                              </w:rPr>
+                            </w:pPr>
+                            <w:r>
+                              <w:rPr>
+                                <w:i/>
+                                <w:iCs/>
+                                <w:color w:val="404040" w:themeColor="text1" w:themeTint="BF"/>
+                                <w:sz w:val="24"/>
+                                <w:szCs w:val="24"/>
+                              </w:rPr>
+                              <w:t xml:space="preserve">Questa pagina è stata lasciata intenzionalmente bianca </w:t>
+                            </w:r>
+                          </w:p>
+                        </w:txbxContent>
+                      </wps:txbx>
+                      <wps:bodyPr rot="0" vert="horz" wrap="square" lIns="91440" tIns="45720" rIns="91440" bIns="45720" anchor="t" anchorCtr="0">
+                        <a:noAutofit/>
+                      </wps:bodyPr>
+                    </wps:wsp>
+                  </a:graphicData>
+                </a:graphic>
+                <wp14:sizeRelH relativeFrom="margin">
+                  <wp14:pctWidth>0</wp14:pctWidth>
+                </wp14:sizeRelH>
+                <wp14:sizeRelV relativeFrom="margin">
+                  <wp14:pctHeight>0</wp14:pctHeight>
+                </wp14:sizeRelV>
+              </wp:anchor>
+            </w:drawing>
+          </mc:Choice>
+          <mc:Fallback>
+            <w:pict>
+              <v:shape w14:anchorId="701A5421" id="_x0000_s1028" type="#_x0000_t202" style="position:absolute;left:0;text-align:left;margin-left:0;margin-top:0;width:279.75pt;height:26.25pt;z-index:251663360;visibility:visible;mso-wrap-style:square;mso-width-percent:0;mso-height-percent:0;mso-wrap-distance-left:9pt;mso-wrap-distance-top:3.6pt;mso-wrap-distance-right:9pt;mso-wrap-distance-bottom:3.6pt;mso-position-horizontal:center;mso-position-horizontal-relative:margin;mso-position-vertical:center;mso-position-vertical-relative:margin;mso-width-percent:0;mso-height-percent:0;mso-width-relative:margin;mso-height-relative:margin;v-text-anchor:top" o:gfxdata="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" filled="f" stroked="f">
+                <v:textbox>
+                  <w:txbxContent>
+                    <w:p>
+                      <w:pPr>
+                        <w:rPr>
+                          <w:i/>
+                          <w:iCs/>
+                          <w:color w:val="404040" w:themeColor="text1" w:themeTint="BF"/>
+                          <w:sz w:val="24"/>
+                          <w:szCs w:val="24"/>
+                        </w:rPr>
+                      </w:pPr>
+                      <w:r>
+                        <w:rPr>
+                          <w:i/>
+                          <w:iCs/>
+                          <w:color w:val="404040" w:themeColor="text1" w:themeTint="BF"/>
+                          <w:sz w:val="24"/>
+                          <w:szCs w:val="24"/>
+                        </w:rPr>
+                        <w:t xml:space="preserve">Questa pagina è stata lasciata intenzionalmente bianca </w:t>
+                      </w:r>
+                    </w:p>
+                  </w:txbxContent>
+                </v:textbox>
+                <w10:wrap type="square" anchorx="margin" anchory="margin"/>
+              </v:shape>
+            </w:pict>
+          </mc:Fallback>
+        </mc:AlternateContent>
       </w:r>
       <w:r>
         <w:rPr>
-          <w:rFonts w:ascii="Palatino Linotype" w:hAnsi="Palatino Linotype"/>
           <w:sz w:val="25"/>
           <w:szCs w:val="25"/>
         </w:rPr>
-        <w:t>23 dicembre 2021</w:t>
-      </w:r>
-      <w:r>
-        <w:rPr>
-          <w:rFonts w:ascii="Palatino Linotype" w:hAnsi="Palatino Linotype"/>
-          <w:sz w:val="25"/>
-          <w:szCs w:val="25"/>
-        </w:rPr>
-        <w:tab/>
-      </w:r>
-    </w:p>
-    <w:p>
-      <w:pPr>
-        <w:rPr>
-          <w:rFonts w:ascii="Palatino Linotype" w:hAnsi="Palatino Linotype"/>
-          <w:sz w:val="25"/>
-          <w:szCs w:val="25"/>
-        </w:rPr>
-      </w:pPr>
-      <w:r>
-        <w:rPr>
-          <w:rFonts w:ascii="Palatino Linotype" w:hAnsi="Palatino Linotype"/>
-          <w:sz w:val="25"/>
-          <w:szCs w:val="25"/>
-        </w:rPr>
-        <w:lastRenderedPageBreak/>
         <w:br w:type="page"/>
       </w:r>
     </w:p>
@@ -1672,6 +1764,7 @@
       </w:pPr>
       <w:bookmarkStart w:id="0" w:name="_Toc91199921"/>
       <w:bookmarkStart w:id="1" w:name="_Toc91200285"/>
+      <w:bookmarkStart w:id="2" w:name="_Toc91412379"/>
       <w:r>
         <w:rPr>
           <w:rFonts w:ascii="Palatino Linotype" w:hAnsi="Palatino Linotype"/>
@@ -1686,11 +1779,11 @@
       </w:r>
       <w:bookmarkEnd w:id="0"/>
       <w:bookmarkEnd w:id="1"/>
+      <w:bookmarkEnd w:id="2"/>
     </w:p>
     <w:p>
       <w:pPr>
         <w:rPr>
-          <w:rFonts w:ascii="Palatino Linotype" w:hAnsi="Palatino Linotype"/>
           <w:b/>
           <w:bCs/>
         </w:rPr>
@@ -1698,6 +1791,12 @@
     </w:p>
     <w:sdt>
       <w:sdtPr>
+        <w:rPr>
+          <w:rFonts w:asciiTheme="minorHAnsi" w:hAnsiTheme="minorHAnsi" w:cstheme="minorBidi"/>
+          <w:noProof w:val="0"/>
+          <w:sz w:val="22"/>
+          <w:szCs w:val="22"/>
+        </w:rPr>
         <w:id w:val="-928039761"/>
         <w:docPartObj>
           <w:docPartGallery w:val="Table of Contents"/>
@@ -1706,12 +1805,9 @@
       </w:sdtPr>
       <w:sdtEndPr>
         <w:rPr>
-          <w:rFonts w:asciiTheme="minorHAnsi" w:hAnsiTheme="minorHAnsi" w:cstheme="minorBidi"/>
+          <w:rFonts w:ascii="Palatino Linotype" w:hAnsi="Palatino Linotype"/>
           <w:b/>
           <w:bCs/>
-          <w:noProof w:val="0"/>
-          <w:sz w:val="22"/>
-          <w:szCs w:val="22"/>
         </w:rPr>
       </w:sdtEndPr>
       <w:sdtContent>
@@ -1726,91 +1822,70 @@
             </w:rPr>
           </w:pPr>
           <w:r>
+            <w:rPr>
+              <w:rFonts w:ascii="Palatino Linotype" w:hAnsi="Palatino Linotype"/>
+            </w:rPr>
             <w:fldChar w:fldCharType="begin"/>
           </w:r>
           <w:r>
+            <w:rPr>
+              <w:rFonts w:ascii="Palatino Linotype" w:hAnsi="Palatino Linotype"/>
+            </w:rPr>
             <w:instrText xml:space="preserve"> TOC \o "1-3" \h \z \u </w:instrText>
           </w:r>
           <w:r>
+            <w:rPr>
+              <w:rFonts w:ascii="Palatino Linotype" w:hAnsi="Palatino Linotype"/>
+            </w:rPr>
             <w:fldChar w:fldCharType="separate"/>
           </w:r>
-        </w:p>
-        <w:p>
-          <w:pPr>
-            <w:pStyle w:val="Sommario1"/>
-            <w:rPr>
-              <w:rFonts w:ascii="Palatino Linotype" w:eastAsiaTheme="minorEastAsia" w:hAnsi="Palatino Linotype"/>
-              <w:sz w:val="22"/>
-              <w:szCs w:val="22"/>
-              <w:lang w:eastAsia="it-IT"/>
-            </w:rPr>
-          </w:pPr>
-          <w:hyperlink w:anchor="_Toc91200287" w:history="1">
+          <w:hyperlink w:anchor="_Toc91412379" w:history="1">
             <w:r>
               <w:rPr>
                 <w:rStyle w:val="Collegamentoipertestuale"/>
                 <w:rFonts w:ascii="Palatino Linotype" w:hAnsi="Palatino Linotype"/>
+                <w:b/>
+                <w:bCs/>
               </w:rPr>
-              <w:t>Descrizio</w:t>
+              <w:t>Indice</w:t>
             </w:r>
             <w:r>
               <w:rPr>
-                <w:rStyle w:val="Collegamentoipertestuale"/>
-                <w:rFonts w:ascii="Palatino Linotype" w:hAnsi="Palatino Linotype"/>
-              </w:rPr>
-              <w:t>n</w:t>
-            </w:r>
-            <w:r>
-              <w:rPr>
-                <w:rStyle w:val="Collegamentoipertestuale"/>
-                <w:rFonts w:ascii="Palatino Linotype" w:hAnsi="Palatino Linotype"/>
-              </w:rPr>
-              <w:t>e del progetto</w:t>
-            </w:r>
-            <w:r>
-              <w:rPr>
-                <w:rFonts w:ascii="Palatino Linotype" w:hAnsi="Palatino Linotype"/>
                 <w:webHidden/>
               </w:rPr>
               <w:tab/>
             </w:r>
             <w:r>
               <w:rPr>
-                <w:rFonts w:ascii="Palatino Linotype" w:hAnsi="Palatino Linotype"/>
                 <w:webHidden/>
               </w:rPr>
               <w:fldChar w:fldCharType="begin"/>
             </w:r>
             <w:r>
               <w:rPr>
-                <w:rFonts w:ascii="Palatino Linotype" w:hAnsi="Palatino Linotype"/>
                 <w:webHidden/>
               </w:rPr>
-              <w:instrText xml:space="preserve"> PAGEREF _Toc91200287 \h </w:instrText>
+              <w:instrText xml:space="preserve"> PAGEREF _Toc91412379 \h </w:instrText>
             </w:r>
             <w:r>
               <w:rPr>
-                <w:rFonts w:ascii="Palatino Linotype" w:hAnsi="Palatino Linotype"/>
                 <w:webHidden/>
               </w:rPr>
             </w:r>
             <w:r>
               <w:rPr>
-                <w:rFonts w:ascii="Palatino Linotype" w:hAnsi="Palatino Linotype"/>
                 <w:webHidden/>
               </w:rPr>
               <w:fldChar w:fldCharType="separate"/>
             </w:r>
             <w:r>
               <w:rPr>
-                <w:rFonts w:ascii="Palatino Linotype" w:hAnsi="Palatino Linotype"/>
                 <w:webHidden/>
               </w:rPr>
-              <w:t>4</w:t>
+              <w:t>2</w:t>
             </w:r>
             <w:r>
               <w:rPr>
-                <w:rFonts w:ascii="Palatino Linotype" w:hAnsi="Palatino Linotype"/>
                 <w:webHidden/>
               </w:rPr>
               <w:fldChar w:fldCharType="end"/>
@@ -1821,42 +1896,40 @@
           <w:pPr>
             <w:pStyle w:val="Sommario2"/>
             <w:tabs>
+              <w:tab w:val="left" w:pos="880"/>
               <w:tab w:val="right" w:leader="dot" w:pos="9628"/>
             </w:tabs>
             <w:rPr>
-              <w:rFonts w:ascii="Palatino Linotype" w:eastAsiaTheme="minorEastAsia" w:hAnsi="Palatino Linotype" w:cs="Times New Roman"/>
+              <w:rFonts w:asciiTheme="minorHAnsi" w:eastAsiaTheme="minorEastAsia" w:hAnsiTheme="minorHAnsi"/>
               <w:noProof/>
               <w:lang w:eastAsia="it-IT"/>
             </w:rPr>
           </w:pPr>
-          <w:hyperlink w:anchor="_Toc91200288" w:history="1">
+          <w:hyperlink w:anchor="_Toc91412380" w:history="1">
             <w:r>
               <w:rPr>
                 <w:rStyle w:val="Collegamentoipertestuale"/>
-                <w:rFonts w:ascii="Palatino Linotype" w:hAnsi="Palatino Linotype" w:cs="Times New Roman"/>
                 <w:noProof/>
               </w:rPr>
-              <w:t>1.1 De</w:t>
+              <w:t>1.1</w:t>
+            </w:r>
+            <w:r>
+              <w:rPr>
+                <w:rFonts w:asciiTheme="minorHAnsi" w:eastAsiaTheme="minorEastAsia" w:hAnsiTheme="minorHAnsi"/>
+                <w:noProof/>
+                <w:lang w:eastAsia="it-IT"/>
+              </w:rPr>
+              <w:tab/>
             </w:r>
             <w:r>
               <w:rPr>
                 <w:rStyle w:val="Collegamentoipertestuale"/>
-                <w:rFonts w:ascii="Palatino Linotype" w:hAnsi="Palatino Linotype" w:cs="Times New Roman"/>
                 <w:noProof/>
               </w:rPr>
-              <w:t>s</w:t>
+              <w:t>Descrizione sintetica</w:t>
             </w:r>
             <w:r>
               <w:rPr>
-                <w:rStyle w:val="Collegamentoipertestuale"/>
-                <w:rFonts w:ascii="Palatino Linotype" w:hAnsi="Palatino Linotype" w:cs="Times New Roman"/>
-                <w:noProof/>
-              </w:rPr>
-              <w:t>crizione sintetica e analisi dei requisiti</w:t>
-            </w:r>
-            <w:r>
-              <w:rPr>
-                <w:rFonts w:ascii="Palatino Linotype" w:hAnsi="Palatino Linotype" w:cs="Times New Roman"/>
                 <w:noProof/>
                 <w:webHidden/>
               </w:rPr>
@@ -1864,7 +1937,6 @@
             </w:r>
             <w:r>
               <w:rPr>
-                <w:rFonts w:ascii="Palatino Linotype" w:hAnsi="Palatino Linotype" w:cs="Times New Roman"/>
                 <w:noProof/>
                 <w:webHidden/>
               </w:rPr>
@@ -1872,22 +1944,19 @@
             </w:r>
             <w:r>
               <w:rPr>
-                <w:rFonts w:ascii="Palatino Linotype" w:hAnsi="Palatino Linotype" w:cs="Times New Roman"/>
                 <w:noProof/>
                 <w:webHidden/>
               </w:rPr>
-              <w:instrText xml:space="preserve"> PAGEREF _Toc91200288 \h </w:instrText>
+              <w:instrText xml:space="preserve"> PAGEREF _Toc91412380 \h </w:instrText>
             </w:r>
             <w:r>
               <w:rPr>
-                <w:rFonts w:ascii="Palatino Linotype" w:hAnsi="Palatino Linotype" w:cs="Times New Roman"/>
                 <w:noProof/>
                 <w:webHidden/>
               </w:rPr>
             </w:r>
             <w:r>
               <w:rPr>
-                <w:rFonts w:ascii="Palatino Linotype" w:hAnsi="Palatino Linotype" w:cs="Times New Roman"/>
                 <w:noProof/>
                 <w:webHidden/>
               </w:rPr>
@@ -1895,15 +1964,13 @@
             </w:r>
             <w:r>
               <w:rPr>
-                <w:rFonts w:ascii="Palatino Linotype" w:hAnsi="Palatino Linotype" w:cs="Times New Roman"/>
                 <w:noProof/>
                 <w:webHidden/>
               </w:rPr>
-              <w:t>4</w:t>
+              <w:t>3</w:t>
             </w:r>
             <w:r>
               <w:rPr>
-                <w:rFonts w:ascii="Palatino Linotype" w:hAnsi="Palatino Linotype" w:cs="Times New Roman"/>
                 <w:noProof/>
                 <w:webHidden/>
               </w:rPr>
@@ -1915,42 +1982,40 @@
           <w:pPr>
             <w:pStyle w:val="Sommario2"/>
             <w:tabs>
+              <w:tab w:val="left" w:pos="880"/>
               <w:tab w:val="right" w:leader="dot" w:pos="9628"/>
             </w:tabs>
             <w:rPr>
-              <w:rFonts w:ascii="Palatino Linotype" w:eastAsiaTheme="minorEastAsia" w:hAnsi="Palatino Linotype" w:cs="Times New Roman"/>
+              <w:rFonts w:asciiTheme="minorHAnsi" w:eastAsiaTheme="minorEastAsia" w:hAnsiTheme="minorHAnsi"/>
               <w:noProof/>
               <w:lang w:eastAsia="it-IT"/>
             </w:rPr>
           </w:pPr>
-          <w:hyperlink w:anchor="_Toc91200289" w:history="1">
+          <w:hyperlink w:anchor="_Toc91412381" w:history="1">
             <w:r>
               <w:rPr>
                 <w:rStyle w:val="Collegamentoipertestuale"/>
-                <w:rFonts w:ascii="Palatino Linotype" w:hAnsi="Palatino Linotype" w:cs="Times New Roman"/>
                 <w:noProof/>
               </w:rPr>
-              <w:t>1.2 Pr</w:t>
+              <w:t>1.2</w:t>
+            </w:r>
+            <w:r>
+              <w:rPr>
+                <w:rFonts w:asciiTheme="minorHAnsi" w:eastAsiaTheme="minorEastAsia" w:hAnsiTheme="minorHAnsi"/>
+                <w:noProof/>
+                <w:lang w:eastAsia="it-IT"/>
+              </w:rPr>
+              <w:tab/>
             </w:r>
             <w:r>
               <w:rPr>
                 <w:rStyle w:val="Collegamentoipertestuale"/>
-                <w:rFonts w:ascii="Palatino Linotype" w:hAnsi="Palatino Linotype" w:cs="Times New Roman"/>
                 <w:noProof/>
               </w:rPr>
-              <w:t>o</w:t>
+              <w:t>Le varie fasi</w:t>
             </w:r>
             <w:r>
               <w:rPr>
-                <w:rStyle w:val="Collegamentoipertestuale"/>
-                <w:rFonts w:ascii="Palatino Linotype" w:hAnsi="Palatino Linotype" w:cs="Times New Roman"/>
-                <w:noProof/>
-              </w:rPr>
-              <w:t>va</w:t>
-            </w:r>
-            <w:r>
-              <w:rPr>
-                <w:rFonts w:ascii="Palatino Linotype" w:hAnsi="Palatino Linotype" w:cs="Times New Roman"/>
                 <w:noProof/>
                 <w:webHidden/>
               </w:rPr>
@@ -1958,7 +2023,6 @@
             </w:r>
             <w:r>
               <w:rPr>
-                <w:rFonts w:ascii="Palatino Linotype" w:hAnsi="Palatino Linotype" w:cs="Times New Roman"/>
                 <w:noProof/>
                 <w:webHidden/>
               </w:rPr>
@@ -1966,22 +2030,19 @@
             </w:r>
             <w:r>
               <w:rPr>
-                <w:rFonts w:ascii="Palatino Linotype" w:hAnsi="Palatino Linotype" w:cs="Times New Roman"/>
                 <w:noProof/>
                 <w:webHidden/>
               </w:rPr>
-              <w:instrText xml:space="preserve"> PAGEREF _Toc91200289 \h </w:instrText>
+              <w:instrText xml:space="preserve"> PAGEREF _Toc91412381 \h </w:instrText>
             </w:r>
             <w:r>
               <w:rPr>
-                <w:rFonts w:ascii="Palatino Linotype" w:hAnsi="Palatino Linotype" w:cs="Times New Roman"/>
                 <w:noProof/>
                 <w:webHidden/>
               </w:rPr>
             </w:r>
             <w:r>
               <w:rPr>
-                <w:rFonts w:ascii="Palatino Linotype" w:hAnsi="Palatino Linotype" w:cs="Times New Roman"/>
                 <w:noProof/>
                 <w:webHidden/>
               </w:rPr>
@@ -1989,15 +2050,13 @@
             </w:r>
             <w:r>
               <w:rPr>
-                <w:rFonts w:ascii="Palatino Linotype" w:hAnsi="Palatino Linotype" w:cs="Times New Roman"/>
                 <w:noProof/>
                 <w:webHidden/>
               </w:rPr>
-              <w:t>4</w:t>
+              <w:t>3</w:t>
             </w:r>
             <w:r>
               <w:rPr>
-                <w:rFonts w:ascii="Palatino Linotype" w:hAnsi="Palatino Linotype" w:cs="Times New Roman"/>
                 <w:noProof/>
                 <w:webHidden/>
               </w:rPr>
@@ -2023,194 +2082,245 @@
     </w:p>
     <w:p>
       <w:pPr>
-        <w:pStyle w:val="Titolo1"/>
-        <w:rPr>
-          <w:rFonts w:ascii="Palatino Linotype" w:hAnsi="Palatino Linotype"/>
-          <w:b/>
-          <w:bCs/>
-          <w:color w:val="auto"/>
-          <w:sz w:val="40"/>
-          <w:szCs w:val="40"/>
-        </w:rPr>
-      </w:pPr>
-      <w:bookmarkStart w:id="2" w:name="_Toc91199922"/>
-      <w:bookmarkStart w:id="3" w:name="_Toc91200286"/>
-      <w:r>
-        <w:rPr>
-          <w:rFonts w:ascii="Palatino Linotype" w:hAnsi="Palatino Linotype"/>
-          <w:b/>
-          <w:bCs/>
-          <w:color w:val="auto"/>
-          <w:sz w:val="40"/>
-          <w:szCs w:val="40"/>
-        </w:rPr>
+        <w:pStyle w:val="capitolo"/>
+      </w:pPr>
+      <w:r>
         <w:lastRenderedPageBreak/>
         <w:t>Capitolo 1</w:t>
       </w:r>
-      <w:bookmarkEnd w:id="2"/>
+    </w:p>
+    <w:p>
+      <w:pPr>
+        <w:pStyle w:val="Stile1"/>
+      </w:pPr>
+      <w:r>
+        <w:t>Descrizione del progetto</w:t>
+      </w:r>
+    </w:p>
+    <w:p>
+      <w:pPr>
+        <w:pStyle w:val="Titolo2"/>
+        <w:ind w:left="0"/>
+      </w:pPr>
+      <w:bookmarkStart w:id="3" w:name="_Toc91412380"/>
+    </w:p>
+    <w:p>
+      <w:pPr>
+        <w:pStyle w:val="Titolo2"/>
+        <w:numPr>
+          <w:ilvl w:val="1"/>
+          <w:numId w:val="4"/>
+        </w:numPr>
+      </w:pPr>
+      <w:r>
+        <w:t>Descrizione sintetica</w:t>
+      </w:r>
       <w:bookmarkEnd w:id="3"/>
     </w:p>
     <w:p>
-      <w:pPr>
-        <w:pStyle w:val="Titolo1"/>
+      <w:r>
+        <w:t xml:space="preserve">Si progetterà ed implementerà una base di dati relazionale per la gestione dei casi di </w:t>
+      </w:r>
+      <w:r>
+        <w:t>SARS-CoV-2</w:t>
+      </w:r>
+      <w:r>
+        <w:t xml:space="preserve"> di ristoranti. Il sistema permetterà di tenere traccia dei contatti di un avventore, fornendo importanti informazioni per la circoscrizione dei </w:t>
+      </w:r>
+      <w:r>
+        <w:t>contagi</w:t>
+      </w:r>
+      <w:r>
+        <w:t>, ovvero le generalità dei</w:t>
+      </w:r>
+      <w:r>
+        <w:t xml:space="preserve"> commensali, di chi lo ha servito e degli avventori presenti in tavolate adiacenti. Ciascun individuo verrà registrato all’accesso, e smistato secondo vari parametri di filtraggio, come ad esempio </w:t>
+      </w:r>
+      <w:r>
+        <w:t>il</w:t>
+      </w:r>
+      <w:r>
+        <w:t xml:space="preserve"> p</w:t>
+      </w:r>
+      <w:r>
+        <w:t>ossesso</w:t>
+      </w:r>
+      <w:r>
+        <w:t xml:space="preserve"> del Green Pass</w:t>
+      </w:r>
+      <w:r>
+        <w:t xml:space="preserve"> da parte di partecipante alla tavolata, ed il numero di avventori di quella tavolata. Successivamente verrà associato al tavolo, il cameriere che </w:t>
+      </w:r>
+      <w:r>
+        <w:t>li servirà per tutto il corso della permanenza.</w:t>
+      </w:r>
+    </w:p>
+    <w:p>
+      <w:pPr>
+        <w:pStyle w:val="Titolo2"/>
+        <w:ind w:left="533"/>
+      </w:pPr>
+      <w:bookmarkStart w:id="4" w:name="_Toc91412381"/>
+    </w:p>
+    <w:p>
+      <w:pPr>
+        <w:pStyle w:val="Titolo2"/>
+        <w:numPr>
+          <w:ilvl w:val="1"/>
+          <w:numId w:val="4"/>
+        </w:numPr>
+      </w:pPr>
+      <w:r>
+        <w:t>Le varie fasi</w:t>
+      </w:r>
+      <w:bookmarkEnd w:id="4"/>
+    </w:p>
+    <w:p>
+      <w:r>
+        <w:t>Come già anticipato il sistema permette di tenere traccia dei contatti da parte di un positivo, all’interno di un ristorante. Possiamo dividere in due le fasi di svolgimento (che verranno divise poi in altre sottofasi):</w:t>
+      </w:r>
+    </w:p>
+    <w:p>
+      <w:r>
+        <w:t xml:space="preserve">Una prima fase è quella dell’accesso al ristorante </w:t>
+      </w:r>
+      <w:r>
+        <w:t>ch</w:t>
+      </w:r>
+      <w:r>
+        <w:t>e può essere diviso in ulteriori sottofasi</w:t>
+      </w:r>
+      <w:r>
+        <w:t>:</w:t>
+      </w:r>
+    </w:p>
+    <w:p>
+      <w:pPr>
+        <w:pStyle w:val="Paragrafoelenco"/>
+        <w:numPr>
+          <w:ilvl w:val="0"/>
+          <w:numId w:val="5"/>
+        </w:numPr>
+      </w:pPr>
+      <w:r>
+        <w:t>Creazione (e conseguente inserimento di dati) degli avventori,</w:t>
+      </w:r>
+    </w:p>
+    <w:p>
+      <w:pPr>
+        <w:pStyle w:val="Paragrafoelenco"/>
+        <w:numPr>
+          <w:ilvl w:val="0"/>
+          <w:numId w:val="5"/>
+        </w:numPr>
+      </w:pPr>
+      <w:r>
+        <w:t>Creazione (e conseguente popolamento</w:t>
+      </w:r>
+      <w:r>
+        <w:t>) del tavolo ed associazione alla sala scelta,</w:t>
+      </w:r>
+    </w:p>
+    <w:p>
+      <w:pPr>
+        <w:pStyle w:val="Paragrafoelenco"/>
+        <w:numPr>
+          <w:ilvl w:val="0"/>
+          <w:numId w:val="5"/>
+        </w:numPr>
+      </w:pPr>
+      <w:r>
+        <w:t>Associazione del cameriere alla tavolata.</w:t>
+      </w:r>
+    </w:p>
+    <w:p>
+      <w:r>
+        <w:t>Per quanto concerne la registrazione della positività, il sistema agisce nel seguente modo</w:t>
+      </w:r>
+      <w:r>
+        <w:t>:</w:t>
+      </w:r>
+    </w:p>
+    <w:p>
+      <w:pPr>
+        <w:pStyle w:val="Paragrafoelenco"/>
+        <w:numPr>
+          <w:ilvl w:val="0"/>
+          <w:numId w:val="6"/>
+        </w:numPr>
+      </w:pPr>
+      <w:r>
+        <w:t>Registrazione del caso,</w:t>
+      </w:r>
+    </w:p>
+    <w:p>
+      <w:pPr>
+        <w:pStyle w:val="Paragrafoelenco"/>
+        <w:numPr>
+          <w:ilvl w:val="0"/>
+          <w:numId w:val="6"/>
+        </w:numPr>
+      </w:pPr>
+      <w:r>
+        <w:t>Raccolta dei dati dei commensali e delle tavolate adiacenti,</w:t>
+      </w:r>
+    </w:p>
+    <w:p>
+      <w:pPr>
+        <w:pStyle w:val="Paragrafoelenco"/>
+        <w:numPr>
+          <w:ilvl w:val="0"/>
+          <w:numId w:val="6"/>
+        </w:numPr>
+      </w:pPr>
+      <w:r>
+        <w:t>Invio di segnalazioni.</w:t>
+      </w:r>
+    </w:p>
+    <w:p>
+      <w:pPr>
         <w:rPr>
-          <w:rFonts w:ascii="Palatino Linotype" w:hAnsi="Palatino Linotype"/>
-          <w:color w:val="auto"/>
-          <w:sz w:val="72"/>
-          <w:szCs w:val="72"/>
-        </w:rPr>
-      </w:pPr>
-      <w:bookmarkStart w:id="4" w:name="_Toc91200287"/>
-      <w:r>
-        <w:rPr>
-          <w:rFonts w:ascii="Palatino Linotype" w:hAnsi="Palatino Linotype"/>
           <w:b/>
           <w:bCs/>
-          <w:color w:val="auto"/>
-          <w:sz w:val="72"/>
-          <w:szCs w:val="72"/>
         </w:rPr>
-        <w:t>Descrizione del progetto</w:t>
-      </w:r>
-      <w:bookmarkEnd w:id="4"/>
+      </w:pPr>
+    </w:p>
+    <w:p>
+      <w:proofErr w:type="gramStart"/>
+      <w:r>
+        <w:rPr>
+          <w:b/>
+          <w:bCs/>
+        </w:rPr>
+        <w:t xml:space="preserve">Note  </w:t>
+      </w:r>
+      <w:r>
+        <w:t>Il</w:t>
+      </w:r>
+      <w:proofErr w:type="gramEnd"/>
+      <w:r>
+        <w:t xml:space="preserve"> sistema non permette di inviare automaticamente le segnalazioni, ma solo di ottenere tutte le informazioni necessarie ad un operatore, per potersi mettere in contatto con ogni avventore.</w:t>
+      </w:r>
+    </w:p>
+    <w:p>
+      <w:r>
+        <w:tab/>
+      </w:r>
     </w:p>
     <w:p/>
     <w:p>
       <w:pPr>
-        <w:pStyle w:val="Titolo2"/>
-        <w:rPr>
-          <w:rFonts w:ascii="Palatino Linotype" w:hAnsi="Palatino Linotype"/>
-          <w:b/>
-          <w:bCs/>
-          <w:color w:val="auto"/>
-          <w:sz w:val="28"/>
-          <w:szCs w:val="28"/>
-        </w:rPr>
-      </w:pPr>
-      <w:bookmarkStart w:id="5" w:name="_Toc91200288"/>
-      <w:r>
-        <w:rPr>
-          <w:rFonts w:ascii="Palatino Linotype" w:hAnsi="Palatino Linotype"/>
-          <w:b/>
-          <w:bCs/>
-          <w:color w:val="auto"/>
-          <w:sz w:val="28"/>
-          <w:szCs w:val="28"/>
-        </w:rPr>
-        <w:t>1.1 Descrizione sintetica e analisi dei requisiti</w:t>
-      </w:r>
-      <w:bookmarkEnd w:id="5"/>
+        <w:ind w:left="113"/>
+      </w:pPr>
     </w:p>
-    <w:p>
-      <w:pPr>
-        <w:rPr>
-          <w:rFonts w:ascii="Times New Roman" w:hAnsi="Times New Roman" w:cs="Times New Roman"/>
-          <w:sz w:val="24"/>
-          <w:szCs w:val="24"/>
-        </w:rPr>
-      </w:pPr>
-      <w:r>
-        <w:rPr>
-          <w:rFonts w:ascii="Times New Roman" w:hAnsi="Times New Roman" w:cs="Times New Roman"/>
-          <w:sz w:val="24"/>
-          <w:szCs w:val="24"/>
-        </w:rPr>
-        <w:t>Testo di prova sjinidiwm d</w:t>
-      </w:r>
-    </w:p>
-    <w:p>
-      <w:pPr>
-        <w:pStyle w:val="Titolo2"/>
-        <w:rPr>
-          <w:rFonts w:ascii="Palatino Linotype" w:hAnsi="Palatino Linotype"/>
-          <w:b/>
-          <w:bCs/>
-          <w:color w:val="auto"/>
-          <w:sz w:val="28"/>
-          <w:szCs w:val="28"/>
-        </w:rPr>
-      </w:pPr>
-      <w:bookmarkStart w:id="6" w:name="_Toc91200289"/>
-      <w:r>
-        <w:rPr>
-          <w:rFonts w:ascii="Palatino Linotype" w:hAnsi="Palatino Linotype"/>
-          <w:b/>
-          <w:bCs/>
-          <w:color w:val="auto"/>
-          <w:sz w:val="28"/>
-          <w:szCs w:val="28"/>
-        </w:rPr>
-        <w:t>1.</w:t>
-      </w:r>
-      <w:r>
-        <w:rPr>
-          <w:rFonts w:ascii="Palatino Linotype" w:hAnsi="Palatino Linotype"/>
-          <w:b/>
-          <w:bCs/>
-          <w:color w:val="auto"/>
-          <w:sz w:val="28"/>
-          <w:szCs w:val="28"/>
-        </w:rPr>
-        <w:t>2</w:t>
-      </w:r>
-      <w:r>
-        <w:rPr>
-          <w:rFonts w:ascii="Palatino Linotype" w:hAnsi="Palatino Linotype"/>
-          <w:b/>
-          <w:bCs/>
-          <w:color w:val="auto"/>
-          <w:sz w:val="28"/>
-          <w:szCs w:val="28"/>
-        </w:rPr>
-        <w:t xml:space="preserve"> </w:t>
-      </w:r>
-      <w:r>
-        <w:rPr>
-          <w:rFonts w:ascii="Palatino Linotype" w:hAnsi="Palatino Linotype"/>
-          <w:b/>
-          <w:bCs/>
-          <w:color w:val="auto"/>
-          <w:sz w:val="28"/>
-          <w:szCs w:val="28"/>
-        </w:rPr>
-        <w:t>Prova</w:t>
-      </w:r>
-      <w:bookmarkEnd w:id="6"/>
-    </w:p>
-    <w:p>
-      <w:pPr>
-        <w:rPr>
-          <w:rFonts w:ascii="Times New Roman" w:hAnsi="Times New Roman" w:cs="Times New Roman"/>
-          <w:sz w:val="24"/>
-          <w:szCs w:val="24"/>
-        </w:rPr>
-      </w:pPr>
-      <w:r>
-        <w:rPr>
-          <w:rFonts w:ascii="Times New Roman" w:hAnsi="Times New Roman" w:cs="Times New Roman"/>
-          <w:sz w:val="24"/>
-          <w:szCs w:val="24"/>
-        </w:rPr>
-        <w:t>Testo di prova sjinidiwm d</w:t>
-      </w:r>
-    </w:p>
-    <w:p>
-      <w:pPr>
-        <w:rPr>
-          <w:rFonts w:ascii="Times New Roman" w:hAnsi="Times New Roman" w:cs="Times New Roman"/>
-          <w:sz w:val="24"/>
-          <w:szCs w:val="24"/>
-        </w:rPr>
-      </w:pPr>
-    </w:p>
-    <w:p/>
-    <w:p/>
     <w:sectPr>
-      <w:footerReference w:type="default" r:id="rId11"/>
+      <w:headerReference w:type="default" r:id="rId11"/>
+      <w:footerReference w:type="default" r:id="rId12"/>
+      <w:footerReference w:type="first" r:id="rId13"/>
       <w:pgSz w:w="11906" w:h="16838" w:code="9"/>
       <w:pgMar w:top="1418" w:right="1134" w:bottom="1134" w:left="1134" w:header="709" w:footer="709" w:gutter="0"/>
+      <w:pgNumType w:start="0"/>
       <w:cols w:space="708"/>
-      <w:titlePg/>
       <w:docGrid w:linePitch="360"/>
     </w:sectPr>
   </w:body>
@@ -2246,9 +2356,6 @@
 <w:ftr xmlns:wpc="http://schemas.microsoft.com/office/word/2010/wordprocessingCanvas" xmlns:cx="http://schemas.microsoft.com/office/drawing/2014/chartex" xmlns:cx1="http://schemas.microsoft.com/office/drawing/2015/9/8/chartex" xmlns:cx2="http://schemas.microsoft.com/office/drawing/2015/10/21/chartex" xmlns:cx3="http://schemas.microsoft.com/office/drawing/2016/5/9/chartex" xmlns:cx4="http://schemas.microsoft.com/office/drawing/2016/5/10/chartex" xmlns:cx5="http://schemas.microsoft.com/office/drawing/2016/5/11/chartex" xmlns:cx6="http://schemas.microsoft.com/office/drawing/2016/5/12/chartex" xmlns:cx7="http://schemas.microsoft.com/office/drawing/2016/5/13/chartex" xmlns:cx8="http://schemas.microsoft.com/office/drawing/2016/5/14/chartex" xmlns:mc="http://schemas.openxmlformats.org/markup-compatibility/2006" xmlns:aink="http://schemas.microsoft.com/office/drawing/2016/ink" xmlns:am3d="http://schemas.microsoft.com/office/drawing/2017/model3d" xmlns:o="urn:schemas-microsoft-com:office:office" xmlns:r="http://schemas.openxmlformats.org/officeDocument/2006/relationships" xmlns:m="http://schemas.openxmlformats.org/officeDocument/2006/math" xmlns:v="urn:schemas-microsoft-com:vml" xmlns:wp14="http://schemas.microsoft.com/office/word/2010/wordprocessingDrawing" xmlns:wp="http://schemas.openxmlformats.org/drawingml/2006/wordprocessingDrawing" xmlns:w10="urn:schemas-microsoft-com:office:word" xmlns:w="http://schemas.openxmlformats.org/wordprocessingml/2006/main" xmlns:w14="http://schemas.microsoft.com/office/word/2010/wordml" xmlns:w15="http://schemas.microsoft.com/office/word/2012/wordml" xmlns:w16cex="http://schemas.microsoft.com/office/word/2018/wordml/cex" xmlns:w16cid="http://schemas.microsoft.com/office/word/2016/wordml/cid" xmlns:w16="http://schemas.microsoft.com/office/word/2018/wordml" xmlns:w16sdtdh="http://schemas.microsoft.com/office/word/2020/wordml/sdtdatahash" xmlns:w16se="http://schemas.microsoft.com/office/word/2015/wordml/symex" xmlns:wpg="http://schemas.microsoft.com/office/word/2010/wordprocessingGroup" xmlns:wpi="http://schemas.microsoft.com/office/word/2010/wordprocessingInk" xmlns:wne="http://schemas.microsoft.com/office/word/2006/wordml" xmlns:wps="http://schemas.microsoft.com/office/word/2010/wordprocessingShape" mc:Ignorable="w14 w15 w16se w16cid w16 w16cex w16sdtdh wp14">
   <w:sdt>
     <w:sdtPr>
-      <w:rPr>
-        <w:rFonts w:ascii="Palatino Linotype" w:hAnsi="Palatino Linotype"/>
-      </w:rPr>
       <w:id w:val="763037647"/>
       <w:docPartObj>
         <w:docPartGallery w:val="Page Numbers (Bottom of Page)"/>
@@ -2257,7 +2364,6 @@
     </w:sdtPr>
     <w:sdtEndPr>
       <w:rPr>
-        <w:rFonts w:asciiTheme="minorHAnsi" w:hAnsiTheme="minorHAnsi"/>
         <w:color w:val="7F7F7F" w:themeColor="background1" w:themeShade="7F"/>
         <w:spacing w:val="60"/>
       </w:rPr>
@@ -2273,47 +2379,49 @@
         </w:pPr>
         <w:r>
           <w:rPr>
-            <w:rFonts w:ascii="Palatino Linotype" w:hAnsi="Palatino Linotype"/>
+            <w:color w:val="7F7F7F" w:themeColor="background1" w:themeShade="7F"/>
+            <w:spacing w:val="60"/>
+          </w:rPr>
+          <w:t xml:space="preserve">Pag. | </w:t>
+        </w:r>
+        <w:r>
+          <w:rPr>
+            <w:color w:val="7F7F7F" w:themeColor="background1" w:themeShade="7F"/>
+            <w:spacing w:val="60"/>
           </w:rPr>
           <w:fldChar w:fldCharType="begin"/>
         </w:r>
         <w:r>
           <w:rPr>
-            <w:rFonts w:ascii="Palatino Linotype" w:hAnsi="Palatino Linotype"/>
+            <w:color w:val="7F7F7F" w:themeColor="background1" w:themeShade="7F"/>
+            <w:spacing w:val="60"/>
           </w:rPr>
           <w:instrText>PAGE   \* MERGEFORMAT</w:instrText>
         </w:r>
         <w:r>
           <w:rPr>
-            <w:rFonts w:ascii="Palatino Linotype" w:hAnsi="Palatino Linotype"/>
+            <w:color w:val="7F7F7F" w:themeColor="background1" w:themeShade="7F"/>
+            <w:spacing w:val="60"/>
           </w:rPr>
           <w:fldChar w:fldCharType="separate"/>
         </w:r>
         <w:r>
           <w:rPr>
-            <w:rFonts w:ascii="Palatino Linotype" w:hAnsi="Palatino Linotype"/>
+            <w:b/>
+            <w:bCs/>
+            <w:color w:val="7F7F7F" w:themeColor="background1" w:themeShade="7F"/>
+            <w:spacing w:val="60"/>
           </w:rPr>
-          <w:t>2</w:t>
+          <w:t>1</w:t>
         </w:r>
         <w:r>
           <w:rPr>
-            <w:rFonts w:ascii="Palatino Linotype" w:hAnsi="Palatino Linotype"/>
-          </w:rPr>
-          <w:fldChar w:fldCharType="end"/>
-        </w:r>
-        <w:r>
-          <w:rPr>
-            <w:rFonts w:ascii="Palatino Linotype" w:hAnsi="Palatino Linotype"/>
-          </w:rPr>
-          <w:t xml:space="preserve"> | </w:t>
-        </w:r>
-        <w:r>
-          <w:rPr>
-            <w:rFonts w:ascii="Palatino Linotype" w:hAnsi="Palatino Linotype"/>
+            <w:b/>
+            <w:bCs/>
             <w:color w:val="7F7F7F" w:themeColor="background1" w:themeShade="7F"/>
             <w:spacing w:val="60"/>
           </w:rPr>
-          <w:t>Pag.</w:t>
+          <w:fldChar w:fldCharType="end"/>
         </w:r>
       </w:p>
     </w:sdtContent>
@@ -2326,6 +2434,30 @@
 </w:ftr>
 </file>
 
+<file path=word/footer2.xml><?xml version="1.0" encoding="utf-8"?>
+<w:ftr xmlns:wpc="http://schemas.microsoft.com/office/word/2010/wordprocessingCanvas" xmlns:cx="http://schemas.microsoft.com/office/drawing/2014/chartex" xmlns:cx1="http://schemas.microsoft.com/office/drawing/2015/9/8/chartex" xmlns:cx2="http://schemas.microsoft.com/office/drawing/2015/10/21/chartex" xmlns:cx3="http://schemas.microsoft.com/office/drawing/2016/5/9/chartex" xmlns:cx4="http://schemas.microsoft.com/office/drawing/2016/5/10/chartex" xmlns:cx5="http://schemas.microsoft.com/office/drawing/2016/5/11/chartex" xmlns:cx6="http://schemas.microsoft.com/office/drawing/2016/5/12/chartex" xmlns:cx7="http://schemas.microsoft.com/office/drawing/2016/5/13/chartex" xmlns:cx8="http://schemas.microsoft.com/office/drawing/2016/5/14/chartex" xmlns:mc="http://schemas.openxmlformats.org/markup-compatibility/2006" xmlns:aink="http://schemas.microsoft.com/office/drawing/2016/ink" xmlns:am3d="http://schemas.microsoft.com/office/drawing/2017/model3d" xmlns:o="urn:schemas-microsoft-com:office:office" xmlns:r="http://schemas.openxmlformats.org/officeDocument/2006/relationships" xmlns:m="http://schemas.openxmlformats.org/officeDocument/2006/math" xmlns:v="urn:schemas-microsoft-com:vml" xmlns:wp14="http://schemas.microsoft.com/office/word/2010/wordprocessingDrawing" xmlns:wp="http://schemas.openxmlformats.org/drawingml/2006/wordprocessingDrawing" xmlns:w10="urn:schemas-microsoft-com:office:word" xmlns:w="http://schemas.openxmlformats.org/wordprocessingml/2006/main" xmlns:w14="http://schemas.microsoft.com/office/word/2010/wordml" xmlns:w15="http://schemas.microsoft.com/office/word/2012/wordml" xmlns:w16cex="http://schemas.microsoft.com/office/word/2018/wordml/cex" xmlns:w16cid="http://schemas.microsoft.com/office/word/2016/wordml/cid" xmlns:w16="http://schemas.microsoft.com/office/word/2018/wordml" xmlns:w16sdtdh="http://schemas.microsoft.com/office/word/2020/wordml/sdtdatahash" xmlns:w16se="http://schemas.microsoft.com/office/word/2015/wordml/symex" xmlns:wpg="http://schemas.microsoft.com/office/word/2010/wordprocessingGroup" xmlns:wpi="http://schemas.microsoft.com/office/word/2010/wordprocessingInk" xmlns:wne="http://schemas.microsoft.com/office/word/2006/wordml" xmlns:wps="http://schemas.microsoft.com/office/word/2010/wordprocessingShape" mc:Ignorable="w14 w15 w16se w16cid w16 w16cex w16sdtdh wp14">
+  <w:p>
+    <w:pPr>
+      <w:pStyle w:val="Pidipagina"/>
+      <w:jc w:val="center"/>
+      <w:rPr>
+        <w:color w:val="000000" w:themeColor="text1"/>
+        <w:sz w:val="36"/>
+        <w:szCs w:val="36"/>
+      </w:rPr>
+    </w:pPr>
+    <w:r>
+      <w:rPr>
+        <w:color w:val="000000" w:themeColor="text1"/>
+        <w:sz w:val="36"/>
+        <w:szCs w:val="36"/>
+      </w:rPr>
+      <w:t>26 dicembre 2021</w:t>
+    </w:r>
+  </w:p>
+</w:ftr>
+</file>
+
 <file path=word/footnotes.xml><?xml version="1.0" encoding="utf-8"?>
 <w:footnotes xmlns:wpc="http://schemas.microsoft.com/office/word/2010/wordprocessingCanvas" xmlns:cx="http://schemas.microsoft.com/office/drawing/2014/chartex" xmlns:cx1="http://schemas.microsoft.com/office/drawing/2015/9/8/chartex" xmlns:cx2="http://schemas.microsoft.com/office/drawing/2015/10/21/chartex" xmlns:cx3="http://schemas.microsoft.com/office/drawing/2016/5/9/chartex" xmlns:cx4="http://schemas.microsoft.com/office/drawing/2016/5/10/chartex" xmlns:cx5="http://schemas.microsoft.com/office/drawing/2016/5/11/chartex" xmlns:cx6="http://schemas.microsoft.com/office/drawing/2016/5/12/chartex" xmlns:cx7="http://schemas.microsoft.com/office/drawing/2016/5/13/chartex" xmlns:cx8="http://schemas.microsoft.com/office/drawing/2016/5/14/chartex" xmlns:mc="http://schemas.openxmlformats.org/markup-compatibility/2006" xmlns:aink="http://schemas.microsoft.com/office/drawing/2016/ink" xmlns:am3d="http://schemas.microsoft.com/office/drawing/2017/model3d" xmlns:o="urn:schemas-microsoft-com:office:office" xmlns:r="http://schemas.openxmlformats.org/officeDocument/2006/relationships" xmlns:m="http://schemas.openxmlformats.org/officeDocument/2006/math" xmlns:v="urn:schemas-microsoft-com:vml" xmlns:wp14="http://schemas.microsoft.com/office/word/2010/wordprocessingDrawing" xmlns:wp="http://schemas.openxmlformats.org/drawingml/2006/wordprocessingDrawing" xmlns:w10="urn:schemas-microsoft-com:office:word" xmlns:w="http://schemas.openxmlformats.org/wordprocessingml/2006/main" xmlns:w14="http://schemas.microsoft.com/office/word/2010/wordml" xmlns:w15="http://schemas.microsoft.com/office/word/2012/wordml" xmlns:w16cex="http://schemas.microsoft.com/office/word/2018/wordml/cex" xmlns:w16cid="http://schemas.microsoft.com/office/word/2016/wordml/cid" xmlns:w16="http://schemas.microsoft.com/office/word/2018/wordml" xmlns:w16sdtdh="http://schemas.microsoft.com/office/word/2020/wordml/sdtdatahash" xmlns:w16se="http://schemas.microsoft.com/office/word/2015/wordml/symex" xmlns:wpg="http://schemas.microsoft.com/office/word/2010/wordprocessingGroup" xmlns:wpi="http://schemas.microsoft.com/office/word/2010/wordprocessingInk" xmlns:wne="http://schemas.microsoft.com/office/word/2006/wordml" xmlns:wps="http://schemas.microsoft.com/office/word/2010/wordprocessingShape" mc:Ignorable="w14 w15 w16se w16cid w16 w16cex w16sdtdh wp14">
   <w:footnote w:type="separator" w:id="-1">
@@ -2351,9 +2483,145 @@
 </w:footnotes>
 </file>
 
+<file path=word/header1.xml><?xml version="1.0" encoding="utf-8"?>
+<w:hdr xmlns:wpc="http://schemas.microsoft.com/office/word/2010/wordprocessingCanvas" xmlns:cx="http://schemas.microsoft.com/office/drawing/2014/chartex" xmlns:cx1="http://schemas.microsoft.com/office/drawing/2015/9/8/chartex" xmlns:cx2="http://schemas.microsoft.com/office/drawing/2015/10/21/chartex" xmlns:cx3="http://schemas.microsoft.com/office/drawing/2016/5/9/chartex" xmlns:cx4="http://schemas.microsoft.com/office/drawing/2016/5/10/chartex" xmlns:cx5="http://schemas.microsoft.com/office/drawing/2016/5/11/chartex" xmlns:cx6="http://schemas.microsoft.com/office/drawing/2016/5/12/chartex" xmlns:cx7="http://schemas.microsoft.com/office/drawing/2016/5/13/chartex" xmlns:cx8="http://schemas.microsoft.com/office/drawing/2016/5/14/chartex" xmlns:mc="http://schemas.openxmlformats.org/markup-compatibility/2006" xmlns:aink="http://schemas.microsoft.com/office/drawing/2016/ink" xmlns:am3d="http://schemas.microsoft.com/office/drawing/2017/model3d" xmlns:o="urn:schemas-microsoft-com:office:office" xmlns:r="http://schemas.openxmlformats.org/officeDocument/2006/relationships" xmlns:m="http://schemas.openxmlformats.org/officeDocument/2006/math" xmlns:v="urn:schemas-microsoft-com:vml" xmlns:wp14="http://schemas.microsoft.com/office/word/2010/wordprocessingDrawing" xmlns:wp="http://schemas.openxmlformats.org/drawingml/2006/wordprocessingDrawing" xmlns:w10="urn:schemas-microsoft-com:office:word" xmlns:w="http://schemas.openxmlformats.org/wordprocessingml/2006/main" xmlns:w14="http://schemas.microsoft.com/office/word/2010/wordml" xmlns:w15="http://schemas.microsoft.com/office/word/2012/wordml" xmlns:w16cex="http://schemas.microsoft.com/office/word/2018/wordml/cex" xmlns:w16cid="http://schemas.microsoft.com/office/word/2016/wordml/cid" xmlns:w16="http://schemas.microsoft.com/office/word/2018/wordml" xmlns:w16sdtdh="http://schemas.microsoft.com/office/word/2020/wordml/sdtdatahash" xmlns:w16se="http://schemas.microsoft.com/office/word/2015/wordml/symex" xmlns:wpg="http://schemas.microsoft.com/office/word/2010/wordprocessingGroup" xmlns:wpi="http://schemas.microsoft.com/office/word/2010/wordprocessingInk" xmlns:wne="http://schemas.microsoft.com/office/word/2006/wordml" xmlns:wps="http://schemas.microsoft.com/office/word/2010/wordprocessingShape" mc:Ignorable="w14 w15 w16se w16cid w16 w16cex w16sdtdh wp14">
+  <w:p>
+    <w:pPr>
+      <w:pStyle w:val="Titolo1"/>
+      <w:rPr>
+        <w:rFonts w:ascii="Palatino Linotype" w:hAnsi="Palatino Linotype"/>
+        <w:b/>
+        <w:bCs/>
+        <w:color w:val="auto"/>
+        <w:sz w:val="40"/>
+        <w:szCs w:val="40"/>
+      </w:rPr>
+    </w:pPr>
+  </w:p>
+  <w:p>
+    <w:pPr>
+      <w:pStyle w:val="Intestazione"/>
+    </w:pPr>
+  </w:p>
+</w:hdr>
+</file>
+
 <file path=word/numbering.xml><?xml version="1.0" encoding="utf-8"?>
 <w:numbering xmlns:wpc="http://schemas.microsoft.com/office/word/2010/wordprocessingCanvas" xmlns:cx="http://schemas.microsoft.com/office/drawing/2014/chartex" xmlns:cx1="http://schemas.microsoft.com/office/drawing/2015/9/8/chartex" xmlns:cx2="http://schemas.microsoft.com/office/drawing/2015/10/21/chartex" xmlns:cx3="http://schemas.microsoft.com/office/drawing/2016/5/9/chartex" xmlns:cx4="http://schemas.microsoft.com/office/drawing/2016/5/10/chartex" xmlns:cx5="http://schemas.microsoft.com/office/drawing/2016/5/11/chartex" xmlns:cx6="http://schemas.microsoft.com/office/drawing/2016/5/12/chartex" xmlns:cx7="http://schemas.microsoft.com/office/drawing/2016/5/13/chartex" xmlns:cx8="http://schemas.microsoft.com/office/drawing/2016/5/14/chartex" xmlns:mc="http://schemas.openxmlformats.org/markup-compatibility/2006" xmlns:aink="http://schemas.microsoft.com/office/drawing/2016/ink" xmlns:am3d="http://schemas.microsoft.com/office/drawing/2017/model3d" xmlns:o="urn:schemas-microsoft-com:office:office" xmlns:r="http://schemas.openxmlformats.org/officeDocument/2006/relationships" xmlns:m="http://schemas.openxmlformats.org/officeDocument/2006/math" xmlns:v="urn:schemas-microsoft-com:vml" xmlns:wp14="http://schemas.microsoft.com/office/word/2010/wordprocessingDrawing" xmlns:wp="http://schemas.openxmlformats.org/drawingml/2006/wordprocessingDrawing" xmlns:w10="urn:schemas-microsoft-com:office:word" xmlns:w="http://schemas.openxmlformats.org/wordprocessingml/2006/main" xmlns:w14="http://schemas.microsoft.com/office/word/2010/wordml" xmlns:w15="http://schemas.microsoft.com/office/word/2012/wordml" xmlns:w16cex="http://schemas.microsoft.com/office/word/2018/wordml/cex" xmlns:w16cid="http://schemas.microsoft.com/office/word/2016/wordml/cid" xmlns:w16="http://schemas.microsoft.com/office/word/2018/wordml" xmlns:w16sdtdh="http://schemas.microsoft.com/office/word/2020/wordml/sdtdatahash" xmlns:w16se="http://schemas.microsoft.com/office/word/2015/wordml/symex" xmlns:wpg="http://schemas.microsoft.com/office/word/2010/wordprocessingGroup" xmlns:wpi="http://schemas.microsoft.com/office/word/2010/wordprocessingInk" xmlns:wne="http://schemas.microsoft.com/office/word/2006/wordml" xmlns:wps="http://schemas.microsoft.com/office/word/2010/wordprocessingShape" mc:Ignorable="w14 w15 w16se w16cid w16 w16cex w16sdtdh wp14">
   <w:abstractNum w:abstractNumId="0" w15:restartNumberingAfterBreak="0">
+    <w:nsid w:val="10A837F3"/>
+    <w:multiLevelType w:val="multilevel"/>
+    <w:tmpl w:val="485C40D8"/>
+    <w:lvl w:ilvl="0">
+      <w:start w:val="1"/>
+      <w:numFmt w:val="decimal"/>
+      <w:lvlText w:val="%1"/>
+      <w:lvlJc w:val="left"/>
+      <w:pPr>
+        <w:ind w:left="420" w:hanging="420"/>
+      </w:pPr>
+      <w:rPr>
+        <w:rFonts w:hint="default"/>
+      </w:rPr>
+    </w:lvl>
+    <w:lvl w:ilvl="1">
+      <w:start w:val="1"/>
+      <w:numFmt w:val="decimal"/>
+      <w:lvlText w:val="%1.%2"/>
+      <w:lvlJc w:val="left"/>
+      <w:pPr>
+        <w:ind w:left="533" w:hanging="420"/>
+      </w:pPr>
+      <w:rPr>
+        <w:rFonts w:hint="default"/>
+      </w:rPr>
+    </w:lvl>
+    <w:lvl w:ilvl="2">
+      <w:start w:val="1"/>
+      <w:numFmt w:val="decimal"/>
+      <w:lvlText w:val="%1.%2.%3"/>
+      <w:lvlJc w:val="left"/>
+      <w:pPr>
+        <w:ind w:left="946" w:hanging="720"/>
+      </w:pPr>
+      <w:rPr>
+        <w:rFonts w:hint="default"/>
+      </w:rPr>
+    </w:lvl>
+    <w:lvl w:ilvl="3">
+      <w:start w:val="1"/>
+      <w:numFmt w:val="decimal"/>
+      <w:lvlText w:val="%1.%2.%3.%4"/>
+      <w:lvlJc w:val="left"/>
+      <w:pPr>
+        <w:ind w:left="1059" w:hanging="720"/>
+      </w:pPr>
+      <w:rPr>
+        <w:rFonts w:hint="default"/>
+      </w:rPr>
+    </w:lvl>
+    <w:lvl w:ilvl="4">
+      <w:start w:val="1"/>
+      <w:numFmt w:val="decimal"/>
+      <w:lvlText w:val="%1.%2.%3.%4.%5"/>
+      <w:lvlJc w:val="left"/>
+      <w:pPr>
+        <w:ind w:left="1532" w:hanging="1080"/>
+      </w:pPr>
+      <w:rPr>
+        <w:rFonts w:hint="default"/>
+      </w:rPr>
+    </w:lvl>
+    <w:lvl w:ilvl="5">
+      <w:start w:val="1"/>
+      <w:numFmt w:val="decimal"/>
+      <w:lvlText w:val="%1.%2.%3.%4.%5.%6"/>
+      <w:lvlJc w:val="left"/>
+      <w:pPr>
+        <w:ind w:left="1645" w:hanging="1080"/>
+      </w:pPr>
+      <w:rPr>
+        <w:rFonts w:hint="default"/>
+      </w:rPr>
+    </w:lvl>
+    <w:lvl w:ilvl="6">
+      <w:start w:val="1"/>
+      <w:numFmt w:val="decimal"/>
+      <w:lvlText w:val="%1.%2.%3.%4.%5.%6.%7"/>
+      <w:lvlJc w:val="left"/>
+      <w:pPr>
+        <w:ind w:left="2118" w:hanging="1440"/>
+      </w:pPr>
+      <w:rPr>
+        <w:rFonts w:hint="default"/>
+      </w:rPr>
+    </w:lvl>
+    <w:lvl w:ilvl="7">
+      <w:start w:val="1"/>
+      <w:numFmt w:val="decimal"/>
+      <w:lvlText w:val="%1.%2.%3.%4.%5.%6.%7.%8"/>
+      <w:lvlJc w:val="left"/>
+      <w:pPr>
+        <w:ind w:left="2231" w:hanging="1440"/>
+      </w:pPr>
+      <w:rPr>
+        <w:rFonts w:hint="default"/>
+      </w:rPr>
+    </w:lvl>
+    <w:lvl w:ilvl="8">
+      <w:start w:val="1"/>
+      <w:numFmt w:val="decimal"/>
+      <w:lvlText w:val="%1.%2.%3.%4.%5.%6.%7.%8.%9"/>
+      <w:lvlJc w:val="left"/>
+      <w:pPr>
+        <w:ind w:left="2344" w:hanging="1440"/>
+      </w:pPr>
+      <w:rPr>
+        <w:rFonts w:hint="default"/>
+      </w:rPr>
+    </w:lvl>
+  </w:abstractNum>
+  <w:abstractNum w:abstractNumId="1" w15:restartNumberingAfterBreak="0">
     <w:nsid w:val="2153232B"/>
     <w:multiLevelType w:val="hybridMultilevel"/>
     <w:tmpl w:val="CA442D6E"/>
@@ -2447,8 +2715,427 @@
       </w:pPr>
     </w:lvl>
   </w:abstractNum>
+  <w:abstractNum w:abstractNumId="2" w15:restartNumberingAfterBreak="0">
+    <w:nsid w:val="23AA5C08"/>
+    <w:multiLevelType w:val="hybridMultilevel"/>
+    <w:tmpl w:val="CEEE014C"/>
+    <w:lvl w:ilvl="0" w:tplc="0410000F">
+      <w:start w:val="1"/>
+      <w:numFmt w:val="decimal"/>
+      <w:lvlText w:val="%1."/>
+      <w:lvlJc w:val="left"/>
+      <w:pPr>
+        <w:ind w:left="720" w:hanging="360"/>
+      </w:pPr>
+      <w:rPr>
+        <w:rFonts w:hint="default"/>
+      </w:rPr>
+    </w:lvl>
+    <w:lvl w:ilvl="1" w:tplc="04100019" w:tentative="1">
+      <w:start w:val="1"/>
+      <w:numFmt w:val="lowerLetter"/>
+      <w:lvlText w:val="%2."/>
+      <w:lvlJc w:val="left"/>
+      <w:pPr>
+        <w:ind w:left="1440" w:hanging="360"/>
+      </w:pPr>
+    </w:lvl>
+    <w:lvl w:ilvl="2" w:tplc="0410001B" w:tentative="1">
+      <w:start w:val="1"/>
+      <w:numFmt w:val="lowerRoman"/>
+      <w:lvlText w:val="%3."/>
+      <w:lvlJc w:val="right"/>
+      <w:pPr>
+        <w:ind w:left="2160" w:hanging="180"/>
+      </w:pPr>
+    </w:lvl>
+    <w:lvl w:ilvl="3" w:tplc="0410000F" w:tentative="1">
+      <w:start w:val="1"/>
+      <w:numFmt w:val="decimal"/>
+      <w:lvlText w:val="%4."/>
+      <w:lvlJc w:val="left"/>
+      <w:pPr>
+        <w:ind w:left="2880" w:hanging="360"/>
+      </w:pPr>
+    </w:lvl>
+    <w:lvl w:ilvl="4" w:tplc="04100019" w:tentative="1">
+      <w:start w:val="1"/>
+      <w:numFmt w:val="lowerLetter"/>
+      <w:lvlText w:val="%5."/>
+      <w:lvlJc w:val="left"/>
+      <w:pPr>
+        <w:ind w:left="3600" w:hanging="360"/>
+      </w:pPr>
+    </w:lvl>
+    <w:lvl w:ilvl="5" w:tplc="0410001B" w:tentative="1">
+      <w:start w:val="1"/>
+      <w:numFmt w:val="lowerRoman"/>
+      <w:lvlText w:val="%6."/>
+      <w:lvlJc w:val="right"/>
+      <w:pPr>
+        <w:ind w:left="4320" w:hanging="180"/>
+      </w:pPr>
+    </w:lvl>
+    <w:lvl w:ilvl="6" w:tplc="0410000F" w:tentative="1">
+      <w:start w:val="1"/>
+      <w:numFmt w:val="decimal"/>
+      <w:lvlText w:val="%7."/>
+      <w:lvlJc w:val="left"/>
+      <w:pPr>
+        <w:ind w:left="5040" w:hanging="360"/>
+      </w:pPr>
+    </w:lvl>
+    <w:lvl w:ilvl="7" w:tplc="04100019" w:tentative="1">
+      <w:start w:val="1"/>
+      <w:numFmt w:val="lowerLetter"/>
+      <w:lvlText w:val="%8."/>
+      <w:lvlJc w:val="left"/>
+      <w:pPr>
+        <w:ind w:left="5760" w:hanging="360"/>
+      </w:pPr>
+    </w:lvl>
+    <w:lvl w:ilvl="8" w:tplc="0410001B" w:tentative="1">
+      <w:start w:val="1"/>
+      <w:numFmt w:val="lowerRoman"/>
+      <w:lvlText w:val="%9."/>
+      <w:lvlJc w:val="right"/>
+      <w:pPr>
+        <w:ind w:left="6480" w:hanging="180"/>
+      </w:pPr>
+    </w:lvl>
+  </w:abstractNum>
+  <w:abstractNum w:abstractNumId="3" w15:restartNumberingAfterBreak="0">
+    <w:nsid w:val="58D47303"/>
+    <w:multiLevelType w:val="multilevel"/>
+    <w:tmpl w:val="0732477A"/>
+    <w:lvl w:ilvl="0">
+      <w:start w:val="1"/>
+      <w:numFmt w:val="decimal"/>
+      <w:lvlText w:val="%1"/>
+      <w:lvlJc w:val="left"/>
+      <w:pPr>
+        <w:ind w:left="420" w:hanging="420"/>
+      </w:pPr>
+      <w:rPr>
+        <w:rFonts w:hint="default"/>
+      </w:rPr>
+    </w:lvl>
+    <w:lvl w:ilvl="1">
+      <w:start w:val="1"/>
+      <w:numFmt w:val="decimal"/>
+      <w:lvlText w:val="%1.%2"/>
+      <w:lvlJc w:val="left"/>
+      <w:pPr>
+        <w:ind w:left="533" w:hanging="420"/>
+      </w:pPr>
+      <w:rPr>
+        <w:rFonts w:hint="default"/>
+      </w:rPr>
+    </w:lvl>
+    <w:lvl w:ilvl="2">
+      <w:start w:val="1"/>
+      <w:numFmt w:val="decimal"/>
+      <w:lvlText w:val="%1.%2.%3"/>
+      <w:lvlJc w:val="left"/>
+      <w:pPr>
+        <w:ind w:left="946" w:hanging="720"/>
+      </w:pPr>
+      <w:rPr>
+        <w:rFonts w:hint="default"/>
+      </w:rPr>
+    </w:lvl>
+    <w:lvl w:ilvl="3">
+      <w:start w:val="1"/>
+      <w:numFmt w:val="decimal"/>
+      <w:lvlText w:val="%1.%2.%3.%4"/>
+      <w:lvlJc w:val="left"/>
+      <w:pPr>
+        <w:ind w:left="1059" w:hanging="720"/>
+      </w:pPr>
+      <w:rPr>
+        <w:rFonts w:hint="default"/>
+      </w:rPr>
+    </w:lvl>
+    <w:lvl w:ilvl="4">
+      <w:start w:val="1"/>
+      <w:numFmt w:val="decimal"/>
+      <w:lvlText w:val="%1.%2.%3.%4.%5"/>
+      <w:lvlJc w:val="left"/>
+      <w:pPr>
+        <w:ind w:left="1532" w:hanging="1080"/>
+      </w:pPr>
+      <w:rPr>
+        <w:rFonts w:hint="default"/>
+      </w:rPr>
+    </w:lvl>
+    <w:lvl w:ilvl="5">
+      <w:start w:val="1"/>
+      <w:numFmt w:val="decimal"/>
+      <w:lvlText w:val="%1.%2.%3.%4.%5.%6"/>
+      <w:lvlJc w:val="left"/>
+      <w:pPr>
+        <w:ind w:left="1645" w:hanging="1080"/>
+      </w:pPr>
+      <w:rPr>
+        <w:rFonts w:hint="default"/>
+      </w:rPr>
+    </w:lvl>
+    <w:lvl w:ilvl="6">
+      <w:start w:val="1"/>
+      <w:numFmt w:val="decimal"/>
+      <w:lvlText w:val="%1.%2.%3.%4.%5.%6.%7"/>
+      <w:lvlJc w:val="left"/>
+      <w:pPr>
+        <w:ind w:left="1758" w:hanging="1080"/>
+      </w:pPr>
+      <w:rPr>
+        <w:rFonts w:hint="default"/>
+      </w:rPr>
+    </w:lvl>
+    <w:lvl w:ilvl="7">
+      <w:start w:val="1"/>
+      <w:numFmt w:val="decimal"/>
+      <w:lvlText w:val="%1.%2.%3.%4.%5.%6.%7.%8"/>
+      <w:lvlJc w:val="left"/>
+      <w:pPr>
+        <w:ind w:left="2231" w:hanging="1440"/>
+      </w:pPr>
+      <w:rPr>
+        <w:rFonts w:hint="default"/>
+      </w:rPr>
+    </w:lvl>
+    <w:lvl w:ilvl="8">
+      <w:start w:val="1"/>
+      <w:numFmt w:val="decimal"/>
+      <w:lvlText w:val="%1.%2.%3.%4.%5.%6.%7.%8.%9"/>
+      <w:lvlJc w:val="left"/>
+      <w:pPr>
+        <w:ind w:left="2344" w:hanging="1440"/>
+      </w:pPr>
+      <w:rPr>
+        <w:rFonts w:hint="default"/>
+      </w:rPr>
+    </w:lvl>
+  </w:abstractNum>
+  <w:abstractNum w:abstractNumId="4" w15:restartNumberingAfterBreak="0">
+    <w:nsid w:val="68EB5C3F"/>
+    <w:multiLevelType w:val="multilevel"/>
+    <w:tmpl w:val="604A938C"/>
+    <w:lvl w:ilvl="0">
+      <w:start w:val="1"/>
+      <w:numFmt w:val="decimal"/>
+      <w:lvlText w:val="%1"/>
+      <w:lvlJc w:val="left"/>
+      <w:pPr>
+        <w:ind w:left="420" w:hanging="420"/>
+      </w:pPr>
+      <w:rPr>
+        <w:rFonts w:hint="default"/>
+      </w:rPr>
+    </w:lvl>
+    <w:lvl w:ilvl="1">
+      <w:start w:val="1"/>
+      <w:numFmt w:val="decimal"/>
+      <w:lvlText w:val="%1.%2"/>
+      <w:lvlJc w:val="left"/>
+      <w:pPr>
+        <w:ind w:left="420" w:hanging="420"/>
+      </w:pPr>
+      <w:rPr>
+        <w:rFonts w:hint="default"/>
+      </w:rPr>
+    </w:lvl>
+    <w:lvl w:ilvl="2">
+      <w:start w:val="1"/>
+      <w:numFmt w:val="decimal"/>
+      <w:lvlText w:val="%1.%2.%3"/>
+      <w:lvlJc w:val="left"/>
+      <w:pPr>
+        <w:ind w:left="720" w:hanging="720"/>
+      </w:pPr>
+      <w:rPr>
+        <w:rFonts w:hint="default"/>
+      </w:rPr>
+    </w:lvl>
+    <w:lvl w:ilvl="3">
+      <w:start w:val="1"/>
+      <w:numFmt w:val="decimal"/>
+      <w:lvlText w:val="%1.%2.%3.%4"/>
+      <w:lvlJc w:val="left"/>
+      <w:pPr>
+        <w:ind w:left="720" w:hanging="720"/>
+      </w:pPr>
+      <w:rPr>
+        <w:rFonts w:hint="default"/>
+      </w:rPr>
+    </w:lvl>
+    <w:lvl w:ilvl="4">
+      <w:start w:val="1"/>
+      <w:numFmt w:val="decimal"/>
+      <w:lvlText w:val="%1.%2.%3.%4.%5"/>
+      <w:lvlJc w:val="left"/>
+      <w:pPr>
+        <w:ind w:left="1080" w:hanging="1080"/>
+      </w:pPr>
+      <w:rPr>
+        <w:rFonts w:hint="default"/>
+      </w:rPr>
+    </w:lvl>
+    <w:lvl w:ilvl="5">
+      <w:start w:val="1"/>
+      <w:numFmt w:val="decimal"/>
+      <w:lvlText w:val="%1.%2.%3.%4.%5.%6"/>
+      <w:lvlJc w:val="left"/>
+      <w:pPr>
+        <w:ind w:left="1080" w:hanging="1080"/>
+      </w:pPr>
+      <w:rPr>
+        <w:rFonts w:hint="default"/>
+      </w:rPr>
+    </w:lvl>
+    <w:lvl w:ilvl="6">
+      <w:start w:val="1"/>
+      <w:numFmt w:val="decimal"/>
+      <w:lvlText w:val="%1.%2.%3.%4.%5.%6.%7"/>
+      <w:lvlJc w:val="left"/>
+      <w:pPr>
+        <w:ind w:left="1440" w:hanging="1440"/>
+      </w:pPr>
+      <w:rPr>
+        <w:rFonts w:hint="default"/>
+      </w:rPr>
+    </w:lvl>
+    <w:lvl w:ilvl="7">
+      <w:start w:val="1"/>
+      <w:numFmt w:val="decimal"/>
+      <w:lvlText w:val="%1.%2.%3.%4.%5.%6.%7.%8"/>
+      <w:lvlJc w:val="left"/>
+      <w:pPr>
+        <w:ind w:left="1440" w:hanging="1440"/>
+      </w:pPr>
+      <w:rPr>
+        <w:rFonts w:hint="default"/>
+      </w:rPr>
+    </w:lvl>
+    <w:lvl w:ilvl="8">
+      <w:start w:val="1"/>
+      <w:numFmt w:val="decimal"/>
+      <w:lvlText w:val="%1.%2.%3.%4.%5.%6.%7.%8.%9"/>
+      <w:lvlJc w:val="left"/>
+      <w:pPr>
+        <w:ind w:left="1440" w:hanging="1440"/>
+      </w:pPr>
+      <w:rPr>
+        <w:rFonts w:hint="default"/>
+      </w:rPr>
+    </w:lvl>
+  </w:abstractNum>
+  <w:abstractNum w:abstractNumId="5" w15:restartNumberingAfterBreak="0">
+    <w:nsid w:val="7ED63114"/>
+    <w:multiLevelType w:val="hybridMultilevel"/>
+    <w:tmpl w:val="857418D6"/>
+    <w:lvl w:ilvl="0" w:tplc="09427B2A">
+      <w:start w:val="1"/>
+      <w:numFmt w:val="decimal"/>
+      <w:lvlText w:val="%1."/>
+      <w:lvlJc w:val="left"/>
+      <w:pPr>
+        <w:ind w:left="780" w:hanging="360"/>
+      </w:pPr>
+      <w:rPr>
+        <w:rFonts w:hint="default"/>
+      </w:rPr>
+    </w:lvl>
+    <w:lvl w:ilvl="1" w:tplc="04100019" w:tentative="1">
+      <w:start w:val="1"/>
+      <w:numFmt w:val="lowerLetter"/>
+      <w:lvlText w:val="%2."/>
+      <w:lvlJc w:val="left"/>
+      <w:pPr>
+        <w:ind w:left="1500" w:hanging="360"/>
+      </w:pPr>
+    </w:lvl>
+    <w:lvl w:ilvl="2" w:tplc="0410001B" w:tentative="1">
+      <w:start w:val="1"/>
+      <w:numFmt w:val="lowerRoman"/>
+      <w:lvlText w:val="%3."/>
+      <w:lvlJc w:val="right"/>
+      <w:pPr>
+        <w:ind w:left="2220" w:hanging="180"/>
+      </w:pPr>
+    </w:lvl>
+    <w:lvl w:ilvl="3" w:tplc="0410000F" w:tentative="1">
+      <w:start w:val="1"/>
+      <w:numFmt w:val="decimal"/>
+      <w:lvlText w:val="%4."/>
+      <w:lvlJc w:val="left"/>
+      <w:pPr>
+        <w:ind w:left="2940" w:hanging="360"/>
+      </w:pPr>
+    </w:lvl>
+    <w:lvl w:ilvl="4" w:tplc="04100019" w:tentative="1">
+      <w:start w:val="1"/>
+      <w:numFmt w:val="lowerLetter"/>
+      <w:lvlText w:val="%5."/>
+      <w:lvlJc w:val="left"/>
+      <w:pPr>
+        <w:ind w:left="3660" w:hanging="360"/>
+      </w:pPr>
+    </w:lvl>
+    <w:lvl w:ilvl="5" w:tplc="0410001B" w:tentative="1">
+      <w:start w:val="1"/>
+      <w:numFmt w:val="lowerRoman"/>
+      <w:lvlText w:val="%6."/>
+      <w:lvlJc w:val="right"/>
+      <w:pPr>
+        <w:ind w:left="4380" w:hanging="180"/>
+      </w:pPr>
+    </w:lvl>
+    <w:lvl w:ilvl="6" w:tplc="0410000F" w:tentative="1">
+      <w:start w:val="1"/>
+      <w:numFmt w:val="decimal"/>
+      <w:lvlText w:val="%7."/>
+      <w:lvlJc w:val="left"/>
+      <w:pPr>
+        <w:ind w:left="5100" w:hanging="360"/>
+      </w:pPr>
+    </w:lvl>
+    <w:lvl w:ilvl="7" w:tplc="04100019" w:tentative="1">
+      <w:start w:val="1"/>
+      <w:numFmt w:val="lowerLetter"/>
+      <w:lvlText w:val="%8."/>
+      <w:lvlJc w:val="left"/>
+      <w:pPr>
+        <w:ind w:left="5820" w:hanging="360"/>
+      </w:pPr>
+    </w:lvl>
+    <w:lvl w:ilvl="8" w:tplc="0410001B" w:tentative="1">
+      <w:start w:val="1"/>
+      <w:numFmt w:val="lowerRoman"/>
+      <w:lvlText w:val="%9."/>
+      <w:lvlJc w:val="right"/>
+      <w:pPr>
+        <w:ind w:left="6540" w:hanging="180"/>
+      </w:pPr>
+    </w:lvl>
+  </w:abstractNum>
   <w:num w:numId="1">
+    <w:abstractNumId w:val="1"/>
+  </w:num>
+  <w:num w:numId="2">
+    <w:abstractNumId w:val="4"/>
+  </w:num>
+  <w:num w:numId="3">
     <w:abstractNumId w:val="0"/>
+  </w:num>
+  <w:num w:numId="4">
+    <w:abstractNumId w:val="3"/>
+  </w:num>
+  <w:num w:numId="5">
+    <w:abstractNumId w:val="5"/>
+  </w:num>
+  <w:num w:numId="6">
+    <w:abstractNumId w:val="2"/>
   </w:num>
 </w:numbering>
 </file>
@@ -2851,6 +3538,13 @@
   <w:style w:type="paragraph" w:default="1" w:styleId="Normale">
     <w:name w:val="Normal"/>
     <w:qFormat/>
+    <w:rsid w:val="00137FCF"/>
+    <w:pPr>
+      <w:jc w:val="both"/>
+    </w:pPr>
+    <w:rPr>
+      <w:rFonts w:ascii="Palatino Linotype" w:hAnsi="Palatino Linotype"/>
+    </w:rPr>
   </w:style>
   <w:style w:type="paragraph" w:styleId="Titolo1">
     <w:name w:val="heading 1"/>
@@ -2881,17 +3575,19 @@
     <w:uiPriority w:val="9"/>
     <w:unhideWhenUsed/>
     <w:qFormat/>
-    <w:rsid w:val="00B663DE"/>
+    <w:rsid w:val="00F84039"/>
     <w:pPr>
       <w:keepNext/>
       <w:keepLines/>
-      <w:spacing w:before="40" w:after="0"/>
+      <w:spacing w:before="120" w:after="240" w:line="240" w:lineRule="auto"/>
+      <w:ind w:left="170"/>
       <w:outlineLvl w:val="1"/>
     </w:pPr>
     <w:rPr>
-      <w:rFonts w:asciiTheme="majorHAnsi" w:eastAsiaTheme="majorEastAsia" w:hAnsiTheme="majorHAnsi" w:cstheme="majorBidi"/>
-      <w:color w:val="2F5496" w:themeColor="accent1" w:themeShade="BF"/>
-      <w:sz w:val="26"/>
+      <w:rFonts w:eastAsiaTheme="majorEastAsia" w:cstheme="majorBidi"/>
+      <w:b/>
+      <w:color w:val="000000" w:themeColor="text1"/>
+      <w:sz w:val="28"/>
       <w:szCs w:val="26"/>
     </w:rPr>
   </w:style>
@@ -3047,7 +3743,7 @@
     <w:basedOn w:val="Normale"/>
     <w:link w:val="Stile1Carattere"/>
     <w:qFormat/>
-    <w:rsid w:val="00D91B23"/>
+    <w:rsid w:val="00084432"/>
     <w:pPr>
       <w:tabs>
         <w:tab w:val="center" w:pos="4819"/>
@@ -3055,10 +3751,10 @@
       </w:tabs>
     </w:pPr>
     <w:rPr>
-      <w:rFonts w:ascii="Palatino Linotype" w:hAnsi="Palatino Linotype" w:cs="CMU Serif"/>
+      <w:rFonts w:cs="CMU Serif"/>
       <w:b/>
       <w:bCs/>
-      <w:sz w:val="56"/>
+      <w:sz w:val="72"/>
       <w:szCs w:val="56"/>
     </w:rPr>
   </w:style>
@@ -3067,15 +3763,16 @@
     <w:basedOn w:val="Normale"/>
     <w:link w:val="capitoloCarattere"/>
     <w:qFormat/>
-    <w:rsid w:val="00E717EC"/>
+    <w:rsid w:val="00F84039"/>
     <w:pPr>
       <w:tabs>
         <w:tab w:val="center" w:pos="4819"/>
         <w:tab w:val="right" w:pos="9638"/>
       </w:tabs>
+      <w:jc w:val="right"/>
     </w:pPr>
     <w:rPr>
-      <w:rFonts w:ascii="Palatino Linotype" w:hAnsi="Palatino Linotype" w:cs="CMU Serif"/>
+      <w:rFonts w:cs="CMU Serif"/>
       <w:b/>
       <w:bCs/>
       <w:sz w:val="40"/>
@@ -3086,12 +3783,12 @@
     <w:name w:val="Stile1 Carattere"/>
     <w:basedOn w:val="Carpredefinitoparagrafo"/>
     <w:link w:val="Stile1"/>
-    <w:rsid w:val="00D91B23"/>
+    <w:rsid w:val="00084432"/>
     <w:rPr>
       <w:rFonts w:ascii="Palatino Linotype" w:hAnsi="Palatino Linotype" w:cs="CMU Serif"/>
       <w:b/>
       <w:bCs/>
-      <w:sz w:val="56"/>
+      <w:sz w:val="72"/>
       <w:szCs w:val="56"/>
     </w:rPr>
   </w:style>
@@ -3110,7 +3807,7 @@
     <w:name w:val="capitolo Carattere"/>
     <w:basedOn w:val="Carpredefinitoparagrafo"/>
     <w:link w:val="capitolo"/>
-    <w:rsid w:val="00E717EC"/>
+    <w:rsid w:val="00F84039"/>
     <w:rPr>
       <w:rFonts w:ascii="Palatino Linotype" w:hAnsi="Palatino Linotype" w:cs="CMU Serif"/>
       <w:b/>
@@ -3124,11 +3821,12 @@
     <w:basedOn w:val="Carpredefinitoparagrafo"/>
     <w:link w:val="Titolo2"/>
     <w:uiPriority w:val="9"/>
-    <w:rsid w:val="00B663DE"/>
+    <w:rsid w:val="00F84039"/>
     <w:rPr>
-      <w:rFonts w:asciiTheme="majorHAnsi" w:eastAsiaTheme="majorEastAsia" w:hAnsiTheme="majorHAnsi" w:cstheme="majorBidi"/>
-      <w:color w:val="2F5496" w:themeColor="accent1" w:themeShade="BF"/>
-      <w:sz w:val="26"/>
+      <w:rFonts w:ascii="Palatino Linotype" w:eastAsiaTheme="majorEastAsia" w:hAnsi="Palatino Linotype" w:cstheme="majorBidi"/>
+      <w:b/>
+      <w:color w:val="000000" w:themeColor="text1"/>
+      <w:sz w:val="28"/>
       <w:szCs w:val="26"/>
     </w:rPr>
   </w:style>
@@ -3198,7 +3896,7 @@
     <w:autoRedefine/>
     <w:uiPriority w:val="39"/>
     <w:unhideWhenUsed/>
-    <w:rsid w:val="00981A94"/>
+    <w:rsid w:val="00F84039"/>
     <w:pPr>
       <w:tabs>
         <w:tab w:val="right" w:leader="dot" w:pos="9628"/>

</xml_diff>

<commit_message>
Capitolo 2 creazione immagini classdiagramprogetto-nonristrutturato/Ristorante.jpg classdiagramprogetto-ristrutturazione/Ristorante.jpg
</commit_message>
<xml_diff>
--- a/Documentazione/documentazione-progetto.docx
+++ b/Documentazione/documentazione-progetto.docx
@@ -1764,7 +1764,7 @@
       </w:pPr>
       <w:bookmarkStart w:id="0" w:name="_Toc91199921"/>
       <w:bookmarkStart w:id="1" w:name="_Toc91200285"/>
-      <w:bookmarkStart w:id="2" w:name="_Toc91412379"/>
+      <w:bookmarkStart w:id="2" w:name="_Toc91421758"/>
       <w:r>
         <w:rPr>
           <w:rFonts w:ascii="Palatino Linotype" w:hAnsi="Palatino Linotype"/>
@@ -1784,338 +1784,342 @@
     <w:p>
       <w:pPr>
         <w:rPr>
-          <w:b/>
-          <w:bCs/>
-        </w:rPr>
-      </w:pPr>
-    </w:p>
-    <w:sdt>
-      <w:sdtPr>
-        <w:rPr>
-          <w:rFonts w:asciiTheme="minorHAnsi" w:hAnsiTheme="minorHAnsi" w:cstheme="minorBidi"/>
-          <w:noProof w:val="0"/>
-          <w:sz w:val="22"/>
-          <w:szCs w:val="22"/>
-        </w:rPr>
-        <w:id w:val="-928039761"/>
-        <w:docPartObj>
-          <w:docPartGallery w:val="Table of Contents"/>
-          <w:docPartUnique/>
-        </w:docPartObj>
-      </w:sdtPr>
-      <w:sdtEndPr>
-        <w:rPr>
-          <w:rFonts w:ascii="Palatino Linotype" w:hAnsi="Palatino Linotype"/>
-          <w:b/>
-          <w:bCs/>
-        </w:rPr>
-      </w:sdtEndPr>
-      <w:sdtContent>
-        <w:p>
-          <w:pPr>
-            <w:pStyle w:val="Sommario1"/>
-            <w:rPr>
-              <w:rFonts w:asciiTheme="minorHAnsi" w:eastAsiaTheme="minorEastAsia" w:hAnsiTheme="minorHAnsi" w:cstheme="minorBidi"/>
-              <w:sz w:val="22"/>
-              <w:szCs w:val="22"/>
-              <w:lang w:eastAsia="it-IT"/>
-            </w:rPr>
-          </w:pPr>
-          <w:r>
-            <w:rPr>
-              <w:rFonts w:ascii="Palatino Linotype" w:hAnsi="Palatino Linotype"/>
-            </w:rPr>
-            <w:fldChar w:fldCharType="begin"/>
-          </w:r>
-          <w:r>
-            <w:rPr>
-              <w:rFonts w:ascii="Palatino Linotype" w:hAnsi="Palatino Linotype"/>
-            </w:rPr>
-            <w:instrText xml:space="preserve"> TOC \o "1-3" \h \z \u </w:instrText>
-          </w:r>
-          <w:r>
-            <w:rPr>
-              <w:rFonts w:ascii="Palatino Linotype" w:hAnsi="Palatino Linotype"/>
-            </w:rPr>
-            <w:fldChar w:fldCharType="separate"/>
-          </w:r>
-          <w:hyperlink w:anchor="_Toc91412379" w:history="1">
-            <w:r>
-              <w:rPr>
-                <w:rStyle w:val="Collegamentoipertestuale"/>
-                <w:rFonts w:ascii="Palatino Linotype" w:hAnsi="Palatino Linotype"/>
-                <w:b/>
-                <w:bCs/>
-              </w:rPr>
-              <w:t>Indice</w:t>
-            </w:r>
-            <w:r>
-              <w:rPr>
-                <w:webHidden/>
-              </w:rPr>
-              <w:tab/>
-            </w:r>
-            <w:r>
-              <w:rPr>
-                <w:webHidden/>
-              </w:rPr>
-              <w:fldChar w:fldCharType="begin"/>
-            </w:r>
-            <w:r>
-              <w:rPr>
-                <w:webHidden/>
-              </w:rPr>
-              <w:instrText xml:space="preserve"> PAGEREF _Toc91412379 \h </w:instrText>
-            </w:r>
-            <w:r>
-              <w:rPr>
-                <w:webHidden/>
-              </w:rPr>
-            </w:r>
-            <w:r>
-              <w:rPr>
-                <w:webHidden/>
-              </w:rPr>
-              <w:fldChar w:fldCharType="separate"/>
-            </w:r>
-            <w:r>
-              <w:rPr>
-                <w:webHidden/>
-              </w:rPr>
-              <w:t>2</w:t>
-            </w:r>
-            <w:r>
-              <w:rPr>
-                <w:webHidden/>
-              </w:rPr>
-              <w:fldChar w:fldCharType="end"/>
-            </w:r>
-          </w:hyperlink>
-        </w:p>
-        <w:p>
-          <w:pPr>
-            <w:pStyle w:val="Sommario2"/>
-            <w:tabs>
-              <w:tab w:val="left" w:pos="880"/>
-              <w:tab w:val="right" w:leader="dot" w:pos="9628"/>
-            </w:tabs>
-            <w:rPr>
-              <w:rFonts w:asciiTheme="minorHAnsi" w:eastAsiaTheme="minorEastAsia" w:hAnsiTheme="minorHAnsi"/>
-              <w:noProof/>
-              <w:lang w:eastAsia="it-IT"/>
-            </w:rPr>
-          </w:pPr>
-          <w:hyperlink w:anchor="_Toc91412380" w:history="1">
-            <w:r>
-              <w:rPr>
-                <w:rStyle w:val="Collegamentoipertestuale"/>
-                <w:noProof/>
-              </w:rPr>
-              <w:t>1.1</w:t>
-            </w:r>
-            <w:r>
-              <w:rPr>
-                <w:rFonts w:asciiTheme="minorHAnsi" w:eastAsiaTheme="minorEastAsia" w:hAnsiTheme="minorHAnsi"/>
-                <w:noProof/>
-                <w:lang w:eastAsia="it-IT"/>
-              </w:rPr>
-              <w:tab/>
-            </w:r>
-            <w:r>
-              <w:rPr>
-                <w:rStyle w:val="Collegamentoipertestuale"/>
-                <w:noProof/>
-              </w:rPr>
-              <w:t>Descrizione sintetica</w:t>
-            </w:r>
-            <w:r>
-              <w:rPr>
-                <w:noProof/>
-                <w:webHidden/>
-              </w:rPr>
-              <w:tab/>
-            </w:r>
-            <w:r>
-              <w:rPr>
-                <w:noProof/>
-                <w:webHidden/>
-              </w:rPr>
-              <w:fldChar w:fldCharType="begin"/>
-            </w:r>
-            <w:r>
-              <w:rPr>
-                <w:noProof/>
-                <w:webHidden/>
-              </w:rPr>
-              <w:instrText xml:space="preserve"> PAGEREF _Toc91412380 \h </w:instrText>
-            </w:r>
-            <w:r>
-              <w:rPr>
-                <w:noProof/>
-                <w:webHidden/>
-              </w:rPr>
-            </w:r>
-            <w:r>
-              <w:rPr>
-                <w:noProof/>
-                <w:webHidden/>
-              </w:rPr>
-              <w:fldChar w:fldCharType="separate"/>
-            </w:r>
-            <w:r>
-              <w:rPr>
-                <w:noProof/>
-                <w:webHidden/>
-              </w:rPr>
-              <w:t>3</w:t>
-            </w:r>
-            <w:r>
-              <w:rPr>
-                <w:noProof/>
-                <w:webHidden/>
-              </w:rPr>
-              <w:fldChar w:fldCharType="end"/>
-            </w:r>
-          </w:hyperlink>
-        </w:p>
-        <w:p>
-          <w:pPr>
-            <w:pStyle w:val="Sommario2"/>
-            <w:tabs>
-              <w:tab w:val="left" w:pos="880"/>
-              <w:tab w:val="right" w:leader="dot" w:pos="9628"/>
-            </w:tabs>
-            <w:rPr>
-              <w:rFonts w:asciiTheme="minorHAnsi" w:eastAsiaTheme="minorEastAsia" w:hAnsiTheme="minorHAnsi"/>
-              <w:noProof/>
-              <w:lang w:eastAsia="it-IT"/>
-            </w:rPr>
-          </w:pPr>
-          <w:hyperlink w:anchor="_Toc91412381" w:history="1">
-            <w:r>
-              <w:rPr>
-                <w:rStyle w:val="Collegamentoipertestuale"/>
-                <w:noProof/>
-              </w:rPr>
-              <w:t>1.2</w:t>
-            </w:r>
-            <w:r>
-              <w:rPr>
-                <w:rFonts w:asciiTheme="minorHAnsi" w:eastAsiaTheme="minorEastAsia" w:hAnsiTheme="minorHAnsi"/>
-                <w:noProof/>
-                <w:lang w:eastAsia="it-IT"/>
-              </w:rPr>
-              <w:tab/>
-            </w:r>
-            <w:r>
-              <w:rPr>
-                <w:rStyle w:val="Collegamentoipertestuale"/>
-                <w:noProof/>
-              </w:rPr>
-              <w:t>Le varie fasi</w:t>
-            </w:r>
-            <w:r>
-              <w:rPr>
-                <w:noProof/>
-                <w:webHidden/>
-              </w:rPr>
-              <w:tab/>
-            </w:r>
-            <w:r>
-              <w:rPr>
-                <w:noProof/>
-                <w:webHidden/>
-              </w:rPr>
-              <w:fldChar w:fldCharType="begin"/>
-            </w:r>
-            <w:r>
-              <w:rPr>
-                <w:noProof/>
-                <w:webHidden/>
-              </w:rPr>
-              <w:instrText xml:space="preserve"> PAGEREF _Toc91412381 \h </w:instrText>
-            </w:r>
-            <w:r>
-              <w:rPr>
-                <w:noProof/>
-                <w:webHidden/>
-              </w:rPr>
-            </w:r>
-            <w:r>
-              <w:rPr>
-                <w:noProof/>
-                <w:webHidden/>
-              </w:rPr>
-              <w:fldChar w:fldCharType="separate"/>
-            </w:r>
-            <w:r>
-              <w:rPr>
-                <w:noProof/>
-                <w:webHidden/>
-              </w:rPr>
-              <w:t>3</w:t>
-            </w:r>
-            <w:r>
-              <w:rPr>
-                <w:noProof/>
-                <w:webHidden/>
-              </w:rPr>
-              <w:fldChar w:fldCharType="end"/>
-            </w:r>
-          </w:hyperlink>
-        </w:p>
-        <w:p>
-          <w:r>
-            <w:rPr>
-              <w:b/>
-              <w:bCs/>
-            </w:rPr>
-            <w:fldChar w:fldCharType="end"/>
-          </w:r>
-        </w:p>
-      </w:sdtContent>
-    </w:sdt>
-    <w:p>
-      <w:r>
-        <w:br w:type="page"/>
+          <w:noProof/>
+        </w:rPr>
+        <w:sectPr>
+          <w:headerReference w:type="default" r:id="rId11"/>
+          <w:footerReference w:type="default" r:id="rId12"/>
+          <w:footerReference w:type="first" r:id="rId13"/>
+          <w:type w:val="continuous"/>
+          <w:pgSz w:w="11906" w:h="16838" w:code="9"/>
+          <w:pgMar w:top="1418" w:right="1134" w:bottom="1134" w:left="1134" w:header="709" w:footer="709" w:gutter="0"/>
+          <w:cols w:space="708"/>
+          <w:docGrid w:linePitch="360"/>
+        </w:sectPr>
+      </w:pPr>
+      <w:r>
+        <w:fldChar w:fldCharType="begin"/>
+      </w:r>
+      <w:r>
+        <w:instrText xml:space="preserve"> INDEX \e "</w:instrText>
+      </w:r>
+      <w:r>
+        <w:tab/>
+        <w:instrText xml:space="preserve">" \c "1" \z "1040" </w:instrText>
+      </w:r>
+      <w:r>
+        <w:fldChar w:fldCharType="separate"/>
       </w:r>
     </w:p>
     <w:p>
       <w:pPr>
-        <w:pStyle w:val="capitolo"/>
-      </w:pPr>
-      <w:r>
-        <w:lastRenderedPageBreak/>
+        <w:pStyle w:val="Indice1"/>
+        <w:tabs>
+          <w:tab w:val="right" w:leader="dot" w:pos="9628"/>
+        </w:tabs>
+        <w:rPr>
+          <w:noProof/>
+        </w:rPr>
+      </w:pPr>
+      <w:r>
+        <w:rPr>
+          <w:noProof/>
+          <w:u w:val="thick"/>
+        </w:rPr>
         <w:t>Capitolo 1</w:t>
+      </w:r>
+      <w:r>
+        <w:rPr>
+          <w:noProof/>
+        </w:rPr>
+        <w:tab/>
+        <w:t>4</w:t>
       </w:r>
     </w:p>
     <w:p>
       <w:pPr>
-        <w:pStyle w:val="Stile1"/>
-      </w:pPr>
-      <w:r>
-        <w:t>Descrizione del progetto</w:t>
+        <w:pStyle w:val="Indice2"/>
+        <w:tabs>
+          <w:tab w:val="right" w:leader="dot" w:pos="9628"/>
+        </w:tabs>
+        <w:rPr>
+          <w:noProof/>
+        </w:rPr>
+      </w:pPr>
+      <w:r>
+        <w:rPr>
+          <w:noProof/>
+        </w:rPr>
+        <w:t>Descrizione sintetica</w:t>
+      </w:r>
+      <w:r>
+        <w:rPr>
+          <w:noProof/>
+        </w:rPr>
+        <w:tab/>
+        <w:t>4</w:t>
       </w:r>
     </w:p>
     <w:p>
       <w:pPr>
+        <w:pStyle w:val="Indice2"/>
+        <w:tabs>
+          <w:tab w:val="right" w:leader="dot" w:pos="9628"/>
+        </w:tabs>
+        <w:rPr>
+          <w:noProof/>
+        </w:rPr>
+      </w:pPr>
+      <w:r>
+        <w:rPr>
+          <w:noProof/>
+        </w:rPr>
+        <w:t>Le varie Fasi</w:t>
+      </w:r>
+      <w:r>
+        <w:rPr>
+          <w:noProof/>
+        </w:rPr>
+        <w:tab/>
+        <w:t>4</w:t>
+      </w:r>
+    </w:p>
+    <w:p>
+      <w:pPr>
+        <w:pStyle w:val="Indice1"/>
+        <w:tabs>
+          <w:tab w:val="right" w:leader="dot" w:pos="9628"/>
+        </w:tabs>
+        <w:rPr>
+          <w:noProof/>
+        </w:rPr>
+      </w:pPr>
+      <w:r>
+        <w:rPr>
+          <w:noProof/>
+          <w:u w:val="thick"/>
+        </w:rPr>
+        <w:t>Capitolo 2</w:t>
+      </w:r>
+      <w:r>
+        <w:rPr>
+          <w:noProof/>
+        </w:rPr>
+        <w:tab/>
+        <w:t>5</w:t>
+      </w:r>
+    </w:p>
+    <w:p>
+      <w:pPr>
+        <w:pStyle w:val="Indice2"/>
+        <w:tabs>
+          <w:tab w:val="right" w:leader="dot" w:pos="9628"/>
+        </w:tabs>
+        <w:rPr>
+          <w:noProof/>
+        </w:rPr>
+      </w:pPr>
+      <w:r>
+        <w:rPr>
+          <w:noProof/>
+        </w:rPr>
+        <w:t>Class Diagram</w:t>
+      </w:r>
+      <w:r>
+        <w:rPr>
+          <w:noProof/>
+        </w:rPr>
+        <w:tab/>
+        <w:t>5</w:t>
+      </w:r>
+    </w:p>
+    <w:p>
+      <w:pPr>
+        <w:pStyle w:val="Indice2"/>
+        <w:tabs>
+          <w:tab w:val="right" w:leader="dot" w:pos="9628"/>
+        </w:tabs>
+        <w:rPr>
+          <w:noProof/>
+        </w:rPr>
+      </w:pPr>
+      <w:r>
+        <w:rPr>
+          <w:noProof/>
+        </w:rPr>
+        <w:t>Introduzione</w:t>
+      </w:r>
+      <w:r>
+        <w:rPr>
+          <w:noProof/>
+        </w:rPr>
+        <w:tab/>
+        <w:t>5</w:t>
+      </w:r>
+    </w:p>
+    <w:p>
+      <w:pPr>
+        <w:pStyle w:val="Indice2"/>
+        <w:tabs>
+          <w:tab w:val="right" w:leader="dot" w:pos="9628"/>
+        </w:tabs>
+        <w:rPr>
+          <w:noProof/>
+        </w:rPr>
+      </w:pPr>
+      <w:r>
+        <w:rPr>
+          <w:noProof/>
+        </w:rPr>
+        <w:t>Ristrutturazione del Class Diagram</w:t>
+      </w:r>
+      <w:r>
+        <w:rPr>
+          <w:noProof/>
+        </w:rPr>
+        <w:tab/>
+        <w:t>6</w:t>
+      </w:r>
+    </w:p>
+    <w:p>
+      <w:pPr>
+        <w:rPr>
+          <w:noProof/>
+        </w:rPr>
+        <w:sectPr>
+          <w:type w:val="continuous"/>
+          <w:pgSz w:w="11906" w:h="16838" w:code="9"/>
+          <w:pgMar w:top="1418" w:right="1134" w:bottom="1134" w:left="1134" w:header="709" w:footer="709" w:gutter="0"/>
+          <w:cols w:space="720"/>
+          <w:docGrid w:linePitch="360"/>
+        </w:sectPr>
+      </w:pPr>
+    </w:p>
+    <w:p>
+      <w:r>
+        <w:fldChar w:fldCharType="end"/>
+      </w:r>
+    </w:p>
+    <w:p>
+      <w:pPr>
+        <w:pStyle w:val="Titolo2"/>
+        <w:tabs>
+          <w:tab w:val="left" w:pos="6705"/>
+        </w:tabs>
+      </w:pPr>
+      <w:r>
+        <w:tab/>
+      </w:r>
+    </w:p>
+    <w:p>
+      <w:pPr>
+        <w:pStyle w:val="Titolo2"/>
+        <w:tabs>
+          <w:tab w:val="left" w:pos="6705"/>
+        </w:tabs>
+      </w:pPr>
+      <w:r>
+        <w:br w:type="page"/>
+      </w:r>
+      <w:r>
+        <w:lastRenderedPageBreak/>
+        <w:tab/>
+      </w:r>
+    </w:p>
+    <w:p>
+      <w:pPr>
+        <w:pStyle w:val="capitolo"/>
+        <w:rPr>
+          <w:u w:val="thick"/>
+        </w:rPr>
+      </w:pPr>
+      <w:r>
+        <w:rPr>
+          <w:u w:val="thick"/>
+        </w:rPr>
+        <w:t>Capitolo 1</w:t>
+      </w:r>
+      <w:r>
+        <w:rPr>
+          <w:u w:val="thick"/>
+        </w:rPr>
+        <w:fldChar w:fldCharType="begin"/>
+      </w:r>
+      <w:r>
+        <w:instrText xml:space="preserve"> XE "</w:instrText>
+      </w:r>
+      <w:r>
+        <w:rPr>
+          <w:u w:val="thick"/>
+        </w:rPr>
+        <w:instrText>Capitolo 1</w:instrText>
+      </w:r>
+      <w:r>
+        <w:instrText xml:space="preserve">" </w:instrText>
+      </w:r>
+      <w:r>
+        <w:rPr>
+          <w:u w:val="thick"/>
+        </w:rPr>
+        <w:fldChar w:fldCharType="end"/>
+      </w:r>
+    </w:p>
+    <w:p>
+      <w:pPr>
+        <w:pStyle w:val="Stile1"/>
+      </w:pPr>
+      <w:r>
+        <w:t>Descrizione del progetto</w:t>
+      </w:r>
+    </w:p>
+    <w:p>
+      <w:pPr>
         <w:pStyle w:val="Titolo2"/>
         <w:ind w:left="0"/>
       </w:pPr>
-      <w:bookmarkStart w:id="3" w:name="_Toc91412380"/>
     </w:p>
     <w:p>
       <w:pPr>
         <w:pStyle w:val="Titolo2"/>
         <w:numPr>
           <w:ilvl w:val="1"/>
-          <w:numId w:val="4"/>
+          <w:numId w:val="13"/>
         </w:numPr>
       </w:pPr>
+      <w:bookmarkStart w:id="3" w:name="_Toc91421759"/>
       <w:r>
         <w:t>Descrizione sintetica</w:t>
       </w:r>
       <w:bookmarkEnd w:id="3"/>
+      <w:r>
+        <w:fldChar w:fldCharType="begin"/>
+      </w:r>
+      <w:r>
+        <w:instrText xml:space="preserve"> XE "</w:instrText>
+      </w:r>
+      <w:r>
+        <w:instrText xml:space="preserve">Capitolo </w:instrText>
+      </w:r>
+      <w:proofErr w:type="gramStart"/>
+      <w:r>
+        <w:instrText>1</w:instrText>
+      </w:r>
+      <w:r>
+        <w:instrText>:</w:instrText>
+      </w:r>
+      <w:r>
+        <w:instrText>Descrizione</w:instrText>
+      </w:r>
+      <w:proofErr w:type="gramEnd"/>
+      <w:r>
+        <w:instrText xml:space="preserve"> sintetica</w:instrText>
+      </w:r>
+      <w:r>
+        <w:instrText xml:space="preserve">" </w:instrText>
+      </w:r>
+      <w:r>
+        <w:fldChar w:fldCharType="end"/>
+      </w:r>
     </w:p>
     <w:p>
       <w:r>
@@ -2160,16 +2164,45 @@
         <w:pStyle w:val="Titolo2"/>
         <w:ind w:left="533"/>
       </w:pPr>
-      <w:bookmarkStart w:id="4" w:name="_Toc91412381"/>
     </w:p>
+    <w:bookmarkStart w:id="4" w:name="_Toc91421760"/>
     <w:p>
       <w:pPr>
         <w:pStyle w:val="Titolo2"/>
         <w:numPr>
           <w:ilvl w:val="1"/>
-          <w:numId w:val="4"/>
+          <w:numId w:val="13"/>
         </w:numPr>
       </w:pPr>
+      <w:r>
+        <w:rPr>
+          <w:highlight w:val="lightGray"/>
+        </w:rPr>
+        <w:fldChar w:fldCharType="begin"/>
+      </w:r>
+      <w:r>
+        <w:instrText xml:space="preserve"> XE "Capitolo </w:instrText>
+      </w:r>
+      <w:proofErr w:type="gramStart"/>
+      <w:r>
+        <w:instrText>1</w:instrText>
+      </w:r>
+      <w:r>
+        <w:instrText>:Le</w:instrText>
+      </w:r>
+      <w:proofErr w:type="gramEnd"/>
+      <w:r>
+        <w:instrText xml:space="preserve"> varie Fasi</w:instrText>
+      </w:r>
+      <w:r>
+        <w:instrText xml:space="preserve">" </w:instrText>
+      </w:r>
+      <w:r>
+        <w:rPr>
+          <w:highlight w:val="lightGray"/>
+        </w:rPr>
+        <w:fldChar w:fldCharType="end"/>
+      </w:r>
       <w:r>
         <w:t>Le varie fasi</w:t>
       </w:r>
@@ -2310,16 +2343,402 @@
     <w:p/>
     <w:p>
       <w:pPr>
-        <w:ind w:left="113"/>
-      </w:pPr>
+        <w:pStyle w:val="capitolo"/>
+        <w:rPr>
+          <w:u w:val="thick"/>
+        </w:rPr>
+      </w:pPr>
+      <w:r>
+        <w:rPr>
+          <w:u w:val="thick"/>
+        </w:rPr>
+        <w:t>Capitolo 2</w:t>
+      </w:r>
+      <w:r>
+        <w:rPr>
+          <w:u w:val="thick"/>
+        </w:rPr>
+        <w:fldChar w:fldCharType="begin"/>
+      </w:r>
+      <w:r>
+        <w:instrText xml:space="preserve"> XE "</w:instrText>
+      </w:r>
+      <w:r>
+        <w:rPr>
+          <w:u w:val="thick"/>
+        </w:rPr>
+        <w:instrText>Capitolo 2</w:instrText>
+      </w:r>
+      <w:r>
+        <w:instrText xml:space="preserve">" </w:instrText>
+      </w:r>
+      <w:r>
+        <w:rPr>
+          <w:u w:val="thick"/>
+        </w:rPr>
+        <w:fldChar w:fldCharType="end"/>
+      </w:r>
+    </w:p>
+    <w:p>
+      <w:pPr>
+        <w:pStyle w:val="Stile1"/>
+      </w:pPr>
+      <w:r>
+        <w:t>Progettazione concettuale</w:t>
+      </w:r>
+    </w:p>
+    <w:p>
+      <w:pPr>
+        <w:pStyle w:val="Titolo2"/>
+        <w:numPr>
+          <w:ilvl w:val="1"/>
+          <w:numId w:val="17"/>
+        </w:numPr>
+      </w:pPr>
+      <w:r>
+        <w:t>Introduzione</w:t>
+      </w:r>
+      <w:r>
+        <w:fldChar w:fldCharType="begin"/>
+      </w:r>
+      <w:r>
+        <w:instrText xml:space="preserve"> XE "</w:instrText>
+      </w:r>
+      <w:r>
+        <w:instrText xml:space="preserve">Capitolo </w:instrText>
+      </w:r>
+      <w:proofErr w:type="gramStart"/>
+      <w:r>
+        <w:instrText>2:Introduzione</w:instrText>
+      </w:r>
+      <w:proofErr w:type="gramEnd"/>
+      <w:r>
+        <w:instrText xml:space="preserve">" </w:instrText>
+      </w:r>
+      <w:r>
+        <w:fldChar w:fldCharType="end"/>
+      </w:r>
+    </w:p>
+    <w:p>
+      <w:r>
+        <w:t>In questo capitolo inizieremo la progettazione concettuale della nostra base di dati. Il modello concettuale è il livello più alto dell’astrazione ed</w:t>
+      </w:r>
+      <w:r>
+        <w:t xml:space="preserve"> è indipendente dal modello logico e dal modello fisico</w:t>
+      </w:r>
+      <w:r>
+        <w:t xml:space="preserve">. Per la creazione di un Class </w:t>
+      </w:r>
+      <w:proofErr w:type="spellStart"/>
+      <w:r>
+        <w:t>Diagram</w:t>
+      </w:r>
+      <w:proofErr w:type="spellEnd"/>
+      <w:r>
+        <w:rPr>
+          <w:rStyle w:val="Rimandonotaapidipagina"/>
+        </w:rPr>
+        <w:footnoteReference w:id="1"/>
+      </w:r>
+      <w:r>
+        <w:t xml:space="preserve"> utilizzeremo il linguaggio UML</w:t>
+      </w:r>
+      <w:r>
+        <w:rPr>
+          <w:rStyle w:val="Rimandonotaapidipagina"/>
+        </w:rPr>
+        <w:footnoteReference w:id="2"/>
+      </w:r>
+      <w:r>
+        <w:t xml:space="preserve">, e come editor utilizzeremo </w:t>
+      </w:r>
+      <w:r>
+        <w:t>“</w:t>
+      </w:r>
+      <w:r>
+        <w:rPr>
+          <w:i/>
+          <w:iCs/>
+        </w:rPr>
+        <w:t xml:space="preserve">Visual </w:t>
+      </w:r>
+      <w:proofErr w:type="spellStart"/>
+      <w:r>
+        <w:rPr>
+          <w:i/>
+          <w:iCs/>
+        </w:rPr>
+        <w:t>Paradigm</w:t>
+      </w:r>
+      <w:proofErr w:type="spellEnd"/>
+      <w:r>
+        <w:t>”</w:t>
+      </w:r>
+      <w:r>
+        <w:t xml:space="preserve"> nella sua versione </w:t>
+      </w:r>
+      <w:r>
+        <w:t>“</w:t>
+      </w:r>
+      <w:r>
+        <w:rPr>
+          <w:i/>
+          <w:iCs/>
+        </w:rPr>
+        <w:t xml:space="preserve">community </w:t>
+      </w:r>
+      <w:proofErr w:type="spellStart"/>
+      <w:r>
+        <w:rPr>
+          <w:i/>
+          <w:iCs/>
+        </w:rPr>
+        <w:t>edition</w:t>
+      </w:r>
+      <w:proofErr w:type="spellEnd"/>
+      <w:r>
+        <w:t>”.</w:t>
+      </w:r>
+    </w:p>
+    <w:p>
+      <w:pPr>
+        <w:pStyle w:val="Titolo2"/>
+        <w:numPr>
+          <w:ilvl w:val="1"/>
+          <w:numId w:val="17"/>
+        </w:numPr>
+      </w:pPr>
+      <w:r>
+        <w:rPr>
+          <w:noProof/>
+        </w:rPr>
+        <w:drawing>
+          <wp:anchor distT="0" distB="0" distL="114300" distR="114300" simplePos="0" relativeHeight="251665408" behindDoc="0" locked="0" layoutInCell="1" allowOverlap="1" wp14:anchorId="24C16571" wp14:editId="48822D2E">
+            <wp:simplePos x="0" y="0"/>
+            <wp:positionH relativeFrom="margin">
+              <wp:align>center</wp:align>
+            </wp:positionH>
+            <wp:positionV relativeFrom="margin">
+              <wp:posOffset>3144520</wp:posOffset>
+            </wp:positionV>
+            <wp:extent cx="7194550" cy="3648075"/>
+            <wp:effectExtent l="0" t="0" r="6350" b="9525"/>
+            <wp:wrapSquare wrapText="bothSides"/>
+            <wp:docPr id="7" name="Immagine 7"/>
+            <wp:cNvGraphicFramePr>
+              <a:graphicFrameLocks xmlns:a="http://schemas.openxmlformats.org/drawingml/2006/main" noChangeAspect="1"/>
+            </wp:cNvGraphicFramePr>
+            <a:graphic xmlns:a="http://schemas.openxmlformats.org/drawingml/2006/main">
+              <a:graphicData uri="http://schemas.openxmlformats.org/drawingml/2006/picture">
+                <pic:pic xmlns:pic="http://schemas.openxmlformats.org/drawingml/2006/picture">
+                  <pic:nvPicPr>
+                    <pic:cNvPr id="0" name="Picture 2"/>
+                    <pic:cNvPicPr>
+                      <a:picLocks noChangeAspect="1" noChangeArrowheads="1"/>
+                    </pic:cNvPicPr>
+                  </pic:nvPicPr>
+                  <pic:blipFill>
+                    <a:blip r:embed="rId14">
+                      <a:extLst>
+                        <a:ext uri="{28A0092B-C50C-407E-A947-70E740481C1C}">
+                          <a14:useLocalDpi xmlns:a14="http://schemas.microsoft.com/office/drawing/2010/main" val="0"/>
+                        </a:ext>
+                      </a:extLst>
+                    </a:blip>
+                    <a:srcRect/>
+                    <a:stretch>
+                      <a:fillRect/>
+                    </a:stretch>
+                  </pic:blipFill>
+                  <pic:spPr bwMode="auto">
+                    <a:xfrm>
+                      <a:off x="0" y="0"/>
+                      <a:ext cx="7194550" cy="3648075"/>
+                    </a:xfrm>
+                    <a:prstGeom prst="rect">
+                      <a:avLst/>
+                    </a:prstGeom>
+                    <a:noFill/>
+                    <a:ln>
+                      <a:noFill/>
+                    </a:ln>
+                  </pic:spPr>
+                </pic:pic>
+              </a:graphicData>
+            </a:graphic>
+            <wp14:sizeRelH relativeFrom="margin">
+              <wp14:pctWidth>0</wp14:pctWidth>
+            </wp14:sizeRelH>
+            <wp14:sizeRelV relativeFrom="margin">
+              <wp14:pctHeight>0</wp14:pctHeight>
+            </wp14:sizeRelV>
+          </wp:anchor>
+        </w:drawing>
+      </w:r>
+      <w:r>
+        <w:t xml:space="preserve">Class </w:t>
+      </w:r>
+      <w:proofErr w:type="spellStart"/>
+      <w:r>
+        <w:t>Diagram</w:t>
+      </w:r>
+      <w:proofErr w:type="spellEnd"/>
+      <w:r>
+        <w:fldChar w:fldCharType="begin"/>
+      </w:r>
+      <w:r>
+        <w:instrText xml:space="preserve"> XE "</w:instrText>
+      </w:r>
+      <w:r>
+        <w:instrText xml:space="preserve">Capitolo </w:instrText>
+      </w:r>
+      <w:proofErr w:type="gramStart"/>
+      <w:r>
+        <w:instrText>2:Class</w:instrText>
+      </w:r>
+      <w:proofErr w:type="gramEnd"/>
+      <w:r>
+        <w:instrText xml:space="preserve"> </w:instrText>
+      </w:r>
+      <w:proofErr w:type="spellStart"/>
+      <w:r>
+        <w:instrText>Diagram</w:instrText>
+      </w:r>
+      <w:proofErr w:type="spellEnd"/>
+      <w:r>
+        <w:instrText xml:space="preserve">" </w:instrText>
+      </w:r>
+      <w:r>
+        <w:fldChar w:fldCharType="end"/>
+      </w:r>
+    </w:p>
+    <w:p>
+      <w:pPr>
+        <w:jc w:val="left"/>
+        <w:rPr>
+          <w:rFonts w:eastAsiaTheme="majorEastAsia" w:cstheme="majorBidi"/>
+          <w:b/>
+          <w:color w:val="000000" w:themeColor="text1"/>
+          <w:sz w:val="28"/>
+          <w:szCs w:val="26"/>
+        </w:rPr>
+      </w:pPr>
+      <w:r>
+        <w:br w:type="page"/>
+      </w:r>
+    </w:p>
+    <w:p>
+      <w:pPr>
+        <w:pStyle w:val="Titolo2"/>
+        <w:numPr>
+          <w:ilvl w:val="1"/>
+          <w:numId w:val="17"/>
+        </w:numPr>
+      </w:pPr>
+      <w:r>
+        <w:rPr>
+          <w:noProof/>
+        </w:rPr>
+        <w:lastRenderedPageBreak/>
+        <w:drawing>
+          <wp:anchor distT="0" distB="0" distL="114300" distR="114300" simplePos="0" relativeHeight="251664384" behindDoc="0" locked="0" layoutInCell="1" allowOverlap="1" wp14:anchorId="4E73C4D4" wp14:editId="1DCB9B23">
+            <wp:simplePos x="0" y="0"/>
+            <wp:positionH relativeFrom="margin">
+              <wp:align>center</wp:align>
+            </wp:positionH>
+            <wp:positionV relativeFrom="margin">
+              <wp:posOffset>544195</wp:posOffset>
+            </wp:positionV>
+            <wp:extent cx="7164705" cy="3829050"/>
+            <wp:effectExtent l="0" t="0" r="0" b="0"/>
+            <wp:wrapSquare wrapText="bothSides"/>
+            <wp:docPr id="6" name="Immagine 6"/>
+            <wp:cNvGraphicFramePr>
+              <a:graphicFrameLocks xmlns:a="http://schemas.openxmlformats.org/drawingml/2006/main" noChangeAspect="1"/>
+            </wp:cNvGraphicFramePr>
+            <a:graphic xmlns:a="http://schemas.openxmlformats.org/drawingml/2006/main">
+              <a:graphicData uri="http://schemas.openxmlformats.org/drawingml/2006/picture">
+                <pic:pic xmlns:pic="http://schemas.openxmlformats.org/drawingml/2006/picture">
+                  <pic:nvPicPr>
+                    <pic:cNvPr id="0" name="Picture 1"/>
+                    <pic:cNvPicPr>
+                      <a:picLocks noChangeAspect="1" noChangeArrowheads="1"/>
+                    </pic:cNvPicPr>
+                  </pic:nvPicPr>
+                  <pic:blipFill>
+                    <a:blip r:embed="rId15">
+                      <a:extLst>
+                        <a:ext uri="{28A0092B-C50C-407E-A947-70E740481C1C}">
+                          <a14:useLocalDpi xmlns:a14="http://schemas.microsoft.com/office/drawing/2010/main" val="0"/>
+                        </a:ext>
+                      </a:extLst>
+                    </a:blip>
+                    <a:srcRect/>
+                    <a:stretch>
+                      <a:fillRect/>
+                    </a:stretch>
+                  </pic:blipFill>
+                  <pic:spPr bwMode="auto">
+                    <a:xfrm>
+                      <a:off x="0" y="0"/>
+                      <a:ext cx="7164705" cy="3829050"/>
+                    </a:xfrm>
+                    <a:prstGeom prst="rect">
+                      <a:avLst/>
+                    </a:prstGeom>
+                    <a:noFill/>
+                    <a:ln>
+                      <a:noFill/>
+                    </a:ln>
+                  </pic:spPr>
+                </pic:pic>
+              </a:graphicData>
+            </a:graphic>
+            <wp14:sizeRelH relativeFrom="margin">
+              <wp14:pctWidth>0</wp14:pctWidth>
+            </wp14:sizeRelH>
+            <wp14:sizeRelV relativeFrom="margin">
+              <wp14:pctHeight>0</wp14:pctHeight>
+            </wp14:sizeRelV>
+          </wp:anchor>
+        </w:drawing>
+      </w:r>
+      <w:r>
+        <w:t xml:space="preserve">Ristrutturazione del Class </w:t>
+      </w:r>
+      <w:proofErr w:type="spellStart"/>
+      <w:r>
+        <w:t>Diagram</w:t>
+      </w:r>
+      <w:proofErr w:type="spellEnd"/>
+      <w:r>
+        <w:fldChar w:fldCharType="begin"/>
+      </w:r>
+      <w:r>
+        <w:instrText xml:space="preserve"> XE "</w:instrText>
+      </w:r>
+      <w:r>
+        <w:instrText>Capitolo 2:</w:instrText>
+      </w:r>
+      <w:r>
+        <w:instrText xml:space="preserve">Ristrutturazione del Class </w:instrText>
+      </w:r>
+      <w:proofErr w:type="spellStart"/>
+      <w:r>
+        <w:instrText>Diagram</w:instrText>
+      </w:r>
+      <w:proofErr w:type="spellEnd"/>
+      <w:r>
+        <w:instrText xml:space="preserve">" </w:instrText>
+      </w:r>
+      <w:r>
+        <w:fldChar w:fldCharType="end"/>
+      </w:r>
     </w:p>
     <w:sectPr>
-      <w:headerReference w:type="default" r:id="rId11"/>
-      <w:footerReference w:type="default" r:id="rId12"/>
-      <w:footerReference w:type="first" r:id="rId13"/>
+      <w:type w:val="continuous"/>
       <w:pgSz w:w="11906" w:h="16838" w:code="9"/>
       <w:pgMar w:top="1418" w:right="1134" w:bottom="1134" w:left="1134" w:header="709" w:footer="709" w:gutter="0"/>
-      <w:pgNumType w:start="0"/>
       <w:cols w:space="708"/>
       <w:docGrid w:linePitch="360"/>
     </w:sectPr>
@@ -2480,6 +2899,216 @@
       </w:r>
     </w:p>
   </w:footnote>
+  <w:footnote w:id="1">
+    <w:p>
+      <w:pPr>
+        <w:pStyle w:val="Testonotaapidipagina"/>
+        <w:rPr>
+          <w:sz w:val="18"/>
+          <w:szCs w:val="18"/>
+        </w:rPr>
+      </w:pPr>
+      <w:r>
+        <w:rPr>
+          <w:rStyle w:val="Rimandonotaapidipagina"/>
+          <w:sz w:val="18"/>
+          <w:szCs w:val="18"/>
+        </w:rPr>
+        <w:footnoteRef/>
+      </w:r>
+      <w:r>
+        <w:rPr>
+          <w:sz w:val="18"/>
+          <w:szCs w:val="18"/>
+        </w:rPr>
+        <w:t xml:space="preserve"> </w:t>
+      </w:r>
+      <w:r>
+        <w:rPr>
+          <w:rFonts w:cs="Arial"/>
+          <w:i/>
+          <w:iCs/>
+          <w:color w:val="202122"/>
+          <w:sz w:val="18"/>
+          <w:szCs w:val="18"/>
+          <w:shd w:val="clear" w:color="auto" w:fill="FFFFFF"/>
+        </w:rPr>
+        <w:t xml:space="preserve">Class </w:t>
+      </w:r>
+      <w:proofErr w:type="spellStart"/>
+      <w:r>
+        <w:rPr>
+          <w:rFonts w:cs="Arial"/>
+          <w:i/>
+          <w:iCs/>
+          <w:color w:val="202122"/>
+          <w:sz w:val="18"/>
+          <w:szCs w:val="18"/>
+          <w:shd w:val="clear" w:color="auto" w:fill="FFFFFF"/>
+        </w:rPr>
+        <w:t>Diagram</w:t>
+      </w:r>
+      <w:proofErr w:type="spellEnd"/>
+      <w:r>
+        <w:rPr>
+          <w:rFonts w:cs="Arial"/>
+          <w:color w:val="202122"/>
+          <w:sz w:val="18"/>
+          <w:szCs w:val="18"/>
+          <w:shd w:val="clear" w:color="auto" w:fill="FFFFFF"/>
+        </w:rPr>
+        <w:t xml:space="preserve">: </w:t>
+      </w:r>
+      <w:r>
+        <w:rPr>
+          <w:rFonts w:cs="Arial"/>
+          <w:color w:val="202122"/>
+          <w:sz w:val="18"/>
+          <w:szCs w:val="18"/>
+          <w:shd w:val="clear" w:color="auto" w:fill="FFFFFF"/>
+        </w:rPr>
+        <w:t>d</w:t>
+      </w:r>
+      <w:r>
+        <w:rPr>
+          <w:rFonts w:cs="Arial"/>
+          <w:color w:val="202122"/>
+          <w:sz w:val="18"/>
+          <w:szCs w:val="18"/>
+          <w:shd w:val="clear" w:color="auto" w:fill="FFFFFF"/>
+        </w:rPr>
+        <w:t>iagramm</w:t>
+      </w:r>
+      <w:r>
+        <w:rPr>
+          <w:rFonts w:cs="Arial"/>
+          <w:color w:val="202122"/>
+          <w:sz w:val="18"/>
+          <w:szCs w:val="18"/>
+          <w:shd w:val="clear" w:color="auto" w:fill="FFFFFF"/>
+        </w:rPr>
+        <w:t>a</w:t>
+      </w:r>
+      <w:r>
+        <w:rPr>
+          <w:rFonts w:cs="Arial"/>
+          <w:color w:val="202122"/>
+          <w:sz w:val="18"/>
+          <w:szCs w:val="18"/>
+          <w:shd w:val="clear" w:color="auto" w:fill="FFFFFF"/>
+        </w:rPr>
+        <w:t xml:space="preserve"> che </w:t>
+      </w:r>
+      <w:r>
+        <w:rPr>
+          <w:rFonts w:cs="Arial"/>
+          <w:color w:val="202122"/>
+          <w:sz w:val="18"/>
+          <w:szCs w:val="18"/>
+          <w:shd w:val="clear" w:color="auto" w:fill="FFFFFF"/>
+        </w:rPr>
+        <w:t>consent</w:t>
+      </w:r>
+      <w:r>
+        <w:rPr>
+          <w:rFonts w:cs="Arial"/>
+          <w:color w:val="202122"/>
+          <w:sz w:val="18"/>
+          <w:szCs w:val="18"/>
+          <w:shd w:val="clear" w:color="auto" w:fill="FFFFFF"/>
+        </w:rPr>
+        <w:t>e</w:t>
+      </w:r>
+      <w:r>
+        <w:rPr>
+          <w:rFonts w:cs="Arial"/>
+          <w:color w:val="202122"/>
+          <w:sz w:val="18"/>
+          <w:szCs w:val="18"/>
+          <w:shd w:val="clear" w:color="auto" w:fill="FFFFFF"/>
+        </w:rPr>
+        <w:t xml:space="preserve"> di descrivere </w:t>
+      </w:r>
+      <w:r>
+        <w:rPr>
+          <w:rFonts w:cs="Arial"/>
+          <w:i/>
+          <w:iCs/>
+          <w:color w:val="202122"/>
+          <w:sz w:val="18"/>
+          <w:szCs w:val="18"/>
+          <w:shd w:val="clear" w:color="auto" w:fill="FFFFFF"/>
+        </w:rPr>
+        <w:t>tipi di entità</w:t>
+      </w:r>
+      <w:r>
+        <w:rPr>
+          <w:rFonts w:cs="Arial"/>
+          <w:color w:val="202122"/>
+          <w:sz w:val="18"/>
+          <w:szCs w:val="18"/>
+          <w:shd w:val="clear" w:color="auto" w:fill="FFFFFF"/>
+        </w:rPr>
+        <w:t>, con le loro caratteristiche e le eventuali relazioni fra questi tipi.</w:t>
+      </w:r>
+    </w:p>
+  </w:footnote>
+  <w:footnote w:id="2">
+    <w:p>
+      <w:pPr>
+        <w:pStyle w:val="Testonotaapidipagina"/>
+        <w:rPr>
+          <w:sz w:val="18"/>
+          <w:szCs w:val="18"/>
+        </w:rPr>
+      </w:pPr>
+      <w:r>
+        <w:rPr>
+          <w:rStyle w:val="Rimandonotaapidipagina"/>
+          <w:sz w:val="18"/>
+          <w:szCs w:val="18"/>
+        </w:rPr>
+        <w:footnoteRef/>
+      </w:r>
+      <w:r>
+        <w:rPr>
+          <w:sz w:val="18"/>
+          <w:szCs w:val="18"/>
+        </w:rPr>
+        <w:t xml:space="preserve"> </w:t>
+      </w:r>
+      <w:r>
+        <w:rPr>
+          <w:i/>
+          <w:iCs/>
+          <w:sz w:val="18"/>
+          <w:szCs w:val="18"/>
+        </w:rPr>
+        <w:t>UML</w:t>
+      </w:r>
+      <w:r>
+        <w:rPr>
+          <w:sz w:val="18"/>
+          <w:szCs w:val="18"/>
+        </w:rPr>
+        <w:t xml:space="preserve">: </w:t>
+      </w:r>
+      <w:r>
+        <w:rPr>
+          <w:sz w:val="18"/>
+          <w:szCs w:val="18"/>
+        </w:rPr>
+        <w:t>linguaggio di modellazione e di specifica basato sul paradigma orientato agli oggetti</w:t>
+      </w:r>
+      <w:r>
+        <w:rPr>
+          <w:sz w:val="18"/>
+          <w:szCs w:val="18"/>
+        </w:rPr>
+        <w:t>.</w:t>
+      </w:r>
+    </w:p>
+  </w:footnote>
 </w:footnotes>
 </file>
 
@@ -2509,6 +3138,119 @@
 <file path=word/numbering.xml><?xml version="1.0" encoding="utf-8"?>
 <w:numbering xmlns:wpc="http://schemas.microsoft.com/office/word/2010/wordprocessingCanvas" xmlns:cx="http://schemas.microsoft.com/office/drawing/2014/chartex" xmlns:cx1="http://schemas.microsoft.com/office/drawing/2015/9/8/chartex" xmlns:cx2="http://schemas.microsoft.com/office/drawing/2015/10/21/chartex" xmlns:cx3="http://schemas.microsoft.com/office/drawing/2016/5/9/chartex" xmlns:cx4="http://schemas.microsoft.com/office/drawing/2016/5/10/chartex" xmlns:cx5="http://schemas.microsoft.com/office/drawing/2016/5/11/chartex" xmlns:cx6="http://schemas.microsoft.com/office/drawing/2016/5/12/chartex" xmlns:cx7="http://schemas.microsoft.com/office/drawing/2016/5/13/chartex" xmlns:cx8="http://schemas.microsoft.com/office/drawing/2016/5/14/chartex" xmlns:mc="http://schemas.openxmlformats.org/markup-compatibility/2006" xmlns:aink="http://schemas.microsoft.com/office/drawing/2016/ink" xmlns:am3d="http://schemas.microsoft.com/office/drawing/2017/model3d" xmlns:o="urn:schemas-microsoft-com:office:office" xmlns:r="http://schemas.openxmlformats.org/officeDocument/2006/relationships" xmlns:m="http://schemas.openxmlformats.org/officeDocument/2006/math" xmlns:v="urn:schemas-microsoft-com:vml" xmlns:wp14="http://schemas.microsoft.com/office/word/2010/wordprocessingDrawing" xmlns:wp="http://schemas.openxmlformats.org/drawingml/2006/wordprocessingDrawing" xmlns:w10="urn:schemas-microsoft-com:office:word" xmlns:w="http://schemas.openxmlformats.org/wordprocessingml/2006/main" xmlns:w14="http://schemas.microsoft.com/office/word/2010/wordml" xmlns:w15="http://schemas.microsoft.com/office/word/2012/wordml" xmlns:w16cex="http://schemas.microsoft.com/office/word/2018/wordml/cex" xmlns:w16cid="http://schemas.microsoft.com/office/word/2016/wordml/cid" xmlns:w16="http://schemas.microsoft.com/office/word/2018/wordml" xmlns:w16sdtdh="http://schemas.microsoft.com/office/word/2020/wordml/sdtdatahash" xmlns:w16se="http://schemas.microsoft.com/office/word/2015/wordml/symex" xmlns:wpg="http://schemas.microsoft.com/office/word/2010/wordprocessingGroup" xmlns:wpi="http://schemas.microsoft.com/office/word/2010/wordprocessingInk" xmlns:wne="http://schemas.microsoft.com/office/word/2006/wordml" xmlns:wps="http://schemas.microsoft.com/office/word/2010/wordprocessingShape" mc:Ignorable="w14 w15 w16se w16cid w16 w16cex w16sdtdh wp14">
   <w:abstractNum w:abstractNumId="0" w15:restartNumberingAfterBreak="0">
+    <w:nsid w:val="0C4C61CB"/>
+    <w:multiLevelType w:val="multilevel"/>
+    <w:tmpl w:val="CE7E585A"/>
+    <w:lvl w:ilvl="0">
+      <w:start w:val="1"/>
+      <w:numFmt w:val="decimal"/>
+      <w:lvlText w:val="%1"/>
+      <w:lvlJc w:val="left"/>
+      <w:pPr>
+        <w:ind w:left="375" w:hanging="375"/>
+      </w:pPr>
+      <w:rPr>
+        <w:rFonts w:hint="default"/>
+      </w:rPr>
+    </w:lvl>
+    <w:lvl w:ilvl="1">
+      <w:start w:val="1"/>
+      <w:numFmt w:val="decimal"/>
+      <w:lvlText w:val="%1.%2"/>
+      <w:lvlJc w:val="left"/>
+      <w:pPr>
+        <w:ind w:left="905" w:hanging="375"/>
+      </w:pPr>
+      <w:rPr>
+        <w:rFonts w:hint="default"/>
+      </w:rPr>
+    </w:lvl>
+    <w:lvl w:ilvl="2">
+      <w:start w:val="1"/>
+      <w:numFmt w:val="decimal"/>
+      <w:lvlText w:val="%1.%2.%3"/>
+      <w:lvlJc w:val="left"/>
+      <w:pPr>
+        <w:ind w:left="1780" w:hanging="720"/>
+      </w:pPr>
+      <w:rPr>
+        <w:rFonts w:hint="default"/>
+      </w:rPr>
+    </w:lvl>
+    <w:lvl w:ilvl="3">
+      <w:start w:val="1"/>
+      <w:numFmt w:val="decimal"/>
+      <w:lvlText w:val="%1.%2.%3.%4"/>
+      <w:lvlJc w:val="left"/>
+      <w:pPr>
+        <w:ind w:left="2670" w:hanging="1080"/>
+      </w:pPr>
+      <w:rPr>
+        <w:rFonts w:hint="default"/>
+      </w:rPr>
+    </w:lvl>
+    <w:lvl w:ilvl="4">
+      <w:start w:val="1"/>
+      <w:numFmt w:val="decimal"/>
+      <w:lvlText w:val="%1.%2.%3.%4.%5"/>
+      <w:lvlJc w:val="left"/>
+      <w:pPr>
+        <w:ind w:left="3200" w:hanging="1080"/>
+      </w:pPr>
+      <w:rPr>
+        <w:rFonts w:hint="default"/>
+      </w:rPr>
+    </w:lvl>
+    <w:lvl w:ilvl="5">
+      <w:start w:val="1"/>
+      <w:numFmt w:val="decimal"/>
+      <w:lvlText w:val="%1.%2.%3.%4.%5.%6"/>
+      <w:lvlJc w:val="left"/>
+      <w:pPr>
+        <w:ind w:left="4090" w:hanging="1440"/>
+      </w:pPr>
+      <w:rPr>
+        <w:rFonts w:hint="default"/>
+      </w:rPr>
+    </w:lvl>
+    <w:lvl w:ilvl="6">
+      <w:start w:val="1"/>
+      <w:numFmt w:val="decimal"/>
+      <w:lvlText w:val="%1.%2.%3.%4.%5.%6.%7"/>
+      <w:lvlJc w:val="left"/>
+      <w:pPr>
+        <w:ind w:left="4620" w:hanging="1440"/>
+      </w:pPr>
+      <w:rPr>
+        <w:rFonts w:hint="default"/>
+      </w:rPr>
+    </w:lvl>
+    <w:lvl w:ilvl="7">
+      <w:start w:val="1"/>
+      <w:numFmt w:val="decimal"/>
+      <w:lvlText w:val="%1.%2.%3.%4.%5.%6.%7.%8"/>
+      <w:lvlJc w:val="left"/>
+      <w:pPr>
+        <w:ind w:left="5510" w:hanging="1800"/>
+      </w:pPr>
+      <w:rPr>
+        <w:rFonts w:hint="default"/>
+      </w:rPr>
+    </w:lvl>
+    <w:lvl w:ilvl="8">
+      <w:start w:val="1"/>
+      <w:numFmt w:val="decimal"/>
+      <w:lvlText w:val="%1.%2.%3.%4.%5.%6.%7.%8.%9"/>
+      <w:lvlJc w:val="left"/>
+      <w:pPr>
+        <w:ind w:left="6040" w:hanging="1800"/>
+      </w:pPr>
+      <w:rPr>
+        <w:rFonts w:hint="default"/>
+      </w:rPr>
+    </w:lvl>
+  </w:abstractNum>
+  <w:abstractNum w:abstractNumId="1" w15:restartNumberingAfterBreak="0">
     <w:nsid w:val="10A837F3"/>
     <w:multiLevelType w:val="multilevel"/>
     <w:tmpl w:val="485C40D8"/>
@@ -2621,7 +3363,93 @@
       </w:rPr>
     </w:lvl>
   </w:abstractNum>
-  <w:abstractNum w:abstractNumId="1" w15:restartNumberingAfterBreak="0">
+  <w:abstractNum w:abstractNumId="2" w15:restartNumberingAfterBreak="0">
+    <w:nsid w:val="12156D17"/>
+    <w:multiLevelType w:val="hybridMultilevel"/>
+    <w:tmpl w:val="D6EA888C"/>
+    <w:lvl w:ilvl="0" w:tplc="0410000F">
+      <w:start w:val="1"/>
+      <w:numFmt w:val="decimal"/>
+      <w:lvlText w:val="%1."/>
+      <w:lvlJc w:val="left"/>
+      <w:pPr>
+        <w:ind w:left="890" w:hanging="360"/>
+      </w:pPr>
+    </w:lvl>
+    <w:lvl w:ilvl="1" w:tplc="04100019" w:tentative="1">
+      <w:start w:val="1"/>
+      <w:numFmt w:val="lowerLetter"/>
+      <w:lvlText w:val="%2."/>
+      <w:lvlJc w:val="left"/>
+      <w:pPr>
+        <w:ind w:left="1610" w:hanging="360"/>
+      </w:pPr>
+    </w:lvl>
+    <w:lvl w:ilvl="2" w:tplc="0410001B" w:tentative="1">
+      <w:start w:val="1"/>
+      <w:numFmt w:val="lowerRoman"/>
+      <w:lvlText w:val="%3."/>
+      <w:lvlJc w:val="right"/>
+      <w:pPr>
+        <w:ind w:left="2330" w:hanging="180"/>
+      </w:pPr>
+    </w:lvl>
+    <w:lvl w:ilvl="3" w:tplc="0410000F" w:tentative="1">
+      <w:start w:val="1"/>
+      <w:numFmt w:val="decimal"/>
+      <w:lvlText w:val="%4."/>
+      <w:lvlJc w:val="left"/>
+      <w:pPr>
+        <w:ind w:left="3050" w:hanging="360"/>
+      </w:pPr>
+    </w:lvl>
+    <w:lvl w:ilvl="4" w:tplc="04100019" w:tentative="1">
+      <w:start w:val="1"/>
+      <w:numFmt w:val="lowerLetter"/>
+      <w:lvlText w:val="%5."/>
+      <w:lvlJc w:val="left"/>
+      <w:pPr>
+        <w:ind w:left="3770" w:hanging="360"/>
+      </w:pPr>
+    </w:lvl>
+    <w:lvl w:ilvl="5" w:tplc="0410001B" w:tentative="1">
+      <w:start w:val="1"/>
+      <w:numFmt w:val="lowerRoman"/>
+      <w:lvlText w:val="%6."/>
+      <w:lvlJc w:val="right"/>
+      <w:pPr>
+        <w:ind w:left="4490" w:hanging="180"/>
+      </w:pPr>
+    </w:lvl>
+    <w:lvl w:ilvl="6" w:tplc="0410000F" w:tentative="1">
+      <w:start w:val="1"/>
+      <w:numFmt w:val="decimal"/>
+      <w:lvlText w:val="%7."/>
+      <w:lvlJc w:val="left"/>
+      <w:pPr>
+        <w:ind w:left="5210" w:hanging="360"/>
+      </w:pPr>
+    </w:lvl>
+    <w:lvl w:ilvl="7" w:tplc="04100019" w:tentative="1">
+      <w:start w:val="1"/>
+      <w:numFmt w:val="lowerLetter"/>
+      <w:lvlText w:val="%8."/>
+      <w:lvlJc w:val="left"/>
+      <w:pPr>
+        <w:ind w:left="5930" w:hanging="360"/>
+      </w:pPr>
+    </w:lvl>
+    <w:lvl w:ilvl="8" w:tplc="0410001B" w:tentative="1">
+      <w:start w:val="1"/>
+      <w:numFmt w:val="lowerRoman"/>
+      <w:lvlText w:val="%9."/>
+      <w:lvlJc w:val="right"/>
+      <w:pPr>
+        <w:ind w:left="6650" w:hanging="180"/>
+      </w:pPr>
+    </w:lvl>
+  </w:abstractNum>
+  <w:abstractNum w:abstractNumId="3" w15:restartNumberingAfterBreak="0">
     <w:nsid w:val="2153232B"/>
     <w:multiLevelType w:val="hybridMultilevel"/>
     <w:tmpl w:val="CA442D6E"/>
@@ -2715,7 +3543,96 @@
       </w:pPr>
     </w:lvl>
   </w:abstractNum>
-  <w:abstractNum w:abstractNumId="2" w15:restartNumberingAfterBreak="0">
+  <w:abstractNum w:abstractNumId="4" w15:restartNumberingAfterBreak="0">
+    <w:nsid w:val="21A50143"/>
+    <w:multiLevelType w:val="hybridMultilevel"/>
+    <w:tmpl w:val="31A4D6AE"/>
+    <w:lvl w:ilvl="0" w:tplc="09427B2A">
+      <w:start w:val="1"/>
+      <w:numFmt w:val="decimal"/>
+      <w:lvlText w:val="%1."/>
+      <w:lvlJc w:val="left"/>
+      <w:pPr>
+        <w:ind w:left="890" w:hanging="360"/>
+      </w:pPr>
+      <w:rPr>
+        <w:rFonts w:hint="default"/>
+      </w:rPr>
+    </w:lvl>
+    <w:lvl w:ilvl="1" w:tplc="04100019" w:tentative="1">
+      <w:start w:val="1"/>
+      <w:numFmt w:val="lowerLetter"/>
+      <w:lvlText w:val="%2."/>
+      <w:lvlJc w:val="left"/>
+      <w:pPr>
+        <w:ind w:left="1610" w:hanging="360"/>
+      </w:pPr>
+    </w:lvl>
+    <w:lvl w:ilvl="2" w:tplc="0410001B" w:tentative="1">
+      <w:start w:val="1"/>
+      <w:numFmt w:val="lowerRoman"/>
+      <w:lvlText w:val="%3."/>
+      <w:lvlJc w:val="right"/>
+      <w:pPr>
+        <w:ind w:left="2330" w:hanging="180"/>
+      </w:pPr>
+    </w:lvl>
+    <w:lvl w:ilvl="3" w:tplc="0410000F" w:tentative="1">
+      <w:start w:val="1"/>
+      <w:numFmt w:val="decimal"/>
+      <w:lvlText w:val="%4."/>
+      <w:lvlJc w:val="left"/>
+      <w:pPr>
+        <w:ind w:left="3050" w:hanging="360"/>
+      </w:pPr>
+    </w:lvl>
+    <w:lvl w:ilvl="4" w:tplc="04100019" w:tentative="1">
+      <w:start w:val="1"/>
+      <w:numFmt w:val="lowerLetter"/>
+      <w:lvlText w:val="%5."/>
+      <w:lvlJc w:val="left"/>
+      <w:pPr>
+        <w:ind w:left="3770" w:hanging="360"/>
+      </w:pPr>
+    </w:lvl>
+    <w:lvl w:ilvl="5" w:tplc="0410001B" w:tentative="1">
+      <w:start w:val="1"/>
+      <w:numFmt w:val="lowerRoman"/>
+      <w:lvlText w:val="%6."/>
+      <w:lvlJc w:val="right"/>
+      <w:pPr>
+        <w:ind w:left="4490" w:hanging="180"/>
+      </w:pPr>
+    </w:lvl>
+    <w:lvl w:ilvl="6" w:tplc="0410000F" w:tentative="1">
+      <w:start w:val="1"/>
+      <w:numFmt w:val="decimal"/>
+      <w:lvlText w:val="%7."/>
+      <w:lvlJc w:val="left"/>
+      <w:pPr>
+        <w:ind w:left="5210" w:hanging="360"/>
+      </w:pPr>
+    </w:lvl>
+    <w:lvl w:ilvl="7" w:tplc="04100019" w:tentative="1">
+      <w:start w:val="1"/>
+      <w:numFmt w:val="lowerLetter"/>
+      <w:lvlText w:val="%8."/>
+      <w:lvlJc w:val="left"/>
+      <w:pPr>
+        <w:ind w:left="5930" w:hanging="360"/>
+      </w:pPr>
+    </w:lvl>
+    <w:lvl w:ilvl="8" w:tplc="0410001B" w:tentative="1">
+      <w:start w:val="1"/>
+      <w:numFmt w:val="lowerRoman"/>
+      <w:lvlText w:val="%9."/>
+      <w:lvlJc w:val="right"/>
+      <w:pPr>
+        <w:ind w:left="6650" w:hanging="180"/>
+      </w:pPr>
+    </w:lvl>
+  </w:abstractNum>
+  <w:abstractNum w:abstractNumId="5" w15:restartNumberingAfterBreak="0">
     <w:nsid w:val="23AA5C08"/>
     <w:multiLevelType w:val="hybridMultilevel"/>
     <w:tmpl w:val="CEEE014C"/>
@@ -2804,7 +3721,548 @@
       </w:pPr>
     </w:lvl>
   </w:abstractNum>
-  <w:abstractNum w:abstractNumId="3" w15:restartNumberingAfterBreak="0">
+  <w:abstractNum w:abstractNumId="6" w15:restartNumberingAfterBreak="0">
+    <w:nsid w:val="294D358B"/>
+    <w:multiLevelType w:val="multilevel"/>
+    <w:tmpl w:val="AF5A9F0E"/>
+    <w:lvl w:ilvl="0">
+      <w:start w:val="2"/>
+      <w:numFmt w:val="decimal"/>
+      <w:lvlText w:val="%1"/>
+      <w:lvlJc w:val="left"/>
+      <w:pPr>
+        <w:ind w:left="375" w:hanging="375"/>
+      </w:pPr>
+      <w:rPr>
+        <w:rFonts w:hint="default"/>
+      </w:rPr>
+    </w:lvl>
+    <w:lvl w:ilvl="1">
+      <w:start w:val="1"/>
+      <w:numFmt w:val="decimal"/>
+      <w:lvlText w:val="%1.%2"/>
+      <w:lvlJc w:val="left"/>
+      <w:pPr>
+        <w:ind w:left="1083" w:hanging="375"/>
+      </w:pPr>
+      <w:rPr>
+        <w:rFonts w:hint="default"/>
+      </w:rPr>
+    </w:lvl>
+    <w:lvl w:ilvl="2">
+      <w:start w:val="1"/>
+      <w:numFmt w:val="decimal"/>
+      <w:lvlText w:val="%1.%2.%3"/>
+      <w:lvlJc w:val="left"/>
+      <w:pPr>
+        <w:ind w:left="2136" w:hanging="720"/>
+      </w:pPr>
+      <w:rPr>
+        <w:rFonts w:hint="default"/>
+      </w:rPr>
+    </w:lvl>
+    <w:lvl w:ilvl="3">
+      <w:start w:val="1"/>
+      <w:numFmt w:val="decimal"/>
+      <w:lvlText w:val="%1.%2.%3.%4"/>
+      <w:lvlJc w:val="left"/>
+      <w:pPr>
+        <w:ind w:left="3204" w:hanging="1080"/>
+      </w:pPr>
+      <w:rPr>
+        <w:rFonts w:hint="default"/>
+      </w:rPr>
+    </w:lvl>
+    <w:lvl w:ilvl="4">
+      <w:start w:val="1"/>
+      <w:numFmt w:val="decimal"/>
+      <w:lvlText w:val="%1.%2.%3.%4.%5"/>
+      <w:lvlJc w:val="left"/>
+      <w:pPr>
+        <w:ind w:left="3912" w:hanging="1080"/>
+      </w:pPr>
+      <w:rPr>
+        <w:rFonts w:hint="default"/>
+      </w:rPr>
+    </w:lvl>
+    <w:lvl w:ilvl="5">
+      <w:start w:val="1"/>
+      <w:numFmt w:val="decimal"/>
+      <w:lvlText w:val="%1.%2.%3.%4.%5.%6"/>
+      <w:lvlJc w:val="left"/>
+      <w:pPr>
+        <w:ind w:left="4980" w:hanging="1440"/>
+      </w:pPr>
+      <w:rPr>
+        <w:rFonts w:hint="default"/>
+      </w:rPr>
+    </w:lvl>
+    <w:lvl w:ilvl="6">
+      <w:start w:val="1"/>
+      <w:numFmt w:val="decimal"/>
+      <w:lvlText w:val="%1.%2.%3.%4.%5.%6.%7"/>
+      <w:lvlJc w:val="left"/>
+      <w:pPr>
+        <w:ind w:left="5688" w:hanging="1440"/>
+      </w:pPr>
+      <w:rPr>
+        <w:rFonts w:hint="default"/>
+      </w:rPr>
+    </w:lvl>
+    <w:lvl w:ilvl="7">
+      <w:start w:val="1"/>
+      <w:numFmt w:val="decimal"/>
+      <w:lvlText w:val="%1.%2.%3.%4.%5.%6.%7.%8"/>
+      <w:lvlJc w:val="left"/>
+      <w:pPr>
+        <w:ind w:left="6756" w:hanging="1800"/>
+      </w:pPr>
+      <w:rPr>
+        <w:rFonts w:hint="default"/>
+      </w:rPr>
+    </w:lvl>
+    <w:lvl w:ilvl="8">
+      <w:start w:val="1"/>
+      <w:numFmt w:val="decimal"/>
+      <w:lvlText w:val="%1.%2.%3.%4.%5.%6.%7.%8.%9"/>
+      <w:lvlJc w:val="left"/>
+      <w:pPr>
+        <w:ind w:left="7464" w:hanging="1800"/>
+      </w:pPr>
+      <w:rPr>
+        <w:rFonts w:hint="default"/>
+      </w:rPr>
+    </w:lvl>
+  </w:abstractNum>
+  <w:abstractNum w:abstractNumId="7" w15:restartNumberingAfterBreak="0">
+    <w:nsid w:val="39DC7030"/>
+    <w:multiLevelType w:val="multilevel"/>
+    <w:tmpl w:val="CE7E585A"/>
+    <w:lvl w:ilvl="0">
+      <w:start w:val="2"/>
+      <w:numFmt w:val="decimal"/>
+      <w:lvlText w:val="%1"/>
+      <w:lvlJc w:val="left"/>
+      <w:pPr>
+        <w:ind w:left="375" w:hanging="375"/>
+      </w:pPr>
+      <w:rPr>
+        <w:rFonts w:hint="default"/>
+      </w:rPr>
+    </w:lvl>
+    <w:lvl w:ilvl="1">
+      <w:start w:val="1"/>
+      <w:numFmt w:val="decimal"/>
+      <w:lvlText w:val="%1.%2"/>
+      <w:lvlJc w:val="left"/>
+      <w:pPr>
+        <w:ind w:left="905" w:hanging="375"/>
+      </w:pPr>
+      <w:rPr>
+        <w:rFonts w:hint="default"/>
+      </w:rPr>
+    </w:lvl>
+    <w:lvl w:ilvl="2">
+      <w:start w:val="1"/>
+      <w:numFmt w:val="decimal"/>
+      <w:lvlText w:val="%1.%2.%3"/>
+      <w:lvlJc w:val="left"/>
+      <w:pPr>
+        <w:ind w:left="1780" w:hanging="720"/>
+      </w:pPr>
+      <w:rPr>
+        <w:rFonts w:hint="default"/>
+      </w:rPr>
+    </w:lvl>
+    <w:lvl w:ilvl="3">
+      <w:start w:val="1"/>
+      <w:numFmt w:val="decimal"/>
+      <w:lvlText w:val="%1.%2.%3.%4"/>
+      <w:lvlJc w:val="left"/>
+      <w:pPr>
+        <w:ind w:left="2670" w:hanging="1080"/>
+      </w:pPr>
+      <w:rPr>
+        <w:rFonts w:hint="default"/>
+      </w:rPr>
+    </w:lvl>
+    <w:lvl w:ilvl="4">
+      <w:start w:val="1"/>
+      <w:numFmt w:val="decimal"/>
+      <w:lvlText w:val="%1.%2.%3.%4.%5"/>
+      <w:lvlJc w:val="left"/>
+      <w:pPr>
+        <w:ind w:left="3200" w:hanging="1080"/>
+      </w:pPr>
+      <w:rPr>
+        <w:rFonts w:hint="default"/>
+      </w:rPr>
+    </w:lvl>
+    <w:lvl w:ilvl="5">
+      <w:start w:val="1"/>
+      <w:numFmt w:val="decimal"/>
+      <w:lvlText w:val="%1.%2.%3.%4.%5.%6"/>
+      <w:lvlJc w:val="left"/>
+      <w:pPr>
+        <w:ind w:left="4090" w:hanging="1440"/>
+      </w:pPr>
+      <w:rPr>
+        <w:rFonts w:hint="default"/>
+      </w:rPr>
+    </w:lvl>
+    <w:lvl w:ilvl="6">
+      <w:start w:val="1"/>
+      <w:numFmt w:val="decimal"/>
+      <w:lvlText w:val="%1.%2.%3.%4.%5.%6.%7"/>
+      <w:lvlJc w:val="left"/>
+      <w:pPr>
+        <w:ind w:left="4620" w:hanging="1440"/>
+      </w:pPr>
+      <w:rPr>
+        <w:rFonts w:hint="default"/>
+      </w:rPr>
+    </w:lvl>
+    <w:lvl w:ilvl="7">
+      <w:start w:val="1"/>
+      <w:numFmt w:val="decimal"/>
+      <w:lvlText w:val="%1.%2.%3.%4.%5.%6.%7.%8"/>
+      <w:lvlJc w:val="left"/>
+      <w:pPr>
+        <w:ind w:left="5510" w:hanging="1800"/>
+      </w:pPr>
+      <w:rPr>
+        <w:rFonts w:hint="default"/>
+      </w:rPr>
+    </w:lvl>
+    <w:lvl w:ilvl="8">
+      <w:start w:val="1"/>
+      <w:numFmt w:val="decimal"/>
+      <w:lvlText w:val="%1.%2.%3.%4.%5.%6.%7.%8.%9"/>
+      <w:lvlJc w:val="left"/>
+      <w:pPr>
+        <w:ind w:left="6040" w:hanging="1800"/>
+      </w:pPr>
+      <w:rPr>
+        <w:rFonts w:hint="default"/>
+      </w:rPr>
+    </w:lvl>
+  </w:abstractNum>
+  <w:abstractNum w:abstractNumId="8" w15:restartNumberingAfterBreak="0">
+    <w:nsid w:val="420F7AD1"/>
+    <w:multiLevelType w:val="multilevel"/>
+    <w:tmpl w:val="CE7E585A"/>
+    <w:lvl w:ilvl="0">
+      <w:start w:val="2"/>
+      <w:numFmt w:val="decimal"/>
+      <w:lvlText w:val="%1"/>
+      <w:lvlJc w:val="left"/>
+      <w:pPr>
+        <w:ind w:left="375" w:hanging="375"/>
+      </w:pPr>
+      <w:rPr>
+        <w:rFonts w:hint="default"/>
+      </w:rPr>
+    </w:lvl>
+    <w:lvl w:ilvl="1">
+      <w:start w:val="1"/>
+      <w:numFmt w:val="decimal"/>
+      <w:lvlText w:val="%1.%2"/>
+      <w:lvlJc w:val="left"/>
+      <w:pPr>
+        <w:ind w:left="905" w:hanging="375"/>
+      </w:pPr>
+      <w:rPr>
+        <w:rFonts w:hint="default"/>
+      </w:rPr>
+    </w:lvl>
+    <w:lvl w:ilvl="2">
+      <w:start w:val="1"/>
+      <w:numFmt w:val="decimal"/>
+      <w:lvlText w:val="%1.%2.%3"/>
+      <w:lvlJc w:val="left"/>
+      <w:pPr>
+        <w:ind w:left="1780" w:hanging="720"/>
+      </w:pPr>
+      <w:rPr>
+        <w:rFonts w:hint="default"/>
+      </w:rPr>
+    </w:lvl>
+    <w:lvl w:ilvl="3">
+      <w:start w:val="1"/>
+      <w:numFmt w:val="decimal"/>
+      <w:lvlText w:val="%1.%2.%3.%4"/>
+      <w:lvlJc w:val="left"/>
+      <w:pPr>
+        <w:ind w:left="2670" w:hanging="1080"/>
+      </w:pPr>
+      <w:rPr>
+        <w:rFonts w:hint="default"/>
+      </w:rPr>
+    </w:lvl>
+    <w:lvl w:ilvl="4">
+      <w:start w:val="1"/>
+      <w:numFmt w:val="decimal"/>
+      <w:lvlText w:val="%1.%2.%3.%4.%5"/>
+      <w:lvlJc w:val="left"/>
+      <w:pPr>
+        <w:ind w:left="3200" w:hanging="1080"/>
+      </w:pPr>
+      <w:rPr>
+        <w:rFonts w:hint="default"/>
+      </w:rPr>
+    </w:lvl>
+    <w:lvl w:ilvl="5">
+      <w:start w:val="1"/>
+      <w:numFmt w:val="decimal"/>
+      <w:lvlText w:val="%1.%2.%3.%4.%5.%6"/>
+      <w:lvlJc w:val="left"/>
+      <w:pPr>
+        <w:ind w:left="4090" w:hanging="1440"/>
+      </w:pPr>
+      <w:rPr>
+        <w:rFonts w:hint="default"/>
+      </w:rPr>
+    </w:lvl>
+    <w:lvl w:ilvl="6">
+      <w:start w:val="1"/>
+      <w:numFmt w:val="decimal"/>
+      <w:lvlText w:val="%1.%2.%3.%4.%5.%6.%7"/>
+      <w:lvlJc w:val="left"/>
+      <w:pPr>
+        <w:ind w:left="4620" w:hanging="1440"/>
+      </w:pPr>
+      <w:rPr>
+        <w:rFonts w:hint="default"/>
+      </w:rPr>
+    </w:lvl>
+    <w:lvl w:ilvl="7">
+      <w:start w:val="1"/>
+      <w:numFmt w:val="decimal"/>
+      <w:lvlText w:val="%1.%2.%3.%4.%5.%6.%7.%8"/>
+      <w:lvlJc w:val="left"/>
+      <w:pPr>
+        <w:ind w:left="5510" w:hanging="1800"/>
+      </w:pPr>
+      <w:rPr>
+        <w:rFonts w:hint="default"/>
+      </w:rPr>
+    </w:lvl>
+    <w:lvl w:ilvl="8">
+      <w:start w:val="1"/>
+      <w:numFmt w:val="decimal"/>
+      <w:lvlText w:val="%1.%2.%3.%4.%5.%6.%7.%8.%9"/>
+      <w:lvlJc w:val="left"/>
+      <w:pPr>
+        <w:ind w:left="6040" w:hanging="1800"/>
+      </w:pPr>
+      <w:rPr>
+        <w:rFonts w:hint="default"/>
+      </w:rPr>
+    </w:lvl>
+  </w:abstractNum>
+  <w:abstractNum w:abstractNumId="9" w15:restartNumberingAfterBreak="0">
+    <w:nsid w:val="4676525C"/>
+    <w:multiLevelType w:val="multilevel"/>
+    <w:tmpl w:val="91B665B6"/>
+    <w:lvl w:ilvl="0">
+      <w:start w:val="2"/>
+      <w:numFmt w:val="decimal"/>
+      <w:lvlText w:val="%1"/>
+      <w:lvlJc w:val="left"/>
+      <w:pPr>
+        <w:ind w:left="1083" w:hanging="375"/>
+      </w:pPr>
+      <w:rPr>
+        <w:rFonts w:hint="default"/>
+      </w:rPr>
+    </w:lvl>
+    <w:lvl w:ilvl="1">
+      <w:start w:val="1"/>
+      <w:numFmt w:val="decimal"/>
+      <w:lvlText w:val="%1.%2"/>
+      <w:lvlJc w:val="left"/>
+      <w:pPr>
+        <w:ind w:left="1988" w:hanging="375"/>
+      </w:pPr>
+      <w:rPr>
+        <w:rFonts w:hint="default"/>
+      </w:rPr>
+    </w:lvl>
+    <w:lvl w:ilvl="2">
+      <w:start w:val="1"/>
+      <w:numFmt w:val="decimal"/>
+      <w:lvlText w:val="%1.%2.%3"/>
+      <w:lvlJc w:val="left"/>
+      <w:pPr>
+        <w:ind w:left="3238" w:hanging="720"/>
+      </w:pPr>
+      <w:rPr>
+        <w:rFonts w:hint="default"/>
+      </w:rPr>
+    </w:lvl>
+    <w:lvl w:ilvl="3">
+      <w:start w:val="1"/>
+      <w:numFmt w:val="decimal"/>
+      <w:lvlText w:val="%1.%2.%3.%4"/>
+      <w:lvlJc w:val="left"/>
+      <w:pPr>
+        <w:ind w:left="4503" w:hanging="1080"/>
+      </w:pPr>
+      <w:rPr>
+        <w:rFonts w:hint="default"/>
+      </w:rPr>
+    </w:lvl>
+    <w:lvl w:ilvl="4">
+      <w:start w:val="1"/>
+      <w:numFmt w:val="decimal"/>
+      <w:lvlText w:val="%1.%2.%3.%4.%5"/>
+      <w:lvlJc w:val="left"/>
+      <w:pPr>
+        <w:ind w:left="5408" w:hanging="1080"/>
+      </w:pPr>
+      <w:rPr>
+        <w:rFonts w:hint="default"/>
+      </w:rPr>
+    </w:lvl>
+    <w:lvl w:ilvl="5">
+      <w:start w:val="1"/>
+      <w:numFmt w:val="decimal"/>
+      <w:lvlText w:val="%1.%2.%3.%4.%5.%6"/>
+      <w:lvlJc w:val="left"/>
+      <w:pPr>
+        <w:ind w:left="6673" w:hanging="1440"/>
+      </w:pPr>
+      <w:rPr>
+        <w:rFonts w:hint="default"/>
+      </w:rPr>
+    </w:lvl>
+    <w:lvl w:ilvl="6">
+      <w:start w:val="1"/>
+      <w:numFmt w:val="decimal"/>
+      <w:lvlText w:val="%1.%2.%3.%4.%5.%6.%7"/>
+      <w:lvlJc w:val="left"/>
+      <w:pPr>
+        <w:ind w:left="7578" w:hanging="1440"/>
+      </w:pPr>
+      <w:rPr>
+        <w:rFonts w:hint="default"/>
+      </w:rPr>
+    </w:lvl>
+    <w:lvl w:ilvl="7">
+      <w:start w:val="1"/>
+      <w:numFmt w:val="decimal"/>
+      <w:lvlText w:val="%1.%2.%3.%4.%5.%6.%7.%8"/>
+      <w:lvlJc w:val="left"/>
+      <w:pPr>
+        <w:ind w:left="8843" w:hanging="1800"/>
+      </w:pPr>
+      <w:rPr>
+        <w:rFonts w:hint="default"/>
+      </w:rPr>
+    </w:lvl>
+    <w:lvl w:ilvl="8">
+      <w:start w:val="1"/>
+      <w:numFmt w:val="decimal"/>
+      <w:lvlText w:val="%1.%2.%3.%4.%5.%6.%7.%8.%9"/>
+      <w:lvlJc w:val="left"/>
+      <w:pPr>
+        <w:ind w:left="9748" w:hanging="1800"/>
+      </w:pPr>
+      <w:rPr>
+        <w:rFonts w:hint="default"/>
+      </w:rPr>
+    </w:lvl>
+  </w:abstractNum>
+  <w:abstractNum w:abstractNumId="10" w15:restartNumberingAfterBreak="0">
+    <w:nsid w:val="4A04416C"/>
+    <w:multiLevelType w:val="hybridMultilevel"/>
+    <w:tmpl w:val="AEA2206C"/>
+    <w:lvl w:ilvl="0" w:tplc="64B02FDE">
+      <w:start w:val="1"/>
+      <w:numFmt w:val="decimal"/>
+      <w:lvlText w:val="%1"/>
+      <w:lvlJc w:val="left"/>
+      <w:pPr>
+        <w:ind w:left="890" w:hanging="360"/>
+      </w:pPr>
+      <w:rPr>
+        <w:rFonts w:hint="default"/>
+      </w:rPr>
+    </w:lvl>
+    <w:lvl w:ilvl="1" w:tplc="04100019" w:tentative="1">
+      <w:start w:val="1"/>
+      <w:numFmt w:val="lowerLetter"/>
+      <w:lvlText w:val="%2."/>
+      <w:lvlJc w:val="left"/>
+      <w:pPr>
+        <w:ind w:left="1610" w:hanging="360"/>
+      </w:pPr>
+    </w:lvl>
+    <w:lvl w:ilvl="2" w:tplc="0410001B" w:tentative="1">
+      <w:start w:val="1"/>
+      <w:numFmt w:val="lowerRoman"/>
+      <w:lvlText w:val="%3."/>
+      <w:lvlJc w:val="right"/>
+      <w:pPr>
+        <w:ind w:left="2330" w:hanging="180"/>
+      </w:pPr>
+    </w:lvl>
+    <w:lvl w:ilvl="3" w:tplc="0410000F" w:tentative="1">
+      <w:start w:val="1"/>
+      <w:numFmt w:val="decimal"/>
+      <w:lvlText w:val="%4."/>
+      <w:lvlJc w:val="left"/>
+      <w:pPr>
+        <w:ind w:left="3050" w:hanging="360"/>
+      </w:pPr>
+    </w:lvl>
+    <w:lvl w:ilvl="4" w:tplc="04100019" w:tentative="1">
+      <w:start w:val="1"/>
+      <w:numFmt w:val="lowerLetter"/>
+      <w:lvlText w:val="%5."/>
+      <w:lvlJc w:val="left"/>
+      <w:pPr>
+        <w:ind w:left="3770" w:hanging="360"/>
+      </w:pPr>
+    </w:lvl>
+    <w:lvl w:ilvl="5" w:tplc="0410001B" w:tentative="1">
+      <w:start w:val="1"/>
+      <w:numFmt w:val="lowerRoman"/>
+      <w:lvlText w:val="%6."/>
+      <w:lvlJc w:val="right"/>
+      <w:pPr>
+        <w:ind w:left="4490" w:hanging="180"/>
+      </w:pPr>
+    </w:lvl>
+    <w:lvl w:ilvl="6" w:tplc="0410000F" w:tentative="1">
+      <w:start w:val="1"/>
+      <w:numFmt w:val="decimal"/>
+      <w:lvlText w:val="%7."/>
+      <w:lvlJc w:val="left"/>
+      <w:pPr>
+        <w:ind w:left="5210" w:hanging="360"/>
+      </w:pPr>
+    </w:lvl>
+    <w:lvl w:ilvl="7" w:tplc="04100019" w:tentative="1">
+      <w:start w:val="1"/>
+      <w:numFmt w:val="lowerLetter"/>
+      <w:lvlText w:val="%8."/>
+      <w:lvlJc w:val="left"/>
+      <w:pPr>
+        <w:ind w:left="5930" w:hanging="360"/>
+      </w:pPr>
+    </w:lvl>
+    <w:lvl w:ilvl="8" w:tplc="0410001B" w:tentative="1">
+      <w:start w:val="1"/>
+      <w:numFmt w:val="lowerRoman"/>
+      <w:lvlText w:val="%9."/>
+      <w:lvlJc w:val="right"/>
+      <w:pPr>
+        <w:ind w:left="6650" w:hanging="180"/>
+      </w:pPr>
+    </w:lvl>
+  </w:abstractNum>
+  <w:abstractNum w:abstractNumId="11" w15:restartNumberingAfterBreak="0">
     <w:nsid w:val="58D47303"/>
     <w:multiLevelType w:val="multilevel"/>
     <w:tmpl w:val="0732477A"/>
@@ -2917,7 +4375,120 @@
       </w:rPr>
     </w:lvl>
   </w:abstractNum>
-  <w:abstractNum w:abstractNumId="4" w15:restartNumberingAfterBreak="0">
+  <w:abstractNum w:abstractNumId="12" w15:restartNumberingAfterBreak="0">
+    <w:nsid w:val="5CE7668C"/>
+    <w:multiLevelType w:val="multilevel"/>
+    <w:tmpl w:val="CE7E585A"/>
+    <w:lvl w:ilvl="0">
+      <w:start w:val="2"/>
+      <w:numFmt w:val="decimal"/>
+      <w:lvlText w:val="%1"/>
+      <w:lvlJc w:val="left"/>
+      <w:pPr>
+        <w:ind w:left="375" w:hanging="375"/>
+      </w:pPr>
+      <w:rPr>
+        <w:rFonts w:hint="default"/>
+      </w:rPr>
+    </w:lvl>
+    <w:lvl w:ilvl="1">
+      <w:start w:val="1"/>
+      <w:numFmt w:val="decimal"/>
+      <w:lvlText w:val="%1.%2"/>
+      <w:lvlJc w:val="left"/>
+      <w:pPr>
+        <w:ind w:left="905" w:hanging="375"/>
+      </w:pPr>
+      <w:rPr>
+        <w:rFonts w:hint="default"/>
+      </w:rPr>
+    </w:lvl>
+    <w:lvl w:ilvl="2">
+      <w:start w:val="1"/>
+      <w:numFmt w:val="decimal"/>
+      <w:lvlText w:val="%1.%2.%3"/>
+      <w:lvlJc w:val="left"/>
+      <w:pPr>
+        <w:ind w:left="1780" w:hanging="720"/>
+      </w:pPr>
+      <w:rPr>
+        <w:rFonts w:hint="default"/>
+      </w:rPr>
+    </w:lvl>
+    <w:lvl w:ilvl="3">
+      <w:start w:val="1"/>
+      <w:numFmt w:val="decimal"/>
+      <w:lvlText w:val="%1.%2.%3.%4"/>
+      <w:lvlJc w:val="left"/>
+      <w:pPr>
+        <w:ind w:left="2670" w:hanging="1080"/>
+      </w:pPr>
+      <w:rPr>
+        <w:rFonts w:hint="default"/>
+      </w:rPr>
+    </w:lvl>
+    <w:lvl w:ilvl="4">
+      <w:start w:val="1"/>
+      <w:numFmt w:val="decimal"/>
+      <w:lvlText w:val="%1.%2.%3.%4.%5"/>
+      <w:lvlJc w:val="left"/>
+      <w:pPr>
+        <w:ind w:left="3200" w:hanging="1080"/>
+      </w:pPr>
+      <w:rPr>
+        <w:rFonts w:hint="default"/>
+      </w:rPr>
+    </w:lvl>
+    <w:lvl w:ilvl="5">
+      <w:start w:val="1"/>
+      <w:numFmt w:val="decimal"/>
+      <w:lvlText w:val="%1.%2.%3.%4.%5.%6"/>
+      <w:lvlJc w:val="left"/>
+      <w:pPr>
+        <w:ind w:left="4090" w:hanging="1440"/>
+      </w:pPr>
+      <w:rPr>
+        <w:rFonts w:hint="default"/>
+      </w:rPr>
+    </w:lvl>
+    <w:lvl w:ilvl="6">
+      <w:start w:val="1"/>
+      <w:numFmt w:val="decimal"/>
+      <w:lvlText w:val="%1.%2.%3.%4.%5.%6.%7"/>
+      <w:lvlJc w:val="left"/>
+      <w:pPr>
+        <w:ind w:left="4620" w:hanging="1440"/>
+      </w:pPr>
+      <w:rPr>
+        <w:rFonts w:hint="default"/>
+      </w:rPr>
+    </w:lvl>
+    <w:lvl w:ilvl="7">
+      <w:start w:val="1"/>
+      <w:numFmt w:val="decimal"/>
+      <w:lvlText w:val="%1.%2.%3.%4.%5.%6.%7.%8"/>
+      <w:lvlJc w:val="left"/>
+      <w:pPr>
+        <w:ind w:left="5510" w:hanging="1800"/>
+      </w:pPr>
+      <w:rPr>
+        <w:rFonts w:hint="default"/>
+      </w:rPr>
+    </w:lvl>
+    <w:lvl w:ilvl="8">
+      <w:start w:val="1"/>
+      <w:numFmt w:val="decimal"/>
+      <w:lvlText w:val="%1.%2.%3.%4.%5.%6.%7.%8.%9"/>
+      <w:lvlJc w:val="left"/>
+      <w:pPr>
+        <w:ind w:left="6040" w:hanging="1800"/>
+      </w:pPr>
+      <w:rPr>
+        <w:rFonts w:hint="default"/>
+      </w:rPr>
+    </w:lvl>
+  </w:abstractNum>
+  <w:abstractNum w:abstractNumId="13" w15:restartNumberingAfterBreak="0">
     <w:nsid w:val="68EB5C3F"/>
     <w:multiLevelType w:val="multilevel"/>
     <w:tmpl w:val="604A938C"/>
@@ -3030,7 +4601,120 @@
       </w:rPr>
     </w:lvl>
   </w:abstractNum>
-  <w:abstractNum w:abstractNumId="5" w15:restartNumberingAfterBreak="0">
+  <w:abstractNum w:abstractNumId="14" w15:restartNumberingAfterBreak="0">
+    <w:nsid w:val="6F8A52AF"/>
+    <w:multiLevelType w:val="multilevel"/>
+    <w:tmpl w:val="AFEC95F6"/>
+    <w:lvl w:ilvl="0">
+      <w:start w:val="2"/>
+      <w:numFmt w:val="decimal"/>
+      <w:lvlText w:val="%1"/>
+      <w:lvlJc w:val="left"/>
+      <w:pPr>
+        <w:ind w:left="375" w:hanging="375"/>
+      </w:pPr>
+      <w:rPr>
+        <w:rFonts w:hint="default"/>
+      </w:rPr>
+    </w:lvl>
+    <w:lvl w:ilvl="1">
+      <w:start w:val="1"/>
+      <w:numFmt w:val="decimal"/>
+      <w:lvlText w:val="%2."/>
+      <w:lvlJc w:val="left"/>
+      <w:pPr>
+        <w:ind w:left="905" w:hanging="375"/>
+      </w:pPr>
+      <w:rPr>
+        <w:rFonts w:hint="default"/>
+      </w:rPr>
+    </w:lvl>
+    <w:lvl w:ilvl="2">
+      <w:start w:val="1"/>
+      <w:numFmt w:val="decimal"/>
+      <w:lvlText w:val="%1.%2.%3"/>
+      <w:lvlJc w:val="left"/>
+      <w:pPr>
+        <w:ind w:left="1780" w:hanging="720"/>
+      </w:pPr>
+      <w:rPr>
+        <w:rFonts w:hint="default"/>
+      </w:rPr>
+    </w:lvl>
+    <w:lvl w:ilvl="3">
+      <w:start w:val="1"/>
+      <w:numFmt w:val="decimal"/>
+      <w:lvlText w:val="%1.%2.%3.%4"/>
+      <w:lvlJc w:val="left"/>
+      <w:pPr>
+        <w:ind w:left="2670" w:hanging="1080"/>
+      </w:pPr>
+      <w:rPr>
+        <w:rFonts w:hint="default"/>
+      </w:rPr>
+    </w:lvl>
+    <w:lvl w:ilvl="4">
+      <w:start w:val="1"/>
+      <w:numFmt w:val="decimal"/>
+      <w:lvlText w:val="%1.%2.%3.%4.%5"/>
+      <w:lvlJc w:val="left"/>
+      <w:pPr>
+        <w:ind w:left="3200" w:hanging="1080"/>
+      </w:pPr>
+      <w:rPr>
+        <w:rFonts w:hint="default"/>
+      </w:rPr>
+    </w:lvl>
+    <w:lvl w:ilvl="5">
+      <w:start w:val="1"/>
+      <w:numFmt w:val="decimal"/>
+      <w:lvlText w:val="%1.%2.%3.%4.%5.%6"/>
+      <w:lvlJc w:val="left"/>
+      <w:pPr>
+        <w:ind w:left="4090" w:hanging="1440"/>
+      </w:pPr>
+      <w:rPr>
+        <w:rFonts w:hint="default"/>
+      </w:rPr>
+    </w:lvl>
+    <w:lvl w:ilvl="6">
+      <w:start w:val="1"/>
+      <w:numFmt w:val="decimal"/>
+      <w:lvlText w:val="%1.%2.%3.%4.%5.%6.%7"/>
+      <w:lvlJc w:val="left"/>
+      <w:pPr>
+        <w:ind w:left="4620" w:hanging="1440"/>
+      </w:pPr>
+      <w:rPr>
+        <w:rFonts w:hint="default"/>
+      </w:rPr>
+    </w:lvl>
+    <w:lvl w:ilvl="7">
+      <w:start w:val="1"/>
+      <w:numFmt w:val="decimal"/>
+      <w:lvlText w:val="%1.%2.%3.%4.%5.%6.%7.%8"/>
+      <w:lvlJc w:val="left"/>
+      <w:pPr>
+        <w:ind w:left="5510" w:hanging="1800"/>
+      </w:pPr>
+      <w:rPr>
+        <w:rFonts w:hint="default"/>
+      </w:rPr>
+    </w:lvl>
+    <w:lvl w:ilvl="8">
+      <w:start w:val="1"/>
+      <w:numFmt w:val="decimal"/>
+      <w:lvlText w:val="%1.%2.%3.%4.%5.%6.%7.%8.%9"/>
+      <w:lvlJc w:val="left"/>
+      <w:pPr>
+        <w:ind w:left="6040" w:hanging="1800"/>
+      </w:pPr>
+      <w:rPr>
+        <w:rFonts w:hint="default"/>
+      </w:rPr>
+    </w:lvl>
+  </w:abstractNum>
+  <w:abstractNum w:abstractNumId="15" w15:restartNumberingAfterBreak="0">
     <w:nsid w:val="7ED63114"/>
     <w:multiLevelType w:val="hybridMultilevel"/>
     <w:tmpl w:val="857418D6"/>
@@ -3119,23 +4803,169 @@
       </w:pPr>
     </w:lvl>
   </w:abstractNum>
+  <w:abstractNum w:abstractNumId="16" w15:restartNumberingAfterBreak="0">
+    <w:nsid w:val="7F8F58AD"/>
+    <w:multiLevelType w:val="multilevel"/>
+    <w:tmpl w:val="CE7E585A"/>
+    <w:lvl w:ilvl="0">
+      <w:start w:val="2"/>
+      <w:numFmt w:val="decimal"/>
+      <w:lvlText w:val="%1"/>
+      <w:lvlJc w:val="left"/>
+      <w:pPr>
+        <w:ind w:left="375" w:hanging="375"/>
+      </w:pPr>
+      <w:rPr>
+        <w:rFonts w:hint="default"/>
+      </w:rPr>
+    </w:lvl>
+    <w:lvl w:ilvl="1">
+      <w:start w:val="1"/>
+      <w:numFmt w:val="decimal"/>
+      <w:lvlText w:val="%1.%2"/>
+      <w:lvlJc w:val="left"/>
+      <w:pPr>
+        <w:ind w:left="905" w:hanging="375"/>
+      </w:pPr>
+      <w:rPr>
+        <w:rFonts w:hint="default"/>
+      </w:rPr>
+    </w:lvl>
+    <w:lvl w:ilvl="2">
+      <w:start w:val="1"/>
+      <w:numFmt w:val="decimal"/>
+      <w:lvlText w:val="%1.%2.%3"/>
+      <w:lvlJc w:val="left"/>
+      <w:pPr>
+        <w:ind w:left="1780" w:hanging="720"/>
+      </w:pPr>
+      <w:rPr>
+        <w:rFonts w:hint="default"/>
+      </w:rPr>
+    </w:lvl>
+    <w:lvl w:ilvl="3">
+      <w:start w:val="1"/>
+      <w:numFmt w:val="decimal"/>
+      <w:lvlText w:val="%1.%2.%3.%4"/>
+      <w:lvlJc w:val="left"/>
+      <w:pPr>
+        <w:ind w:left="2670" w:hanging="1080"/>
+      </w:pPr>
+      <w:rPr>
+        <w:rFonts w:hint="default"/>
+      </w:rPr>
+    </w:lvl>
+    <w:lvl w:ilvl="4">
+      <w:start w:val="1"/>
+      <w:numFmt w:val="decimal"/>
+      <w:lvlText w:val="%1.%2.%3.%4.%5"/>
+      <w:lvlJc w:val="left"/>
+      <w:pPr>
+        <w:ind w:left="3200" w:hanging="1080"/>
+      </w:pPr>
+      <w:rPr>
+        <w:rFonts w:hint="default"/>
+      </w:rPr>
+    </w:lvl>
+    <w:lvl w:ilvl="5">
+      <w:start w:val="1"/>
+      <w:numFmt w:val="decimal"/>
+      <w:lvlText w:val="%1.%2.%3.%4.%5.%6"/>
+      <w:lvlJc w:val="left"/>
+      <w:pPr>
+        <w:ind w:left="4090" w:hanging="1440"/>
+      </w:pPr>
+      <w:rPr>
+        <w:rFonts w:hint="default"/>
+      </w:rPr>
+    </w:lvl>
+    <w:lvl w:ilvl="6">
+      <w:start w:val="1"/>
+      <w:numFmt w:val="decimal"/>
+      <w:lvlText w:val="%1.%2.%3.%4.%5.%6.%7"/>
+      <w:lvlJc w:val="left"/>
+      <w:pPr>
+        <w:ind w:left="4620" w:hanging="1440"/>
+      </w:pPr>
+      <w:rPr>
+        <w:rFonts w:hint="default"/>
+      </w:rPr>
+    </w:lvl>
+    <w:lvl w:ilvl="7">
+      <w:start w:val="1"/>
+      <w:numFmt w:val="decimal"/>
+      <w:lvlText w:val="%1.%2.%3.%4.%5.%6.%7.%8"/>
+      <w:lvlJc w:val="left"/>
+      <w:pPr>
+        <w:ind w:left="5510" w:hanging="1800"/>
+      </w:pPr>
+      <w:rPr>
+        <w:rFonts w:hint="default"/>
+      </w:rPr>
+    </w:lvl>
+    <w:lvl w:ilvl="8">
+      <w:start w:val="1"/>
+      <w:numFmt w:val="decimal"/>
+      <w:lvlText w:val="%1.%2.%3.%4.%5.%6.%7.%8.%9"/>
+      <w:lvlJc w:val="left"/>
+      <w:pPr>
+        <w:ind w:left="6040" w:hanging="1800"/>
+      </w:pPr>
+      <w:rPr>
+        <w:rFonts w:hint="default"/>
+      </w:rPr>
+    </w:lvl>
+  </w:abstractNum>
   <w:num w:numId="1">
+    <w:abstractNumId w:val="3"/>
+  </w:num>
+  <w:num w:numId="2">
+    <w:abstractNumId w:val="13"/>
+  </w:num>
+  <w:num w:numId="3">
     <w:abstractNumId w:val="1"/>
   </w:num>
-  <w:num w:numId="2">
+  <w:num w:numId="4">
+    <w:abstractNumId w:val="11"/>
+  </w:num>
+  <w:num w:numId="5">
+    <w:abstractNumId w:val="15"/>
+  </w:num>
+  <w:num w:numId="6">
+    <w:abstractNumId w:val="5"/>
+  </w:num>
+  <w:num w:numId="7">
+    <w:abstractNumId w:val="2"/>
+  </w:num>
+  <w:num w:numId="8">
+    <w:abstractNumId w:val="8"/>
+  </w:num>
+  <w:num w:numId="9">
+    <w:abstractNumId w:val="16"/>
+  </w:num>
+  <w:num w:numId="10">
+    <w:abstractNumId w:val="12"/>
+  </w:num>
+  <w:num w:numId="11">
+    <w:abstractNumId w:val="7"/>
+  </w:num>
+  <w:num w:numId="12">
+    <w:abstractNumId w:val="14"/>
+  </w:num>
+  <w:num w:numId="13">
+    <w:abstractNumId w:val="0"/>
+  </w:num>
+  <w:num w:numId="14">
     <w:abstractNumId w:val="4"/>
   </w:num>
-  <w:num w:numId="3">
-    <w:abstractNumId w:val="0"/>
+  <w:num w:numId="15">
+    <w:abstractNumId w:val="10"/>
   </w:num>
-  <w:num w:numId="4">
-    <w:abstractNumId w:val="3"/>
+  <w:num w:numId="16">
+    <w:abstractNumId w:val="9"/>
   </w:num>
-  <w:num w:numId="5">
-    <w:abstractNumId w:val="5"/>
-  </w:num>
-  <w:num w:numId="6">
-    <w:abstractNumId w:val="2"/>
+  <w:num w:numId="17">
+    <w:abstractNumId w:val="6"/>
   </w:num>
 </w:numbering>
 </file>
@@ -3923,6 +5753,259 @@
       <w:ind w:left="220"/>
     </w:pPr>
   </w:style>
+  <w:style w:type="paragraph" w:styleId="Sommario3">
+    <w:name w:val="toc 3"/>
+    <w:basedOn w:val="Normale"/>
+    <w:next w:val="Normale"/>
+    <w:autoRedefine/>
+    <w:uiPriority w:val="39"/>
+    <w:unhideWhenUsed/>
+    <w:rsid w:val="008952B1"/>
+    <w:pPr>
+      <w:spacing w:after="100"/>
+      <w:ind w:left="440"/>
+      <w:jc w:val="left"/>
+    </w:pPr>
+    <w:rPr>
+      <w:rFonts w:asciiTheme="minorHAnsi" w:eastAsiaTheme="minorEastAsia" w:hAnsiTheme="minorHAnsi" w:cs="Times New Roman"/>
+      <w:lang w:eastAsia="it-IT"/>
+    </w:rPr>
+  </w:style>
+  <w:style w:type="paragraph" w:styleId="Indice1">
+    <w:name w:val="index 1"/>
+    <w:basedOn w:val="Normale"/>
+    <w:next w:val="Normale"/>
+    <w:autoRedefine/>
+    <w:uiPriority w:val="99"/>
+    <w:unhideWhenUsed/>
+    <w:rsid w:val="00EB1FB7"/>
+    <w:pPr>
+      <w:spacing w:after="0"/>
+      <w:ind w:left="220" w:hanging="220"/>
+      <w:jc w:val="left"/>
+    </w:pPr>
+    <w:rPr>
+      <w:rFonts w:cstheme="minorHAnsi"/>
+      <w:b/>
+      <w:sz w:val="24"/>
+      <w:szCs w:val="18"/>
+    </w:rPr>
+  </w:style>
+  <w:style w:type="paragraph" w:styleId="Indice2">
+    <w:name w:val="index 2"/>
+    <w:basedOn w:val="Normale"/>
+    <w:next w:val="Normale"/>
+    <w:autoRedefine/>
+    <w:uiPriority w:val="99"/>
+    <w:unhideWhenUsed/>
+    <w:rsid w:val="00EB1FB7"/>
+    <w:pPr>
+      <w:spacing w:after="0"/>
+      <w:ind w:left="440" w:hanging="220"/>
+      <w:jc w:val="left"/>
+    </w:pPr>
+    <w:rPr>
+      <w:rFonts w:cstheme="minorHAnsi"/>
+      <w:szCs w:val="18"/>
+    </w:rPr>
+  </w:style>
+  <w:style w:type="paragraph" w:styleId="Indice3">
+    <w:name w:val="index 3"/>
+    <w:basedOn w:val="Normale"/>
+    <w:next w:val="Normale"/>
+    <w:autoRedefine/>
+    <w:uiPriority w:val="99"/>
+    <w:unhideWhenUsed/>
+    <w:rsid w:val="00EB1FB7"/>
+    <w:pPr>
+      <w:spacing w:after="0"/>
+      <w:ind w:left="660" w:hanging="220"/>
+      <w:jc w:val="left"/>
+    </w:pPr>
+    <w:rPr>
+      <w:rFonts w:cstheme="minorHAnsi"/>
+      <w:sz w:val="18"/>
+      <w:szCs w:val="18"/>
+    </w:rPr>
+  </w:style>
+  <w:style w:type="paragraph" w:styleId="Indice4">
+    <w:name w:val="index 4"/>
+    <w:basedOn w:val="Normale"/>
+    <w:next w:val="Normale"/>
+    <w:autoRedefine/>
+    <w:uiPriority w:val="99"/>
+    <w:unhideWhenUsed/>
+    <w:rsid w:val="000D2794"/>
+    <w:pPr>
+      <w:spacing w:after="0"/>
+      <w:ind w:left="880" w:hanging="220"/>
+      <w:jc w:val="left"/>
+    </w:pPr>
+    <w:rPr>
+      <w:rFonts w:asciiTheme="minorHAnsi" w:hAnsiTheme="minorHAnsi" w:cstheme="minorHAnsi"/>
+      <w:sz w:val="18"/>
+      <w:szCs w:val="18"/>
+    </w:rPr>
+  </w:style>
+  <w:style w:type="paragraph" w:styleId="Indice5">
+    <w:name w:val="index 5"/>
+    <w:basedOn w:val="Normale"/>
+    <w:next w:val="Normale"/>
+    <w:autoRedefine/>
+    <w:uiPriority w:val="99"/>
+    <w:unhideWhenUsed/>
+    <w:rsid w:val="000D2794"/>
+    <w:pPr>
+      <w:spacing w:after="0"/>
+      <w:ind w:left="1100" w:hanging="220"/>
+      <w:jc w:val="left"/>
+    </w:pPr>
+    <w:rPr>
+      <w:rFonts w:asciiTheme="minorHAnsi" w:hAnsiTheme="minorHAnsi" w:cstheme="minorHAnsi"/>
+      <w:sz w:val="18"/>
+      <w:szCs w:val="18"/>
+    </w:rPr>
+  </w:style>
+  <w:style w:type="paragraph" w:styleId="Indice6">
+    <w:name w:val="index 6"/>
+    <w:basedOn w:val="Normale"/>
+    <w:next w:val="Normale"/>
+    <w:autoRedefine/>
+    <w:uiPriority w:val="99"/>
+    <w:unhideWhenUsed/>
+    <w:rsid w:val="000D2794"/>
+    <w:pPr>
+      <w:spacing w:after="0"/>
+      <w:ind w:left="1320" w:hanging="220"/>
+      <w:jc w:val="left"/>
+    </w:pPr>
+    <w:rPr>
+      <w:rFonts w:asciiTheme="minorHAnsi" w:hAnsiTheme="minorHAnsi" w:cstheme="minorHAnsi"/>
+      <w:sz w:val="18"/>
+      <w:szCs w:val="18"/>
+    </w:rPr>
+  </w:style>
+  <w:style w:type="paragraph" w:styleId="Indice7">
+    <w:name w:val="index 7"/>
+    <w:basedOn w:val="Normale"/>
+    <w:next w:val="Normale"/>
+    <w:autoRedefine/>
+    <w:uiPriority w:val="99"/>
+    <w:unhideWhenUsed/>
+    <w:rsid w:val="000D2794"/>
+    <w:pPr>
+      <w:spacing w:after="0"/>
+      <w:ind w:left="1540" w:hanging="220"/>
+      <w:jc w:val="left"/>
+    </w:pPr>
+    <w:rPr>
+      <w:rFonts w:asciiTheme="minorHAnsi" w:hAnsiTheme="minorHAnsi" w:cstheme="minorHAnsi"/>
+      <w:sz w:val="18"/>
+      <w:szCs w:val="18"/>
+    </w:rPr>
+  </w:style>
+  <w:style w:type="paragraph" w:styleId="Indice8">
+    <w:name w:val="index 8"/>
+    <w:basedOn w:val="Normale"/>
+    <w:next w:val="Normale"/>
+    <w:autoRedefine/>
+    <w:uiPriority w:val="99"/>
+    <w:unhideWhenUsed/>
+    <w:rsid w:val="000D2794"/>
+    <w:pPr>
+      <w:spacing w:after="0"/>
+      <w:ind w:left="1760" w:hanging="220"/>
+      <w:jc w:val="left"/>
+    </w:pPr>
+    <w:rPr>
+      <w:rFonts w:asciiTheme="minorHAnsi" w:hAnsiTheme="minorHAnsi" w:cstheme="minorHAnsi"/>
+      <w:sz w:val="18"/>
+      <w:szCs w:val="18"/>
+    </w:rPr>
+  </w:style>
+  <w:style w:type="paragraph" w:styleId="Indice9">
+    <w:name w:val="index 9"/>
+    <w:basedOn w:val="Normale"/>
+    <w:next w:val="Normale"/>
+    <w:autoRedefine/>
+    <w:uiPriority w:val="99"/>
+    <w:unhideWhenUsed/>
+    <w:rsid w:val="000D2794"/>
+    <w:pPr>
+      <w:spacing w:after="0"/>
+      <w:ind w:left="1980" w:hanging="220"/>
+      <w:jc w:val="left"/>
+    </w:pPr>
+    <w:rPr>
+      <w:rFonts w:asciiTheme="minorHAnsi" w:hAnsiTheme="minorHAnsi" w:cstheme="minorHAnsi"/>
+      <w:sz w:val="18"/>
+      <w:szCs w:val="18"/>
+    </w:rPr>
+  </w:style>
+  <w:style w:type="paragraph" w:styleId="Titoloindice">
+    <w:name w:val="index heading"/>
+    <w:basedOn w:val="Normale"/>
+    <w:next w:val="Indice1"/>
+    <w:uiPriority w:val="99"/>
+    <w:unhideWhenUsed/>
+    <w:rsid w:val="000D2794"/>
+    <w:pPr>
+      <w:pBdr>
+        <w:top w:val="single" w:sz="12" w:space="0" w:color="auto"/>
+      </w:pBdr>
+      <w:spacing w:before="360" w:after="240"/>
+      <w:jc w:val="left"/>
+    </w:pPr>
+    <w:rPr>
+      <w:rFonts w:asciiTheme="minorHAnsi" w:hAnsiTheme="minorHAnsi" w:cstheme="minorHAnsi"/>
+      <w:b/>
+      <w:bCs/>
+      <w:i/>
+      <w:iCs/>
+      <w:sz w:val="26"/>
+      <w:szCs w:val="26"/>
+    </w:rPr>
+  </w:style>
+  <w:style w:type="paragraph" w:styleId="Testonotaapidipagina">
+    <w:name w:val="footnote text"/>
+    <w:basedOn w:val="Normale"/>
+    <w:link w:val="TestonotaapidipaginaCarattere"/>
+    <w:uiPriority w:val="99"/>
+    <w:semiHidden/>
+    <w:unhideWhenUsed/>
+    <w:rsid w:val="00524244"/>
+    <w:pPr>
+      <w:spacing w:after="0" w:line="240" w:lineRule="auto"/>
+    </w:pPr>
+    <w:rPr>
+      <w:sz w:val="20"/>
+      <w:szCs w:val="20"/>
+    </w:rPr>
+  </w:style>
+  <w:style w:type="character" w:customStyle="1" w:styleId="TestonotaapidipaginaCarattere">
+    <w:name w:val="Testo nota a piè di pagina Carattere"/>
+    <w:basedOn w:val="Carpredefinitoparagrafo"/>
+    <w:link w:val="Testonotaapidipagina"/>
+    <w:uiPriority w:val="99"/>
+    <w:semiHidden/>
+    <w:rsid w:val="00524244"/>
+    <w:rPr>
+      <w:rFonts w:ascii="Palatino Linotype" w:hAnsi="Palatino Linotype"/>
+      <w:sz w:val="20"/>
+      <w:szCs w:val="20"/>
+    </w:rPr>
+  </w:style>
+  <w:style w:type="character" w:styleId="Rimandonotaapidipagina">
+    <w:name w:val="footnote reference"/>
+    <w:basedOn w:val="Carpredefinitoparagrafo"/>
+    <w:uiPriority w:val="99"/>
+    <w:semiHidden/>
+    <w:unhideWhenUsed/>
+    <w:rsid w:val="00524244"/>
+    <w:rPr>
+      <w:vertAlign w:val="superscript"/>
+    </w:rPr>
+  </w:style>
 </w:styles>
 </file>
 
@@ -4222,11 +6305,23 @@
 </file>
 
 <file path=customXml/item1.xml><?xml version="1.0" encoding="utf-8"?>
-<b:Sources xmlns:b="http://schemas.openxmlformats.org/officeDocument/2006/bibliography" xmlns="http://schemas.openxmlformats.org/officeDocument/2006/bibliography" SelectedStyle="\APASixthEditionOfficeOnline.xsl" StyleName="APA" Version="6"/>
+<b:Sources xmlns:b="http://schemas.openxmlformats.org/officeDocument/2006/bibliography" xmlns="http://schemas.openxmlformats.org/officeDocument/2006/bibliography" SelectedStyle="\APASixthEditionOfficeOnline.xsl" StyleName="APA" Version="6">
+  <b:Source>
+    <b:Tag>Wik19</b:Tag>
+    <b:SourceType>InternetSite</b:SourceType>
+    <b:Guid>{4C582882-5E66-40D7-8E93-EC6DC35914A9}</b:Guid>
+    <b:Title>Wikipedia</b:Title>
+    <b:Year>2019</b:Year>
+    <b:Month>Giugno</b:Month>
+    <b:Day>1</b:Day>
+    <b:URL>https://it.wikipedia.org/wiki/Class_diagram</b:URL>
+    <b:RefOrder>2</b:RefOrder>
+  </b:Source>
+</b:Sources>
 </file>
 
 <file path=customXml/itemProps1.xml><?xml version="1.0" encoding="utf-8"?>
-<ds:datastoreItem xmlns:ds="http://schemas.openxmlformats.org/officeDocument/2006/customXml" ds:itemID="{B5F2396A-1A39-4BBA-924D-FBDC293E3E62}">
+<ds:datastoreItem xmlns:ds="http://schemas.openxmlformats.org/officeDocument/2006/customXml" ds:itemID="{27EDBAF2-2B51-4809-8A7D-69A0DBF3544B}">
   <ds:schemaRefs>
     <ds:schemaRef ds:uri="http://schemas.openxmlformats.org/officeDocument/2006/bibliography"/>
   </ds:schemaRefs>

</xml_diff>

<commit_message>
modifiche al documento capitolo 2.
</commit_message>
<xml_diff>
--- a/Documentazione/documentazione-progetto.docx
+++ b/Documentazione/documentazione-progetto.docx
@@ -2454,10 +2454,12 @@
           <w:color w:val="auto"/>
           <w:sz w:val="28"/>
           <w:szCs w:val="28"/>
+          <w:u w:val="single"/>
         </w:rPr>
       </w:pPr>
       <w:bookmarkStart w:id="7" w:name="_Hlk91427557"/>
       <w:bookmarkStart w:id="8" w:name="_Toc91447834"/>
+      <w:bookmarkStart w:id="9" w:name="_Hlk91449184"/>
       <w:r>
         <w:rPr>
           <w:rFonts w:ascii="Palatino Linotype" w:hAnsi="Palatino Linotype"/>
@@ -2466,6 +2468,7 @@
           <w:color w:val="auto"/>
           <w:sz w:val="28"/>
           <w:szCs w:val="28"/>
+          <w:u w:val="single"/>
         </w:rPr>
         <w:t>1.1</w:t>
       </w:r>
@@ -2477,6 +2480,7 @@
           <w:color w:val="auto"/>
           <w:sz w:val="28"/>
           <w:szCs w:val="28"/>
+          <w:u w:val="single"/>
         </w:rPr>
         <w:tab/>
       </w:r>
@@ -2488,6 +2492,7 @@
           <w:color w:val="auto"/>
           <w:sz w:val="28"/>
           <w:szCs w:val="28"/>
+          <w:u w:val="single"/>
         </w:rPr>
         <w:t xml:space="preserve">Descrizione sintetica e analisi </w:t>
       </w:r>
@@ -2499,6 +2504,7 @@
           <w:color w:val="auto"/>
           <w:sz w:val="28"/>
           <w:szCs w:val="28"/>
+          <w:u w:val="single"/>
         </w:rPr>
         <w:t>del problema</w:t>
       </w:r>
@@ -2514,7 +2520,7 @@
           <w:szCs w:val="24"/>
         </w:rPr>
       </w:pPr>
-      <w:bookmarkStart w:id="9" w:name="_Hlk91439535"/>
+      <w:bookmarkStart w:id="10" w:name="_Hlk91439535"/>
       <w:r>
         <w:rPr>
           <w:rFonts w:ascii="Times New Roman" w:hAnsi="Times New Roman" w:cs="Times New Roman"/>
@@ -2649,7 +2655,16 @@
           <w:sz w:val="24"/>
           <w:szCs w:val="24"/>
         </w:rPr>
-        <w:t xml:space="preserve">gli eventuali avventori risultati positivi al </w:t>
+        <w:t xml:space="preserve">gli eventuali avventori risultati </w:t>
+      </w:r>
+      <w:bookmarkEnd w:id="9"/>
+      <w:r>
+        <w:rPr>
+          <w:rFonts w:ascii="Times New Roman" w:hAnsi="Times New Roman" w:cs="Times New Roman"/>
+          <w:sz w:val="24"/>
+          <w:szCs w:val="24"/>
+        </w:rPr>
+        <w:t xml:space="preserve">positivi al </w:t>
       </w:r>
       <w:r>
         <w:rPr>
@@ -3180,7 +3195,7 @@
         <w:t>.</w:t>
       </w:r>
     </w:p>
-    <w:bookmarkEnd w:id="9"/>
+    <w:bookmarkEnd w:id="10"/>
     <w:p>
       <w:pPr>
         <w:spacing w:line="240" w:lineRule="auto"/>
@@ -3204,9 +3219,10 @@
           <w:bCs/>
           <w:sz w:val="28"/>
           <w:szCs w:val="28"/>
-        </w:rPr>
-      </w:pPr>
-      <w:bookmarkStart w:id="10" w:name="_Toc91447835"/>
+          <w:u w:val="single"/>
+        </w:rPr>
+      </w:pPr>
+      <w:bookmarkStart w:id="11" w:name="_Toc91447835"/>
       <w:bookmarkEnd w:id="7"/>
       <w:r>
         <w:rPr>
@@ -3215,8 +3231,9 @@
           <w:bCs/>
           <w:sz w:val="28"/>
           <w:szCs w:val="28"/>
-        </w:rPr>
-        <w:t>1.</w:t>
+          <w:u w:val="single"/>
+        </w:rPr>
+        <w:t>1.2</w:t>
       </w:r>
       <w:r>
         <w:rPr>
@@ -3225,8 +3242,9 @@
           <w:bCs/>
           <w:sz w:val="28"/>
           <w:szCs w:val="28"/>
-        </w:rPr>
-        <w:t>2</w:t>
+          <w:u w:val="single"/>
+        </w:rPr>
+        <w:tab/>
       </w:r>
       <w:r>
         <w:rPr>
@@ -3235,8 +3253,9 @@
           <w:bCs/>
           <w:sz w:val="28"/>
           <w:szCs w:val="28"/>
-        </w:rPr>
-        <w:tab/>
+          <w:u w:val="single"/>
+        </w:rPr>
+        <w:t>L’organizzazione del sistema di tracciamento</w:t>
       </w:r>
       <w:r>
         <w:rPr>
@@ -3245,20 +3264,63 @@
           <w:bCs/>
           <w:sz w:val="28"/>
           <w:szCs w:val="28"/>
-        </w:rPr>
-        <w:t>L’organizzazione del sistema di tracciamento</w:t>
-      </w:r>
-      <w:r>
-        <w:rPr>
-          <w:rFonts w:ascii="Palatino Linotype" w:eastAsiaTheme="majorEastAsia" w:hAnsi="Palatino Linotype" w:cstheme="majorBidi"/>
+          <w:u w:val="single"/>
+        </w:rPr>
+        <w:t xml:space="preserve"> contatti</w:t>
+      </w:r>
+      <w:bookmarkEnd w:id="11"/>
+    </w:p>
+    <w:p>
+      <w:pPr>
+        <w:jc w:val="both"/>
+        <w:rPr>
+          <w:rFonts w:ascii="Times New Roman" w:hAnsi="Times New Roman" w:cs="Times New Roman"/>
+          <w:sz w:val="24"/>
+          <w:szCs w:val="24"/>
+        </w:rPr>
+      </w:pPr>
+      <w:r>
+        <w:rPr>
+          <w:rFonts w:ascii="Times New Roman" w:hAnsi="Times New Roman" w:cs="Times New Roman"/>
+          <w:sz w:val="24"/>
+          <w:szCs w:val="24"/>
+        </w:rPr>
+        <w:t>Di seguito verrà descritta</w:t>
+      </w:r>
+      <w:r>
+        <w:rPr>
+          <w:rFonts w:ascii="Times New Roman" w:hAnsi="Times New Roman" w:cs="Times New Roman"/>
+          <w:sz w:val="24"/>
+          <w:szCs w:val="24"/>
+        </w:rPr>
+        <w:t xml:space="preserve"> brevemente</w:t>
+      </w:r>
+      <w:r>
+        <w:rPr>
+          <w:rFonts w:ascii="Times New Roman" w:hAnsi="Times New Roman" w:cs="Times New Roman"/>
+          <w:sz w:val="24"/>
+          <w:szCs w:val="24"/>
+        </w:rPr>
+        <w:t xml:space="preserve"> la </w:t>
+      </w:r>
+      <w:r>
+        <w:rPr>
+          <w:rFonts w:ascii="Times New Roman" w:hAnsi="Times New Roman" w:cs="Times New Roman"/>
           <w:b/>
           <w:bCs/>
-          <w:sz w:val="28"/>
-          <w:szCs w:val="28"/>
-        </w:rPr>
-        <w:t xml:space="preserve"> contatti</w:t>
-      </w:r>
-      <w:bookmarkEnd w:id="10"/>
+          <w:sz w:val="24"/>
+          <w:szCs w:val="24"/>
+        </w:rPr>
+        <w:t>chiave di lettura</w:t>
+      </w:r>
+      <w:r>
+        <w:rPr>
+          <w:rFonts w:ascii="Times New Roman" w:hAnsi="Times New Roman" w:cs="Times New Roman"/>
+          <w:sz w:val="24"/>
+          <w:szCs w:val="24"/>
+        </w:rPr>
+        <w:t xml:space="preserve"> data al sistema da implementare, sulla quale si basa la progettazione della base di dati relazionale.</w:t>
+      </w:r>
     </w:p>
     <w:p>
       <w:pPr>
@@ -3275,58 +3337,6 @@
           <w:sz w:val="24"/>
           <w:szCs w:val="24"/>
         </w:rPr>
-        <w:t>Di seguito verrà descritta</w:t>
-      </w:r>
-      <w:r>
-        <w:rPr>
-          <w:rFonts w:ascii="Times New Roman" w:hAnsi="Times New Roman" w:cs="Times New Roman"/>
-          <w:sz w:val="24"/>
-          <w:szCs w:val="24"/>
-        </w:rPr>
-        <w:t xml:space="preserve"> brevemente</w:t>
-      </w:r>
-      <w:r>
-        <w:rPr>
-          <w:rFonts w:ascii="Times New Roman" w:hAnsi="Times New Roman" w:cs="Times New Roman"/>
-          <w:sz w:val="24"/>
-          <w:szCs w:val="24"/>
-        </w:rPr>
-        <w:t xml:space="preserve"> la </w:t>
-      </w:r>
-      <w:r>
-        <w:rPr>
-          <w:rFonts w:ascii="Times New Roman" w:hAnsi="Times New Roman" w:cs="Times New Roman"/>
-          <w:b/>
-          <w:bCs/>
-          <w:sz w:val="24"/>
-          <w:szCs w:val="24"/>
-        </w:rPr>
-        <w:t>chiave di lettura</w:t>
-      </w:r>
-      <w:r>
-        <w:rPr>
-          <w:rFonts w:ascii="Times New Roman" w:hAnsi="Times New Roman" w:cs="Times New Roman"/>
-          <w:sz w:val="24"/>
-          <w:szCs w:val="24"/>
-        </w:rPr>
-        <w:t xml:space="preserve"> data al sistema da implementare, sulla quale si basa la progettazione della base di dati relazionale.</w:t>
-      </w:r>
-    </w:p>
-    <w:p>
-      <w:pPr>
-        <w:jc w:val="both"/>
-        <w:rPr>
-          <w:rFonts w:ascii="Times New Roman" w:hAnsi="Times New Roman" w:cs="Times New Roman"/>
-          <w:sz w:val="24"/>
-          <w:szCs w:val="24"/>
-        </w:rPr>
-      </w:pPr>
-      <w:r>
-        <w:rPr>
-          <w:rFonts w:ascii="Times New Roman" w:hAnsi="Times New Roman" w:cs="Times New Roman"/>
-          <w:sz w:val="24"/>
-          <w:szCs w:val="24"/>
-        </w:rPr>
         <w:t xml:space="preserve">Si suppone che il sistema di tracciamento contatti COVID-19 venga utilizzato da un ristorante o da più ristoranti appartenenti ad una </w:t>
       </w:r>
       <w:r>
@@ -3337,7 +3347,7 @@
         </w:rPr>
         <w:t xml:space="preserve">stessa catena. Il sistema verrà gestito </w:t>
       </w:r>
-      <w:bookmarkStart w:id="11" w:name="_Hlk91443811"/>
+      <w:bookmarkStart w:id="12" w:name="_Hlk91443811"/>
       <w:r>
         <w:rPr>
           <w:rFonts w:ascii="Times New Roman" w:hAnsi="Times New Roman" w:cs="Times New Roman"/>
@@ -3354,7 +3364,7 @@
         </w:rPr>
         <w:t xml:space="preserve">Operatore </w:t>
       </w:r>
-      <w:bookmarkEnd w:id="11"/>
+      <w:bookmarkEnd w:id="12"/>
       <w:r>
         <w:rPr>
           <w:rFonts w:ascii="Times New Roman" w:hAnsi="Times New Roman" w:cs="Times New Roman"/>
@@ -3992,23 +4002,7 @@
           <w:sz w:val="24"/>
           <w:szCs w:val="24"/>
         </w:rPr>
-        <w:t xml:space="preserve"> positivo nei giorni seguenti al </w:t>
-      </w:r>
-      <w:r>
-        <w:rPr>
-          <w:rFonts w:ascii="Times New Roman" w:hAnsi="Times New Roman" w:cs="Times New Roman"/>
-          <w:sz w:val="24"/>
-          <w:szCs w:val="24"/>
-        </w:rPr>
-        <w:t>virus SARS-CoV-2</w:t>
-      </w:r>
-      <w:r>
-        <w:rPr>
-          <w:rFonts w:ascii="Times New Roman" w:hAnsi="Times New Roman" w:cs="Times New Roman"/>
-          <w:sz w:val="24"/>
-          <w:szCs w:val="24"/>
-        </w:rPr>
-        <w:t>, dopo</w:t>
+        <w:t xml:space="preserve"> positivo nei giorni seguenti al virus SARS-CoV-2, dopo</w:t>
       </w:r>
       <w:r>
         <w:rPr>
@@ -4224,15 +4218,7 @@
           <w:sz w:val="24"/>
           <w:szCs w:val="24"/>
         </w:rPr>
-        <w:t xml:space="preserve"> in un ristorante</w:t>
-      </w:r>
-      <w:r>
-        <w:rPr>
-          <w:rFonts w:ascii="Times New Roman" w:hAnsi="Times New Roman" w:cs="Times New Roman"/>
-          <w:sz w:val="24"/>
-          <w:szCs w:val="24"/>
-        </w:rPr>
-        <w:t>.</w:t>
+        <w:t xml:space="preserve"> in un ristorante.</w:t>
       </w:r>
     </w:p>
     <w:p>
@@ -4267,15 +4253,7 @@
           <w:sz w:val="24"/>
           <w:szCs w:val="24"/>
         </w:rPr>
-        <w:t>a dell</w:t>
-      </w:r>
-      <w:r>
-        <w:rPr>
-          <w:rFonts w:ascii="Times New Roman" w:hAnsi="Times New Roman" w:cs="Times New Roman"/>
-          <w:sz w:val="24"/>
-          <w:szCs w:val="24"/>
-        </w:rPr>
-        <w:t>’</w:t>
+        <w:t>a dell’</w:t>
       </w:r>
       <w:r>
         <w:rPr>
@@ -4283,15 +4261,7 @@
           <w:sz w:val="24"/>
           <w:szCs w:val="24"/>
         </w:rPr>
-        <w:t>Operatore</w:t>
-      </w:r>
-      <w:r>
-        <w:rPr>
-          <w:rFonts w:ascii="Courier New" w:hAnsi="Courier New" w:cs="Courier New"/>
-          <w:sz w:val="24"/>
-          <w:szCs w:val="24"/>
-        </w:rPr>
-        <w:t xml:space="preserve"> </w:t>
+        <w:t xml:space="preserve">Operatore </w:t>
       </w:r>
       <w:r>
         <w:rPr>
@@ -4905,7 +4875,7 @@
           <w:szCs w:val="40"/>
         </w:rPr>
       </w:pPr>
-      <w:bookmarkStart w:id="12" w:name="_Toc91447836"/>
+      <w:bookmarkStart w:id="13" w:name="_Toc91447836"/>
       <w:r>
         <w:rPr>
           <w:rFonts w:ascii="Palatino Linotype" w:hAnsi="Palatino Linotype"/>
@@ -4929,7 +4899,7 @@
         </w:rPr>
         <w:t>2</w:t>
       </w:r>
-      <w:bookmarkEnd w:id="12"/>
+      <w:bookmarkEnd w:id="13"/>
     </w:p>
     <w:p>
       <w:pPr>
@@ -4941,7 +4911,7 @@
           <w:szCs w:val="72"/>
         </w:rPr>
       </w:pPr>
-      <w:bookmarkStart w:id="13" w:name="_Toc91447837"/>
+      <w:bookmarkStart w:id="14" w:name="_Toc91447837"/>
       <w:r>
         <w:rPr>
           <w:rFonts w:ascii="Palatino Linotype" w:hAnsi="Palatino Linotype"/>
@@ -4953,21 +4923,483 @@
         </w:rPr>
         <w:t>Progettazione concettuale</w:t>
       </w:r>
-      <w:bookmarkEnd w:id="13"/>
+      <w:bookmarkEnd w:id="14"/>
     </w:p>
     <w:p/>
     <w:p>
       <w:pPr>
+        <w:keepNext/>
+        <w:keepLines/>
+        <w:spacing w:before="40" w:after="0" w:line="360" w:lineRule="auto"/>
+        <w:outlineLvl w:val="1"/>
+        <w:rPr>
+          <w:rFonts w:ascii="Palatino Linotype" w:eastAsiaTheme="majorEastAsia" w:hAnsi="Palatino Linotype" w:cstheme="majorBidi"/>
+          <w:b/>
+          <w:bCs/>
+          <w:sz w:val="28"/>
+          <w:szCs w:val="28"/>
+          <w:u w:val="single"/>
+        </w:rPr>
+      </w:pPr>
+      <w:r>
+        <w:rPr>
+          <w:rFonts w:ascii="Palatino Linotype" w:eastAsiaTheme="majorEastAsia" w:hAnsi="Palatino Linotype" w:cstheme="majorBidi"/>
+          <w:b/>
+          <w:bCs/>
+          <w:sz w:val="28"/>
+          <w:szCs w:val="28"/>
+          <w:u w:val="single"/>
+        </w:rPr>
+        <w:t>Introduzione</w:t>
+      </w:r>
+    </w:p>
+    <w:p>
+      <w:pPr>
+        <w:spacing w:line="276" w:lineRule="auto"/>
         <w:jc w:val="both"/>
         <w:rPr>
           <w:rFonts w:ascii="Times New Roman" w:hAnsi="Times New Roman" w:cs="Times New Roman"/>
-          <w:sz w:val="24"/>
-          <w:szCs w:val="24"/>
-        </w:rPr>
-      </w:pPr>
+          <w:color w:val="FF0000"/>
+          <w:sz w:val="24"/>
+          <w:szCs w:val="24"/>
+        </w:rPr>
+      </w:pPr>
+      <w:bookmarkStart w:id="15" w:name="_Hlk91449414"/>
+      <w:r>
+        <w:rPr>
+          <w:rFonts w:ascii="Times New Roman" w:hAnsi="Times New Roman" w:cs="Times New Roman"/>
+          <w:color w:val="FF0000"/>
+          <w:sz w:val="24"/>
+          <w:szCs w:val="24"/>
+        </w:rPr>
+        <w:t>In qu</w:t>
+      </w:r>
+      <w:r>
+        <w:rPr>
+          <w:rFonts w:ascii="Times New Roman" w:hAnsi="Times New Roman" w:cs="Times New Roman"/>
+          <w:color w:val="FF0000"/>
+          <w:sz w:val="24"/>
+          <w:szCs w:val="24"/>
+        </w:rPr>
+        <w:t>esto capitolo inizia la progettazione della base di dati al livello di astrazione più alto. Dal risultato dell’analisi dei requisiti che devono essere soddisfatti si arriverà ad uno schema concettuale indipendente dalla struttura dei dati e dall’implementazione fisica. In tale schema concettuale, che verrà rappresentato usando un class diagram UML, si evidenzieranno le entità (concetti) rilevanti ai fini della rappresentazione dei dati e le relazioni che intercorrono tra esse. Si delineeranno anche eventuali vincoli da imporre</w:t>
+      </w:r>
+      <w:r>
+        <w:rPr>
+          <w:rFonts w:ascii="Times New Roman" w:hAnsi="Times New Roman" w:cs="Times New Roman"/>
+          <w:color w:val="FF0000"/>
+          <w:sz w:val="24"/>
+          <w:szCs w:val="24"/>
+        </w:rPr>
+        <w:t xml:space="preserve"> DA AGGIUSTARE</w:t>
+      </w:r>
+      <w:r>
+        <w:rPr>
+          <w:rFonts w:ascii="Times New Roman" w:hAnsi="Times New Roman" w:cs="Times New Roman"/>
+          <w:color w:val="FF0000"/>
+          <w:sz w:val="24"/>
+          <w:szCs w:val="24"/>
+        </w:rPr>
+        <w:t>.</w:t>
+      </w:r>
+    </w:p>
+    <w:bookmarkEnd w:id="15"/>
+    <w:p>
+      <w:pPr>
+        <w:jc w:val="both"/>
+        <w:rPr>
+          <w:rFonts w:ascii="Times New Roman" w:hAnsi="Times New Roman" w:cs="Times New Roman"/>
+          <w:sz w:val="24"/>
+          <w:szCs w:val="24"/>
+        </w:rPr>
+      </w:pPr>
+    </w:p>
+    <w:p>
+      <w:pPr>
+        <w:keepNext/>
+        <w:keepLines/>
+        <w:spacing w:before="40" w:after="0" w:line="360" w:lineRule="auto"/>
+        <w:outlineLvl w:val="1"/>
+        <w:rPr>
+          <w:rFonts w:ascii="Palatino Linotype" w:eastAsiaTheme="majorEastAsia" w:hAnsi="Palatino Linotype" w:cstheme="majorBidi"/>
+          <w:b/>
+          <w:bCs/>
+          <w:sz w:val="28"/>
+          <w:szCs w:val="28"/>
+          <w:u w:val="single"/>
+        </w:rPr>
+      </w:pPr>
+      <w:bookmarkStart w:id="16" w:name="_Hlk91449740"/>
+      <w:r>
+        <w:rPr>
+          <w:rFonts w:ascii="Palatino Linotype" w:eastAsiaTheme="majorEastAsia" w:hAnsi="Palatino Linotype" w:cstheme="majorBidi"/>
+          <w:b/>
+          <w:bCs/>
+          <w:sz w:val="28"/>
+          <w:szCs w:val="28"/>
+          <w:u w:val="single"/>
+        </w:rPr>
+        <w:t>2.1</w:t>
+      </w:r>
+      <w:r>
+        <w:rPr>
+          <w:rFonts w:ascii="Palatino Linotype" w:eastAsiaTheme="majorEastAsia" w:hAnsi="Palatino Linotype" w:cstheme="majorBidi"/>
+          <w:b/>
+          <w:bCs/>
+          <w:sz w:val="28"/>
+          <w:szCs w:val="28"/>
+          <w:u w:val="single"/>
+        </w:rPr>
+        <w:tab/>
+        <w:t>Alcune convenzioni per la lettura dei Class Diagram</w:t>
+      </w:r>
+    </w:p>
+    <w:bookmarkEnd w:id="16"/>
+    <w:p>
+      <w:pPr>
+        <w:jc w:val="both"/>
+        <w:rPr>
+          <w:rFonts w:ascii="Times New Roman" w:hAnsi="Times New Roman" w:cs="Times New Roman"/>
+          <w:color w:val="FF0000"/>
+          <w:sz w:val="24"/>
+          <w:szCs w:val="24"/>
+        </w:rPr>
+      </w:pPr>
+      <w:r>
+        <w:rPr>
+          <w:rFonts w:ascii="Times New Roman" w:hAnsi="Times New Roman" w:cs="Times New Roman"/>
+          <w:color w:val="FF0000"/>
+          <w:sz w:val="24"/>
+          <w:szCs w:val="24"/>
+        </w:rPr>
+        <w:t>Nelle rappresentazioni di class diagram UML che seguono tutti gli attributi, salvo ove specificato diversamente, hanno molteplicità [1].  Per semplicità di rappresentazione, inoltre, i nomi di alcune associazioni ed i ruoli che le classi giocano in esse sono stati omessi. La descrizione completa è comunque riportata in seguito nel dizionario delle associazioni.</w:t>
+      </w:r>
+      <w:r>
+        <w:t xml:space="preserve"> </w:t>
+      </w:r>
+      <w:r>
+        <w:rPr>
+          <w:rFonts w:ascii="Times New Roman" w:hAnsi="Times New Roman" w:cs="Times New Roman"/>
+          <w:color w:val="FF0000"/>
+          <w:sz w:val="24"/>
+          <w:szCs w:val="24"/>
+        </w:rPr>
+        <w:t>Al fine di semplificare la lettura dei class diagram UML che seguono si è scelto di</w:t>
+      </w:r>
+    </w:p>
+    <w:p>
+      <w:pPr>
+        <w:jc w:val="both"/>
+        <w:rPr>
+          <w:rFonts w:ascii="Times New Roman" w:hAnsi="Times New Roman" w:cs="Times New Roman"/>
+          <w:color w:val="FF0000"/>
+          <w:sz w:val="24"/>
+          <w:szCs w:val="24"/>
+        </w:rPr>
+      </w:pPr>
+      <w:r>
+        <w:rPr>
+          <w:rFonts w:ascii="Times New Roman" w:hAnsi="Times New Roman" w:cs="Times New Roman"/>
+          <w:color w:val="FF0000"/>
+          <w:sz w:val="24"/>
+          <w:szCs w:val="24"/>
+        </w:rPr>
+        <w:t>adottare le seguenti convenzioni:</w:t>
+      </w:r>
+    </w:p>
+    <w:p>
+      <w:pPr>
+        <w:jc w:val="both"/>
+        <w:rPr>
+          <w:rFonts w:ascii="Times New Roman" w:hAnsi="Times New Roman" w:cs="Times New Roman"/>
+          <w:color w:val="FF0000"/>
+          <w:sz w:val="24"/>
+          <w:szCs w:val="24"/>
+        </w:rPr>
+      </w:pPr>
+      <w:r>
+        <w:rPr>
+          <w:rFonts w:ascii="Times New Roman" w:hAnsi="Times New Roman" w:cs="Times New Roman"/>
+          <w:color w:val="FF0000"/>
+          <w:sz w:val="24"/>
+          <w:szCs w:val="24"/>
+        </w:rPr>
+        <w:t> Tutti gli attributi, ad eccezioni di quelli in cui specificata, hanno molteplicità</w:t>
+      </w:r>
+    </w:p>
+    <w:p>
+      <w:pPr>
+        <w:jc w:val="both"/>
+        <w:rPr>
+          <w:rFonts w:ascii="Times New Roman" w:hAnsi="Times New Roman" w:cs="Times New Roman"/>
+          <w:color w:val="FF0000"/>
+          <w:sz w:val="24"/>
+          <w:szCs w:val="24"/>
+        </w:rPr>
+      </w:pPr>
+      <w:r>
+        <w:rPr>
+          <w:rFonts w:ascii="Times New Roman" w:hAnsi="Times New Roman" w:cs="Times New Roman"/>
+          <w:color w:val="FF0000"/>
+          <w:sz w:val="24"/>
+          <w:szCs w:val="24"/>
+        </w:rPr>
+        <w:t>pari ad [1].</w:t>
+      </w:r>
+    </w:p>
+    <w:p>
+      <w:pPr>
+        <w:jc w:val="both"/>
+        <w:rPr>
+          <w:rFonts w:ascii="Times New Roman" w:hAnsi="Times New Roman" w:cs="Times New Roman"/>
+          <w:color w:val="FF0000"/>
+          <w:sz w:val="24"/>
+          <w:szCs w:val="24"/>
+        </w:rPr>
+      </w:pPr>
+      <w:r>
+        <w:rPr>
+          <w:rFonts w:ascii="Times New Roman" w:hAnsi="Times New Roman" w:cs="Times New Roman"/>
+          <w:color w:val="FF0000"/>
+          <w:sz w:val="24"/>
+          <w:szCs w:val="24"/>
+        </w:rPr>
+        <w:t> La molteplicità di una partecipazione è situata a destra se la linea di collega-</w:t>
+      </w:r>
+    </w:p>
+    <w:p>
+      <w:pPr>
+        <w:jc w:val="both"/>
+        <w:rPr>
+          <w:rFonts w:ascii="Times New Roman" w:hAnsi="Times New Roman" w:cs="Times New Roman"/>
+          <w:color w:val="FF0000"/>
+          <w:sz w:val="24"/>
+          <w:szCs w:val="24"/>
+        </w:rPr>
+      </w:pPr>
+      <w:r>
+        <w:rPr>
+          <w:rFonts w:ascii="Times New Roman" w:hAnsi="Times New Roman" w:cs="Times New Roman"/>
+          <w:color w:val="FF0000"/>
+          <w:sz w:val="24"/>
+          <w:szCs w:val="24"/>
+        </w:rPr>
+        <w:t>mento è verticale, viceversa in alto se la linea di collegamento è orizzontale.</w:t>
+      </w:r>
+      <w:r>
+        <w:t xml:space="preserve"> </w:t>
+      </w:r>
+      <w:r>
+        <w:rPr>
+          <w:rFonts w:ascii="Times New Roman" w:hAnsi="Times New Roman" w:cs="Times New Roman"/>
+          <w:color w:val="FF0000"/>
+          <w:sz w:val="24"/>
+          <w:szCs w:val="24"/>
+        </w:rPr>
+        <w:t>Le enumerazioni sono identificabili dal colore verde.</w:t>
+      </w:r>
+      <w:r>
+        <w:t xml:space="preserve"> </w:t>
+      </w:r>
+      <w:r>
+        <w:rPr>
+          <w:rFonts w:ascii="Times New Roman" w:hAnsi="Times New Roman" w:cs="Times New Roman"/>
+          <w:color w:val="FF0000"/>
+          <w:sz w:val="24"/>
+          <w:szCs w:val="24"/>
+        </w:rPr>
+        <w:t>NOTA: Nel caso in cui i Class Diagram non risultassero essere abbastanza leggibili si</w:t>
+      </w:r>
+    </w:p>
+    <w:p>
+      <w:pPr>
+        <w:jc w:val="both"/>
+        <w:rPr>
+          <w:rFonts w:ascii="Times New Roman" w:hAnsi="Times New Roman" w:cs="Times New Roman"/>
+          <w:color w:val="FF0000"/>
+          <w:sz w:val="24"/>
+          <w:szCs w:val="24"/>
+        </w:rPr>
+      </w:pPr>
+      <w:r>
+        <w:rPr>
+          <w:rFonts w:ascii="Times New Roman" w:hAnsi="Times New Roman" w:cs="Times New Roman"/>
+          <w:color w:val="FF0000"/>
+          <w:sz w:val="24"/>
+          <w:szCs w:val="24"/>
+        </w:rPr>
+        <w:t>riportano qui di seguito i link per reperire le versioni digitali:</w:t>
+      </w:r>
+    </w:p>
+    <w:p>
+      <w:pPr>
+        <w:jc w:val="both"/>
+        <w:rPr>
+          <w:rFonts w:ascii="Times New Roman" w:hAnsi="Times New Roman" w:cs="Times New Roman"/>
+          <w:color w:val="FF0000"/>
+          <w:sz w:val="24"/>
+          <w:szCs w:val="24"/>
+        </w:rPr>
+      </w:pPr>
+      <w:r>
+        <w:rPr>
+          <w:rFonts w:ascii="Times New Roman" w:hAnsi="Times New Roman" w:cs="Times New Roman"/>
+          <w:color w:val="FF0000"/>
+          <w:sz w:val="24"/>
+          <w:szCs w:val="24"/>
+        </w:rPr>
+        <w:t> Class Diagram: https://ibb.co/G7nQL9m</w:t>
+      </w:r>
+    </w:p>
+    <w:p>
+      <w:pPr>
+        <w:jc w:val="both"/>
+        <w:rPr>
+          <w:rFonts w:ascii="Times New Roman" w:hAnsi="Times New Roman" w:cs="Times New Roman"/>
+          <w:color w:val="FF0000"/>
+          <w:sz w:val="24"/>
+          <w:szCs w:val="24"/>
+        </w:rPr>
+      </w:pPr>
+      <w:r>
+        <w:rPr>
+          <w:rFonts w:ascii="Times New Roman" w:hAnsi="Times New Roman" w:cs="Times New Roman"/>
+          <w:color w:val="FF0000"/>
+          <w:sz w:val="24"/>
+          <w:szCs w:val="24"/>
+        </w:rPr>
+        <w:t xml:space="preserve"> Class Diagram Ristrutturato: </w:t>
+      </w:r>
+      <w:hyperlink r:id="rId11" w:history="1">
+        <w:r>
+          <w:rPr>
+            <w:rStyle w:val="Collegamentoipertestuale"/>
+            <w:rFonts w:ascii="Times New Roman" w:hAnsi="Times New Roman" w:cs="Times New Roman"/>
+            <w:sz w:val="24"/>
+            <w:szCs w:val="24"/>
+          </w:rPr>
+          <w:t>https://ibb.co/vXDv6C4</w:t>
+        </w:r>
+      </w:hyperlink>
+      <w:r>
+        <w:rPr>
+          <w:rFonts w:ascii="Times New Roman" w:hAnsi="Times New Roman" w:cs="Times New Roman"/>
+          <w:color w:val="FF0000"/>
+          <w:sz w:val="24"/>
+          <w:szCs w:val="24"/>
+        </w:rPr>
+        <w:t xml:space="preserve"> </w:t>
+      </w:r>
+    </w:p>
+    <w:p>
+      <w:pPr>
+        <w:jc w:val="both"/>
+        <w:rPr>
+          <w:rFonts w:ascii="Times New Roman" w:hAnsi="Times New Roman" w:cs="Times New Roman"/>
+          <w:color w:val="FF0000"/>
+          <w:sz w:val="24"/>
+          <w:szCs w:val="24"/>
+        </w:rPr>
+      </w:pPr>
+      <w:r>
+        <w:rPr>
+          <w:rFonts w:ascii="Times New Roman" w:hAnsi="Times New Roman" w:cs="Times New Roman"/>
+          <w:color w:val="FF0000"/>
+          <w:sz w:val="24"/>
+          <w:szCs w:val="24"/>
+        </w:rPr>
+        <w:t>da aggiustare</w:t>
+      </w:r>
+    </w:p>
+    <w:p>
+      <w:pPr>
+        <w:rPr>
+          <w:rFonts w:ascii="Times New Roman" w:hAnsi="Times New Roman" w:cs="Times New Roman"/>
+          <w:color w:val="FF0000"/>
+          <w:sz w:val="24"/>
+          <w:szCs w:val="24"/>
+        </w:rPr>
+      </w:pPr>
+      <w:r>
+        <w:rPr>
+          <w:rFonts w:ascii="Times New Roman" w:hAnsi="Times New Roman" w:cs="Times New Roman"/>
+          <w:color w:val="FF0000"/>
+          <w:sz w:val="24"/>
+          <w:szCs w:val="24"/>
+        </w:rPr>
+        <w:br w:type="page"/>
+      </w:r>
+    </w:p>
+    <w:p>
+      <w:pPr>
+        <w:keepNext/>
+        <w:keepLines/>
+        <w:spacing w:before="40" w:after="0" w:line="360" w:lineRule="auto"/>
+        <w:outlineLvl w:val="1"/>
+        <w:rPr>
+          <w:rFonts w:ascii="Palatino Linotype" w:eastAsiaTheme="majorEastAsia" w:hAnsi="Palatino Linotype" w:cstheme="majorBidi"/>
+          <w:b/>
+          <w:bCs/>
+          <w:sz w:val="28"/>
+          <w:szCs w:val="28"/>
+          <w:u w:val="single"/>
+        </w:rPr>
+      </w:pPr>
+      <w:r>
+        <w:rPr>
+          <w:rFonts w:ascii="Palatino Linotype" w:eastAsiaTheme="majorEastAsia" w:hAnsi="Palatino Linotype" w:cstheme="majorBidi"/>
+          <w:b/>
+          <w:bCs/>
+          <w:sz w:val="28"/>
+          <w:szCs w:val="28"/>
+          <w:u w:val="single"/>
+        </w:rPr>
+        <w:lastRenderedPageBreak/>
+        <w:t>2.</w:t>
+      </w:r>
+      <w:r>
+        <w:rPr>
+          <w:rFonts w:ascii="Palatino Linotype" w:eastAsiaTheme="majorEastAsia" w:hAnsi="Palatino Linotype" w:cstheme="majorBidi"/>
+          <w:b/>
+          <w:bCs/>
+          <w:sz w:val="28"/>
+          <w:szCs w:val="28"/>
+          <w:u w:val="single"/>
+        </w:rPr>
+        <w:t>2</w:t>
+      </w:r>
+      <w:r>
+        <w:rPr>
+          <w:rFonts w:ascii="Palatino Linotype" w:eastAsiaTheme="majorEastAsia" w:hAnsi="Palatino Linotype" w:cstheme="majorBidi"/>
+          <w:b/>
+          <w:bCs/>
+          <w:sz w:val="28"/>
+          <w:szCs w:val="28"/>
+          <w:u w:val="single"/>
+        </w:rPr>
+        <w:tab/>
+        <w:t>Class Diagram</w:t>
+      </w:r>
+    </w:p>
+    <w:p>
+      <w:pPr>
+        <w:jc w:val="both"/>
+        <w:rPr>
+          <w:rFonts w:ascii="Times New Roman" w:hAnsi="Times New Roman" w:cs="Times New Roman"/>
+          <w:sz w:val="24"/>
+          <w:szCs w:val="24"/>
+        </w:rPr>
+      </w:pPr>
+      <w:r>
+        <w:rPr>
+          <w:rFonts w:ascii="Times New Roman" w:hAnsi="Times New Roman" w:cs="Times New Roman"/>
+          <w:sz w:val="24"/>
+          <w:szCs w:val="24"/>
+        </w:rPr>
+        <w:t>immagine</w:t>
+      </w:r>
     </w:p>
     <w:sectPr>
-      <w:footerReference w:type="default" r:id="rId11"/>
+      <w:footerReference w:type="default" r:id="rId12"/>
       <w:pgSz w:w="11906" w:h="16838" w:code="9"/>
       <w:pgMar w:top="1418" w:right="1134" w:bottom="1134" w:left="1134" w:header="709" w:footer="709" w:gutter="0"/>
       <w:cols w:space="708"/>
@@ -5728,6 +6160,7 @@
   <w:style w:type="paragraph" w:default="1" w:styleId="Normale">
     <w:name w:val="Normal"/>
     <w:qFormat/>
+    <w:rsid w:val="00D80173"/>
   </w:style>
   <w:style w:type="paragraph" w:styleId="Titolo1">
     <w:name w:val="heading 1"/>
@@ -5775,6 +6208,7 @@
   <w:style w:type="character" w:default="1" w:styleId="Carpredefinitoparagrafo">
     <w:name w:val="Default Paragraph Font"/>
     <w:uiPriority w:val="1"/>
+    <w:semiHidden/>
     <w:unhideWhenUsed/>
   </w:style>
   <w:style w:type="table" w:default="1" w:styleId="Tabellanormale">

</xml_diff>

<commit_message>
aggiornamento progettazione logica e dizionari
</commit_message>
<xml_diff>
--- a/Documentazione/documentazione-progetto.docx
+++ b/Documentazione/documentazione-progetto.docx
@@ -3500,6 +3500,13 @@
                 <w:noProof/>
                 <w:webHidden/>
               </w:rPr>
+            </w:r>
+            <w:r>
+              <w:rPr>
+                <w:rFonts w:ascii="Times New Roman" w:hAnsi="Times New Roman" w:cs="Times New Roman"/>
+                <w:noProof/>
+                <w:webHidden/>
+              </w:rPr>
               <w:fldChar w:fldCharType="separate"/>
             </w:r>
             <w:r>
@@ -3593,6 +3600,13 @@
                 <w:noProof/>
                 <w:webHidden/>
               </w:rPr>
+            </w:r>
+            <w:r>
+              <w:rPr>
+                <w:rFonts w:ascii="Times New Roman" w:hAnsi="Times New Roman" w:cs="Times New Roman"/>
+                <w:noProof/>
+                <w:webHidden/>
+              </w:rPr>
               <w:fldChar w:fldCharType="separate"/>
             </w:r>
             <w:r>
@@ -3686,6 +3700,13 @@
                 <w:noProof/>
                 <w:webHidden/>
               </w:rPr>
+            </w:r>
+            <w:r>
+              <w:rPr>
+                <w:rFonts w:ascii="Times New Roman" w:hAnsi="Times New Roman" w:cs="Times New Roman"/>
+                <w:noProof/>
+                <w:webHidden/>
+              </w:rPr>
               <w:fldChar w:fldCharType="separate"/>
             </w:r>
             <w:r>
@@ -3779,6 +3800,13 @@
                 <w:noProof/>
                 <w:webHidden/>
               </w:rPr>
+            </w:r>
+            <w:r>
+              <w:rPr>
+                <w:rFonts w:ascii="Times New Roman" w:hAnsi="Times New Roman" w:cs="Times New Roman"/>
+                <w:noProof/>
+                <w:webHidden/>
+              </w:rPr>
               <w:fldChar w:fldCharType="separate"/>
             </w:r>
             <w:r>
@@ -3865,6 +3893,13 @@
                 <w:webHidden/>
               </w:rPr>
               <w:instrText xml:space="preserve"> PAGEREF _Toc91695506 \h </w:instrText>
+            </w:r>
+            <w:r>
+              <w:rPr>
+                <w:rFonts w:ascii="Times New Roman" w:hAnsi="Times New Roman" w:cs="Times New Roman"/>
+                <w:noProof/>
+                <w:webHidden/>
+              </w:rPr>
             </w:r>
             <w:r>
               <w:rPr>
@@ -10328,6 +10363,7 @@
       <w:tblPr>
         <w:tblStyle w:val="Tabellaelenco4-colore3"/>
         <w:tblW w:w="9998" w:type="dxa"/>
+        <w:jc w:val="center"/>
         <w:tblBorders>
           <w:top w:val="none" w:sz="0" w:space="0" w:color="auto"/>
           <w:left w:val="none" w:sz="0" w:space="0" w:color="auto"/>
@@ -10347,6 +10383,7 @@
         <w:trPr>
           <w:cnfStyle w:val="100000000000" w:firstRow="1" w:lastRow="0" w:firstColumn="0" w:lastColumn="0" w:oddVBand="0" w:evenVBand="0" w:oddHBand="0" w:evenHBand="0" w:firstRowFirstColumn="0" w:firstRowLastColumn="0" w:lastRowFirstColumn="0" w:lastRowLastColumn="0"/>
           <w:trHeight w:val="550"/>
+          <w:jc w:val="center"/>
         </w:trPr>
         <w:tc>
           <w:tcPr>
@@ -10456,7 +10493,8 @@
       <w:tr>
         <w:trPr>
           <w:cnfStyle w:val="000000100000" w:firstRow="0" w:lastRow="0" w:firstColumn="0" w:lastColumn="0" w:oddVBand="0" w:evenVBand="0" w:oddHBand="1" w:evenHBand="0" w:firstRowFirstColumn="0" w:firstRowLastColumn="0" w:lastRowFirstColumn="0" w:lastRowLastColumn="0"/>
-          <w:trHeight w:val="890"/>
+          <w:trHeight w:val="4252"/>
+          <w:jc w:val="center"/>
         </w:trPr>
         <w:tc>
           <w:tcPr>
@@ -10466,6 +10504,7 @@
           </w:tcPr>
           <w:p>
             <w:pPr>
+              <w:jc w:val="center"/>
               <w:rPr>
                 <w:rFonts w:ascii="Times New Roman" w:hAnsi="Times New Roman" w:cs="Times New Roman"/>
               </w:rPr>
@@ -10481,6 +10520,7 @@
         <w:tc>
           <w:tcPr>
             <w:tcW w:w="3216" w:type="dxa"/>
+            <w:vAlign w:val="center"/>
           </w:tcPr>
           <w:p>
             <w:pPr>
@@ -10493,7 +10533,7 @@
               <w:rPr>
                 <w:rFonts w:ascii="Times New Roman" w:hAnsi="Times New Roman" w:cs="Times New Roman"/>
               </w:rPr>
-              <w:t>descrizione</w:t>
+              <w:t>Descrittore di un generico proprietario di uno o più ristoranti</w:t>
             </w:r>
           </w:p>
         </w:tc>
@@ -10514,7 +10554,7 @@
                 <w:b/>
                 <w:bCs/>
               </w:rPr>
-              <w:t>Attributo</w:t>
+              <w:t>CodProprietario</w:t>
             </w:r>
             <w:r>
               <w:rPr>
@@ -10528,13 +10568,367 @@
                 <w:i/>
                 <w:iCs/>
               </w:rPr>
-              <w:t>tipo, &lt;opzionale&gt;</w:t>
-            </w:r>
-            <w:r>
-              <w:rPr>
-                <w:rFonts w:ascii="Times New Roman" w:hAnsi="Times New Roman" w:cs="Times New Roman"/>
-              </w:rPr>
-              <w:t>): descrizione</w:t>
+              <w:t>integer</w:t>
+            </w:r>
+            <w:r>
+              <w:rPr>
+                <w:rFonts w:ascii="Times New Roman" w:hAnsi="Times New Roman" w:cs="Times New Roman"/>
+              </w:rPr>
+              <w:t>):</w:t>
+            </w:r>
+            <w:r>
+              <w:rPr>
+                <w:rFonts w:ascii="Times New Roman" w:hAnsi="Times New Roman" w:cs="Times New Roman"/>
+                <w:i/>
+                <w:iCs/>
+              </w:rPr>
+              <w:t xml:space="preserve"> </w:t>
+            </w:r>
+            <w:r>
+              <w:rPr>
+                <w:rFonts w:ascii="Times New Roman" w:hAnsi="Times New Roman" w:cs="Times New Roman"/>
+              </w:rPr>
+              <w:t>chiave surrogata che serve ad identificare</w:t>
+            </w:r>
+            <w:r>
+              <w:rPr>
+                <w:rFonts w:ascii="Times New Roman" w:hAnsi="Times New Roman" w:cs="Times New Roman"/>
+              </w:rPr>
+              <w:t xml:space="preserve"> univocamente ciascuna istanza di</w:t>
+            </w:r>
+            <w:r>
+              <w:rPr>
+                <w:rFonts w:ascii="Times New Roman" w:hAnsi="Times New Roman" w:cs="Times New Roman"/>
+              </w:rPr>
+              <w:t xml:space="preserve"> Proprietario.</w:t>
+            </w:r>
+            <w:r>
+              <w:rPr>
+                <w:rFonts w:ascii="Times New Roman" w:hAnsi="Times New Roman" w:cs="Times New Roman"/>
+              </w:rPr>
+              <w:br/>
+            </w:r>
+          </w:p>
+          <w:p>
+            <w:pPr>
+              <w:cnfStyle w:val="000000100000" w:firstRow="0" w:lastRow="0" w:firstColumn="0" w:lastColumn="0" w:oddVBand="0" w:evenVBand="0" w:oddHBand="1" w:evenHBand="0" w:firstRowFirstColumn="0" w:firstRowLastColumn="0" w:lastRowFirstColumn="0" w:lastRowLastColumn="0"/>
+              <w:rPr>
+                <w:rFonts w:ascii="Times New Roman" w:hAnsi="Times New Roman" w:cs="Times New Roman"/>
+              </w:rPr>
+            </w:pPr>
+            <w:r>
+              <w:rPr>
+                <w:rFonts w:ascii="Times New Roman" w:hAnsi="Times New Roman" w:cs="Times New Roman"/>
+                <w:b/>
+                <w:bCs/>
+              </w:rPr>
+              <w:t xml:space="preserve">Username </w:t>
+            </w:r>
+            <w:r>
+              <w:rPr>
+                <w:rFonts w:ascii="Times New Roman" w:hAnsi="Times New Roman" w:cs="Times New Roman"/>
+              </w:rPr>
+              <w:t>(</w:t>
+            </w:r>
+            <w:r>
+              <w:rPr>
+                <w:rFonts w:ascii="Times New Roman" w:hAnsi="Times New Roman" w:cs="Times New Roman"/>
+                <w:i/>
+                <w:iCs/>
+              </w:rPr>
+              <w:t>string</w:t>
+            </w:r>
+            <w:r>
+              <w:rPr>
+                <w:rFonts w:ascii="Times New Roman" w:hAnsi="Times New Roman" w:cs="Times New Roman"/>
+              </w:rPr>
+              <w:t>):</w:t>
+            </w:r>
+            <w:r>
+              <w:rPr>
+                <w:rFonts w:ascii="Times New Roman" w:hAnsi="Times New Roman" w:cs="Times New Roman"/>
+              </w:rPr>
+              <w:t xml:space="preserve"> username associato ad un proprietario.</w:t>
+            </w:r>
+            <w:r>
+              <w:rPr>
+                <w:rFonts w:ascii="Times New Roman" w:hAnsi="Times New Roman" w:cs="Times New Roman"/>
+              </w:rPr>
+              <w:br/>
+            </w:r>
+          </w:p>
+          <w:p>
+            <w:pPr>
+              <w:cnfStyle w:val="000000100000" w:firstRow="0" w:lastRow="0" w:firstColumn="0" w:lastColumn="0" w:oddVBand="0" w:evenVBand="0" w:oddHBand="1" w:evenHBand="0" w:firstRowFirstColumn="0" w:firstRowLastColumn="0" w:lastRowFirstColumn="0" w:lastRowLastColumn="0"/>
+              <w:rPr>
+                <w:rFonts w:ascii="Times New Roman" w:hAnsi="Times New Roman" w:cs="Times New Roman"/>
+              </w:rPr>
+            </w:pPr>
+            <w:r>
+              <w:rPr>
+                <w:rFonts w:ascii="Times New Roman" w:hAnsi="Times New Roman" w:cs="Times New Roman"/>
+                <w:b/>
+                <w:bCs/>
+              </w:rPr>
+              <w:t>Password</w:t>
+            </w:r>
+            <w:r>
+              <w:rPr>
+                <w:rFonts w:ascii="Times New Roman" w:hAnsi="Times New Roman" w:cs="Times New Roman"/>
+                <w:b/>
+                <w:bCs/>
+              </w:rPr>
+              <w:t xml:space="preserve"> </w:t>
+            </w:r>
+            <w:r>
+              <w:rPr>
+                <w:rFonts w:ascii="Times New Roman" w:hAnsi="Times New Roman" w:cs="Times New Roman"/>
+              </w:rPr>
+              <w:t>(</w:t>
+            </w:r>
+            <w:r>
+              <w:rPr>
+                <w:rFonts w:ascii="Times New Roman" w:hAnsi="Times New Roman" w:cs="Times New Roman"/>
+                <w:i/>
+                <w:iCs/>
+              </w:rPr>
+              <w:t>string</w:t>
+            </w:r>
+            <w:r>
+              <w:rPr>
+                <w:rFonts w:ascii="Times New Roman" w:hAnsi="Times New Roman" w:cs="Times New Roman"/>
+              </w:rPr>
+              <w:t>):</w:t>
+            </w:r>
+            <w:r>
+              <w:rPr>
+                <w:rFonts w:ascii="Times New Roman" w:hAnsi="Times New Roman" w:cs="Times New Roman"/>
+              </w:rPr>
+              <w:t xml:space="preserve"> </w:t>
+            </w:r>
+            <w:r>
+              <w:rPr>
+                <w:rFonts w:ascii="Times New Roman" w:hAnsi="Times New Roman" w:cs="Times New Roman"/>
+              </w:rPr>
+              <w:t>password</w:t>
+            </w:r>
+            <w:r>
+              <w:rPr>
+                <w:rFonts w:ascii="Times New Roman" w:hAnsi="Times New Roman" w:cs="Times New Roman"/>
+              </w:rPr>
+              <w:t xml:space="preserve"> associat</w:t>
+            </w:r>
+            <w:r>
+              <w:rPr>
+                <w:rFonts w:ascii="Times New Roman" w:hAnsi="Times New Roman" w:cs="Times New Roman"/>
+              </w:rPr>
+              <w:t>a</w:t>
+            </w:r>
+            <w:r>
+              <w:rPr>
+                <w:rFonts w:ascii="Times New Roman" w:hAnsi="Times New Roman" w:cs="Times New Roman"/>
+              </w:rPr>
+              <w:t xml:space="preserve"> ad un proprietario.</w:t>
+            </w:r>
+            <w:r>
+              <w:rPr>
+                <w:rFonts w:ascii="Times New Roman" w:hAnsi="Times New Roman" w:cs="Times New Roman"/>
+              </w:rPr>
+              <w:br/>
+            </w:r>
+          </w:p>
+          <w:p>
+            <w:pPr>
+              <w:cnfStyle w:val="000000100000" w:firstRow="0" w:lastRow="0" w:firstColumn="0" w:lastColumn="0" w:oddVBand="0" w:evenVBand="0" w:oddHBand="1" w:evenHBand="0" w:firstRowFirstColumn="0" w:firstRowLastColumn="0" w:lastRowFirstColumn="0" w:lastRowLastColumn="0"/>
+              <w:rPr>
+                <w:rFonts w:ascii="Times New Roman" w:hAnsi="Times New Roman" w:cs="Times New Roman"/>
+              </w:rPr>
+            </w:pPr>
+            <w:r>
+              <w:rPr>
+                <w:rFonts w:ascii="Times New Roman" w:hAnsi="Times New Roman" w:cs="Times New Roman"/>
+                <w:b/>
+                <w:bCs/>
+              </w:rPr>
+              <w:t>Nome</w:t>
+            </w:r>
+            <w:r>
+              <w:rPr>
+                <w:rFonts w:ascii="Times New Roman" w:hAnsi="Times New Roman" w:cs="Times New Roman"/>
+                <w:b/>
+                <w:bCs/>
+              </w:rPr>
+              <w:t xml:space="preserve"> </w:t>
+            </w:r>
+            <w:r>
+              <w:rPr>
+                <w:rFonts w:ascii="Times New Roman" w:hAnsi="Times New Roman" w:cs="Times New Roman"/>
+              </w:rPr>
+              <w:t>(</w:t>
+            </w:r>
+            <w:r>
+              <w:rPr>
+                <w:rFonts w:ascii="Times New Roman" w:hAnsi="Times New Roman" w:cs="Times New Roman"/>
+                <w:i/>
+                <w:iCs/>
+              </w:rPr>
+              <w:t>string</w:t>
+            </w:r>
+            <w:r>
+              <w:rPr>
+                <w:rFonts w:ascii="Times New Roman" w:hAnsi="Times New Roman" w:cs="Times New Roman"/>
+              </w:rPr>
+              <w:t>):</w:t>
+            </w:r>
+            <w:r>
+              <w:rPr>
+                <w:rFonts w:ascii="Times New Roman" w:hAnsi="Times New Roman" w:cs="Times New Roman"/>
+              </w:rPr>
+              <w:t xml:space="preserve"> </w:t>
+            </w:r>
+            <w:r>
+              <w:rPr>
+                <w:rFonts w:ascii="Times New Roman" w:hAnsi="Times New Roman" w:cs="Times New Roman"/>
+              </w:rPr>
+              <w:t>nome di un proprietario.</w:t>
+            </w:r>
+            <w:r>
+              <w:rPr>
+                <w:rFonts w:ascii="Times New Roman" w:hAnsi="Times New Roman" w:cs="Times New Roman"/>
+              </w:rPr>
+              <w:br/>
+            </w:r>
+          </w:p>
+          <w:p>
+            <w:pPr>
+              <w:cnfStyle w:val="000000100000" w:firstRow="0" w:lastRow="0" w:firstColumn="0" w:lastColumn="0" w:oddVBand="0" w:evenVBand="0" w:oddHBand="1" w:evenHBand="0" w:firstRowFirstColumn="0" w:firstRowLastColumn="0" w:lastRowFirstColumn="0" w:lastRowLastColumn="0"/>
+              <w:rPr>
+                <w:rFonts w:ascii="Times New Roman" w:hAnsi="Times New Roman" w:cs="Times New Roman"/>
+              </w:rPr>
+            </w:pPr>
+            <w:r>
+              <w:rPr>
+                <w:rFonts w:ascii="Times New Roman" w:hAnsi="Times New Roman" w:cs="Times New Roman"/>
+                <w:b/>
+                <w:bCs/>
+              </w:rPr>
+              <w:t>Cognome</w:t>
+            </w:r>
+            <w:r>
+              <w:rPr>
+                <w:rFonts w:ascii="Times New Roman" w:hAnsi="Times New Roman" w:cs="Times New Roman"/>
+                <w:b/>
+                <w:bCs/>
+              </w:rPr>
+              <w:t xml:space="preserve"> </w:t>
+            </w:r>
+            <w:r>
+              <w:rPr>
+                <w:rFonts w:ascii="Times New Roman" w:hAnsi="Times New Roman" w:cs="Times New Roman"/>
+              </w:rPr>
+              <w:t>(</w:t>
+            </w:r>
+            <w:r>
+              <w:rPr>
+                <w:rFonts w:ascii="Times New Roman" w:hAnsi="Times New Roman" w:cs="Times New Roman"/>
+                <w:i/>
+                <w:iCs/>
+              </w:rPr>
+              <w:t>string</w:t>
+            </w:r>
+            <w:r>
+              <w:rPr>
+                <w:rFonts w:ascii="Times New Roman" w:hAnsi="Times New Roman" w:cs="Times New Roman"/>
+              </w:rPr>
+              <w:t>):</w:t>
+            </w:r>
+            <w:r>
+              <w:rPr>
+                <w:rFonts w:ascii="Times New Roman" w:hAnsi="Times New Roman" w:cs="Times New Roman"/>
+              </w:rPr>
+              <w:t xml:space="preserve"> </w:t>
+            </w:r>
+            <w:r>
+              <w:rPr>
+                <w:rFonts w:ascii="Times New Roman" w:hAnsi="Times New Roman" w:cs="Times New Roman"/>
+              </w:rPr>
+              <w:t>cognome di un proprietario.</w:t>
+            </w:r>
+            <w:r>
+              <w:rPr>
+                <w:rFonts w:ascii="Times New Roman" w:hAnsi="Times New Roman" w:cs="Times New Roman"/>
+              </w:rPr>
+              <w:br/>
+            </w:r>
+          </w:p>
+          <w:p>
+            <w:pPr>
+              <w:cnfStyle w:val="000000100000" w:firstRow="0" w:lastRow="0" w:firstColumn="0" w:lastColumn="0" w:oddVBand="0" w:evenVBand="0" w:oddHBand="1" w:evenHBand="0" w:firstRowFirstColumn="0" w:firstRowLastColumn="0" w:lastRowFirstColumn="0" w:lastRowLastColumn="0"/>
+              <w:rPr>
+                <w:rFonts w:ascii="Times New Roman" w:hAnsi="Times New Roman" w:cs="Times New Roman"/>
+              </w:rPr>
+            </w:pPr>
+            <w:r>
+              <w:rPr>
+                <w:rFonts w:ascii="Times New Roman" w:hAnsi="Times New Roman" w:cs="Times New Roman"/>
+                <w:b/>
+                <w:bCs/>
+              </w:rPr>
+              <w:t>Email</w:t>
+            </w:r>
+            <w:r>
+              <w:rPr>
+                <w:rFonts w:ascii="Times New Roman" w:hAnsi="Times New Roman" w:cs="Times New Roman"/>
+                <w:b/>
+                <w:bCs/>
+              </w:rPr>
+              <w:t xml:space="preserve"> </w:t>
+            </w:r>
+            <w:r>
+              <w:rPr>
+                <w:rFonts w:ascii="Times New Roman" w:hAnsi="Times New Roman" w:cs="Times New Roman"/>
+              </w:rPr>
+              <w:t>(</w:t>
+            </w:r>
+            <w:r>
+              <w:rPr>
+                <w:rFonts w:ascii="Times New Roman" w:hAnsi="Times New Roman" w:cs="Times New Roman"/>
+                <w:i/>
+                <w:iCs/>
+              </w:rPr>
+              <w:t>string</w:t>
+            </w:r>
+            <w:r>
+              <w:rPr>
+                <w:rFonts w:ascii="Times New Roman" w:hAnsi="Times New Roman" w:cs="Times New Roman"/>
+                <w:i/>
+                <w:iCs/>
+              </w:rPr>
+              <w:t>, opzionale</w:t>
+            </w:r>
+            <w:r>
+              <w:rPr>
+                <w:rFonts w:ascii="Times New Roman" w:hAnsi="Times New Roman" w:cs="Times New Roman"/>
+              </w:rPr>
+              <w:t>):</w:t>
+            </w:r>
+            <w:r>
+              <w:rPr>
+                <w:rFonts w:ascii="Times New Roman" w:hAnsi="Times New Roman" w:cs="Times New Roman"/>
+              </w:rPr>
+              <w:t xml:space="preserve"> </w:t>
+            </w:r>
+            <w:r>
+              <w:rPr>
+                <w:rFonts w:ascii="Times New Roman" w:hAnsi="Times New Roman" w:cs="Times New Roman"/>
+              </w:rPr>
+              <w:t>email associata</w:t>
+            </w:r>
+            <w:r>
+              <w:rPr>
+                <w:rFonts w:ascii="Times New Roman" w:hAnsi="Times New Roman" w:cs="Times New Roman"/>
+              </w:rPr>
+              <w:t xml:space="preserve"> ad un proprietario.</w:t>
             </w:r>
           </w:p>
         </w:tc>
@@ -10542,6 +10936,7 @@
       <w:tr>
         <w:trPr>
           <w:trHeight w:val="890"/>
+          <w:jc w:val="center"/>
         </w:trPr>
         <w:tc>
           <w:tcPr>
@@ -10551,6 +10946,7 @@
           </w:tcPr>
           <w:p>
             <w:pPr>
+              <w:jc w:val="center"/>
               <w:rPr>
                 <w:rFonts w:ascii="Times New Roman" w:hAnsi="Times New Roman" w:cs="Times New Roman"/>
               </w:rPr>
@@ -10587,6 +10983,96 @@
                 <w:rFonts w:ascii="Times New Roman" w:hAnsi="Times New Roman" w:cs="Times New Roman"/>
               </w:rPr>
             </w:pPr>
+            <w:r>
+              <w:rPr>
+                <w:rFonts w:ascii="Times New Roman" w:hAnsi="Times New Roman" w:cs="Times New Roman"/>
+              </w:rPr>
+              <w:t>CodManager</w:t>
+            </w:r>
+          </w:p>
+          <w:p>
+            <w:pPr>
+              <w:cnfStyle w:val="000000000000" w:firstRow="0" w:lastRow="0" w:firstColumn="0" w:lastColumn="0" w:oddVBand="0" w:evenVBand="0" w:oddHBand="0" w:evenHBand="0" w:firstRowFirstColumn="0" w:firstRowLastColumn="0" w:lastRowFirstColumn="0" w:lastRowLastColumn="0"/>
+              <w:rPr>
+                <w:rFonts w:ascii="Times New Roman" w:hAnsi="Times New Roman" w:cs="Times New Roman"/>
+              </w:rPr>
+            </w:pPr>
+            <w:r>
+              <w:rPr>
+                <w:rFonts w:ascii="Times New Roman" w:hAnsi="Times New Roman" w:cs="Times New Roman"/>
+              </w:rPr>
+              <w:t>Username</w:t>
+            </w:r>
+          </w:p>
+          <w:p>
+            <w:pPr>
+              <w:cnfStyle w:val="000000000000" w:firstRow="0" w:lastRow="0" w:firstColumn="0" w:lastColumn="0" w:oddVBand="0" w:evenVBand="0" w:oddHBand="0" w:evenHBand="0" w:firstRowFirstColumn="0" w:firstRowLastColumn="0" w:lastRowFirstColumn="0" w:lastRowLastColumn="0"/>
+              <w:rPr>
+                <w:rFonts w:ascii="Times New Roman" w:hAnsi="Times New Roman" w:cs="Times New Roman"/>
+              </w:rPr>
+            </w:pPr>
+            <w:r>
+              <w:rPr>
+                <w:rFonts w:ascii="Times New Roman" w:hAnsi="Times New Roman" w:cs="Times New Roman"/>
+              </w:rPr>
+              <w:t>Password</w:t>
+            </w:r>
+          </w:p>
+          <w:p>
+            <w:pPr>
+              <w:cnfStyle w:val="000000000000" w:firstRow="0" w:lastRow="0" w:firstColumn="0" w:lastColumn="0" w:oddVBand="0" w:evenVBand="0" w:oddHBand="0" w:evenHBand="0" w:firstRowFirstColumn="0" w:firstRowLastColumn="0" w:lastRowFirstColumn="0" w:lastRowLastColumn="0"/>
+              <w:rPr>
+                <w:rFonts w:ascii="Times New Roman" w:hAnsi="Times New Roman" w:cs="Times New Roman"/>
+              </w:rPr>
+            </w:pPr>
+            <w:r>
+              <w:rPr>
+                <w:rFonts w:ascii="Times New Roman" w:hAnsi="Times New Roman" w:cs="Times New Roman"/>
+              </w:rPr>
+              <w:t>Nome</w:t>
+            </w:r>
+          </w:p>
+          <w:p>
+            <w:pPr>
+              <w:cnfStyle w:val="000000000000" w:firstRow="0" w:lastRow="0" w:firstColumn="0" w:lastColumn="0" w:oddVBand="0" w:evenVBand="0" w:oddHBand="0" w:evenHBand="0" w:firstRowFirstColumn="0" w:firstRowLastColumn="0" w:lastRowFirstColumn="0" w:lastRowLastColumn="0"/>
+              <w:rPr>
+                <w:rFonts w:ascii="Times New Roman" w:hAnsi="Times New Roman" w:cs="Times New Roman"/>
+              </w:rPr>
+            </w:pPr>
+            <w:r>
+              <w:rPr>
+                <w:rFonts w:ascii="Times New Roman" w:hAnsi="Times New Roman" w:cs="Times New Roman"/>
+              </w:rPr>
+              <w:t>Cognome</w:t>
+            </w:r>
+          </w:p>
+          <w:p>
+            <w:pPr>
+              <w:cnfStyle w:val="000000000000" w:firstRow="0" w:lastRow="0" w:firstColumn="0" w:lastColumn="0" w:oddVBand="0" w:evenVBand="0" w:oddHBand="0" w:evenHBand="0" w:firstRowFirstColumn="0" w:firstRowLastColumn="0" w:lastRowFirstColumn="0" w:lastRowLastColumn="0"/>
+              <w:rPr>
+                <w:rFonts w:ascii="Times New Roman" w:hAnsi="Times New Roman" w:cs="Times New Roman"/>
+              </w:rPr>
+            </w:pPr>
+            <w:r>
+              <w:rPr>
+                <w:rFonts w:ascii="Times New Roman" w:hAnsi="Times New Roman" w:cs="Times New Roman"/>
+              </w:rPr>
+              <w:t>Email</w:t>
+            </w:r>
+          </w:p>
+          <w:p>
+            <w:pPr>
+              <w:cnfStyle w:val="000000000000" w:firstRow="0" w:lastRow="0" w:firstColumn="0" w:lastColumn="0" w:oddVBand="0" w:evenVBand="0" w:oddHBand="0" w:evenHBand="0" w:firstRowFirstColumn="0" w:firstRowLastColumn="0" w:lastRowFirstColumn="0" w:lastRowLastColumn="0"/>
+              <w:rPr>
+                <w:rFonts w:ascii="Times New Roman" w:hAnsi="Times New Roman" w:cs="Times New Roman"/>
+              </w:rPr>
+            </w:pPr>
+            <w:r>
+              <w:rPr>
+                <w:rFonts w:ascii="Times New Roman" w:hAnsi="Times New Roman" w:cs="Times New Roman"/>
+              </w:rPr>
+              <w:t>Telefono</w:t>
+            </w:r>
           </w:p>
         </w:tc>
       </w:tr>
@@ -10594,6 +11080,7 @@
         <w:trPr>
           <w:cnfStyle w:val="000000100000" w:firstRow="0" w:lastRow="0" w:firstColumn="0" w:lastColumn="0" w:oddVBand="0" w:evenVBand="0" w:oddHBand="1" w:evenHBand="0" w:firstRowFirstColumn="0" w:firstRowLastColumn="0" w:lastRowFirstColumn="0" w:lastRowLastColumn="0"/>
           <w:trHeight w:val="890"/>
+          <w:jc w:val="center"/>
         </w:trPr>
         <w:tc>
           <w:tcPr>
@@ -10603,6 +11090,7 @@
           </w:tcPr>
           <w:p>
             <w:pPr>
+              <w:jc w:val="center"/>
               <w:rPr>
                 <w:rFonts w:ascii="Times New Roman" w:hAnsi="Times New Roman" w:cs="Times New Roman"/>
               </w:rPr>
@@ -10639,12 +11127,131 @@
                 <w:rFonts w:ascii="Times New Roman" w:hAnsi="Times New Roman" w:cs="Times New Roman"/>
               </w:rPr>
             </w:pPr>
+            <w:r>
+              <w:rPr>
+                <w:rFonts w:ascii="Times New Roman" w:hAnsi="Times New Roman" w:cs="Times New Roman"/>
+              </w:rPr>
+              <w:t>CodRistorante</w:t>
+            </w:r>
+          </w:p>
+          <w:p>
+            <w:pPr>
+              <w:cnfStyle w:val="000000100000" w:firstRow="0" w:lastRow="0" w:firstColumn="0" w:lastColumn="0" w:oddVBand="0" w:evenVBand="0" w:oddHBand="1" w:evenHBand="0" w:firstRowFirstColumn="0" w:firstRowLastColumn="0" w:lastRowFirstColumn="0" w:lastRowLastColumn="0"/>
+              <w:rPr>
+                <w:rFonts w:ascii="Times New Roman" w:hAnsi="Times New Roman" w:cs="Times New Roman"/>
+              </w:rPr>
+            </w:pPr>
+            <w:r>
+              <w:rPr>
+                <w:rFonts w:ascii="Times New Roman" w:hAnsi="Times New Roman" w:cs="Times New Roman"/>
+              </w:rPr>
+              <w:t>Denominazione</w:t>
+            </w:r>
+          </w:p>
+          <w:p>
+            <w:pPr>
+              <w:cnfStyle w:val="000000100000" w:firstRow="0" w:lastRow="0" w:firstColumn="0" w:lastColumn="0" w:oddVBand="0" w:evenVBand="0" w:oddHBand="1" w:evenHBand="0" w:firstRowFirstColumn="0" w:firstRowLastColumn="0" w:lastRowFirstColumn="0" w:lastRowLastColumn="0"/>
+              <w:rPr>
+                <w:rFonts w:ascii="Times New Roman" w:hAnsi="Times New Roman" w:cs="Times New Roman"/>
+              </w:rPr>
+            </w:pPr>
+            <w:r>
+              <w:rPr>
+                <w:rFonts w:ascii="Times New Roman" w:hAnsi="Times New Roman" w:cs="Times New Roman"/>
+              </w:rPr>
+              <w:t>Indirizzo</w:t>
+            </w:r>
+          </w:p>
+          <w:p>
+            <w:pPr>
+              <w:cnfStyle w:val="000000100000" w:firstRow="0" w:lastRow="0" w:firstColumn="0" w:lastColumn="0" w:oddVBand="0" w:evenVBand="0" w:oddHBand="1" w:evenHBand="0" w:firstRowFirstColumn="0" w:firstRowLastColumn="0" w:lastRowFirstColumn="0" w:lastRowLastColumn="0"/>
+              <w:rPr>
+                <w:rFonts w:ascii="Times New Roman" w:hAnsi="Times New Roman" w:cs="Times New Roman"/>
+              </w:rPr>
+            </w:pPr>
+            <w:r>
+              <w:rPr>
+                <w:rFonts w:ascii="Times New Roman" w:hAnsi="Times New Roman" w:cs="Times New Roman"/>
+              </w:rPr>
+              <w:t>Telefono</w:t>
+            </w:r>
+          </w:p>
+          <w:p>
+            <w:pPr>
+              <w:cnfStyle w:val="000000100000" w:firstRow="0" w:lastRow="0" w:firstColumn="0" w:lastColumn="0" w:oddVBand="0" w:evenVBand="0" w:oddHBand="1" w:evenHBand="0" w:firstRowFirstColumn="0" w:firstRowLastColumn="0" w:lastRowFirstColumn="0" w:lastRowLastColumn="0"/>
+              <w:rPr>
+                <w:rFonts w:ascii="Times New Roman" w:hAnsi="Times New Roman" w:cs="Times New Roman"/>
+              </w:rPr>
+            </w:pPr>
+            <w:r>
+              <w:rPr>
+                <w:rFonts w:ascii="Times New Roman" w:hAnsi="Times New Roman" w:cs="Times New Roman"/>
+              </w:rPr>
+              <w:t>Citta</w:t>
+            </w:r>
+          </w:p>
+          <w:p>
+            <w:pPr>
+              <w:cnfStyle w:val="000000100000" w:firstRow="0" w:lastRow="0" w:firstColumn="0" w:lastColumn="0" w:oddVBand="0" w:evenVBand="0" w:oddHBand="1" w:evenHBand="0" w:firstRowFirstColumn="0" w:firstRowLastColumn="0" w:lastRowFirstColumn="0" w:lastRowLastColumn="0"/>
+              <w:rPr>
+                <w:rFonts w:ascii="Times New Roman" w:hAnsi="Times New Roman" w:cs="Times New Roman"/>
+              </w:rPr>
+            </w:pPr>
+            <w:r>
+              <w:rPr>
+                <w:rFonts w:ascii="Times New Roman" w:hAnsi="Times New Roman" w:cs="Times New Roman"/>
+              </w:rPr>
+              <w:t>Prov</w:t>
+            </w:r>
+          </w:p>
+          <w:p>
+            <w:pPr>
+              <w:cnfStyle w:val="000000100000" w:firstRow="0" w:lastRow="0" w:firstColumn="0" w:lastColumn="0" w:oddVBand="0" w:evenVBand="0" w:oddHBand="1" w:evenHBand="0" w:firstRowFirstColumn="0" w:firstRowLastColumn="0" w:lastRowFirstColumn="0" w:lastRowLastColumn="0"/>
+              <w:rPr>
+                <w:rFonts w:ascii="Times New Roman" w:hAnsi="Times New Roman" w:cs="Times New Roman"/>
+              </w:rPr>
+            </w:pPr>
+            <w:r>
+              <w:rPr>
+                <w:rFonts w:ascii="Times New Roman" w:hAnsi="Times New Roman" w:cs="Times New Roman"/>
+              </w:rPr>
+              <w:t>Cap</w:t>
+            </w:r>
+          </w:p>
+          <w:p>
+            <w:pPr>
+              <w:cnfStyle w:val="000000100000" w:firstRow="0" w:lastRow="0" w:firstColumn="0" w:lastColumn="0" w:oddVBand="0" w:evenVBand="0" w:oddHBand="1" w:evenHBand="0" w:firstRowFirstColumn="0" w:firstRowLastColumn="0" w:lastRowFirstColumn="0" w:lastRowLastColumn="0"/>
+              <w:rPr>
+                <w:rFonts w:ascii="Times New Roman" w:hAnsi="Times New Roman" w:cs="Times New Roman"/>
+              </w:rPr>
+            </w:pPr>
+            <w:r>
+              <w:rPr>
+                <w:rFonts w:ascii="Times New Roman" w:hAnsi="Times New Roman" w:cs="Times New Roman"/>
+              </w:rPr>
+              <w:t>Email</w:t>
+            </w:r>
+          </w:p>
+          <w:p>
+            <w:pPr>
+              <w:cnfStyle w:val="000000100000" w:firstRow="0" w:lastRow="0" w:firstColumn="0" w:lastColumn="0" w:oddVBand="0" w:evenVBand="0" w:oddHBand="1" w:evenHBand="0" w:firstRowFirstColumn="0" w:firstRowLastColumn="0" w:lastRowFirstColumn="0" w:lastRowLastColumn="0"/>
+              <w:rPr>
+                <w:rFonts w:ascii="Times New Roman" w:hAnsi="Times New Roman" w:cs="Times New Roman"/>
+              </w:rPr>
+            </w:pPr>
+            <w:r>
+              <w:rPr>
+                <w:rFonts w:ascii="Times New Roman" w:hAnsi="Times New Roman" w:cs="Times New Roman"/>
+              </w:rPr>
+              <w:t>SitoWeb</w:t>
+            </w:r>
           </w:p>
         </w:tc>
       </w:tr>
       <w:tr>
         <w:trPr>
           <w:trHeight w:val="890"/>
+          <w:jc w:val="center"/>
         </w:trPr>
         <w:tc>
           <w:tcPr>
@@ -10654,6 +11261,7 @@
           </w:tcPr>
           <w:p>
             <w:pPr>
+              <w:jc w:val="center"/>
               <w:rPr>
                 <w:rFonts w:ascii="Times New Roman" w:hAnsi="Times New Roman" w:cs="Times New Roman"/>
               </w:rPr>
@@ -10690,6 +11298,68 @@
                 <w:rFonts w:ascii="Times New Roman" w:hAnsi="Times New Roman" w:cs="Times New Roman"/>
               </w:rPr>
             </w:pPr>
+            <w:r>
+              <w:rPr>
+                <w:rFonts w:ascii="Times New Roman" w:hAnsi="Times New Roman" w:cs="Times New Roman"/>
+              </w:rPr>
+              <w:t>CodSala</w:t>
+            </w:r>
+          </w:p>
+          <w:p>
+            <w:pPr>
+              <w:cnfStyle w:val="000000000000" w:firstRow="0" w:lastRow="0" w:firstColumn="0" w:lastColumn="0" w:oddVBand="0" w:evenVBand="0" w:oddHBand="0" w:evenHBand="0" w:firstRowFirstColumn="0" w:firstRowLastColumn="0" w:lastRowFirstColumn="0" w:lastRowLastColumn="0"/>
+              <w:rPr>
+                <w:rFonts w:ascii="Times New Roman" w:hAnsi="Times New Roman" w:cs="Times New Roman"/>
+              </w:rPr>
+            </w:pPr>
+            <w:r>
+              <w:rPr>
+                <w:rFonts w:ascii="Times New Roman" w:hAnsi="Times New Roman" w:cs="Times New Roman"/>
+              </w:rPr>
+              <w:t>Denominazione</w:t>
+            </w:r>
+          </w:p>
+          <w:p>
+            <w:pPr>
+              <w:cnfStyle w:val="000000000000" w:firstRow="0" w:lastRow="0" w:firstColumn="0" w:lastColumn="0" w:oddVBand="0" w:evenVBand="0" w:oddHBand="0" w:evenHBand="0" w:firstRowFirstColumn="0" w:firstRowLastColumn="0" w:lastRowFirstColumn="0" w:lastRowLastColumn="0"/>
+              <w:rPr>
+                <w:rFonts w:ascii="Times New Roman" w:hAnsi="Times New Roman" w:cs="Times New Roman"/>
+              </w:rPr>
+            </w:pPr>
+            <w:r>
+              <w:rPr>
+                <w:rFonts w:ascii="Times New Roman" w:hAnsi="Times New Roman" w:cs="Times New Roman"/>
+              </w:rPr>
+              <w:t>CapienzaAvventori</w:t>
+            </w:r>
+          </w:p>
+          <w:p>
+            <w:pPr>
+              <w:cnfStyle w:val="000000000000" w:firstRow="0" w:lastRow="0" w:firstColumn="0" w:lastColumn="0" w:oddVBand="0" w:evenVBand="0" w:oddHBand="0" w:evenHBand="0" w:firstRowFirstColumn="0" w:firstRowLastColumn="0" w:lastRowFirstColumn="0" w:lastRowLastColumn="0"/>
+              <w:rPr>
+                <w:rFonts w:ascii="Times New Roman" w:hAnsi="Times New Roman" w:cs="Times New Roman"/>
+              </w:rPr>
+            </w:pPr>
+            <w:r>
+              <w:rPr>
+                <w:rFonts w:ascii="Times New Roman" w:hAnsi="Times New Roman" w:cs="Times New Roman"/>
+              </w:rPr>
+              <w:t>DimensioneMq</w:t>
+            </w:r>
+          </w:p>
+          <w:p>
+            <w:pPr>
+              <w:cnfStyle w:val="000000000000" w:firstRow="0" w:lastRow="0" w:firstColumn="0" w:lastColumn="0" w:oddVBand="0" w:evenVBand="0" w:oddHBand="0" w:evenHBand="0" w:firstRowFirstColumn="0" w:firstRowLastColumn="0" w:lastRowFirstColumn="0" w:lastRowLastColumn="0"/>
+              <w:rPr>
+                <w:rFonts w:ascii="Times New Roman" w:hAnsi="Times New Roman" w:cs="Times New Roman"/>
+              </w:rPr>
+            </w:pPr>
+            <w:r>
+              <w:rPr>
+                <w:rFonts w:ascii="Times New Roman" w:hAnsi="Times New Roman" w:cs="Times New Roman"/>
+              </w:rPr>
+              <w:t>TipoSala</w:t>
+            </w:r>
           </w:p>
         </w:tc>
       </w:tr>
@@ -10697,6 +11367,7 @@
         <w:trPr>
           <w:cnfStyle w:val="000000100000" w:firstRow="0" w:lastRow="0" w:firstColumn="0" w:lastColumn="0" w:oddVBand="0" w:evenVBand="0" w:oddHBand="1" w:evenHBand="0" w:firstRowFirstColumn="0" w:firstRowLastColumn="0" w:lastRowFirstColumn="0" w:lastRowLastColumn="0"/>
           <w:trHeight w:val="890"/>
+          <w:jc w:val="center"/>
         </w:trPr>
         <w:tc>
           <w:tcPr>
@@ -10706,6 +11377,7 @@
           </w:tcPr>
           <w:p>
             <w:pPr>
+              <w:jc w:val="center"/>
               <w:rPr>
                 <w:rFonts w:ascii="Times New Roman" w:hAnsi="Times New Roman" w:cs="Times New Roman"/>
               </w:rPr>
@@ -10742,12 +11414,33 @@
                 <w:rFonts w:ascii="Times New Roman" w:hAnsi="Times New Roman" w:cs="Times New Roman"/>
               </w:rPr>
             </w:pPr>
+            <w:r>
+              <w:rPr>
+                <w:rFonts w:ascii="Times New Roman" w:hAnsi="Times New Roman" w:cs="Times New Roman"/>
+              </w:rPr>
+              <w:t>CodTavolo</w:t>
+            </w:r>
+          </w:p>
+          <w:p>
+            <w:pPr>
+              <w:cnfStyle w:val="000000100000" w:firstRow="0" w:lastRow="0" w:firstColumn="0" w:lastColumn="0" w:oddVBand="0" w:evenVBand="0" w:oddHBand="1" w:evenHBand="0" w:firstRowFirstColumn="0" w:firstRowLastColumn="0" w:lastRowFirstColumn="0" w:lastRowLastColumn="0"/>
+              <w:rPr>
+                <w:rFonts w:ascii="Times New Roman" w:hAnsi="Times New Roman" w:cs="Times New Roman"/>
+              </w:rPr>
+            </w:pPr>
+            <w:r>
+              <w:rPr>
+                <w:rFonts w:ascii="Times New Roman" w:hAnsi="Times New Roman" w:cs="Times New Roman"/>
+              </w:rPr>
+              <w:t>Maxavventori</w:t>
+            </w:r>
           </w:p>
         </w:tc>
       </w:tr>
       <w:tr>
         <w:trPr>
           <w:trHeight w:val="890"/>
+          <w:jc w:val="center"/>
         </w:trPr>
         <w:tc>
           <w:tcPr>
@@ -10757,6 +11450,7 @@
           </w:tcPr>
           <w:p>
             <w:pPr>
+              <w:jc w:val="center"/>
               <w:rPr>
                 <w:rFonts w:ascii="Times New Roman" w:hAnsi="Times New Roman" w:cs="Times New Roman"/>
               </w:rPr>
@@ -10793,6 +11487,54 @@
                 <w:rFonts w:ascii="Times New Roman" w:hAnsi="Times New Roman" w:cs="Times New Roman"/>
               </w:rPr>
             </w:pPr>
+            <w:r>
+              <w:rPr>
+                <w:rFonts w:ascii="Times New Roman" w:hAnsi="Times New Roman" w:cs="Times New Roman"/>
+              </w:rPr>
+              <w:t>CodTavolata</w:t>
+            </w:r>
+          </w:p>
+          <w:p>
+            <w:pPr>
+              <w:cnfStyle w:val="000000000000" w:firstRow="0" w:lastRow="0" w:firstColumn="0" w:lastColumn="0" w:oddVBand="0" w:evenVBand="0" w:oddHBand="0" w:evenHBand="0" w:firstRowFirstColumn="0" w:firstRowLastColumn="0" w:lastRowFirstColumn="0" w:lastRowLastColumn="0"/>
+              <w:rPr>
+                <w:rFonts w:ascii="Times New Roman" w:hAnsi="Times New Roman" w:cs="Times New Roman"/>
+              </w:rPr>
+            </w:pPr>
+            <w:r>
+              <w:rPr>
+                <w:rFonts w:ascii="Times New Roman" w:hAnsi="Times New Roman" w:cs="Times New Roman"/>
+              </w:rPr>
+              <w:t>DataArrivo</w:t>
+            </w:r>
+          </w:p>
+          <w:p>
+            <w:pPr>
+              <w:cnfStyle w:val="000000000000" w:firstRow="0" w:lastRow="0" w:firstColumn="0" w:lastColumn="0" w:oddVBand="0" w:evenVBand="0" w:oddHBand="0" w:evenHBand="0" w:firstRowFirstColumn="0" w:firstRowLastColumn="0" w:lastRowFirstColumn="0" w:lastRowLastColumn="0"/>
+              <w:rPr>
+                <w:rFonts w:ascii="Times New Roman" w:hAnsi="Times New Roman" w:cs="Times New Roman"/>
+              </w:rPr>
+            </w:pPr>
+            <w:r>
+              <w:rPr>
+                <w:rFonts w:ascii="Times New Roman" w:hAnsi="Times New Roman" w:cs="Times New Roman"/>
+              </w:rPr>
+              <w:t>OraArrivo</w:t>
+            </w:r>
+          </w:p>
+          <w:p>
+            <w:pPr>
+              <w:cnfStyle w:val="000000000000" w:firstRow="0" w:lastRow="0" w:firstColumn="0" w:lastColumn="0" w:oddVBand="0" w:evenVBand="0" w:oddHBand="0" w:evenHBand="0" w:firstRowFirstColumn="0" w:firstRowLastColumn="0" w:lastRowFirstColumn="0" w:lastRowLastColumn="0"/>
+              <w:rPr>
+                <w:rFonts w:ascii="Times New Roman" w:hAnsi="Times New Roman" w:cs="Times New Roman"/>
+              </w:rPr>
+            </w:pPr>
+            <w:r>
+              <w:rPr>
+                <w:rFonts w:ascii="Times New Roman" w:hAnsi="Times New Roman" w:cs="Times New Roman"/>
+              </w:rPr>
+              <w:t>OraUscita</w:t>
+            </w:r>
           </w:p>
         </w:tc>
       </w:tr>
@@ -10800,6 +11542,7 @@
         <w:trPr>
           <w:cnfStyle w:val="000000100000" w:firstRow="0" w:lastRow="0" w:firstColumn="0" w:lastColumn="0" w:oddVBand="0" w:evenVBand="0" w:oddHBand="1" w:evenHBand="0" w:firstRowFirstColumn="0" w:firstRowLastColumn="0" w:lastRowFirstColumn="0" w:lastRowLastColumn="0"/>
           <w:trHeight w:val="890"/>
+          <w:jc w:val="center"/>
         </w:trPr>
         <w:tc>
           <w:tcPr>
@@ -10809,14 +11552,16 @@
           </w:tcPr>
           <w:p>
             <w:pPr>
-              <w:rPr>
-                <w:rFonts w:ascii="Times New Roman" w:hAnsi="Times New Roman" w:cs="Times New Roman"/>
-              </w:rPr>
-            </w:pPr>
-            <w:r>
-              <w:rPr>
-                <w:rFonts w:ascii="Times New Roman" w:hAnsi="Times New Roman" w:cs="Times New Roman"/>
-              </w:rPr>
+              <w:jc w:val="center"/>
+              <w:rPr>
+                <w:rFonts w:ascii="Times New Roman" w:hAnsi="Times New Roman" w:cs="Times New Roman"/>
+              </w:rPr>
+            </w:pPr>
+            <w:r>
+              <w:rPr>
+                <w:rFonts w:ascii="Times New Roman" w:hAnsi="Times New Roman" w:cs="Times New Roman"/>
+              </w:rPr>
+              <w:lastRenderedPageBreak/>
               <w:t>Avventore</w:t>
             </w:r>
           </w:p>
@@ -10845,12 +11590,187 @@
                 <w:rFonts w:ascii="Times New Roman" w:hAnsi="Times New Roman" w:cs="Times New Roman"/>
               </w:rPr>
             </w:pPr>
+            <w:r>
+              <w:rPr>
+                <w:rFonts w:ascii="Times New Roman" w:hAnsi="Times New Roman" w:cs="Times New Roman"/>
+              </w:rPr>
+              <w:t>NumCid</w:t>
+            </w:r>
+          </w:p>
+          <w:p>
+            <w:pPr>
+              <w:cnfStyle w:val="000000100000" w:firstRow="0" w:lastRow="0" w:firstColumn="0" w:lastColumn="0" w:oddVBand="0" w:evenVBand="0" w:oddHBand="1" w:evenHBand="0" w:firstRowFirstColumn="0" w:firstRowLastColumn="0" w:lastRowFirstColumn="0" w:lastRowLastColumn="0"/>
+              <w:rPr>
+                <w:rFonts w:ascii="Times New Roman" w:hAnsi="Times New Roman" w:cs="Times New Roman"/>
+              </w:rPr>
+            </w:pPr>
+            <w:r>
+              <w:rPr>
+                <w:rFonts w:ascii="Times New Roman" w:hAnsi="Times New Roman" w:cs="Times New Roman"/>
+              </w:rPr>
+              <w:t>Nome</w:t>
+            </w:r>
+          </w:p>
+          <w:p>
+            <w:pPr>
+              <w:cnfStyle w:val="000000100000" w:firstRow="0" w:lastRow="0" w:firstColumn="0" w:lastColumn="0" w:oddVBand="0" w:evenVBand="0" w:oddHBand="1" w:evenHBand="0" w:firstRowFirstColumn="0" w:firstRowLastColumn="0" w:lastRowFirstColumn="0" w:lastRowLastColumn="0"/>
+              <w:rPr>
+                <w:rFonts w:ascii="Times New Roman" w:hAnsi="Times New Roman" w:cs="Times New Roman"/>
+              </w:rPr>
+            </w:pPr>
+            <w:r>
+              <w:rPr>
+                <w:rFonts w:ascii="Times New Roman" w:hAnsi="Times New Roman" w:cs="Times New Roman"/>
+              </w:rPr>
+              <w:t>Cognome</w:t>
+            </w:r>
+          </w:p>
+          <w:p>
+            <w:pPr>
+              <w:cnfStyle w:val="000000100000" w:firstRow="0" w:lastRow="0" w:firstColumn="0" w:lastColumn="0" w:oddVBand="0" w:evenVBand="0" w:oddHBand="1" w:evenHBand="0" w:firstRowFirstColumn="0" w:firstRowLastColumn="0" w:lastRowFirstColumn="0" w:lastRowLastColumn="0"/>
+              <w:rPr>
+                <w:rFonts w:ascii="Times New Roman" w:hAnsi="Times New Roman" w:cs="Times New Roman"/>
+              </w:rPr>
+            </w:pPr>
+            <w:r>
+              <w:rPr>
+                <w:rFonts w:ascii="Times New Roman" w:hAnsi="Times New Roman" w:cs="Times New Roman"/>
+              </w:rPr>
+              <w:t>DataN</w:t>
+            </w:r>
+          </w:p>
+          <w:p>
+            <w:pPr>
+              <w:cnfStyle w:val="000000100000" w:firstRow="0" w:lastRow="0" w:firstColumn="0" w:lastColumn="0" w:oddVBand="0" w:evenVBand="0" w:oddHBand="1" w:evenHBand="0" w:firstRowFirstColumn="0" w:firstRowLastColumn="0" w:lastRowFirstColumn="0" w:lastRowLastColumn="0"/>
+              <w:rPr>
+                <w:rFonts w:ascii="Times New Roman" w:hAnsi="Times New Roman" w:cs="Times New Roman"/>
+              </w:rPr>
+            </w:pPr>
+            <w:r>
+              <w:rPr>
+                <w:rFonts w:ascii="Times New Roman" w:hAnsi="Times New Roman" w:cs="Times New Roman"/>
+              </w:rPr>
+              <w:t>Sesso</w:t>
+            </w:r>
+          </w:p>
+          <w:p>
+            <w:pPr>
+              <w:cnfStyle w:val="000000100000" w:firstRow="0" w:lastRow="0" w:firstColumn="0" w:lastColumn="0" w:oddVBand="0" w:evenVBand="0" w:oddHBand="1" w:evenHBand="0" w:firstRowFirstColumn="0" w:firstRowLastColumn="0" w:lastRowFirstColumn="0" w:lastRowLastColumn="0"/>
+              <w:rPr>
+                <w:rFonts w:ascii="Times New Roman" w:hAnsi="Times New Roman" w:cs="Times New Roman"/>
+              </w:rPr>
+            </w:pPr>
+            <w:r>
+              <w:rPr>
+                <w:rFonts w:ascii="Times New Roman" w:hAnsi="Times New Roman" w:cs="Times New Roman"/>
+              </w:rPr>
+              <w:t>CittaN</w:t>
+            </w:r>
+          </w:p>
+          <w:p>
+            <w:pPr>
+              <w:cnfStyle w:val="000000100000" w:firstRow="0" w:lastRow="0" w:firstColumn="0" w:lastColumn="0" w:oddVBand="0" w:evenVBand="0" w:oddHBand="1" w:evenHBand="0" w:firstRowFirstColumn="0" w:firstRowLastColumn="0" w:lastRowFirstColumn="0" w:lastRowLastColumn="0"/>
+              <w:rPr>
+                <w:rFonts w:ascii="Times New Roman" w:hAnsi="Times New Roman" w:cs="Times New Roman"/>
+              </w:rPr>
+            </w:pPr>
+            <w:r>
+              <w:rPr>
+                <w:rFonts w:ascii="Times New Roman" w:hAnsi="Times New Roman" w:cs="Times New Roman"/>
+              </w:rPr>
+              <w:t>ProvN</w:t>
+            </w:r>
+          </w:p>
+          <w:p>
+            <w:pPr>
+              <w:cnfStyle w:val="000000100000" w:firstRow="0" w:lastRow="0" w:firstColumn="0" w:lastColumn="0" w:oddVBand="0" w:evenVBand="0" w:oddHBand="1" w:evenHBand="0" w:firstRowFirstColumn="0" w:firstRowLastColumn="0" w:lastRowFirstColumn="0" w:lastRowLastColumn="0"/>
+              <w:rPr>
+                <w:rFonts w:ascii="Times New Roman" w:hAnsi="Times New Roman" w:cs="Times New Roman"/>
+              </w:rPr>
+            </w:pPr>
+            <w:r>
+              <w:rPr>
+                <w:rFonts w:ascii="Times New Roman" w:hAnsi="Times New Roman" w:cs="Times New Roman"/>
+              </w:rPr>
+              <w:t>CittaRes</w:t>
+            </w:r>
+          </w:p>
+          <w:p>
+            <w:pPr>
+              <w:cnfStyle w:val="000000100000" w:firstRow="0" w:lastRow="0" w:firstColumn="0" w:lastColumn="0" w:oddVBand="0" w:evenVBand="0" w:oddHBand="1" w:evenHBand="0" w:firstRowFirstColumn="0" w:firstRowLastColumn="0" w:lastRowFirstColumn="0" w:lastRowLastColumn="0"/>
+              <w:rPr>
+                <w:rFonts w:ascii="Times New Roman" w:hAnsi="Times New Roman" w:cs="Times New Roman"/>
+              </w:rPr>
+            </w:pPr>
+            <w:r>
+              <w:rPr>
+                <w:rFonts w:ascii="Times New Roman" w:hAnsi="Times New Roman" w:cs="Times New Roman"/>
+              </w:rPr>
+              <w:t>ProvRes</w:t>
+            </w:r>
+          </w:p>
+          <w:p>
+            <w:pPr>
+              <w:cnfStyle w:val="000000100000" w:firstRow="0" w:lastRow="0" w:firstColumn="0" w:lastColumn="0" w:oddVBand="0" w:evenVBand="0" w:oddHBand="1" w:evenHBand="0" w:firstRowFirstColumn="0" w:firstRowLastColumn="0" w:lastRowFirstColumn="0" w:lastRowLastColumn="0"/>
+              <w:rPr>
+                <w:rFonts w:ascii="Times New Roman" w:hAnsi="Times New Roman" w:cs="Times New Roman"/>
+              </w:rPr>
+            </w:pPr>
+            <w:r>
+              <w:rPr>
+                <w:rFonts w:ascii="Times New Roman" w:hAnsi="Times New Roman" w:cs="Times New Roman"/>
+              </w:rPr>
+              <w:t>Telefono</w:t>
+            </w:r>
+          </w:p>
+          <w:p>
+            <w:pPr>
+              <w:cnfStyle w:val="000000100000" w:firstRow="0" w:lastRow="0" w:firstColumn="0" w:lastColumn="0" w:oddVBand="0" w:evenVBand="0" w:oddHBand="1" w:evenHBand="0" w:firstRowFirstColumn="0" w:firstRowLastColumn="0" w:lastRowFirstColumn="0" w:lastRowLastColumn="0"/>
+              <w:rPr>
+                <w:rFonts w:ascii="Times New Roman" w:hAnsi="Times New Roman" w:cs="Times New Roman"/>
+              </w:rPr>
+            </w:pPr>
+            <w:r>
+              <w:rPr>
+                <w:rFonts w:ascii="Times New Roman" w:hAnsi="Times New Roman" w:cs="Times New Roman"/>
+              </w:rPr>
+              <w:t>Email</w:t>
+            </w:r>
+          </w:p>
+          <w:p>
+            <w:pPr>
+              <w:cnfStyle w:val="000000100000" w:firstRow="0" w:lastRow="0" w:firstColumn="0" w:lastColumn="0" w:oddVBand="0" w:evenVBand="0" w:oddHBand="1" w:evenHBand="0" w:firstRowFirstColumn="0" w:firstRowLastColumn="0" w:lastRowFirstColumn="0" w:lastRowLastColumn="0"/>
+              <w:rPr>
+                <w:rFonts w:ascii="Times New Roman" w:hAnsi="Times New Roman" w:cs="Times New Roman"/>
+              </w:rPr>
+            </w:pPr>
+            <w:r>
+              <w:rPr>
+                <w:rFonts w:ascii="Times New Roman" w:hAnsi="Times New Roman" w:cs="Times New Roman"/>
+              </w:rPr>
+              <w:t>Temperatura</w:t>
+            </w:r>
+          </w:p>
+          <w:p>
+            <w:pPr>
+              <w:cnfStyle w:val="000000100000" w:firstRow="0" w:lastRow="0" w:firstColumn="0" w:lastColumn="0" w:oddVBand="0" w:evenVBand="0" w:oddHBand="1" w:evenHBand="0" w:firstRowFirstColumn="0" w:firstRowLastColumn="0" w:lastRowFirstColumn="0" w:lastRowLastColumn="0"/>
+              <w:rPr>
+                <w:rFonts w:ascii="Times New Roman" w:hAnsi="Times New Roman" w:cs="Times New Roman"/>
+              </w:rPr>
+            </w:pPr>
+            <w:r>
+              <w:rPr>
+                <w:rFonts w:ascii="Times New Roman" w:hAnsi="Times New Roman" w:cs="Times New Roman"/>
+              </w:rPr>
+              <w:t>HaGreenpass</w:t>
+            </w:r>
           </w:p>
         </w:tc>
       </w:tr>
       <w:tr>
         <w:trPr>
           <w:trHeight w:val="890"/>
+          <w:jc w:val="center"/>
         </w:trPr>
         <w:tc>
           <w:tcPr>
@@ -10863,6 +11783,7 @@
           </w:tcPr>
           <w:p>
             <w:pPr>
+              <w:jc w:val="center"/>
               <w:rPr>
                 <w:rFonts w:ascii="Times New Roman" w:hAnsi="Times New Roman" w:cs="Times New Roman"/>
               </w:rPr>
@@ -10905,6 +11826,152 @@
                 <w:rFonts w:ascii="Times New Roman" w:hAnsi="Times New Roman" w:cs="Times New Roman"/>
               </w:rPr>
             </w:pPr>
+            <w:r>
+              <w:rPr>
+                <w:rFonts w:ascii="Times New Roman" w:hAnsi="Times New Roman" w:cs="Times New Roman"/>
+              </w:rPr>
+              <w:t>NumCid</w:t>
+            </w:r>
+          </w:p>
+          <w:p>
+            <w:pPr>
+              <w:cnfStyle w:val="000000000000" w:firstRow="0" w:lastRow="0" w:firstColumn="0" w:lastColumn="0" w:oddVBand="0" w:evenVBand="0" w:oddHBand="0" w:evenHBand="0" w:firstRowFirstColumn="0" w:firstRowLastColumn="0" w:lastRowFirstColumn="0" w:lastRowLastColumn="0"/>
+              <w:rPr>
+                <w:rFonts w:ascii="Times New Roman" w:hAnsi="Times New Roman" w:cs="Times New Roman"/>
+              </w:rPr>
+            </w:pPr>
+            <w:r>
+              <w:rPr>
+                <w:rFonts w:ascii="Times New Roman" w:hAnsi="Times New Roman" w:cs="Times New Roman"/>
+              </w:rPr>
+              <w:t>Nome</w:t>
+            </w:r>
+          </w:p>
+          <w:p>
+            <w:pPr>
+              <w:cnfStyle w:val="000000000000" w:firstRow="0" w:lastRow="0" w:firstColumn="0" w:lastColumn="0" w:oddVBand="0" w:evenVBand="0" w:oddHBand="0" w:evenHBand="0" w:firstRowFirstColumn="0" w:firstRowLastColumn="0" w:lastRowFirstColumn="0" w:lastRowLastColumn="0"/>
+              <w:rPr>
+                <w:rFonts w:ascii="Times New Roman" w:hAnsi="Times New Roman" w:cs="Times New Roman"/>
+              </w:rPr>
+            </w:pPr>
+            <w:r>
+              <w:rPr>
+                <w:rFonts w:ascii="Times New Roman" w:hAnsi="Times New Roman" w:cs="Times New Roman"/>
+              </w:rPr>
+              <w:t>Cognome</w:t>
+            </w:r>
+          </w:p>
+          <w:p>
+            <w:pPr>
+              <w:cnfStyle w:val="000000000000" w:firstRow="0" w:lastRow="0" w:firstColumn="0" w:lastColumn="0" w:oddVBand="0" w:evenVBand="0" w:oddHBand="0" w:evenHBand="0" w:firstRowFirstColumn="0" w:firstRowLastColumn="0" w:lastRowFirstColumn="0" w:lastRowLastColumn="0"/>
+              <w:rPr>
+                <w:rFonts w:ascii="Times New Roman" w:hAnsi="Times New Roman" w:cs="Times New Roman"/>
+              </w:rPr>
+            </w:pPr>
+            <w:r>
+              <w:rPr>
+                <w:rFonts w:ascii="Times New Roman" w:hAnsi="Times New Roman" w:cs="Times New Roman"/>
+              </w:rPr>
+              <w:t>DataN</w:t>
+            </w:r>
+          </w:p>
+          <w:p>
+            <w:pPr>
+              <w:cnfStyle w:val="000000000000" w:firstRow="0" w:lastRow="0" w:firstColumn="0" w:lastColumn="0" w:oddVBand="0" w:evenVBand="0" w:oddHBand="0" w:evenHBand="0" w:firstRowFirstColumn="0" w:firstRowLastColumn="0" w:lastRowFirstColumn="0" w:lastRowLastColumn="0"/>
+              <w:rPr>
+                <w:rFonts w:ascii="Times New Roman" w:hAnsi="Times New Roman" w:cs="Times New Roman"/>
+              </w:rPr>
+            </w:pPr>
+            <w:r>
+              <w:rPr>
+                <w:rFonts w:ascii="Times New Roman" w:hAnsi="Times New Roman" w:cs="Times New Roman"/>
+              </w:rPr>
+              <w:t>Sesso</w:t>
+            </w:r>
+          </w:p>
+          <w:p>
+            <w:pPr>
+              <w:cnfStyle w:val="000000000000" w:firstRow="0" w:lastRow="0" w:firstColumn="0" w:lastColumn="0" w:oddVBand="0" w:evenVBand="0" w:oddHBand="0" w:evenHBand="0" w:firstRowFirstColumn="0" w:firstRowLastColumn="0" w:lastRowFirstColumn="0" w:lastRowLastColumn="0"/>
+              <w:rPr>
+                <w:rFonts w:ascii="Times New Roman" w:hAnsi="Times New Roman" w:cs="Times New Roman"/>
+              </w:rPr>
+            </w:pPr>
+            <w:r>
+              <w:rPr>
+                <w:rFonts w:ascii="Times New Roman" w:hAnsi="Times New Roman" w:cs="Times New Roman"/>
+              </w:rPr>
+              <w:t>CittaN</w:t>
+            </w:r>
+          </w:p>
+          <w:p>
+            <w:pPr>
+              <w:cnfStyle w:val="000000000000" w:firstRow="0" w:lastRow="0" w:firstColumn="0" w:lastColumn="0" w:oddVBand="0" w:evenVBand="0" w:oddHBand="0" w:evenHBand="0" w:firstRowFirstColumn="0" w:firstRowLastColumn="0" w:lastRowFirstColumn="0" w:lastRowLastColumn="0"/>
+              <w:rPr>
+                <w:rFonts w:ascii="Times New Roman" w:hAnsi="Times New Roman" w:cs="Times New Roman"/>
+              </w:rPr>
+            </w:pPr>
+            <w:r>
+              <w:rPr>
+                <w:rFonts w:ascii="Times New Roman" w:hAnsi="Times New Roman" w:cs="Times New Roman"/>
+              </w:rPr>
+              <w:t>ProvN</w:t>
+            </w:r>
+          </w:p>
+          <w:p>
+            <w:pPr>
+              <w:cnfStyle w:val="000000000000" w:firstRow="0" w:lastRow="0" w:firstColumn="0" w:lastColumn="0" w:oddVBand="0" w:evenVBand="0" w:oddHBand="0" w:evenHBand="0" w:firstRowFirstColumn="0" w:firstRowLastColumn="0" w:lastRowFirstColumn="0" w:lastRowLastColumn="0"/>
+              <w:rPr>
+                <w:rFonts w:ascii="Times New Roman" w:hAnsi="Times New Roman" w:cs="Times New Roman"/>
+              </w:rPr>
+            </w:pPr>
+            <w:r>
+              <w:rPr>
+                <w:rFonts w:ascii="Times New Roman" w:hAnsi="Times New Roman" w:cs="Times New Roman"/>
+              </w:rPr>
+              <w:t>CittaRes</w:t>
+            </w:r>
+          </w:p>
+          <w:p>
+            <w:pPr>
+              <w:cnfStyle w:val="000000000000" w:firstRow="0" w:lastRow="0" w:firstColumn="0" w:lastColumn="0" w:oddVBand="0" w:evenVBand="0" w:oddHBand="0" w:evenHBand="0" w:firstRowFirstColumn="0" w:firstRowLastColumn="0" w:lastRowFirstColumn="0" w:lastRowLastColumn="0"/>
+              <w:rPr>
+                <w:rFonts w:ascii="Times New Roman" w:hAnsi="Times New Roman" w:cs="Times New Roman"/>
+              </w:rPr>
+            </w:pPr>
+            <w:r>
+              <w:rPr>
+                <w:rFonts w:ascii="Times New Roman" w:hAnsi="Times New Roman" w:cs="Times New Roman"/>
+              </w:rPr>
+              <w:t>ProvRes</w:t>
+            </w:r>
+          </w:p>
+          <w:p>
+            <w:pPr>
+              <w:cnfStyle w:val="000000000000" w:firstRow="0" w:lastRow="0" w:firstColumn="0" w:lastColumn="0" w:oddVBand="0" w:evenVBand="0" w:oddHBand="0" w:evenHBand="0" w:firstRowFirstColumn="0" w:firstRowLastColumn="0" w:lastRowFirstColumn="0" w:lastRowLastColumn="0"/>
+              <w:rPr>
+                <w:rFonts w:ascii="Times New Roman" w:hAnsi="Times New Roman" w:cs="Times New Roman"/>
+              </w:rPr>
+            </w:pPr>
+            <w:r>
+              <w:rPr>
+                <w:rFonts w:ascii="Times New Roman" w:hAnsi="Times New Roman" w:cs="Times New Roman"/>
+              </w:rPr>
+              <w:t>Telefono</w:t>
+            </w:r>
+          </w:p>
+          <w:p>
+            <w:pPr>
+              <w:cnfStyle w:val="000000000000" w:firstRow="0" w:lastRow="0" w:firstColumn="0" w:lastColumn="0" w:oddVBand="0" w:evenVBand="0" w:oddHBand="0" w:evenHBand="0" w:firstRowFirstColumn="0" w:firstRowLastColumn="0" w:lastRowFirstColumn="0" w:lastRowLastColumn="0"/>
+              <w:rPr>
+                <w:rFonts w:ascii="Times New Roman" w:hAnsi="Times New Roman" w:cs="Times New Roman"/>
+              </w:rPr>
+            </w:pPr>
+            <w:r>
+              <w:rPr>
+                <w:rFonts w:ascii="Times New Roman" w:hAnsi="Times New Roman" w:cs="Times New Roman"/>
+              </w:rPr>
+              <w:t>Email</w:t>
+            </w:r>
           </w:p>
         </w:tc>
       </w:tr>
@@ -10912,6 +11979,7 @@
         <w:trPr>
           <w:cnfStyle w:val="000000100000" w:firstRow="0" w:lastRow="0" w:firstColumn="0" w:lastColumn="0" w:oddVBand="0" w:evenVBand="0" w:oddHBand="1" w:evenHBand="0" w:firstRowFirstColumn="0" w:firstRowLastColumn="0" w:lastRowFirstColumn="0" w:lastRowLastColumn="0"/>
           <w:trHeight w:val="890"/>
+          <w:jc w:val="center"/>
         </w:trPr>
         <w:tc>
           <w:tcPr>
@@ -10925,6 +11993,7 @@
           </w:tcPr>
           <w:p>
             <w:pPr>
+              <w:jc w:val="center"/>
               <w:rPr>
                 <w:rFonts w:ascii="Times New Roman" w:hAnsi="Times New Roman" w:cs="Times New Roman"/>
               </w:rPr>
@@ -10969,6 +12038,54 @@
                 <w:rFonts w:ascii="Times New Roman" w:hAnsi="Times New Roman" w:cs="Times New Roman"/>
               </w:rPr>
             </w:pPr>
+            <w:r>
+              <w:rPr>
+                <w:rFonts w:ascii="Times New Roman" w:hAnsi="Times New Roman" w:cs="Times New Roman"/>
+              </w:rPr>
+              <w:t>CodCaso</w:t>
+            </w:r>
+          </w:p>
+          <w:p>
+            <w:pPr>
+              <w:cnfStyle w:val="000000100000" w:firstRow="0" w:lastRow="0" w:firstColumn="0" w:lastColumn="0" w:oddVBand="0" w:evenVBand="0" w:oddHBand="1" w:evenHBand="0" w:firstRowFirstColumn="0" w:firstRowLastColumn="0" w:lastRowFirstColumn="0" w:lastRowLastColumn="0"/>
+              <w:rPr>
+                <w:rFonts w:ascii="Times New Roman" w:hAnsi="Times New Roman" w:cs="Times New Roman"/>
+              </w:rPr>
+            </w:pPr>
+            <w:r>
+              <w:rPr>
+                <w:rFonts w:ascii="Times New Roman" w:hAnsi="Times New Roman" w:cs="Times New Roman"/>
+              </w:rPr>
+              <w:t>DataRegistrazione</w:t>
+            </w:r>
+          </w:p>
+          <w:p>
+            <w:pPr>
+              <w:cnfStyle w:val="000000100000" w:firstRow="0" w:lastRow="0" w:firstColumn="0" w:lastColumn="0" w:oddVBand="0" w:evenVBand="0" w:oddHBand="1" w:evenHBand="0" w:firstRowFirstColumn="0" w:firstRowLastColumn="0" w:lastRowFirstColumn="0" w:lastRowLastColumn="0"/>
+              <w:rPr>
+                <w:rFonts w:ascii="Times New Roman" w:hAnsi="Times New Roman" w:cs="Times New Roman"/>
+              </w:rPr>
+            </w:pPr>
+            <w:r>
+              <w:rPr>
+                <w:rFonts w:ascii="Times New Roman" w:hAnsi="Times New Roman" w:cs="Times New Roman"/>
+              </w:rPr>
+              <w:t>StatoCaso</w:t>
+            </w:r>
+          </w:p>
+          <w:p>
+            <w:pPr>
+              <w:cnfStyle w:val="000000100000" w:firstRow="0" w:lastRow="0" w:firstColumn="0" w:lastColumn="0" w:oddVBand="0" w:evenVBand="0" w:oddHBand="1" w:evenHBand="0" w:firstRowFirstColumn="0" w:firstRowLastColumn="0" w:lastRowFirstColumn="0" w:lastRowLastColumn="0"/>
+              <w:rPr>
+                <w:rFonts w:ascii="Times New Roman" w:hAnsi="Times New Roman" w:cs="Times New Roman"/>
+              </w:rPr>
+            </w:pPr>
+            <w:r>
+              <w:rPr>
+                <w:rFonts w:ascii="Times New Roman" w:hAnsi="Times New Roman" w:cs="Times New Roman"/>
+              </w:rPr>
+              <w:t>Note</w:t>
+            </w:r>
           </w:p>
         </w:tc>
       </w:tr>
@@ -11144,8 +12261,8 @@
       </w:tblPr>
       <w:tblGrid>
         <w:gridCol w:w="2886"/>
-        <w:gridCol w:w="4240"/>
-        <w:gridCol w:w="3293"/>
+        <w:gridCol w:w="3069"/>
+        <w:gridCol w:w="4464"/>
       </w:tblGrid>
       <w:tr>
         <w:trPr>
@@ -11184,7 +12301,7 @@
         </w:tc>
         <w:tc>
           <w:tcPr>
-            <w:tcW w:w="4240" w:type="dxa"/>
+            <w:tcW w:w="3069" w:type="dxa"/>
             <w:vAlign w:val="center"/>
           </w:tcPr>
           <w:p>
@@ -11214,7 +12331,7 @@
         </w:tc>
         <w:tc>
           <w:tcPr>
-            <w:tcW w:w="3293" w:type="dxa"/>
+            <w:tcW w:w="4464" w:type="dxa"/>
             <w:vAlign w:val="center"/>
           </w:tcPr>
           <w:p>
@@ -11276,7 +12393,7 @@
         </w:tc>
         <w:tc>
           <w:tcPr>
-            <w:tcW w:w="4240" w:type="dxa"/>
+            <w:tcW w:w="3069" w:type="dxa"/>
             <w:tcBorders>
               <w:top w:val="single" w:sz="4" w:space="0" w:color="A5A5A5" w:themeColor="accent3"/>
               <w:left w:val="single" w:sz="4" w:space="0" w:color="A5A5A5" w:themeColor="accent3"/>
@@ -11292,17 +12409,22 @@
                 <w:rFonts w:ascii="Times New Roman" w:hAnsi="Times New Roman" w:cs="Times New Roman"/>
               </w:rPr>
             </w:pPr>
+            <w:r>
+              <w:rPr>
+                <w:rFonts w:ascii="Times New Roman" w:hAnsi="Times New Roman" w:cs="Times New Roman"/>
+              </w:rPr>
+              <w:t>Esprime l’amministrazione da parte di un proprietario di uno o più ristoranti</w:t>
+            </w:r>
           </w:p>
         </w:tc>
         <w:tc>
           <w:tcPr>
-            <w:tcW w:w="3293" w:type="dxa"/>
+            <w:tcW w:w="4464" w:type="dxa"/>
             <w:tcBorders>
               <w:top w:val="single" w:sz="4" w:space="0" w:color="A5A5A5" w:themeColor="accent3"/>
               <w:left w:val="single" w:sz="4" w:space="0" w:color="A5A5A5" w:themeColor="accent3"/>
               <w:bottom w:val="single" w:sz="4" w:space="0" w:color="A5A5A5" w:themeColor="accent3"/>
             </w:tcBorders>
-            <w:vAlign w:val="center"/>
           </w:tcPr>
           <w:p>
             <w:pPr>
@@ -11311,6 +12433,170 @@
                 <w:rFonts w:ascii="Times New Roman" w:hAnsi="Times New Roman" w:cs="Times New Roman"/>
               </w:rPr>
             </w:pPr>
+            <w:r>
+              <w:rPr>
+                <w:rFonts w:ascii="Times New Roman" w:hAnsi="Times New Roman" w:cs="Times New Roman"/>
+                <w:b/>
+                <w:bCs/>
+              </w:rPr>
+              <w:t>Proprietario</w:t>
+            </w:r>
+            <w:r>
+              <w:rPr>
+                <w:rFonts w:ascii="Times New Roman" w:hAnsi="Times New Roman" w:cs="Times New Roman"/>
+                <w:b/>
+                <w:bCs/>
+              </w:rPr>
+              <w:t xml:space="preserve"> [1]</w:t>
+            </w:r>
+            <w:r>
+              <w:rPr>
+                <w:rFonts w:ascii="Times New Roman" w:hAnsi="Times New Roman" w:cs="Times New Roman"/>
+              </w:rPr>
+              <w:t xml:space="preserve"> </w:t>
+            </w:r>
+            <w:r>
+              <w:rPr>
+                <w:rFonts w:ascii="Times New Roman" w:hAnsi="Times New Roman" w:cs="Times New Roman"/>
+                <w:i/>
+                <w:iCs/>
+              </w:rPr>
+              <w:t>ruolo</w:t>
+            </w:r>
+            <w:r>
+              <w:rPr>
+                <w:rFonts w:ascii="Times New Roman" w:hAnsi="Times New Roman" w:cs="Times New Roman"/>
+              </w:rPr>
+              <w:t xml:space="preserve"> (</w:t>
+            </w:r>
+            <w:r>
+              <w:rPr>
+                <w:rFonts w:ascii="Times New Roman" w:hAnsi="Times New Roman" w:cs="Times New Roman"/>
+                <w:b/>
+                <w:bCs/>
+              </w:rPr>
+              <w:t>Amministrato</w:t>
+            </w:r>
+            <w:r>
+              <w:rPr>
+                <w:rFonts w:ascii="Times New Roman" w:hAnsi="Times New Roman" w:cs="Times New Roman"/>
+              </w:rPr>
+              <w:t xml:space="preserve">): </w:t>
+            </w:r>
+            <w:r>
+              <w:rPr>
+                <w:rFonts w:ascii="Times New Roman" w:hAnsi="Times New Roman" w:cs="Times New Roman"/>
+              </w:rPr>
+              <w:t>indica il proprietario che amministra un</w:t>
+            </w:r>
+            <w:r>
+              <w:rPr>
+                <w:rFonts w:ascii="Times New Roman" w:hAnsi="Times New Roman" w:cs="Times New Roman"/>
+              </w:rPr>
+              <w:t>o o più ristoranti.</w:t>
+            </w:r>
+          </w:p>
+          <w:p>
+            <w:pPr>
+              <w:cnfStyle w:val="000000100000" w:firstRow="0" w:lastRow="0" w:firstColumn="0" w:lastColumn="0" w:oddVBand="0" w:evenVBand="0" w:oddHBand="1" w:evenHBand="0" w:firstRowFirstColumn="0" w:firstRowLastColumn="0" w:lastRowFirstColumn="0" w:lastRowLastColumn="0"/>
+              <w:rPr>
+                <w:rFonts w:ascii="Times New Roman" w:hAnsi="Times New Roman" w:cs="Times New Roman"/>
+              </w:rPr>
+            </w:pPr>
+          </w:p>
+          <w:p>
+            <w:pPr>
+              <w:cnfStyle w:val="000000100000" w:firstRow="0" w:lastRow="0" w:firstColumn="0" w:lastColumn="0" w:oddVBand="0" w:evenVBand="0" w:oddHBand="1" w:evenHBand="0" w:firstRowFirstColumn="0" w:firstRowLastColumn="0" w:lastRowFirstColumn="0" w:lastRowLastColumn="0"/>
+              <w:rPr>
+                <w:rFonts w:ascii="Times New Roman" w:hAnsi="Times New Roman" w:cs="Times New Roman"/>
+              </w:rPr>
+            </w:pPr>
+            <w:r>
+              <w:rPr>
+                <w:rFonts w:ascii="Times New Roman" w:hAnsi="Times New Roman" w:cs="Times New Roman"/>
+                <w:b/>
+                <w:bCs/>
+              </w:rPr>
+              <w:t>Ristorante</w:t>
+            </w:r>
+            <w:r>
+              <w:rPr>
+                <w:rFonts w:ascii="Times New Roman" w:hAnsi="Times New Roman" w:cs="Times New Roman"/>
+                <w:b/>
+                <w:bCs/>
+              </w:rPr>
+              <w:t xml:space="preserve"> [1</w:t>
+            </w:r>
+            <w:r>
+              <w:rPr>
+                <w:rFonts w:ascii="Times New Roman" w:hAnsi="Times New Roman" w:cs="Times New Roman"/>
+                <w:b/>
+                <w:bCs/>
+              </w:rPr>
+              <w:t>..*</w:t>
+            </w:r>
+            <w:r>
+              <w:rPr>
+                <w:rFonts w:ascii="Times New Roman" w:hAnsi="Times New Roman" w:cs="Times New Roman"/>
+                <w:b/>
+                <w:bCs/>
+              </w:rPr>
+              <w:t>]</w:t>
+            </w:r>
+            <w:r>
+              <w:rPr>
+                <w:rFonts w:ascii="Times New Roman" w:hAnsi="Times New Roman" w:cs="Times New Roman"/>
+              </w:rPr>
+              <w:t xml:space="preserve"> </w:t>
+            </w:r>
+            <w:r>
+              <w:rPr>
+                <w:rFonts w:ascii="Times New Roman" w:hAnsi="Times New Roman" w:cs="Times New Roman"/>
+                <w:i/>
+                <w:iCs/>
+              </w:rPr>
+              <w:t>ruolo</w:t>
+            </w:r>
+            <w:r>
+              <w:rPr>
+                <w:rFonts w:ascii="Times New Roman" w:hAnsi="Times New Roman" w:cs="Times New Roman"/>
+              </w:rPr>
+              <w:t xml:space="preserve"> (</w:t>
+            </w:r>
+            <w:r>
+              <w:rPr>
+                <w:rFonts w:ascii="Times New Roman" w:hAnsi="Times New Roman" w:cs="Times New Roman"/>
+                <w:b/>
+                <w:bCs/>
+              </w:rPr>
+              <w:t>Amministr</w:t>
+            </w:r>
+            <w:r>
+              <w:rPr>
+                <w:rFonts w:ascii="Times New Roman" w:hAnsi="Times New Roman" w:cs="Times New Roman"/>
+                <w:b/>
+                <w:bCs/>
+              </w:rPr>
+              <w:t>a</w:t>
+            </w:r>
+            <w:r>
+              <w:rPr>
+                <w:rFonts w:ascii="Times New Roman" w:hAnsi="Times New Roman" w:cs="Times New Roman"/>
+              </w:rPr>
+              <w:t xml:space="preserve">): </w:t>
+            </w:r>
+            <w:r>
+              <w:rPr>
+                <w:rFonts w:ascii="Times New Roman" w:hAnsi="Times New Roman" w:cs="Times New Roman"/>
+              </w:rPr>
+              <w:t xml:space="preserve">indica </w:t>
+            </w:r>
+            <w:r>
+              <w:rPr>
+                <w:rFonts w:ascii="Times New Roman" w:hAnsi="Times New Roman" w:cs="Times New Roman"/>
+              </w:rPr>
+              <w:t>il ristorante che viene amministrato da un proprietario.</w:t>
+            </w:r>
           </w:p>
         </w:tc>
       </w:tr>
@@ -11345,7 +12631,7 @@
         </w:tc>
         <w:tc>
           <w:tcPr>
-            <w:tcW w:w="4240" w:type="dxa"/>
+            <w:tcW w:w="3069" w:type="dxa"/>
             <w:tcBorders>
               <w:top w:val="single" w:sz="4" w:space="0" w:color="A5A5A5" w:themeColor="accent3"/>
               <w:left w:val="single" w:sz="4" w:space="0" w:color="A5A5A5" w:themeColor="accent3"/>
@@ -11365,13 +12651,12 @@
         </w:tc>
         <w:tc>
           <w:tcPr>
-            <w:tcW w:w="3293" w:type="dxa"/>
+            <w:tcW w:w="4464" w:type="dxa"/>
             <w:tcBorders>
               <w:top w:val="single" w:sz="4" w:space="0" w:color="A5A5A5" w:themeColor="accent3"/>
               <w:left w:val="single" w:sz="4" w:space="0" w:color="A5A5A5" w:themeColor="accent3"/>
               <w:bottom w:val="single" w:sz="4" w:space="0" w:color="A5A5A5" w:themeColor="accent3"/>
             </w:tcBorders>
-            <w:vAlign w:val="center"/>
           </w:tcPr>
           <w:p>
             <w:pPr>
@@ -11415,7 +12700,7 @@
         </w:tc>
         <w:tc>
           <w:tcPr>
-            <w:tcW w:w="4240" w:type="dxa"/>
+            <w:tcW w:w="3069" w:type="dxa"/>
             <w:tcBorders>
               <w:top w:val="single" w:sz="4" w:space="0" w:color="A5A5A5" w:themeColor="accent3"/>
               <w:left w:val="single" w:sz="4" w:space="0" w:color="A5A5A5" w:themeColor="accent3"/>
@@ -11435,13 +12720,12 @@
         </w:tc>
         <w:tc>
           <w:tcPr>
-            <w:tcW w:w="3293" w:type="dxa"/>
+            <w:tcW w:w="4464" w:type="dxa"/>
             <w:tcBorders>
               <w:top w:val="single" w:sz="4" w:space="0" w:color="A5A5A5" w:themeColor="accent3"/>
               <w:left w:val="single" w:sz="4" w:space="0" w:color="A5A5A5" w:themeColor="accent3"/>
               <w:bottom w:val="single" w:sz="4" w:space="0" w:color="A5A5A5" w:themeColor="accent3"/>
             </w:tcBorders>
-            <w:vAlign w:val="center"/>
           </w:tcPr>
           <w:p>
             <w:pPr>
@@ -11484,7 +12768,7 @@
         </w:tc>
         <w:tc>
           <w:tcPr>
-            <w:tcW w:w="4240" w:type="dxa"/>
+            <w:tcW w:w="3069" w:type="dxa"/>
             <w:tcBorders>
               <w:top w:val="single" w:sz="4" w:space="0" w:color="A5A5A5" w:themeColor="accent3"/>
               <w:left w:val="single" w:sz="4" w:space="0" w:color="A5A5A5" w:themeColor="accent3"/>
@@ -11504,13 +12788,12 @@
         </w:tc>
         <w:tc>
           <w:tcPr>
-            <w:tcW w:w="3293" w:type="dxa"/>
+            <w:tcW w:w="4464" w:type="dxa"/>
             <w:tcBorders>
               <w:top w:val="single" w:sz="4" w:space="0" w:color="A5A5A5" w:themeColor="accent3"/>
               <w:left w:val="single" w:sz="4" w:space="0" w:color="A5A5A5" w:themeColor="accent3"/>
               <w:bottom w:val="single" w:sz="4" w:space="0" w:color="A5A5A5" w:themeColor="accent3"/>
             </w:tcBorders>
-            <w:vAlign w:val="center"/>
           </w:tcPr>
           <w:p>
             <w:pPr>
@@ -11554,7 +12837,7 @@
         </w:tc>
         <w:tc>
           <w:tcPr>
-            <w:tcW w:w="4240" w:type="dxa"/>
+            <w:tcW w:w="3069" w:type="dxa"/>
             <w:tcBorders>
               <w:top w:val="single" w:sz="4" w:space="0" w:color="A5A5A5" w:themeColor="accent3"/>
               <w:left w:val="single" w:sz="4" w:space="0" w:color="A5A5A5" w:themeColor="accent3"/>
@@ -11574,13 +12857,12 @@
         </w:tc>
         <w:tc>
           <w:tcPr>
-            <w:tcW w:w="3293" w:type="dxa"/>
+            <w:tcW w:w="4464" w:type="dxa"/>
             <w:tcBorders>
               <w:top w:val="single" w:sz="4" w:space="0" w:color="A5A5A5" w:themeColor="accent3"/>
               <w:left w:val="single" w:sz="4" w:space="0" w:color="A5A5A5" w:themeColor="accent3"/>
               <w:bottom w:val="single" w:sz="4" w:space="0" w:color="A5A5A5" w:themeColor="accent3"/>
             </w:tcBorders>
-            <w:vAlign w:val="center"/>
           </w:tcPr>
           <w:p>
             <w:pPr>
@@ -11623,7 +12905,7 @@
         </w:tc>
         <w:tc>
           <w:tcPr>
-            <w:tcW w:w="4240" w:type="dxa"/>
+            <w:tcW w:w="3069" w:type="dxa"/>
             <w:tcBorders>
               <w:top w:val="single" w:sz="4" w:space="0" w:color="A5A5A5" w:themeColor="accent3"/>
               <w:left w:val="single" w:sz="4" w:space="0" w:color="A5A5A5" w:themeColor="accent3"/>
@@ -11643,13 +12925,12 @@
         </w:tc>
         <w:tc>
           <w:tcPr>
-            <w:tcW w:w="3293" w:type="dxa"/>
+            <w:tcW w:w="4464" w:type="dxa"/>
             <w:tcBorders>
               <w:top w:val="single" w:sz="4" w:space="0" w:color="A5A5A5" w:themeColor="accent3"/>
               <w:left w:val="single" w:sz="4" w:space="0" w:color="A5A5A5" w:themeColor="accent3"/>
               <w:bottom w:val="single" w:sz="4" w:space="0" w:color="A5A5A5" w:themeColor="accent3"/>
             </w:tcBorders>
-            <w:vAlign w:val="center"/>
           </w:tcPr>
           <w:p>
             <w:pPr>
@@ -11693,7 +12974,7 @@
         </w:tc>
         <w:tc>
           <w:tcPr>
-            <w:tcW w:w="4240" w:type="dxa"/>
+            <w:tcW w:w="3069" w:type="dxa"/>
             <w:tcBorders>
               <w:top w:val="single" w:sz="4" w:space="0" w:color="A5A5A5" w:themeColor="accent3"/>
               <w:left w:val="single" w:sz="4" w:space="0" w:color="A5A5A5" w:themeColor="accent3"/>
@@ -11713,13 +12994,12 @@
         </w:tc>
         <w:tc>
           <w:tcPr>
-            <w:tcW w:w="3293" w:type="dxa"/>
+            <w:tcW w:w="4464" w:type="dxa"/>
             <w:tcBorders>
               <w:top w:val="single" w:sz="4" w:space="0" w:color="A5A5A5" w:themeColor="accent3"/>
               <w:left w:val="single" w:sz="4" w:space="0" w:color="A5A5A5" w:themeColor="accent3"/>
               <w:bottom w:val="single" w:sz="4" w:space="0" w:color="A5A5A5" w:themeColor="accent3"/>
             </w:tcBorders>
-            <w:vAlign w:val="center"/>
           </w:tcPr>
           <w:p>
             <w:pPr>
@@ -11762,7 +13042,7 @@
         </w:tc>
         <w:tc>
           <w:tcPr>
-            <w:tcW w:w="4240" w:type="dxa"/>
+            <w:tcW w:w="3069" w:type="dxa"/>
             <w:tcBorders>
               <w:top w:val="single" w:sz="4" w:space="0" w:color="A5A5A5" w:themeColor="accent3"/>
               <w:left w:val="single" w:sz="4" w:space="0" w:color="A5A5A5" w:themeColor="accent3"/>
@@ -11782,13 +13062,12 @@
         </w:tc>
         <w:tc>
           <w:tcPr>
-            <w:tcW w:w="3293" w:type="dxa"/>
+            <w:tcW w:w="4464" w:type="dxa"/>
             <w:tcBorders>
               <w:top w:val="single" w:sz="4" w:space="0" w:color="A5A5A5" w:themeColor="accent3"/>
               <w:left w:val="single" w:sz="4" w:space="0" w:color="A5A5A5" w:themeColor="accent3"/>
               <w:bottom w:val="single" w:sz="4" w:space="0" w:color="A5A5A5" w:themeColor="accent3"/>
             </w:tcBorders>
-            <w:vAlign w:val="center"/>
           </w:tcPr>
           <w:p>
             <w:pPr>
@@ -11832,7 +13111,7 @@
         </w:tc>
         <w:tc>
           <w:tcPr>
-            <w:tcW w:w="4240" w:type="dxa"/>
+            <w:tcW w:w="3069" w:type="dxa"/>
             <w:tcBorders>
               <w:top w:val="single" w:sz="4" w:space="0" w:color="A5A5A5" w:themeColor="accent3"/>
               <w:left w:val="single" w:sz="4" w:space="0" w:color="A5A5A5" w:themeColor="accent3"/>
@@ -11852,13 +13131,12 @@
         </w:tc>
         <w:tc>
           <w:tcPr>
-            <w:tcW w:w="3293" w:type="dxa"/>
+            <w:tcW w:w="4464" w:type="dxa"/>
             <w:tcBorders>
               <w:top w:val="single" w:sz="4" w:space="0" w:color="A5A5A5" w:themeColor="accent3"/>
               <w:left w:val="single" w:sz="4" w:space="0" w:color="A5A5A5" w:themeColor="accent3"/>
               <w:bottom w:val="single" w:sz="4" w:space="0" w:color="A5A5A5" w:themeColor="accent3"/>
             </w:tcBorders>
-            <w:vAlign w:val="center"/>
           </w:tcPr>
           <w:p>
             <w:pPr>
@@ -11901,7 +13179,7 @@
         </w:tc>
         <w:tc>
           <w:tcPr>
-            <w:tcW w:w="4240" w:type="dxa"/>
+            <w:tcW w:w="3069" w:type="dxa"/>
             <w:tcBorders>
               <w:top w:val="single" w:sz="4" w:space="0" w:color="A5A5A5" w:themeColor="accent3"/>
               <w:left w:val="single" w:sz="4" w:space="0" w:color="A5A5A5" w:themeColor="accent3"/>
@@ -11921,13 +13199,12 @@
         </w:tc>
         <w:tc>
           <w:tcPr>
-            <w:tcW w:w="3293" w:type="dxa"/>
+            <w:tcW w:w="4464" w:type="dxa"/>
             <w:tcBorders>
               <w:top w:val="single" w:sz="4" w:space="0" w:color="A5A5A5" w:themeColor="accent3"/>
               <w:left w:val="single" w:sz="4" w:space="0" w:color="A5A5A5" w:themeColor="accent3"/>
               <w:bottom w:val="single" w:sz="4" w:space="0" w:color="A5A5A5" w:themeColor="accent3"/>
             </w:tcBorders>
-            <w:vAlign w:val="center"/>
           </w:tcPr>
           <w:p>
             <w:pPr>
@@ -11971,7 +13248,7 @@
         </w:tc>
         <w:tc>
           <w:tcPr>
-            <w:tcW w:w="4240" w:type="dxa"/>
+            <w:tcW w:w="3069" w:type="dxa"/>
             <w:tcBorders>
               <w:top w:val="single" w:sz="4" w:space="0" w:color="A5A5A5" w:themeColor="accent3"/>
               <w:left w:val="single" w:sz="4" w:space="0" w:color="A5A5A5" w:themeColor="accent3"/>
@@ -11991,13 +13268,12 @@
         </w:tc>
         <w:tc>
           <w:tcPr>
-            <w:tcW w:w="3293" w:type="dxa"/>
+            <w:tcW w:w="4464" w:type="dxa"/>
             <w:tcBorders>
               <w:top w:val="single" w:sz="4" w:space="0" w:color="A5A5A5" w:themeColor="accent3"/>
               <w:left w:val="single" w:sz="4" w:space="0" w:color="A5A5A5" w:themeColor="accent3"/>
               <w:bottom w:val="single" w:sz="4" w:space="0" w:color="A5A5A5" w:themeColor="accent3"/>
             </w:tcBorders>
-            <w:vAlign w:val="center"/>
           </w:tcPr>
           <w:p>
             <w:pPr>
@@ -12040,7 +13316,7 @@
         </w:tc>
         <w:tc>
           <w:tcPr>
-            <w:tcW w:w="4240" w:type="dxa"/>
+            <w:tcW w:w="3069" w:type="dxa"/>
             <w:tcBorders>
               <w:top w:val="single" w:sz="4" w:space="0" w:color="A5A5A5" w:themeColor="accent3"/>
               <w:left w:val="single" w:sz="4" w:space="0" w:color="A5A5A5" w:themeColor="accent3"/>
@@ -12060,13 +13336,12 @@
         </w:tc>
         <w:tc>
           <w:tcPr>
-            <w:tcW w:w="3293" w:type="dxa"/>
+            <w:tcW w:w="4464" w:type="dxa"/>
             <w:tcBorders>
               <w:top w:val="single" w:sz="4" w:space="0" w:color="A5A5A5" w:themeColor="accent3"/>
               <w:left w:val="single" w:sz="4" w:space="0" w:color="A5A5A5" w:themeColor="accent3"/>
               <w:bottom w:val="single" w:sz="4" w:space="0" w:color="A5A5A5" w:themeColor="accent3"/>
             </w:tcBorders>
-            <w:vAlign w:val="center"/>
           </w:tcPr>
           <w:p>
             <w:pPr>
@@ -12110,7 +13385,7 @@
         </w:tc>
         <w:tc>
           <w:tcPr>
-            <w:tcW w:w="4240" w:type="dxa"/>
+            <w:tcW w:w="3069" w:type="dxa"/>
             <w:tcBorders>
               <w:top w:val="single" w:sz="4" w:space="0" w:color="A5A5A5" w:themeColor="accent3"/>
               <w:left w:val="single" w:sz="4" w:space="0" w:color="A5A5A5" w:themeColor="accent3"/>
@@ -12130,13 +13405,12 @@
         </w:tc>
         <w:tc>
           <w:tcPr>
-            <w:tcW w:w="3293" w:type="dxa"/>
+            <w:tcW w:w="4464" w:type="dxa"/>
             <w:tcBorders>
               <w:top w:val="single" w:sz="4" w:space="0" w:color="A5A5A5" w:themeColor="accent3"/>
               <w:left w:val="single" w:sz="4" w:space="0" w:color="A5A5A5" w:themeColor="accent3"/>
               <w:bottom w:val="single" w:sz="4" w:space="0" w:color="A5A5A5" w:themeColor="accent3"/>
             </w:tcBorders>
-            <w:vAlign w:val="center"/>
           </w:tcPr>
           <w:p>
             <w:pPr>
@@ -12179,7 +13453,7 @@
         </w:tc>
         <w:tc>
           <w:tcPr>
-            <w:tcW w:w="4240" w:type="dxa"/>
+            <w:tcW w:w="3069" w:type="dxa"/>
             <w:tcBorders>
               <w:top w:val="single" w:sz="4" w:space="0" w:color="A5A5A5" w:themeColor="accent3"/>
               <w:left w:val="single" w:sz="4" w:space="0" w:color="A5A5A5" w:themeColor="accent3"/>
@@ -12199,13 +13473,12 @@
         </w:tc>
         <w:tc>
           <w:tcPr>
-            <w:tcW w:w="3293" w:type="dxa"/>
+            <w:tcW w:w="4464" w:type="dxa"/>
             <w:tcBorders>
               <w:top w:val="single" w:sz="4" w:space="0" w:color="A5A5A5" w:themeColor="accent3"/>
               <w:left w:val="single" w:sz="4" w:space="0" w:color="A5A5A5" w:themeColor="accent3"/>
               <w:bottom w:val="single" w:sz="4" w:space="0" w:color="A5A5A5" w:themeColor="accent3"/>
             </w:tcBorders>
-            <w:vAlign w:val="center"/>
           </w:tcPr>
           <w:p>
             <w:pPr>
@@ -12243,13 +13516,14 @@
               <w:rPr>
                 <w:rFonts w:ascii="Times New Roman" w:hAnsi="Times New Roman" w:cs="Times New Roman"/>
               </w:rPr>
+              <w:lastRenderedPageBreak/>
               <w:t>TracciamentoManager</w:t>
             </w:r>
           </w:p>
         </w:tc>
         <w:tc>
           <w:tcPr>
-            <w:tcW w:w="4240" w:type="dxa"/>
+            <w:tcW w:w="3069" w:type="dxa"/>
             <w:tcBorders>
               <w:top w:val="single" w:sz="4" w:space="0" w:color="A5A5A5" w:themeColor="accent3"/>
               <w:left w:val="single" w:sz="4" w:space="0" w:color="A5A5A5" w:themeColor="accent3"/>
@@ -12269,13 +13543,12 @@
         </w:tc>
         <w:tc>
           <w:tcPr>
-            <w:tcW w:w="3293" w:type="dxa"/>
+            <w:tcW w:w="4464" w:type="dxa"/>
             <w:tcBorders>
               <w:top w:val="single" w:sz="4" w:space="0" w:color="A5A5A5" w:themeColor="accent3"/>
               <w:left w:val="single" w:sz="4" w:space="0" w:color="A5A5A5" w:themeColor="accent3"/>
               <w:bottom w:val="single" w:sz="4" w:space="0" w:color="A5A5A5" w:themeColor="accent3"/>
             </w:tcBorders>
-            <w:vAlign w:val="center"/>
           </w:tcPr>
           <w:p>
             <w:pPr>
@@ -12370,7 +13643,6 @@
           <w:szCs w:val="25"/>
           <w:u w:val="single"/>
         </w:rPr>
-        <w:lastRenderedPageBreak/>
         <w:t>2.</w:t>
       </w:r>
       <w:r>
@@ -13300,6 +14572,7 @@
               <w:rPr>
                 <w:rFonts w:ascii="Times New Roman" w:hAnsi="Times New Roman" w:cs="Times New Roman"/>
               </w:rPr>
+              <w:lastRenderedPageBreak/>
               <w:t>Data di arrivo avventori a tavolata legale</w:t>
             </w:r>
           </w:p>
@@ -13428,7 +14701,6 @@
               <w:rPr>
                 <w:rFonts w:ascii="Times New Roman" w:hAnsi="Times New Roman" w:cs="Times New Roman"/>
               </w:rPr>
-              <w:lastRenderedPageBreak/>
               <w:t>Password legale</w:t>
             </w:r>
           </w:p>
@@ -14267,6 +15539,12 @@
                 <w:rFonts w:ascii="Times New Roman" w:hAnsi="Times New Roman" w:cs="Times New Roman"/>
               </w:rPr>
             </w:pPr>
+            <w:r>
+              <w:rPr>
+                <w:rFonts w:ascii="Times New Roman" w:hAnsi="Times New Roman" w:cs="Times New Roman"/>
+              </w:rPr>
+              <w:t>Giornaliera</w:t>
+            </w:r>
           </w:p>
         </w:tc>
         <w:tc>
@@ -14356,6 +15634,18 @@
                 <w:rFonts w:ascii="Times New Roman" w:hAnsi="Times New Roman" w:cs="Times New Roman"/>
               </w:rPr>
             </w:pPr>
+            <w:r>
+              <w:rPr>
+                <w:rFonts w:ascii="Times New Roman" w:hAnsi="Times New Roman" w:cs="Times New Roman"/>
+              </w:rPr>
+              <w:t>Mensile</w:t>
+            </w:r>
+            <w:r>
+              <w:rPr>
+                <w:rFonts w:ascii="Times New Roman" w:hAnsi="Times New Roman" w:cs="Times New Roman"/>
+              </w:rPr>
+              <w:t>?</w:t>
+            </w:r>
           </w:p>
         </w:tc>
         <w:tc>
@@ -15782,13 +17072,7 @@
         <w:rPr>
           <w:rFonts w:ascii="Consolas" w:hAnsi="Consolas" w:cs="Courier New"/>
         </w:rPr>
-        <w:t xml:space="preserve"> </w:t>
-      </w:r>
-      <w:r>
-        <w:rPr>
-          <w:rFonts w:ascii="Consolas" w:hAnsi="Consolas" w:cs="Courier New"/>
-        </w:rPr>
-        <w:t>Nome</w:t>
+        <w:t xml:space="preserve"> Nome</w:t>
       </w:r>
       <w:r>
         <w:rPr>
@@ -15934,13 +17218,7 @@
         <w:rPr>
           <w:rFonts w:ascii="Consolas" w:hAnsi="Consolas" w:cs="Courier New"/>
         </w:rPr>
-        <w:t xml:space="preserve"> </w:t>
-      </w:r>
-      <w:r>
-        <w:rPr>
-          <w:rFonts w:ascii="Consolas" w:hAnsi="Consolas" w:cs="Courier New"/>
-        </w:rPr>
-        <w:t xml:space="preserve">MaxAvventori, </w:t>
+        <w:t xml:space="preserve"> MaxAvventori, </w:t>
       </w:r>
       <w:r>
         <w:rPr>
@@ -16157,43 +17435,25 @@
         <w:rPr>
           <w:rFonts w:ascii="Consolas" w:hAnsi="Consolas" w:cs="Times New Roman"/>
         </w:rPr>
-        <w:t>TavoloAdiacente</w:t>
-      </w:r>
-      <w:r>
-        <w:rPr>
-          <w:rFonts w:ascii="Consolas" w:hAnsi="Consolas" w:cs="Times New Roman"/>
+        <w:t xml:space="preserve">TavoloAdiacente </w:t>
+      </w:r>
+      <w:r>
+        <w:rPr>
+          <w:rFonts w:ascii="Arial" w:hAnsi="Arial" w:cs="Arial"/>
+        </w:rPr>
+        <w:t>→</w:t>
+      </w:r>
+      <w:r>
+        <w:rPr>
+          <w:rFonts w:ascii="Arial" w:hAnsi="Arial" w:cs="Arial"/>
         </w:rPr>
         <w:t xml:space="preserve"> </w:t>
       </w:r>
       <w:r>
         <w:rPr>
-          <w:rFonts w:ascii="Arial" w:hAnsi="Arial" w:cs="Arial"/>
-        </w:rPr>
-        <w:t>→</w:t>
-      </w:r>
-      <w:r>
-        <w:rPr>
-          <w:rFonts w:ascii="Arial" w:hAnsi="Arial" w:cs="Arial"/>
-        </w:rPr>
-        <w:t xml:space="preserve"> </w:t>
-      </w:r>
-      <w:r>
-        <w:rPr>
           <w:rFonts w:ascii="Consolas" w:hAnsi="Consolas" w:cs="Arial"/>
         </w:rPr>
-        <w:t>Tavolo</w:t>
-      </w:r>
-      <w:r>
-        <w:rPr>
-          <w:rFonts w:ascii="Consolas" w:hAnsi="Consolas" w:cs="Arial"/>
-        </w:rPr>
-        <w:t>.</w:t>
-      </w:r>
-      <w:r>
-        <w:rPr>
-          <w:rFonts w:ascii="Consolas" w:hAnsi="Consolas" w:cs="Arial"/>
-        </w:rPr>
-        <w:t>CodTavolo</w:t>
+        <w:t>Tavolo.CodTavolo</w:t>
       </w:r>
       <w:bookmarkEnd w:id="53"/>
       <w:r>
@@ -16233,15 +17493,7 @@
           <w:b/>
           <w:bCs/>
         </w:rPr>
-        <w:t>Tavol</w:t>
-      </w:r>
-      <w:r>
-        <w:rPr>
-          <w:rFonts w:ascii="Consolas" w:hAnsi="Consolas" w:cs="Courier New"/>
-          <w:b/>
-          <w:bCs/>
-        </w:rPr>
-        <w:t>ata</w:t>
+        <w:t>Tavolata</w:t>
       </w:r>
       <w:r>
         <w:rPr>
@@ -16261,14 +17513,7 @@
           <w:rFonts w:ascii="Consolas" w:hAnsi="Consolas" w:cs="Courier New"/>
           <w:u w:val="single"/>
         </w:rPr>
-        <w:t>Tavol</w:t>
-      </w:r>
-      <w:r>
-        <w:rPr>
-          <w:rFonts w:ascii="Consolas" w:hAnsi="Consolas" w:cs="Courier New"/>
-          <w:u w:val="single"/>
-        </w:rPr>
-        <w:t>ata</w:t>
+        <w:t>Tavolata</w:t>
       </w:r>
       <w:r>
         <w:rPr>
@@ -16503,13 +17748,7 @@
         <w:rPr>
           <w:rFonts w:ascii="Consolas" w:hAnsi="Consolas" w:cs="Courier New"/>
         </w:rPr>
-        <w:t xml:space="preserve"> DataN, Sesso, CittaN, ProvN, CittaRes, ProvRes, Telefono, Email, </w:t>
-      </w:r>
-      <w:r>
-        <w:rPr>
-          <w:rFonts w:ascii="Consolas" w:hAnsi="Consolas" w:cs="Courier New"/>
-        </w:rPr>
-        <w:t xml:space="preserve">Temperatura, HaGreenpass, </w:t>
+        <w:t xml:space="preserve"> DataN, Sesso, CittaN, ProvN, CittaRes, ProvRes, Telefono, Email, Temperatura, HaGreenpass, </w:t>
       </w:r>
       <w:r>
         <w:rPr>
@@ -16616,43 +17855,25 @@
         <w:rPr>
           <w:rFonts w:ascii="Consolas" w:hAnsi="Consolas" w:cs="Times New Roman"/>
         </w:rPr>
-        <w:t>Tavolata</w:t>
-      </w:r>
-      <w:r>
-        <w:rPr>
-          <w:rFonts w:ascii="Consolas" w:hAnsi="Consolas" w:cs="Times New Roman"/>
+        <w:t xml:space="preserve">Tavolata </w:t>
+      </w:r>
+      <w:r>
+        <w:rPr>
+          <w:rFonts w:ascii="Arial" w:hAnsi="Arial" w:cs="Arial"/>
+        </w:rPr>
+        <w:t>→</w:t>
+      </w:r>
+      <w:r>
+        <w:rPr>
+          <w:rFonts w:ascii="Arial" w:hAnsi="Arial" w:cs="Arial"/>
         </w:rPr>
         <w:t xml:space="preserve"> </w:t>
       </w:r>
       <w:r>
         <w:rPr>
-          <w:rFonts w:ascii="Arial" w:hAnsi="Arial" w:cs="Arial"/>
-        </w:rPr>
-        <w:t>→</w:t>
-      </w:r>
-      <w:r>
-        <w:rPr>
-          <w:rFonts w:ascii="Arial" w:hAnsi="Arial" w:cs="Arial"/>
-        </w:rPr>
-        <w:t xml:space="preserve"> </w:t>
-      </w:r>
-      <w:r>
-        <w:rPr>
           <w:rFonts w:ascii="Consolas" w:hAnsi="Consolas" w:cs="Arial"/>
         </w:rPr>
-        <w:t>Tavolata</w:t>
-      </w:r>
-      <w:r>
-        <w:rPr>
-          <w:rFonts w:ascii="Consolas" w:hAnsi="Consolas" w:cs="Arial"/>
-        </w:rPr>
-        <w:t>.</w:t>
-      </w:r>
-      <w:r>
-        <w:rPr>
-          <w:rFonts w:ascii="Consolas" w:hAnsi="Consolas" w:cs="Arial"/>
-        </w:rPr>
-        <w:t>CodTavolata</w:t>
+        <w:t>Tavolata.CodTavolata</w:t>
       </w:r>
     </w:p>
     <w:bookmarkEnd w:id="54"/>
@@ -16702,13 +17923,7 @@
         <w:rPr>
           <w:rFonts w:ascii="Consolas" w:hAnsi="Consolas" w:cs="Courier New"/>
         </w:rPr>
-        <w:t xml:space="preserve"> </w:t>
-      </w:r>
-      <w:r>
-        <w:rPr>
-          <w:rFonts w:ascii="Consolas" w:hAnsi="Consolas" w:cs="Courier New"/>
-        </w:rPr>
-        <w:t xml:space="preserve">DataRegistrazione, StatoCaso, Note, </w:t>
+        <w:t xml:space="preserve"> DataRegistrazione, StatoCaso, Note, </w:t>
       </w:r>
       <w:r>
         <w:rPr>
@@ -16934,43 +18149,25 @@
         <w:rPr>
           <w:rFonts w:ascii="Consolas" w:hAnsi="Consolas" w:cs="Times New Roman"/>
         </w:rPr>
-        <w:t>RegistraProprietario</w:t>
-      </w:r>
-      <w:r>
-        <w:rPr>
-          <w:rFonts w:ascii="Consolas" w:hAnsi="Consolas" w:cs="Times New Roman"/>
+        <w:t xml:space="preserve">RegistraProprietario </w:t>
+      </w:r>
+      <w:r>
+        <w:rPr>
+          <w:rFonts w:ascii="Arial" w:hAnsi="Arial" w:cs="Arial"/>
+        </w:rPr>
+        <w:t>→</w:t>
+      </w:r>
+      <w:r>
+        <w:rPr>
+          <w:rFonts w:ascii="Arial" w:hAnsi="Arial" w:cs="Arial"/>
         </w:rPr>
         <w:t xml:space="preserve"> </w:t>
       </w:r>
       <w:r>
         <w:rPr>
-          <w:rFonts w:ascii="Arial" w:hAnsi="Arial" w:cs="Arial"/>
-        </w:rPr>
-        <w:t>→</w:t>
-      </w:r>
-      <w:r>
-        <w:rPr>
-          <w:rFonts w:ascii="Arial" w:hAnsi="Arial" w:cs="Arial"/>
-        </w:rPr>
-        <w:t xml:space="preserve"> </w:t>
-      </w:r>
-      <w:r>
-        <w:rPr>
           <w:rFonts w:ascii="Consolas" w:hAnsi="Consolas" w:cs="Arial"/>
         </w:rPr>
-        <w:t>Proprietario</w:t>
-      </w:r>
-      <w:r>
-        <w:rPr>
-          <w:rFonts w:ascii="Consolas" w:hAnsi="Consolas" w:cs="Arial"/>
-        </w:rPr>
-        <w:t>.</w:t>
-      </w:r>
-      <w:r>
-        <w:rPr>
-          <w:rFonts w:ascii="Consolas" w:hAnsi="Consolas" w:cs="Arial"/>
-        </w:rPr>
-        <w:t>CodProprietario</w:t>
+        <w:t>Proprietario.CodProprietario</w:t>
       </w:r>
       <w:r>
         <w:rPr>
@@ -17002,43 +18199,25 @@
         <w:rPr>
           <w:rFonts w:ascii="Consolas" w:hAnsi="Consolas" w:cs="Times New Roman"/>
         </w:rPr>
-        <w:t>RegistraManager</w:t>
-      </w:r>
-      <w:r>
-        <w:rPr>
-          <w:rFonts w:ascii="Consolas" w:hAnsi="Consolas" w:cs="Times New Roman"/>
+        <w:t xml:space="preserve">RegistraManager </w:t>
+      </w:r>
+      <w:r>
+        <w:rPr>
+          <w:rFonts w:ascii="Arial" w:hAnsi="Arial" w:cs="Arial"/>
+        </w:rPr>
+        <w:t>→</w:t>
+      </w:r>
+      <w:r>
+        <w:rPr>
+          <w:rFonts w:ascii="Arial" w:hAnsi="Arial" w:cs="Arial"/>
         </w:rPr>
         <w:t xml:space="preserve"> </w:t>
       </w:r>
       <w:r>
         <w:rPr>
-          <w:rFonts w:ascii="Arial" w:hAnsi="Arial" w:cs="Arial"/>
-        </w:rPr>
-        <w:t>→</w:t>
-      </w:r>
-      <w:r>
-        <w:rPr>
-          <w:rFonts w:ascii="Arial" w:hAnsi="Arial" w:cs="Arial"/>
-        </w:rPr>
-        <w:t xml:space="preserve"> </w:t>
-      </w:r>
-      <w:r>
-        <w:rPr>
           <w:rFonts w:ascii="Consolas" w:hAnsi="Consolas" w:cs="Arial"/>
         </w:rPr>
-        <w:t>ManagerRistorante</w:t>
-      </w:r>
-      <w:r>
-        <w:rPr>
-          <w:rFonts w:ascii="Consolas" w:hAnsi="Consolas" w:cs="Arial"/>
-        </w:rPr>
-        <w:t>.</w:t>
-      </w:r>
-      <w:r>
-        <w:rPr>
-          <w:rFonts w:ascii="Consolas" w:hAnsi="Consolas" w:cs="Arial"/>
-        </w:rPr>
-        <w:t>CodManager</w:t>
+        <w:t>ManagerRistorante.CodManager</w:t>
       </w:r>
     </w:p>
     <w:p>
@@ -17128,19 +18307,7 @@
           <w:szCs w:val="25"/>
           <w:u w:val="single"/>
         </w:rPr>
-        <w:t xml:space="preserve">Traduzione </w:t>
-      </w:r>
-      <w:r>
-        <w:rPr>
-          <w:rFonts w:ascii="Palatino Linotype" w:hAnsi="Palatino Linotype"/>
-          <w:b/>
-          <w:bCs/>
-          <w:color w:val="auto"/>
-          <w:sz w:val="25"/>
-          <w:szCs w:val="25"/>
-          <w:u w:val="single"/>
-        </w:rPr>
-        <w:t>delle associazioni</w:t>
+        <w:t>Traduzione delle associazioni</w:t>
       </w:r>
     </w:p>
     <w:p>
@@ -21537,6 +22704,7 @@
   <w:style w:type="character" w:default="1" w:styleId="Carpredefinitoparagrafo">
     <w:name w:val="Default Paragraph Font"/>
     <w:uiPriority w:val="1"/>
+    <w:semiHidden/>
     <w:unhideWhenUsed/>
   </w:style>
   <w:style w:type="table" w:default="1" w:styleId="Tabellanormale">

</xml_diff>